<commit_message>
Ranul - Task 1
Analysis of IT infrastructures for deployment to supermarket chain,
</commit_message>
<xml_diff>
--- a/Analysis.docx
+++ b/Analysis.docx
@@ -89,54 +89,22 @@
           <w:ilvl w:val="0"/>
           <w:numId w:val="1"/>
         </w:numPr>
-        <w:rPr>
+        <w:spacing w:line="360" w:lineRule="auto"/>
+        <w:rPr>
+          <w:rFonts w:ascii="Times New Roman" w:hAnsi="Times New Roman" w:cs="Times New Roman"/>
           <w:b/>
           <w:bCs/>
           <w:sz w:val="24"/>
           <w:szCs w:val="24"/>
         </w:rPr>
       </w:pPr>
-    </w:p>
-    <w:p>
-      <w:pPr>
-        <w:rPr>
-          <w:b/>
-          <w:bCs/>
-          <w:sz w:val="24"/>
-          <w:szCs w:val="24"/>
-        </w:rPr>
-      </w:pPr>
-    </w:p>
-    <w:p>
-      <w:pPr>
-        <w:rPr>
-          <w:b/>
-          <w:bCs/>
-          <w:sz w:val="24"/>
-          <w:szCs w:val="24"/>
-        </w:rPr>
-      </w:pPr>
-    </w:p>
-    <w:p>
-      <w:pPr>
-        <w:pBdr>
-          <w:bottom w:val="single" w:sz="6" w:space="1" w:color="auto"/>
-        </w:pBdr>
-        <w:rPr>
-          <w:b/>
-          <w:bCs/>
-          <w:sz w:val="24"/>
-          <w:szCs w:val="24"/>
-        </w:rPr>
-      </w:pPr>
-      <w:r>
-        <w:rPr>
-          <w:b/>
-          <w:bCs/>
-          <w:sz w:val="24"/>
-          <w:szCs w:val="24"/>
-        </w:rPr>
-        <w:t>LAHIRU</w:t>
+      <w:r>
+        <w:rPr>
+          <w:rFonts w:ascii="Times New Roman" w:hAnsi="Times New Roman" w:cs="Times New Roman"/>
+          <w:sz w:val="24"/>
+          <w:szCs w:val="24"/>
+        </w:rPr>
+        <w:t>The supermarket being a large network and operating daily requires a lot of capacity within the system handle numerous transactions without failure.</w:t>
       </w:r>
     </w:p>
     <w:p>
@@ -146,534 +114,114 @@
           <w:ilvl w:val="0"/>
           <w:numId w:val="1"/>
         </w:numPr>
-        <w:rPr>
+        <w:spacing w:line="360" w:lineRule="auto"/>
+        <w:rPr>
+          <w:rFonts w:ascii="Times New Roman" w:hAnsi="Times New Roman" w:cs="Times New Roman"/>
           <w:b/>
           <w:bCs/>
           <w:sz w:val="24"/>
           <w:szCs w:val="24"/>
         </w:rPr>
       </w:pPr>
-    </w:p>
-    <w:p>
-      <w:pPr>
-        <w:rPr>
+      <w:r>
+        <w:rPr>
+          <w:rFonts w:ascii="Times New Roman" w:hAnsi="Times New Roman" w:cs="Times New Roman"/>
+          <w:sz w:val="24"/>
+          <w:szCs w:val="24"/>
+        </w:rPr>
+        <w:t xml:space="preserve">As the business grows more and more data would be transferred and stored to keep the business in firmly stable with the competition, this requires new equipment to handle network traffic, faster storage drives, accurate GPS modules and more robust IPDS so as the requirements grow more space is required for them. Virtualization could help to overcome this problem in a more economical way sustaining the traditional servers within the chain.  </w:t>
+      </w:r>
+    </w:p>
+    <w:p>
+      <w:pPr>
+        <w:pStyle w:val="ListParagraph"/>
+        <w:keepNext/>
+        <w:spacing w:line="360" w:lineRule="auto"/>
+      </w:pPr>
+      <w:r>
+        <w:drawing>
+          <wp:inline distT="0" distB="0" distL="0" distR="0" wp14:anchorId="4AB38168" wp14:editId="63784AE5">
+            <wp:extent cx="3519055" cy="2606206"/>
+            <wp:effectExtent l="0" t="0" r="5715" b="3810"/>
+            <wp:docPr id="4" name="Picture 4"/>
+            <wp:cNvGraphicFramePr>
+              <a:graphicFrameLocks xmlns:a="http://schemas.openxmlformats.org/drawingml/2006/main" noChangeAspect="1"/>
+            </wp:cNvGraphicFramePr>
+            <a:graphic xmlns:a="http://schemas.openxmlformats.org/drawingml/2006/main">
+              <a:graphicData uri="http://schemas.openxmlformats.org/drawingml/2006/picture">
+                <pic:pic xmlns:pic="http://schemas.openxmlformats.org/drawingml/2006/picture">
+                  <pic:nvPicPr>
+                    <pic:cNvPr id="1" name=""/>
+                    <pic:cNvPicPr/>
+                  </pic:nvPicPr>
+                  <pic:blipFill>
+                    <a:blip r:embed="rId10"/>
+                    <a:stretch>
+                      <a:fillRect/>
+                    </a:stretch>
+                  </pic:blipFill>
+                  <pic:spPr>
+                    <a:xfrm>
+                      <a:off x="0" y="0"/>
+                      <a:ext cx="3547328" cy="2627145"/>
+                    </a:xfrm>
+                    <a:prstGeom prst="rect">
+                      <a:avLst/>
+                    </a:prstGeom>
+                  </pic:spPr>
+                </pic:pic>
+              </a:graphicData>
+            </a:graphic>
+          </wp:inline>
+        </w:drawing>
+      </w:r>
+    </w:p>
+    <w:p>
+      <w:pPr>
+        <w:pStyle w:val="Caption"/>
+        <w:rPr>
+          <w:rFonts w:ascii="Times New Roman" w:hAnsi="Times New Roman" w:cs="Times New Roman"/>
           <w:b/>
           <w:bCs/>
           <w:sz w:val="24"/>
           <w:szCs w:val="24"/>
         </w:rPr>
       </w:pPr>
-    </w:p>
-    <w:p>
-      <w:pPr>
-        <w:rPr>
-          <w:b/>
-          <w:bCs/>
-          <w:sz w:val="24"/>
-          <w:szCs w:val="24"/>
-        </w:rPr>
-      </w:pPr>
-    </w:p>
-    <w:p>
-      <w:pPr>
-        <w:pBdr>
-          <w:bottom w:val="single" w:sz="6" w:space="1" w:color="auto"/>
-        </w:pBdr>
-        <w:rPr>
-          <w:b/>
-          <w:bCs/>
-          <w:sz w:val="24"/>
-          <w:szCs w:val="24"/>
-        </w:rPr>
-      </w:pPr>
-      <w:r>
-        <w:rPr>
-          <w:b/>
-          <w:bCs/>
-          <w:sz w:val="24"/>
-          <w:szCs w:val="24"/>
-        </w:rPr>
-        <w:t>NIDULA</w:t>
-      </w:r>
-    </w:p>
-    <w:p>
-      <w:pPr>
-        <w:rPr>
-          <w:rFonts w:ascii="Times New Roman" w:hAnsi="Times New Roman" w:cs="Times New Roman"/>
-          <w:sz w:val="28"/>
-          <w:szCs w:val="28"/>
-        </w:rPr>
-      </w:pPr>
-      <w:r>
-        <w:rPr>
-          <w:rFonts w:ascii="Times New Roman" w:hAnsi="Times New Roman" w:cs="Times New Roman"/>
-          <w:sz w:val="28"/>
-          <w:szCs w:val="28"/>
-        </w:rPr>
-        <w:t>I</w:t>
-      </w:r>
-      <w:r>
-        <w:rPr>
-          <w:rFonts w:ascii="Times New Roman" w:hAnsi="Times New Roman" w:cs="Times New Roman"/>
-          <w:sz w:val="28"/>
-          <w:szCs w:val="28"/>
-        </w:rPr>
-        <w:t>n the project analysis we determine all the features and functionalities the project must accomplish along with all the risk that we may have to face during the duration of the project so in the analysis we must find these risk and come up with a solution</w:t>
-      </w:r>
-      <w:r>
-        <w:rPr>
-          <w:rFonts w:ascii="Times New Roman" w:hAnsi="Times New Roman" w:cs="Times New Roman"/>
-          <w:sz w:val="28"/>
-          <w:szCs w:val="28"/>
-        </w:rPr>
-        <w:t xml:space="preserve"> if these risks occur in the future. Having the proper infrastructure is crucial as it provide services to end user so having a good infrastructure can help the organization and as the head of IT operations, we need to ensure that the customer services are</w:t>
-      </w:r>
-      <w:r>
-        <w:rPr>
-          <w:rFonts w:ascii="Times New Roman" w:hAnsi="Times New Roman" w:cs="Times New Roman"/>
-          <w:sz w:val="28"/>
-          <w:szCs w:val="28"/>
-        </w:rPr>
-        <w:t xml:space="preserve"> satisfied. </w:t>
-      </w:r>
-    </w:p>
-    <w:p>
-      <w:pPr>
-        <w:rPr>
-          <w:rFonts w:ascii="Times New Roman" w:hAnsi="Times New Roman" w:cs="Times New Roman"/>
-          <w:b/>
-          <w:bCs/>
-          <w:sz w:val="28"/>
-          <w:szCs w:val="28"/>
-        </w:rPr>
-      </w:pPr>
-      <w:r>
-        <w:rPr>
-          <w:rFonts w:ascii="Times New Roman" w:hAnsi="Times New Roman" w:cs="Times New Roman"/>
-          <w:b/>
-          <w:bCs/>
-          <w:sz w:val="28"/>
-          <w:szCs w:val="28"/>
-        </w:rPr>
-        <w:t>Objective of the project</w:t>
-      </w:r>
-    </w:p>
-    <w:p>
-      <w:pPr>
-        <w:rPr>
-          <w:rFonts w:ascii="Times New Roman" w:hAnsi="Times New Roman" w:cs="Times New Roman"/>
-          <w:sz w:val="28"/>
-          <w:szCs w:val="28"/>
-        </w:rPr>
-      </w:pPr>
-      <w:r>
-        <w:rPr>
-          <w:rFonts w:ascii="Times New Roman" w:hAnsi="Times New Roman" w:cs="Times New Roman"/>
-          <w:sz w:val="28"/>
-          <w:szCs w:val="28"/>
-        </w:rPr>
-        <w:t>Our objective is to select a proper infrastructure which will provide more functionality than the current infrastructure that is being used. And from we must select a specific infrastructure and determine why it is bet</w:t>
-      </w:r>
-      <w:r>
-        <w:rPr>
-          <w:rFonts w:ascii="Times New Roman" w:hAnsi="Times New Roman" w:cs="Times New Roman"/>
-          <w:sz w:val="28"/>
-          <w:szCs w:val="28"/>
-        </w:rPr>
-        <w:t xml:space="preserve">ter than the rest of the infrastructures, the options are traditional server deployment, virtualized deployment and in housed (on site) or </w:t>
-      </w:r>
-      <w:r>
-        <w:rPr>
-          <w:rFonts w:ascii="Times New Roman" w:hAnsi="Times New Roman" w:cs="Times New Roman"/>
-          <w:sz w:val="28"/>
-          <w:szCs w:val="28"/>
-        </w:rPr>
-        <w:t>off-site</w:t>
-      </w:r>
-      <w:r>
-        <w:rPr>
-          <w:rFonts w:ascii="Times New Roman" w:hAnsi="Times New Roman" w:cs="Times New Roman"/>
-          <w:sz w:val="28"/>
-          <w:szCs w:val="28"/>
-        </w:rPr>
-        <w:t xml:space="preserve"> (ISP) based deployment. </w:t>
-      </w:r>
-    </w:p>
-    <w:p>
-      <w:pPr>
-        <w:rPr>
-          <w:rFonts w:ascii="Times New Roman" w:hAnsi="Times New Roman" w:cs="Times New Roman"/>
-          <w:sz w:val="24"/>
-          <w:szCs w:val="24"/>
-        </w:rPr>
-      </w:pPr>
-    </w:p>
-    <w:p>
-      <w:pPr>
-        <w:rPr>
-          <w:rFonts w:ascii="Times New Roman" w:hAnsi="Times New Roman" w:cs="Times New Roman"/>
-          <w:b/>
-          <w:bCs/>
-          <w:sz w:val="28"/>
-          <w:szCs w:val="28"/>
-        </w:rPr>
-      </w:pPr>
-      <w:r>
-        <w:rPr>
-          <w:rFonts w:ascii="Times New Roman" w:hAnsi="Times New Roman" w:cs="Times New Roman"/>
-          <w:b/>
-          <w:bCs/>
-          <w:sz w:val="28"/>
-          <w:szCs w:val="28"/>
-        </w:rPr>
-        <w:t>Details about the Infrastructure</w:t>
-      </w:r>
-    </w:p>
-    <w:p>
-      <w:pPr>
-        <w:rPr>
-          <w:rFonts w:ascii="Times New Roman" w:hAnsi="Times New Roman" w:cs="Times New Roman"/>
-          <w:sz w:val="28"/>
-          <w:szCs w:val="28"/>
-        </w:rPr>
-      </w:pPr>
-      <w:r>
-        <w:rPr>
-          <w:rFonts w:ascii="Times New Roman" w:hAnsi="Times New Roman" w:cs="Times New Roman"/>
-          <w:sz w:val="28"/>
-          <w:szCs w:val="28"/>
-        </w:rPr>
-        <w:t>Each of these infrastructures has their own pros and cons and as the heads of IT operations it is our task to determine an infrastructure that is suitable for the organization. here is some information about each of these infrastructures which may be helpf</w:t>
-      </w:r>
-      <w:r>
-        <w:rPr>
-          <w:rFonts w:ascii="Times New Roman" w:hAnsi="Times New Roman" w:cs="Times New Roman"/>
-          <w:sz w:val="28"/>
-          <w:szCs w:val="28"/>
-        </w:rPr>
-        <w:t xml:space="preserve">ul when deciding an infrastructure for the business. </w:t>
-      </w:r>
-    </w:p>
-    <w:p>
-      <w:pPr>
-        <w:rPr>
-          <w:rFonts w:ascii="Times New Roman" w:hAnsi="Times New Roman" w:cs="Times New Roman"/>
-          <w:sz w:val="28"/>
-          <w:szCs w:val="28"/>
-          <w:u w:val="single"/>
-        </w:rPr>
-      </w:pPr>
-      <w:r>
-        <w:rPr>
-          <w:rFonts w:ascii="Times New Roman" w:hAnsi="Times New Roman" w:cs="Times New Roman"/>
-          <w:sz w:val="28"/>
-          <w:szCs w:val="28"/>
-          <w:u w:val="single"/>
-        </w:rPr>
-        <w:t>Traditional server deployment</w:t>
-      </w:r>
-    </w:p>
-    <w:p>
-      <w:pPr>
-        <w:rPr>
-          <w:rFonts w:ascii="Times New Roman" w:hAnsi="Times New Roman" w:cs="Times New Roman"/>
-          <w:sz w:val="28"/>
-          <w:szCs w:val="28"/>
-        </w:rPr>
-      </w:pPr>
-      <w:r>
-        <w:rPr>
-          <w:rFonts w:ascii="Times New Roman" w:hAnsi="Times New Roman" w:cs="Times New Roman"/>
-          <w:sz w:val="28"/>
-          <w:szCs w:val="28"/>
-        </w:rPr>
-        <w:t xml:space="preserve">The traditional server deployment has its pros and cons which may affect the decision of the infrastructure. Some of the pros are High performance and specialized hardware </w:t>
-      </w:r>
-      <w:r>
-        <w:rPr>
-          <w:rFonts w:ascii="Times New Roman" w:hAnsi="Times New Roman" w:cs="Times New Roman"/>
-          <w:sz w:val="28"/>
-          <w:szCs w:val="28"/>
-        </w:rPr>
-        <w:t>and another advantage is that. The disadvantages are inability to virtualize and expensive disaster recovery and these are only some of the drawbacks to this infrastructure and should be considered when choosing.</w:t>
-      </w:r>
-    </w:p>
-    <w:p>
-      <w:pPr>
-        <w:rPr>
-          <w:rFonts w:ascii="Times New Roman" w:hAnsi="Times New Roman" w:cs="Times New Roman"/>
-          <w:sz w:val="28"/>
-          <w:szCs w:val="28"/>
-          <w:u w:val="single"/>
-        </w:rPr>
-      </w:pPr>
-      <w:r>
-        <w:rPr>
-          <w:rFonts w:ascii="Times New Roman" w:hAnsi="Times New Roman" w:cs="Times New Roman"/>
-          <w:sz w:val="28"/>
-          <w:szCs w:val="28"/>
-          <w:u w:val="single"/>
-        </w:rPr>
-        <w:t xml:space="preserve">Virtualized deployment </w:t>
-      </w:r>
-    </w:p>
-    <w:p>
-      <w:pPr>
-        <w:rPr>
-          <w:rFonts w:ascii="Times New Roman" w:hAnsi="Times New Roman" w:cs="Times New Roman"/>
-          <w:sz w:val="28"/>
-          <w:szCs w:val="28"/>
-          <w:u w:val="single"/>
-        </w:rPr>
-      </w:pPr>
-      <w:r>
-        <w:rPr>
-          <w:rFonts w:ascii="Times New Roman" w:hAnsi="Times New Roman" w:cs="Times New Roman"/>
-          <w:sz w:val="28"/>
-          <w:szCs w:val="28"/>
-        </w:rPr>
-        <w:t>Server virtualizat</w:t>
-      </w:r>
-      <w:r>
-        <w:rPr>
-          <w:rFonts w:ascii="Times New Roman" w:hAnsi="Times New Roman" w:cs="Times New Roman"/>
-          <w:sz w:val="28"/>
-          <w:szCs w:val="28"/>
-        </w:rPr>
-        <w:t>ion is a software architecture that allows more than one server operating system to run as a guest on a given physical server host. Some of the virtualization platforms are VMware, Xen and KVM. The virtualized deployment has its pros and cons some of its p</w:t>
-      </w:r>
-      <w:r>
-        <w:rPr>
-          <w:rFonts w:ascii="Times New Roman" w:hAnsi="Times New Roman" w:cs="Times New Roman"/>
-          <w:sz w:val="28"/>
-          <w:szCs w:val="28"/>
-        </w:rPr>
-        <w:t>ros are less maintenance cost, less physical server and less energy cost. But this infrastructure also has some cons sing point of failure and high stress on single machine. So, deciding whether this infrastructural is perfect for the business depend on th</w:t>
-      </w:r>
-      <w:r>
-        <w:rPr>
-          <w:rFonts w:ascii="Times New Roman" w:hAnsi="Times New Roman" w:cs="Times New Roman"/>
-          <w:sz w:val="28"/>
-          <w:szCs w:val="28"/>
-        </w:rPr>
-        <w:t>e type of business and functionalities the business needs to provide to the customers.</w:t>
-      </w:r>
-    </w:p>
-    <w:p>
-      <w:pPr>
-        <w:rPr>
-          <w:rFonts w:ascii="Times New Roman" w:hAnsi="Times New Roman" w:cs="Times New Roman"/>
-          <w:sz w:val="28"/>
-          <w:szCs w:val="28"/>
-          <w:u w:val="single"/>
-        </w:rPr>
-      </w:pPr>
-      <w:r>
-        <w:rPr>
-          <w:rFonts w:ascii="Times New Roman" w:hAnsi="Times New Roman" w:cs="Times New Roman"/>
-          <w:sz w:val="28"/>
-          <w:szCs w:val="28"/>
-          <w:u w:val="single"/>
-        </w:rPr>
-        <w:t xml:space="preserve">In housed or </w:t>
-      </w:r>
-      <w:r>
-        <w:rPr>
-          <w:rFonts w:ascii="Times New Roman" w:hAnsi="Times New Roman" w:cs="Times New Roman"/>
-          <w:sz w:val="28"/>
-          <w:szCs w:val="28"/>
-          <w:u w:val="single"/>
-        </w:rPr>
-        <w:t>off-site</w:t>
-      </w:r>
-      <w:r>
-        <w:rPr>
-          <w:rFonts w:ascii="Times New Roman" w:hAnsi="Times New Roman" w:cs="Times New Roman"/>
-          <w:sz w:val="28"/>
-          <w:szCs w:val="28"/>
-          <w:u w:val="single"/>
-        </w:rPr>
-        <w:t xml:space="preserve"> based deployment</w:t>
-      </w:r>
-    </w:p>
-    <w:p>
-      <w:pPr>
-        <w:rPr>
-          <w:rFonts w:ascii="Times New Roman" w:hAnsi="Times New Roman" w:cs="Times New Roman"/>
-          <w:sz w:val="28"/>
-          <w:szCs w:val="28"/>
-        </w:rPr>
-      </w:pPr>
-      <w:r>
-        <w:rPr>
-          <w:rFonts w:ascii="Times New Roman" w:hAnsi="Times New Roman" w:cs="Times New Roman"/>
-          <w:sz w:val="28"/>
-          <w:szCs w:val="28"/>
-        </w:rPr>
-        <w:t xml:space="preserve">This infrastructure also has its pros and cons when it is chosen Just like the other infrastructures. Some of its pros are </w:t>
-      </w:r>
-      <w:r>
-        <w:rPr>
-          <w:rFonts w:ascii="Times New Roman" w:hAnsi="Times New Roman" w:cs="Times New Roman"/>
-          <w:sz w:val="28"/>
-          <w:szCs w:val="28"/>
-        </w:rPr>
-        <w:t>that Gives you physical control over your backup, keeps critical data in-house so No third party has access to your information and No need to rely on an Internet connection for access to data.  Then there are some disadvantages for this infrastructure, an</w:t>
-      </w:r>
-      <w:r>
-        <w:rPr>
-          <w:rFonts w:ascii="Times New Roman" w:hAnsi="Times New Roman" w:cs="Times New Roman"/>
-          <w:sz w:val="28"/>
-          <w:szCs w:val="28"/>
-        </w:rPr>
-        <w:t>d they are Needs space in your workspace for a rack or server, dedicated IT support and No uptime or recovery time guarantees</w:t>
-      </w:r>
-      <w:r>
-        <w:rPr>
-          <w:rFonts w:ascii="Times New Roman" w:hAnsi="Times New Roman" w:cs="Times New Roman"/>
-          <w:color w:val="333F48"/>
-          <w:sz w:val="28"/>
-          <w:szCs w:val="28"/>
-          <w:shd w:val="clear" w:color="auto" w:fill="F3F3F3"/>
-        </w:rPr>
-        <w:t>.</w:t>
-      </w:r>
-      <w:r>
-        <w:rPr>
-          <w:rFonts w:ascii="Times New Roman" w:hAnsi="Times New Roman" w:cs="Times New Roman"/>
-          <w:sz w:val="28"/>
-          <w:szCs w:val="28"/>
-        </w:rPr>
-        <w:t xml:space="preserve"> So, it depends on the business whether this infrastructure in suitable to the business.</w:t>
-      </w:r>
-    </w:p>
-    <w:p>
-      <w:pPr>
-        <w:rPr>
-          <w:b/>
-          <w:bCs/>
-          <w:sz w:val="28"/>
-          <w:szCs w:val="28"/>
-        </w:rPr>
-      </w:pPr>
-    </w:p>
-    <w:p>
-      <w:pPr>
-        <w:rPr>
-          <w:b/>
-          <w:bCs/>
-          <w:sz w:val="28"/>
-          <w:szCs w:val="28"/>
-        </w:rPr>
-      </w:pPr>
-      <w:bookmarkStart w:id="0" w:name="_GoBack"/>
-      <w:bookmarkEnd w:id="0"/>
-    </w:p>
-    <w:p>
-      <w:pPr>
-        <w:rPr>
-          <w:b/>
-          <w:bCs/>
-          <w:sz w:val="28"/>
-          <w:szCs w:val="28"/>
-        </w:rPr>
-      </w:pPr>
-      <w:r>
-        <w:rPr>
-          <w:b/>
-          <w:bCs/>
-          <w:sz w:val="28"/>
-          <w:szCs w:val="28"/>
-        </w:rPr>
-        <w:lastRenderedPageBreak/>
-        <w:t>Project success</w:t>
-      </w:r>
-    </w:p>
-    <w:p>
-      <w:pPr>
-        <w:rPr>
-          <w:rFonts w:ascii="Times New Roman" w:hAnsi="Times New Roman" w:cs="Times New Roman"/>
-          <w:sz w:val="28"/>
-          <w:szCs w:val="28"/>
-        </w:rPr>
-      </w:pPr>
-      <w:r>
-        <w:rPr>
-          <w:rFonts w:ascii="Times New Roman" w:hAnsi="Times New Roman" w:cs="Times New Roman"/>
-          <w:sz w:val="28"/>
-          <w:szCs w:val="28"/>
-        </w:rPr>
-        <w:t>The project will be a su</w:t>
-      </w:r>
-      <w:r>
-        <w:rPr>
-          <w:rFonts w:ascii="Times New Roman" w:hAnsi="Times New Roman" w:cs="Times New Roman"/>
-          <w:sz w:val="28"/>
-          <w:szCs w:val="28"/>
-        </w:rPr>
-        <w:t xml:space="preserve">ccess when the correct infrastructure is chosen and has a clear understanding why this specific infrastructure is better than the current and from the other options that were available and what are the new functionalities it will provide. In addition, the </w:t>
-      </w:r>
-      <w:r>
-        <w:rPr>
-          <w:rFonts w:ascii="Times New Roman" w:hAnsi="Times New Roman" w:cs="Times New Roman"/>
-          <w:sz w:val="28"/>
-          <w:szCs w:val="28"/>
-        </w:rPr>
-        <w:t>infrastructure should be implemented and completed within the given time period and the budget for the project to be successful.</w:t>
-      </w:r>
-    </w:p>
-    <w:p>
-      <w:pPr>
-        <w:pStyle w:val="ListParagraph"/>
-        <w:ind w:left="360"/>
-        <w:rPr>
-          <w:b/>
-          <w:bCs/>
-          <w:sz w:val="24"/>
-          <w:szCs w:val="24"/>
-        </w:rPr>
-      </w:pPr>
-    </w:p>
-    <w:p>
-      <w:pPr>
-        <w:rPr>
-          <w:b/>
-          <w:bCs/>
-          <w:sz w:val="24"/>
-          <w:szCs w:val="24"/>
-        </w:rPr>
-      </w:pPr>
-    </w:p>
-    <w:p>
-      <w:pPr>
-        <w:rPr>
-          <w:b/>
-          <w:bCs/>
-          <w:sz w:val="24"/>
-          <w:szCs w:val="24"/>
-        </w:rPr>
-      </w:pPr>
-    </w:p>
-    <w:p>
-      <w:pPr>
-        <w:pBdr>
-          <w:bottom w:val="single" w:sz="6" w:space="1" w:color="auto"/>
-        </w:pBdr>
-        <w:rPr>
-          <w:b/>
-          <w:bCs/>
-          <w:sz w:val="24"/>
-          <w:szCs w:val="24"/>
-        </w:rPr>
-      </w:pPr>
-      <w:r>
-        <w:rPr>
-          <w:b/>
-          <w:bCs/>
-          <w:sz w:val="24"/>
-          <w:szCs w:val="24"/>
-        </w:rPr>
-        <w:t>RYAN</w:t>
+      <w:r>
+        <w:t xml:space="preserve">Figure </w:t>
+      </w:r>
+      <w:r>
+        <w:fldChar w:fldCharType="begin"/>
+      </w:r>
+      <w:r>
+        <w:instrText xml:space="preserve"> SEQ Figure \* ARABIC </w:instrText>
+      </w:r>
+      <w:r>
+        <w:fldChar w:fldCharType="separate"/>
+      </w:r>
+      <w:r>
+        <w:rPr>
+          <w:noProof/>
+        </w:rPr>
+        <w:t>1</w:t>
+      </w:r>
+      <w:r>
+        <w:fldChar w:fldCharType="end"/>
+      </w:r>
+      <w:r>
+        <w:t>: Illustration of trends for SaaS (</w:t>
+      </w:r>
+      <w:r>
+        <w:t>AALPHA</w:t>
+      </w:r>
+      <w:r>
+        <w:t>,</w:t>
+      </w:r>
+      <w:r>
+        <w:t xml:space="preserve"> 2020</w:t>
+      </w:r>
+      <w:r>
+        <w:t>)</w:t>
       </w:r>
     </w:p>
     <w:p>
@@ -683,54 +231,81 @@
           <w:ilvl w:val="0"/>
           <w:numId w:val="1"/>
         </w:numPr>
-        <w:rPr>
+        <w:spacing w:line="360" w:lineRule="auto"/>
+        <w:rPr>
+          <w:rFonts w:ascii="Times New Roman" w:hAnsi="Times New Roman" w:cs="Times New Roman"/>
           <w:b/>
           <w:bCs/>
           <w:sz w:val="24"/>
           <w:szCs w:val="24"/>
         </w:rPr>
       </w:pPr>
-    </w:p>
-    <w:p>
-      <w:pPr>
-        <w:rPr>
-          <w:b/>
-          <w:bCs/>
-          <w:sz w:val="24"/>
-          <w:szCs w:val="24"/>
-        </w:rPr>
-      </w:pPr>
-    </w:p>
-    <w:p>
-      <w:pPr>
-        <w:rPr>
-          <w:b/>
-          <w:bCs/>
-          <w:sz w:val="24"/>
-          <w:szCs w:val="24"/>
-        </w:rPr>
-      </w:pPr>
-    </w:p>
-    <w:p>
-      <w:pPr>
-        <w:pBdr>
-          <w:bottom w:val="single" w:sz="6" w:space="1" w:color="auto"/>
-        </w:pBdr>
-        <w:rPr>
-          <w:b/>
-          <w:bCs/>
-          <w:sz w:val="24"/>
-          <w:szCs w:val="24"/>
-        </w:rPr>
-      </w:pPr>
-      <w:r>
-        <w:rPr>
-          <w:b/>
-          <w:bCs/>
-          <w:sz w:val="24"/>
-          <w:szCs w:val="24"/>
-        </w:rPr>
-        <w:t>ISHAN</w:t>
+      <w:r>
+        <w:rPr>
+          <w:rFonts w:ascii="Times New Roman" w:hAnsi="Times New Roman" w:cs="Times New Roman"/>
+          <w:sz w:val="24"/>
+          <w:szCs w:val="24"/>
+        </w:rPr>
+        <w:lastRenderedPageBreak/>
+        <w:t>Most business platforms today run on the Cloud, this helps</w:t>
+      </w:r>
+      <w:r>
+        <w:rPr>
+          <w:rFonts w:ascii="Times New Roman" w:hAnsi="Times New Roman" w:cs="Times New Roman"/>
+          <w:sz w:val="24"/>
+          <w:szCs w:val="24"/>
+        </w:rPr>
+        <w:t xml:space="preserve"> to</w:t>
+      </w:r>
+      <w:r>
+        <w:rPr>
+          <w:rFonts w:ascii="Times New Roman" w:hAnsi="Times New Roman" w:cs="Times New Roman"/>
+          <w:sz w:val="24"/>
+          <w:szCs w:val="24"/>
+        </w:rPr>
+        <w:t xml:space="preserve"> work on the go for staff and</w:t>
+      </w:r>
+      <w:r>
+        <w:rPr>
+          <w:rFonts w:ascii="Times New Roman" w:hAnsi="Times New Roman" w:cs="Times New Roman"/>
+          <w:sz w:val="24"/>
+          <w:szCs w:val="24"/>
+        </w:rPr>
+        <w:t xml:space="preserve"> reduces extra store space required to store serves, and maintenance costs. Due to fact that</w:t>
+      </w:r>
+      <w:r>
+        <w:rPr>
+          <w:rFonts w:ascii="Times New Roman" w:hAnsi="Times New Roman" w:cs="Times New Roman"/>
+          <w:sz w:val="24"/>
+          <w:szCs w:val="24"/>
+        </w:rPr>
+        <w:t xml:space="preserve"> </w:t>
+      </w:r>
+      <w:r>
+        <w:rPr>
+          <w:rFonts w:ascii="Times New Roman" w:hAnsi="Times New Roman" w:cs="Times New Roman"/>
+          <w:sz w:val="24"/>
+          <w:szCs w:val="24"/>
+        </w:rPr>
+        <w:t>most business move the SaaS model (Software as a Service), it will be profitable for the Supermarket chain to move the IT Infrastructure to the Cloud.</w:t>
+      </w:r>
+      <w:r>
+        <w:t xml:space="preserve"> </w:t>
+      </w:r>
+      <w:r>
+        <w:t>(</w:t>
+      </w:r>
+      <w:r>
+        <w:t>FinancesOnline</w:t>
+      </w:r>
+      <w:r>
+        <w:t>,</w:t>
+      </w:r>
+      <w:r>
+        <w:t xml:space="preserve"> 2020</w:t>
+      </w:r>
+      <w:r>
+        <w:t>)</w:t>
       </w:r>
     </w:p>
     <w:p>
@@ -740,16 +315,1048 @@
           <w:ilvl w:val="0"/>
           <w:numId w:val="1"/>
         </w:numPr>
-        <w:rPr>
+        <w:spacing w:line="360" w:lineRule="auto"/>
+        <w:rPr>
+          <w:rFonts w:ascii="Times New Roman" w:hAnsi="Times New Roman" w:cs="Times New Roman"/>
           <w:b/>
           <w:bCs/>
           <w:sz w:val="24"/>
           <w:szCs w:val="24"/>
         </w:rPr>
       </w:pPr>
+      <w:r>
+        <w:rPr>
+          <w:rFonts w:ascii="Times New Roman" w:hAnsi="Times New Roman" w:cs="Times New Roman"/>
+          <w:sz w:val="24"/>
+          <w:szCs w:val="24"/>
+        </w:rPr>
+        <w:t xml:space="preserve">Upgrade will make expansions and future upgrades to the IT Infrastructure more flexible and safer from damages as personalized services as offered by partners businesses. </w:t>
+      </w:r>
+      <w:r>
+        <w:rPr>
+          <w:rFonts w:ascii="Times New Roman" w:hAnsi="Times New Roman" w:cs="Times New Roman"/>
+          <w:sz w:val="24"/>
+          <w:szCs w:val="24"/>
+        </w:rPr>
+        <w:t>If the Company requires to store company’s sensitive material, the old servers can be utilized for this, making the upgrade more economical and approachable to the company.</w:t>
+      </w:r>
+    </w:p>
+    <w:p>
+      <w:pPr>
+        <w:pStyle w:val="ListParagraph"/>
+        <w:numPr>
+          <w:ilvl w:val="0"/>
+          <w:numId w:val="1"/>
+        </w:numPr>
+        <w:spacing w:line="360" w:lineRule="auto"/>
+        <w:rPr>
+          <w:rFonts w:ascii="Times New Roman" w:hAnsi="Times New Roman" w:cs="Times New Roman"/>
+          <w:sz w:val="24"/>
+          <w:szCs w:val="24"/>
+        </w:rPr>
+      </w:pPr>
+      <w:r>
+        <w:rPr>
+          <w:rFonts w:ascii="Times New Roman" w:hAnsi="Times New Roman" w:cs="Times New Roman"/>
+          <w:sz w:val="24"/>
+          <w:szCs w:val="24"/>
+        </w:rPr>
+        <w:t>Statistics show increasing t</w:t>
+      </w:r>
+      <w:r>
+        <w:rPr>
+          <w:rFonts w:ascii="Times New Roman" w:hAnsi="Times New Roman" w:cs="Times New Roman"/>
+          <w:sz w:val="24"/>
+          <w:szCs w:val="24"/>
+        </w:rPr>
+        <w:t xml:space="preserve">rends for people requiring </w:t>
+      </w:r>
+      <w:proofErr w:type="gramStart"/>
+      <w:r>
+        <w:rPr>
+          <w:rFonts w:ascii="Times New Roman" w:hAnsi="Times New Roman" w:cs="Times New Roman"/>
+          <w:sz w:val="24"/>
+          <w:szCs w:val="24"/>
+        </w:rPr>
+        <w:t>to work</w:t>
+      </w:r>
+      <w:proofErr w:type="gramEnd"/>
+      <w:r>
+        <w:rPr>
+          <w:rFonts w:ascii="Times New Roman" w:hAnsi="Times New Roman" w:cs="Times New Roman"/>
+          <w:sz w:val="24"/>
+          <w:szCs w:val="24"/>
+        </w:rPr>
+        <w:t xml:space="preserve"> from home and for administrat</w:t>
+      </w:r>
+      <w:r>
+        <w:rPr>
+          <w:rFonts w:ascii="Times New Roman" w:hAnsi="Times New Roman" w:cs="Times New Roman"/>
+          <w:sz w:val="24"/>
+          <w:szCs w:val="24"/>
+        </w:rPr>
+        <w:t>ors</w:t>
+      </w:r>
+      <w:r>
+        <w:rPr>
+          <w:rFonts w:ascii="Times New Roman" w:hAnsi="Times New Roman" w:cs="Times New Roman"/>
+          <w:sz w:val="24"/>
+          <w:szCs w:val="24"/>
+        </w:rPr>
+        <w:t xml:space="preserve"> requirements to maintain systems from one service point where actions can be assigned, monitored and controlled.</w:t>
+      </w:r>
+      <w:r>
+        <w:rPr>
+          <w:rFonts w:ascii="Times New Roman" w:hAnsi="Times New Roman" w:cs="Times New Roman"/>
+          <w:sz w:val="24"/>
+          <w:szCs w:val="24"/>
+        </w:rPr>
+        <w:t xml:space="preserve"> This shows clear evidence for the requirement of the supermarket chain to move to cloud-based infrastructure as studies done by </w:t>
+      </w:r>
+      <w:r>
+        <w:rPr>
+          <w:rFonts w:ascii="Times New Roman" w:hAnsi="Times New Roman" w:cs="Times New Roman"/>
+          <w:sz w:val="24"/>
+          <w:szCs w:val="24"/>
+        </w:rPr>
+        <w:t>FlexJobs</w:t>
+      </w:r>
+      <w:r>
+        <w:rPr>
+          <w:rFonts w:ascii="Times New Roman" w:hAnsi="Times New Roman" w:cs="Times New Roman"/>
+          <w:sz w:val="24"/>
+          <w:szCs w:val="24"/>
+        </w:rPr>
+        <w:t xml:space="preserve"> </w:t>
+      </w:r>
+      <w:r>
+        <w:rPr>
+          <w:rFonts w:ascii="Times New Roman" w:hAnsi="Times New Roman" w:cs="Times New Roman"/>
+          <w:sz w:val="24"/>
+          <w:szCs w:val="24"/>
+        </w:rPr>
+        <w:t xml:space="preserve">and Global Workplace Analytics </w:t>
+      </w:r>
+      <w:r>
+        <w:rPr>
+          <w:rFonts w:ascii="Times New Roman" w:hAnsi="Times New Roman" w:cs="Times New Roman"/>
+          <w:sz w:val="24"/>
+          <w:szCs w:val="24"/>
+        </w:rPr>
+        <w:t xml:space="preserve">shows “that </w:t>
+      </w:r>
+      <w:r>
+        <w:rPr>
+          <w:rFonts w:ascii="Times New Roman" w:hAnsi="Times New Roman" w:cs="Times New Roman"/>
+          <w:sz w:val="24"/>
+          <w:szCs w:val="24"/>
+        </w:rPr>
+        <w:t>there has been a major upward trend in the amount of people working remotely in the U.S. In the span of one year, from 2016 to 2017, remote work grew 7.9%. Over the last five years it grew 44% and over the previous 10 years it grew 91%.</w:t>
+      </w:r>
+      <w:r>
+        <w:rPr>
+          <w:rFonts w:ascii="Times New Roman" w:hAnsi="Times New Roman" w:cs="Times New Roman"/>
+          <w:sz w:val="24"/>
+          <w:szCs w:val="24"/>
+        </w:rPr>
+        <w:t xml:space="preserve"> </w:t>
+      </w:r>
+      <w:r>
+        <w:rPr>
+          <w:rFonts w:ascii="Times New Roman" w:hAnsi="Times New Roman" w:cs="Times New Roman"/>
+          <w:sz w:val="24"/>
+          <w:szCs w:val="24"/>
+        </w:rPr>
+        <w:t>Between 2005 to 2017, there was a 159% increase in remote work. In 2015, 3.9 million U.S. workers were working remotely. Today that number is at 4.7 million, or 3.4% of the population.</w:t>
+      </w:r>
+      <w:r>
+        <w:rPr>
+          <w:rFonts w:ascii="Times New Roman" w:hAnsi="Times New Roman" w:cs="Times New Roman"/>
+          <w:sz w:val="24"/>
+          <w:szCs w:val="24"/>
+        </w:rPr>
+        <w:t>”</w:t>
+      </w:r>
+      <w:r>
+        <w:rPr>
+          <w:rFonts w:ascii="Times New Roman" w:hAnsi="Times New Roman" w:cs="Times New Roman"/>
+          <w:sz w:val="24"/>
+          <w:szCs w:val="24"/>
+        </w:rPr>
+        <w:t xml:space="preserve"> (</w:t>
+      </w:r>
+      <w:r>
+        <w:rPr>
+          <w:rFonts w:ascii="Times New Roman" w:hAnsi="Times New Roman" w:cs="Times New Roman"/>
+          <w:sz w:val="24"/>
+          <w:szCs w:val="24"/>
+        </w:rPr>
+        <w:t>flexjobs</w:t>
+      </w:r>
+      <w:r>
+        <w:rPr>
+          <w:rFonts w:ascii="Times New Roman" w:hAnsi="Times New Roman" w:cs="Times New Roman"/>
+          <w:sz w:val="24"/>
+          <w:szCs w:val="24"/>
+        </w:rPr>
+        <w:t>,</w:t>
+      </w:r>
+      <w:r>
+        <w:rPr>
+          <w:rFonts w:ascii="Times New Roman" w:hAnsi="Times New Roman" w:cs="Times New Roman"/>
+          <w:sz w:val="24"/>
+          <w:szCs w:val="24"/>
+        </w:rPr>
+        <w:t xml:space="preserve"> 2020</w:t>
+      </w:r>
+      <w:r>
+        <w:rPr>
+          <w:rFonts w:ascii="Times New Roman" w:hAnsi="Times New Roman" w:cs="Times New Roman"/>
+          <w:sz w:val="24"/>
+          <w:szCs w:val="24"/>
+        </w:rPr>
+        <w:t>)</w:t>
+      </w:r>
+    </w:p>
+    <w:p>
+      <w:pPr>
+        <w:pStyle w:val="ListParagraph"/>
+        <w:rPr>
+          <w:rFonts w:ascii="Times New Roman" w:hAnsi="Times New Roman" w:cs="Times New Roman"/>
+          <w:sz w:val="24"/>
+          <w:szCs w:val="24"/>
+        </w:rPr>
+      </w:pPr>
+    </w:p>
+    <w:p>
+      <w:pPr>
+        <w:pStyle w:val="ListParagraph"/>
+        <w:keepNext/>
+      </w:pPr>
+      <w:r>
+        <w:drawing>
+          <wp:inline distT="0" distB="0" distL="0" distR="0" wp14:anchorId="26EB41A7" wp14:editId="15861F74">
+            <wp:extent cx="5943600" cy="2971800"/>
+            <wp:effectExtent l="0" t="0" r="0" b="0"/>
+            <wp:docPr id="1" name="Picture 1"/>
+            <wp:cNvGraphicFramePr>
+              <a:graphicFrameLocks xmlns:a="http://schemas.openxmlformats.org/drawingml/2006/main" noChangeAspect="1"/>
+            </wp:cNvGraphicFramePr>
+            <a:graphic xmlns:a="http://schemas.openxmlformats.org/drawingml/2006/main">
+              <a:graphicData uri="http://schemas.openxmlformats.org/drawingml/2006/picture">
+                <pic:pic xmlns:pic="http://schemas.openxmlformats.org/drawingml/2006/picture">
+                  <pic:nvPicPr>
+                    <pic:cNvPr id="1" name=""/>
+                    <pic:cNvPicPr/>
+                  </pic:nvPicPr>
+                  <pic:blipFill>
+                    <a:blip r:embed="rId11"/>
+                    <a:stretch>
+                      <a:fillRect/>
+                    </a:stretch>
+                  </pic:blipFill>
+                  <pic:spPr>
+                    <a:xfrm>
+                      <a:off x="0" y="0"/>
+                      <a:ext cx="5943600" cy="2971800"/>
+                    </a:xfrm>
+                    <a:prstGeom prst="rect">
+                      <a:avLst/>
+                    </a:prstGeom>
+                  </pic:spPr>
+                </pic:pic>
+              </a:graphicData>
+            </a:graphic>
+          </wp:inline>
+        </w:drawing>
+      </w:r>
+    </w:p>
+    <w:p>
+      <w:pPr>
+        <w:pStyle w:val="Caption"/>
+        <w:rPr>
+          <w:rFonts w:ascii="Times New Roman" w:hAnsi="Times New Roman" w:cs="Times New Roman"/>
+          <w:sz w:val="24"/>
+          <w:szCs w:val="24"/>
+        </w:rPr>
+      </w:pPr>
+      <w:r>
+        <w:t xml:space="preserve">Figure </w:t>
+      </w:r>
+      <w:r>
+        <w:fldChar w:fldCharType="begin"/>
+      </w:r>
+      <w:r>
+        <w:instrText xml:space="preserve"> SEQ Figure \* ARABIC </w:instrText>
+      </w:r>
+      <w:r>
+        <w:fldChar w:fldCharType="separate"/>
+      </w:r>
+      <w:r>
+        <w:rPr>
+          <w:noProof/>
+        </w:rPr>
+        <w:t>2</w:t>
+      </w:r>
+      <w:r>
+        <w:fldChar w:fldCharType="end"/>
+      </w:r>
+      <w:r>
+        <w:t>: Illustration of Growth in Remote Work (flexjobs, 2020)</w:t>
+      </w:r>
+    </w:p>
+    <w:p>
+      <w:pPr>
+        <w:pBdr>
+          <w:bottom w:val="single" w:sz="6" w:space="1" w:color="auto"/>
+        </w:pBdr>
+        <w:rPr>
+          <w:b/>
+          <w:bCs/>
+          <w:sz w:val="24"/>
+          <w:szCs w:val="24"/>
+        </w:rPr>
+      </w:pPr>
+      <w:bookmarkStart w:id="0" w:name="_GoBack"/>
+      <w:bookmarkEnd w:id="0"/>
+      <w:r>
+        <w:rPr>
+          <w:b/>
+          <w:bCs/>
+          <w:sz w:val="24"/>
+          <w:szCs w:val="24"/>
+        </w:rPr>
+        <w:lastRenderedPageBreak/>
+        <w:t>LAHIRU</w:t>
+      </w:r>
+    </w:p>
+    <w:p>
+      <w:pPr>
+        <w:pStyle w:val="ListParagraph"/>
+        <w:numPr>
+          <w:ilvl w:val="0"/>
+          <w:numId w:val="1"/>
+        </w:numPr>
+        <w:rPr>
+          <w:b/>
+          <w:bCs/>
+          <w:sz w:val="24"/>
+          <w:szCs w:val="24"/>
+        </w:rPr>
+      </w:pPr>
+    </w:p>
+    <w:p>
+      <w:pPr>
+        <w:rPr>
+          <w:b/>
+          <w:bCs/>
+          <w:sz w:val="24"/>
+          <w:szCs w:val="24"/>
+        </w:rPr>
+      </w:pPr>
+    </w:p>
+    <w:p>
+      <w:pPr>
+        <w:rPr>
+          <w:b/>
+          <w:bCs/>
+          <w:sz w:val="24"/>
+          <w:szCs w:val="24"/>
+        </w:rPr>
+      </w:pPr>
+    </w:p>
+    <w:p>
+      <w:pPr>
+        <w:pBdr>
+          <w:bottom w:val="single" w:sz="6" w:space="1" w:color="auto"/>
+        </w:pBdr>
+        <w:rPr>
+          <w:b/>
+          <w:bCs/>
+          <w:sz w:val="24"/>
+          <w:szCs w:val="24"/>
+        </w:rPr>
+      </w:pPr>
+      <w:r>
+        <w:rPr>
+          <w:b/>
+          <w:bCs/>
+          <w:sz w:val="24"/>
+          <w:szCs w:val="24"/>
+        </w:rPr>
+        <w:t>NIDULA</w:t>
+      </w:r>
+    </w:p>
+    <w:p>
+      <w:pPr>
+        <w:rPr>
+          <w:rFonts w:ascii="Times New Roman" w:hAnsi="Times New Roman" w:cs="Times New Roman"/>
+          <w:sz w:val="24"/>
+          <w:szCs w:val="24"/>
+        </w:rPr>
+      </w:pPr>
+      <w:r>
+        <w:rPr>
+          <w:rFonts w:ascii="Times New Roman" w:hAnsi="Times New Roman" w:cs="Times New Roman"/>
+          <w:sz w:val="24"/>
+          <w:szCs w:val="24"/>
+        </w:rPr>
+        <w:t xml:space="preserve">In the project analysis we determine all the features and functionalities the project must accomplish along with all the risk that we may have to face during the duration of the project so in the analysis we must find these risk and come up with a solution if these risks occur in the future. Having the proper infrastructure is crucial as it provide services to end user so having a good infrastructure can help the organization and as the head of IT operations, we need to ensure that the customer services are satisfied. </w:t>
+      </w:r>
+    </w:p>
+    <w:p>
+      <w:pPr>
+        <w:rPr>
+          <w:rFonts w:ascii="Times New Roman" w:hAnsi="Times New Roman" w:cs="Times New Roman"/>
+          <w:b/>
+          <w:bCs/>
+          <w:sz w:val="24"/>
+          <w:szCs w:val="24"/>
+        </w:rPr>
+      </w:pPr>
+      <w:r>
+        <w:rPr>
+          <w:rFonts w:ascii="Times New Roman" w:hAnsi="Times New Roman" w:cs="Times New Roman"/>
+          <w:b/>
+          <w:bCs/>
+          <w:sz w:val="24"/>
+          <w:szCs w:val="24"/>
+        </w:rPr>
+        <w:t>Objective of the project</w:t>
+      </w:r>
+    </w:p>
+    <w:p>
+      <w:pPr>
+        <w:rPr>
+          <w:rFonts w:ascii="Times New Roman" w:hAnsi="Times New Roman" w:cs="Times New Roman"/>
+          <w:sz w:val="24"/>
+          <w:szCs w:val="24"/>
+        </w:rPr>
+      </w:pPr>
+      <w:r>
+        <w:rPr>
+          <w:rFonts w:ascii="Times New Roman" w:hAnsi="Times New Roman" w:cs="Times New Roman"/>
+          <w:sz w:val="24"/>
+          <w:szCs w:val="24"/>
+        </w:rPr>
+        <w:t xml:space="preserve">Our objective is to select a proper infrastructure which will provide more functionality than the current infrastructure that is being used. And from we must select a specific infrastructure and determine why it is better than the rest of the infrastructures, the options are traditional server deployment, virtualized deployment and in housed (on site) or off-site (ISP) based deployment. </w:t>
+      </w:r>
+    </w:p>
+    <w:p>
+      <w:pPr>
+        <w:rPr>
+          <w:rFonts w:ascii="Times New Roman" w:hAnsi="Times New Roman" w:cs="Times New Roman"/>
+          <w:sz w:val="24"/>
+          <w:szCs w:val="24"/>
+        </w:rPr>
+      </w:pPr>
+    </w:p>
+    <w:p>
+      <w:pPr>
+        <w:rPr>
+          <w:rFonts w:ascii="Times New Roman" w:hAnsi="Times New Roman" w:cs="Times New Roman"/>
+          <w:b/>
+          <w:bCs/>
+          <w:sz w:val="24"/>
+          <w:szCs w:val="24"/>
+        </w:rPr>
+      </w:pPr>
+      <w:r>
+        <w:rPr>
+          <w:rFonts w:ascii="Times New Roman" w:hAnsi="Times New Roman" w:cs="Times New Roman"/>
+          <w:b/>
+          <w:bCs/>
+          <w:sz w:val="24"/>
+          <w:szCs w:val="24"/>
+        </w:rPr>
+        <w:t>Details about the Infrastructure</w:t>
+      </w:r>
+    </w:p>
+    <w:p>
+      <w:pPr>
+        <w:rPr>
+          <w:rFonts w:ascii="Times New Roman" w:hAnsi="Times New Roman" w:cs="Times New Roman"/>
+          <w:sz w:val="24"/>
+          <w:szCs w:val="24"/>
+        </w:rPr>
+      </w:pPr>
+      <w:r>
+        <w:rPr>
+          <w:rFonts w:ascii="Times New Roman" w:hAnsi="Times New Roman" w:cs="Times New Roman"/>
+          <w:sz w:val="24"/>
+          <w:szCs w:val="24"/>
+        </w:rPr>
+        <w:t xml:space="preserve">Each of these infrastructures has their own pros and cons and as the heads of IT operations it is our task to determine an infrastructure that is suitable for the organization. here is some information about each of these infrastructures which may be helpful when deciding an infrastructure for the business. </w:t>
+      </w:r>
+    </w:p>
+    <w:p>
+      <w:pPr>
+        <w:rPr>
+          <w:rFonts w:ascii="Times New Roman" w:hAnsi="Times New Roman" w:cs="Times New Roman"/>
+          <w:sz w:val="24"/>
+          <w:szCs w:val="24"/>
+          <w:u w:val="single"/>
+        </w:rPr>
+      </w:pPr>
+      <w:r>
+        <w:rPr>
+          <w:rFonts w:ascii="Times New Roman" w:hAnsi="Times New Roman" w:cs="Times New Roman"/>
+          <w:sz w:val="24"/>
+          <w:szCs w:val="24"/>
+          <w:u w:val="single"/>
+        </w:rPr>
+        <w:t>Traditional server deployment</w:t>
+      </w:r>
+    </w:p>
+    <w:p>
+      <w:pPr>
+        <w:rPr>
+          <w:rFonts w:ascii="Times New Roman" w:hAnsi="Times New Roman" w:cs="Times New Roman"/>
+          <w:sz w:val="24"/>
+          <w:szCs w:val="24"/>
+        </w:rPr>
+      </w:pPr>
+      <w:r>
+        <w:rPr>
+          <w:rFonts w:ascii="Times New Roman" w:hAnsi="Times New Roman" w:cs="Times New Roman"/>
+          <w:sz w:val="24"/>
+          <w:szCs w:val="24"/>
+        </w:rPr>
+        <w:t>The traditional server deployment has its pros and cons which may affect the decision of the infrastructure. Some of the pros are High performance and specialized hardware and another advantage is that. The disadvantages are inability to virtualize and expensive disaster recovery and these are only some of the drawbacks to this infrastructure and should be considered when choosing.</w:t>
+      </w:r>
+    </w:p>
+    <w:p>
+      <w:pPr>
+        <w:rPr>
+          <w:rFonts w:ascii="Times New Roman" w:hAnsi="Times New Roman" w:cs="Times New Roman"/>
+          <w:sz w:val="24"/>
+          <w:szCs w:val="24"/>
+          <w:u w:val="single"/>
+        </w:rPr>
+      </w:pPr>
+      <w:r>
+        <w:rPr>
+          <w:rFonts w:ascii="Times New Roman" w:hAnsi="Times New Roman" w:cs="Times New Roman"/>
+          <w:sz w:val="24"/>
+          <w:szCs w:val="24"/>
+          <w:u w:val="single"/>
+        </w:rPr>
+        <w:t xml:space="preserve">Virtualized deployment </w:t>
+      </w:r>
+    </w:p>
+    <w:p>
+      <w:pPr>
+        <w:rPr>
+          <w:rFonts w:ascii="Times New Roman" w:hAnsi="Times New Roman" w:cs="Times New Roman"/>
+          <w:sz w:val="24"/>
+          <w:szCs w:val="24"/>
+          <w:u w:val="single"/>
+        </w:rPr>
+      </w:pPr>
+      <w:r>
+        <w:rPr>
+          <w:rFonts w:ascii="Times New Roman" w:hAnsi="Times New Roman" w:cs="Times New Roman"/>
+          <w:sz w:val="24"/>
+          <w:szCs w:val="24"/>
+        </w:rPr>
+        <w:t xml:space="preserve">Server virtualization is a software architecture that allows more than one server operating system to run as a guest on a given physical server host. Some of the virtualization platforms are VMware, Xen and KVM. The virtualized deployment has its pros and cons some of its pros are less maintenance cost, less physical server and less energy cost. But this infrastructure also has some cons sing point of failure and high stress on single machine. So, deciding whether this </w:t>
+      </w:r>
+      <w:r>
+        <w:rPr>
+          <w:rFonts w:ascii="Times New Roman" w:hAnsi="Times New Roman" w:cs="Times New Roman"/>
+          <w:sz w:val="24"/>
+          <w:szCs w:val="24"/>
+        </w:rPr>
+        <w:lastRenderedPageBreak/>
+        <w:t>infrastructural is perfect for the business depend on the type of business and functionalities the business needs to provide to the customers.</w:t>
+      </w:r>
+    </w:p>
+    <w:p>
+      <w:pPr>
+        <w:rPr>
+          <w:rFonts w:ascii="Times New Roman" w:hAnsi="Times New Roman" w:cs="Times New Roman"/>
+          <w:sz w:val="24"/>
+          <w:szCs w:val="24"/>
+          <w:u w:val="single"/>
+        </w:rPr>
+      </w:pPr>
+      <w:r>
+        <w:rPr>
+          <w:rFonts w:ascii="Times New Roman" w:hAnsi="Times New Roman" w:cs="Times New Roman"/>
+          <w:sz w:val="24"/>
+          <w:szCs w:val="24"/>
+          <w:u w:val="single"/>
+        </w:rPr>
+        <w:t>In housed or off-site based deployment</w:t>
+      </w:r>
+    </w:p>
+    <w:p>
+      <w:pPr>
+        <w:rPr>
+          <w:rFonts w:ascii="Times New Roman" w:hAnsi="Times New Roman" w:cs="Times New Roman"/>
+          <w:sz w:val="24"/>
+          <w:szCs w:val="24"/>
+        </w:rPr>
+      </w:pPr>
+      <w:r>
+        <w:rPr>
+          <w:rFonts w:ascii="Times New Roman" w:hAnsi="Times New Roman" w:cs="Times New Roman"/>
+          <w:sz w:val="24"/>
+          <w:szCs w:val="24"/>
+        </w:rPr>
+        <w:t>This infrastructure also has its pros and cons when it is chosen Just like the other infrastructures. Some of its pros are that Gives you physical control over your backup, keeps critical data in-house so No third party has access to your information and No need to rely on an Internet connection for access to data.  Then there are some disadvantages for this infrastructure, and they are Needs space in your workspace for a rack or server, dedicated IT support and No uptime or recovery time guarantees</w:t>
+      </w:r>
+      <w:r>
+        <w:rPr>
+          <w:rFonts w:ascii="Times New Roman" w:hAnsi="Times New Roman" w:cs="Times New Roman"/>
+          <w:color w:val="333F48"/>
+          <w:sz w:val="24"/>
+          <w:szCs w:val="24"/>
+          <w:shd w:val="clear" w:color="auto" w:fill="F3F3F3"/>
+        </w:rPr>
+        <w:t>.</w:t>
+      </w:r>
+      <w:r>
+        <w:rPr>
+          <w:rFonts w:ascii="Times New Roman" w:hAnsi="Times New Roman" w:cs="Times New Roman"/>
+          <w:sz w:val="24"/>
+          <w:szCs w:val="24"/>
+        </w:rPr>
+        <w:t xml:space="preserve"> So, it depends on the business whether this infrastructure in suitable to the business.</w:t>
+      </w:r>
+    </w:p>
+    <w:p>
+      <w:pPr>
+        <w:rPr>
+          <w:rFonts w:ascii="Times New Roman" w:hAnsi="Times New Roman" w:cs="Times New Roman"/>
+          <w:b/>
+          <w:bCs/>
+          <w:sz w:val="24"/>
+          <w:szCs w:val="24"/>
+        </w:rPr>
+      </w:pPr>
+    </w:p>
+    <w:p>
+      <w:pPr>
+        <w:rPr>
+          <w:rFonts w:ascii="Times New Roman" w:hAnsi="Times New Roman" w:cs="Times New Roman"/>
+          <w:b/>
+          <w:bCs/>
+          <w:sz w:val="24"/>
+          <w:szCs w:val="24"/>
+        </w:rPr>
+      </w:pPr>
+    </w:p>
+    <w:p>
+      <w:pPr>
+        <w:rPr>
+          <w:rFonts w:ascii="Times New Roman" w:hAnsi="Times New Roman" w:cs="Times New Roman"/>
+          <w:b/>
+          <w:bCs/>
+          <w:sz w:val="24"/>
+          <w:szCs w:val="24"/>
+        </w:rPr>
+      </w:pPr>
+      <w:r>
+        <w:rPr>
+          <w:rFonts w:ascii="Times New Roman" w:hAnsi="Times New Roman" w:cs="Times New Roman"/>
+          <w:b/>
+          <w:bCs/>
+          <w:sz w:val="24"/>
+          <w:szCs w:val="24"/>
+        </w:rPr>
+        <w:t>Project success</w:t>
+      </w:r>
+    </w:p>
+    <w:p>
+      <w:pPr>
+        <w:rPr>
+          <w:rFonts w:ascii="Times New Roman" w:hAnsi="Times New Roman" w:cs="Times New Roman"/>
+          <w:sz w:val="24"/>
+          <w:szCs w:val="24"/>
+        </w:rPr>
+      </w:pPr>
+      <w:r>
+        <w:rPr>
+          <w:rFonts w:ascii="Times New Roman" w:hAnsi="Times New Roman" w:cs="Times New Roman"/>
+          <w:sz w:val="24"/>
+          <w:szCs w:val="24"/>
+        </w:rPr>
+        <w:t>The project will be a success when the correct infrastructure is chosen and has a clear understanding why this specific infrastructure is better than the current and from the other options that were available and what are the new functionalities it will provide. In addition, the infrastructure should be implemented and completed within the given time period and the budget for the project to be successful.</w:t>
+      </w:r>
+    </w:p>
+    <w:p>
+      <w:pPr>
+        <w:pStyle w:val="ListParagraph"/>
+        <w:ind w:left="360"/>
+        <w:rPr>
+          <w:b/>
+          <w:bCs/>
+          <w:sz w:val="24"/>
+          <w:szCs w:val="24"/>
+        </w:rPr>
+      </w:pPr>
+    </w:p>
+    <w:p>
+      <w:pPr>
+        <w:rPr>
+          <w:b/>
+          <w:bCs/>
+          <w:sz w:val="24"/>
+          <w:szCs w:val="24"/>
+        </w:rPr>
+      </w:pPr>
+    </w:p>
+    <w:p>
+      <w:pPr>
+        <w:rPr>
+          <w:b/>
+          <w:bCs/>
+          <w:sz w:val="24"/>
+          <w:szCs w:val="24"/>
+        </w:rPr>
+      </w:pPr>
+    </w:p>
+    <w:p>
+      <w:pPr>
+        <w:pBdr>
+          <w:bottom w:val="single" w:sz="6" w:space="1" w:color="auto"/>
+        </w:pBdr>
+        <w:rPr>
+          <w:b/>
+          <w:bCs/>
+          <w:sz w:val="24"/>
+          <w:szCs w:val="24"/>
+        </w:rPr>
+      </w:pPr>
+      <w:r>
+        <w:rPr>
+          <w:b/>
+          <w:bCs/>
+          <w:sz w:val="24"/>
+          <w:szCs w:val="24"/>
+        </w:rPr>
+        <w:t>RYAN</w:t>
+      </w:r>
+    </w:p>
+    <w:p>
+      <w:pPr>
+        <w:pStyle w:val="ListParagraph"/>
+        <w:numPr>
+          <w:ilvl w:val="0"/>
+          <w:numId w:val="1"/>
+        </w:numPr>
+        <w:rPr>
+          <w:b/>
+          <w:bCs/>
+          <w:sz w:val="24"/>
+          <w:szCs w:val="24"/>
+        </w:rPr>
+      </w:pPr>
+    </w:p>
+    <w:p>
+      <w:pPr>
+        <w:rPr>
+          <w:b/>
+          <w:bCs/>
+          <w:sz w:val="24"/>
+          <w:szCs w:val="24"/>
+        </w:rPr>
+      </w:pPr>
+    </w:p>
+    <w:p>
+      <w:pPr>
+        <w:rPr>
+          <w:b/>
+          <w:bCs/>
+          <w:sz w:val="24"/>
+          <w:szCs w:val="24"/>
+        </w:rPr>
+      </w:pPr>
+    </w:p>
+    <w:p>
+      <w:pPr>
+        <w:pBdr>
+          <w:bottom w:val="single" w:sz="6" w:space="1" w:color="auto"/>
+        </w:pBdr>
+        <w:rPr>
+          <w:b/>
+          <w:bCs/>
+          <w:sz w:val="24"/>
+          <w:szCs w:val="24"/>
+        </w:rPr>
+      </w:pPr>
+      <w:r>
+        <w:rPr>
+          <w:b/>
+          <w:bCs/>
+          <w:sz w:val="24"/>
+          <w:szCs w:val="24"/>
+        </w:rPr>
+        <w:t>ISHAN</w:t>
+      </w:r>
+    </w:p>
+    <w:p>
+      <w:pPr>
+        <w:pStyle w:val="ListParagraph"/>
+        <w:numPr>
+          <w:ilvl w:val="0"/>
+          <w:numId w:val="1"/>
+        </w:numPr>
+        <w:rPr>
+          <w:b/>
+          <w:bCs/>
+          <w:sz w:val="24"/>
+          <w:szCs w:val="24"/>
+        </w:rPr>
+      </w:pPr>
     </w:p>
     <w:p/>
     <w:p/>
+    <w:p/>
+    <w:p/>
+    <w:p/>
+    <w:p>
+      <w:pPr>
+        <w:rPr>
+          <w:b/>
+          <w:bCs/>
+          <w:sz w:val="28"/>
+          <w:szCs w:val="28"/>
+          <w:u w:val="single"/>
+        </w:rPr>
+      </w:pPr>
+      <w:r>
+        <w:rPr>
+          <w:b/>
+          <w:bCs/>
+          <w:sz w:val="28"/>
+          <w:szCs w:val="28"/>
+          <w:u w:val="single"/>
+        </w:rPr>
+        <w:lastRenderedPageBreak/>
+        <w:t xml:space="preserve">References </w:t>
+      </w:r>
+    </w:p>
+    <w:p>
+      <w:pPr>
+        <w:rPr>
+          <w:rFonts w:ascii="Arial" w:hAnsi="Arial" w:cs="Arial"/>
+          <w:color w:val="7B7C7E"/>
+          <w:sz w:val="21"/>
+          <w:szCs w:val="21"/>
+          <w:shd w:val="clear" w:color="auto" w:fill="FFFFFF"/>
+        </w:rPr>
+      </w:pPr>
+      <w:bookmarkStart w:id="1" w:name="_Hlk36926062"/>
+      <w:r>
+        <w:rPr>
+          <w:rFonts w:ascii="Arial" w:hAnsi="Arial" w:cs="Arial"/>
+          <w:color w:val="7B7C7E"/>
+          <w:sz w:val="21"/>
+          <w:szCs w:val="21"/>
+          <w:shd w:val="clear" w:color="auto" w:fill="FFFFFF"/>
+        </w:rPr>
+        <w:t>flexjobs (2020) </w:t>
+      </w:r>
+      <w:bookmarkEnd w:id="1"/>
+      <w:r>
+        <w:rPr>
+          <w:rFonts w:ascii="Arial" w:hAnsi="Arial" w:cs="Arial"/>
+          <w:i/>
+          <w:iCs/>
+          <w:color w:val="7B7C7E"/>
+          <w:sz w:val="21"/>
+          <w:szCs w:val="21"/>
+          <w:shd w:val="clear" w:color="auto" w:fill="FFFFFF"/>
+        </w:rPr>
+        <w:t>Remote Work Statistics: Shifting Norms and Expectations</w:t>
+      </w:r>
+      <w:r>
+        <w:rPr>
+          <w:rFonts w:ascii="Arial" w:hAnsi="Arial" w:cs="Arial"/>
+          <w:color w:val="7B7C7E"/>
+          <w:sz w:val="21"/>
+          <w:szCs w:val="21"/>
+          <w:shd w:val="clear" w:color="auto" w:fill="FFFFFF"/>
+        </w:rPr>
+        <w:t>. Available at: </w:t>
+      </w:r>
+      <w:hyperlink r:id="rId12" w:history="1">
+        <w:r>
+          <w:rPr>
+            <w:rStyle w:val="Hyperlink"/>
+            <w:rFonts w:ascii="Arial" w:hAnsi="Arial" w:cs="Arial"/>
+            <w:color w:val="0088CC"/>
+            <w:sz w:val="21"/>
+            <w:szCs w:val="21"/>
+            <w:shd w:val="clear" w:color="auto" w:fill="FFFFFF"/>
+          </w:rPr>
+          <w:t>https://www.flexjobs.com/blog/post/remote-work-statistics/</w:t>
+        </w:r>
+      </w:hyperlink>
+      <w:r>
+        <w:rPr>
+          <w:rFonts w:ascii="Arial" w:hAnsi="Arial" w:cs="Arial"/>
+          <w:color w:val="7B7C7E"/>
+          <w:sz w:val="21"/>
+          <w:szCs w:val="21"/>
+          <w:shd w:val="clear" w:color="auto" w:fill="FFFFFF"/>
+        </w:rPr>
+        <w:t> (Accessed: 03 April 2020).</w:t>
+      </w:r>
+    </w:p>
+    <w:p>
+      <w:pPr>
+        <w:rPr>
+          <w:rFonts w:ascii="Arial" w:hAnsi="Arial" w:cs="Arial"/>
+          <w:color w:val="7B7C7E"/>
+          <w:sz w:val="21"/>
+          <w:szCs w:val="21"/>
+          <w:shd w:val="clear" w:color="auto" w:fill="FFFFFF"/>
+        </w:rPr>
+      </w:pPr>
+      <w:bookmarkStart w:id="2" w:name="_Hlk36926784"/>
+      <w:r>
+        <w:rPr>
+          <w:rFonts w:ascii="Arial" w:hAnsi="Arial" w:cs="Arial"/>
+          <w:color w:val="7B7C7E"/>
+          <w:sz w:val="21"/>
+          <w:szCs w:val="21"/>
+          <w:shd w:val="clear" w:color="auto" w:fill="FFFFFF"/>
+        </w:rPr>
+        <w:t>FinancesOnline (2020) </w:t>
+      </w:r>
+      <w:bookmarkEnd w:id="2"/>
+      <w:r>
+        <w:rPr>
+          <w:rFonts w:ascii="Arial" w:hAnsi="Arial" w:cs="Arial"/>
+          <w:i/>
+          <w:iCs/>
+          <w:color w:val="7B7C7E"/>
+          <w:sz w:val="21"/>
+          <w:szCs w:val="21"/>
+          <w:shd w:val="clear" w:color="auto" w:fill="FFFFFF"/>
+        </w:rPr>
+        <w:t>62 SaaS Statistics You Must Learn: 2020 Market Share &amp; Data Analysis</w:t>
+      </w:r>
+      <w:r>
+        <w:rPr>
+          <w:rFonts w:ascii="Arial" w:hAnsi="Arial" w:cs="Arial"/>
+          <w:color w:val="7B7C7E"/>
+          <w:sz w:val="21"/>
+          <w:szCs w:val="21"/>
+          <w:shd w:val="clear" w:color="auto" w:fill="FFFFFF"/>
+        </w:rPr>
+        <w:t>. Available at: </w:t>
+      </w:r>
+      <w:hyperlink r:id="rId13" w:history="1">
+        <w:r>
+          <w:rPr>
+            <w:rStyle w:val="Hyperlink"/>
+            <w:rFonts w:ascii="Arial" w:hAnsi="Arial" w:cs="Arial"/>
+            <w:color w:val="0088CC"/>
+            <w:sz w:val="21"/>
+            <w:szCs w:val="21"/>
+            <w:shd w:val="clear" w:color="auto" w:fill="FFFFFF"/>
+          </w:rPr>
+          <w:t>https://financesonline.com/saas-statistics/</w:t>
+        </w:r>
+      </w:hyperlink>
+      <w:r>
+        <w:rPr>
+          <w:rFonts w:ascii="Arial" w:hAnsi="Arial" w:cs="Arial"/>
+          <w:color w:val="7B7C7E"/>
+          <w:sz w:val="21"/>
+          <w:szCs w:val="21"/>
+          <w:shd w:val="clear" w:color="auto" w:fill="FFFFFF"/>
+        </w:rPr>
+        <w:t> (Accessed: 02 April 2020).</w:t>
+      </w:r>
+    </w:p>
+    <w:p>
+      <w:r>
+        <w:rPr>
+          <w:rFonts w:ascii="Arial" w:hAnsi="Arial" w:cs="Arial"/>
+          <w:color w:val="7B7C7E"/>
+          <w:sz w:val="21"/>
+          <w:szCs w:val="21"/>
+          <w:shd w:val="clear" w:color="auto" w:fill="FFFFFF"/>
+        </w:rPr>
+        <w:t>AALPHA (2020) </w:t>
+      </w:r>
+      <w:r>
+        <w:rPr>
+          <w:rFonts w:ascii="Arial" w:hAnsi="Arial" w:cs="Arial"/>
+          <w:i/>
+          <w:iCs/>
+          <w:color w:val="7B7C7E"/>
+          <w:sz w:val="21"/>
+          <w:szCs w:val="21"/>
+          <w:shd w:val="clear" w:color="auto" w:fill="FFFFFF"/>
+        </w:rPr>
+        <w:t xml:space="preserve">saas </w:t>
+      </w:r>
+      <w:proofErr w:type="gramStart"/>
+      <w:r>
+        <w:rPr>
+          <w:rFonts w:ascii="Arial" w:hAnsi="Arial" w:cs="Arial"/>
+          <w:i/>
+          <w:iCs/>
+          <w:color w:val="7B7C7E"/>
+          <w:sz w:val="21"/>
+          <w:szCs w:val="21"/>
+          <w:shd w:val="clear" w:color="auto" w:fill="FFFFFF"/>
+        </w:rPr>
+        <w:t>users</w:t>
+      </w:r>
+      <w:proofErr w:type="gramEnd"/>
+      <w:r>
+        <w:rPr>
+          <w:rFonts w:ascii="Arial" w:hAnsi="Arial" w:cs="Arial"/>
+          <w:i/>
+          <w:iCs/>
+          <w:color w:val="7B7C7E"/>
+          <w:sz w:val="21"/>
+          <w:szCs w:val="21"/>
+          <w:shd w:val="clear" w:color="auto" w:fill="FFFFFF"/>
+        </w:rPr>
+        <w:t xml:space="preserve"> preference</w:t>
+      </w:r>
+      <w:r>
+        <w:rPr>
+          <w:rFonts w:ascii="Arial" w:hAnsi="Arial" w:cs="Arial"/>
+          <w:color w:val="7B7C7E"/>
+          <w:sz w:val="21"/>
+          <w:szCs w:val="21"/>
+          <w:shd w:val="clear" w:color="auto" w:fill="FFFFFF"/>
+        </w:rPr>
+        <w:t>. Available at: </w:t>
+      </w:r>
+      <w:hyperlink r:id="rId14" w:history="1">
+        <w:r>
+          <w:rPr>
+            <w:rStyle w:val="Hyperlink"/>
+            <w:rFonts w:ascii="Arial" w:hAnsi="Arial" w:cs="Arial"/>
+            <w:color w:val="0088CC"/>
+            <w:sz w:val="21"/>
+            <w:szCs w:val="21"/>
+            <w:shd w:val="clear" w:color="auto" w:fill="FFFFFF"/>
+          </w:rPr>
+          <w:t>https://www.aalpha.net/blog/how-to-develop-a-cloud-based-saas-application-software-product/attachment/saas-users-preference/</w:t>
+        </w:r>
+      </w:hyperlink>
+      <w:r>
+        <w:rPr>
+          <w:rFonts w:ascii="Arial" w:hAnsi="Arial" w:cs="Arial"/>
+          <w:color w:val="7B7C7E"/>
+          <w:sz w:val="21"/>
+          <w:szCs w:val="21"/>
+          <w:shd w:val="clear" w:color="auto" w:fill="FFFFFF"/>
+        </w:rPr>
+        <w:t> (Accessed: 02 April 2020).</w:t>
+      </w:r>
+    </w:p>
     <w:sectPr>
       <w:pgSz w:w="12240" w:h="15840"/>
       <w:pgMar w:top="1440" w:right="1440" w:bottom="1440" w:left="1440" w:header="720" w:footer="720" w:gutter="0"/>
@@ -2240,6 +2847,18 @@
       <w:contextualSpacing/>
     </w:pPr>
   </w:style>
+  <w:style w:type="character" w:styleId="UnresolvedMention">
+    <w:name w:val="Unresolved Mention"/>
+    <w:basedOn w:val="DefaultParagraphFont"/>
+    <w:uiPriority w:val="99"/>
+    <w:semiHidden/>
+    <w:unhideWhenUsed/>
+    <w:rsid w:val="00CA228A"/>
+    <w:rPr>
+      <w:color w:val="605E5C"/>
+      <w:shd w:val="clear" w:color="auto" w:fill="E1DFDD"/>
+    </w:rPr>
+  </w:style>
 </w:styles>
 </file>
 
@@ -2500,14 +3119,6 @@
 </file>
 
 <file path=customXml/item1.xml><?xml version="1.0" encoding="utf-8"?>
-<s:customData xmlns="http://www.wps.cn/officeDocument/2013/wpsCustomData" xmlns:s="http://www.wps.cn/officeDocument/2013/wpsCustomData">
-  <customSectProps>
-    <customSectPr/>
-  </customSectProps>
-</s:customData>
-</file>
-
-<file path=customXml/item2.xml><?xml version="1.0" encoding="utf-8"?>
 <p:properties xmlns:p="http://schemas.microsoft.com/office/2006/metadata/properties" xmlns:xsi="http://www.w3.org/2001/XMLSchema-instance" xmlns:pc="http://schemas.microsoft.com/office/infopath/2007/PartnerControls">
   <documentManagement>
     <LocLastLocAttemptVersionTypeLookup xmlns="4873beb7-5857-4685-be1f-d57550cc96cc" xsi:nil="true"/>
@@ -2643,7 +3254,24 @@
 </p:properties>
 </file>
 
+<file path=customXml/item2.xml><?xml version="1.0" encoding="utf-8"?>
+<s:customData xmlns="http://www.wps.cn/officeDocument/2013/wpsCustomData" xmlns:s="http://www.wps.cn/officeDocument/2013/wpsCustomData">
+  <customSectProps>
+    <customSectPr/>
+  </customSectProps>
+</s:customData>
+</file>
+
 <file path=customXml/item3.xml><?xml version="1.0" encoding="utf-8"?>
+<?mso-contentType ?>
+<FormTemplates xmlns="http://schemas.microsoft.com/sharepoint/v3/contenttype/forms">
+  <Display>DocumentLibraryForm</Display>
+  <Edit>AssetEditForm</Edit>
+  <New>DocumentLibraryForm</New>
+</FormTemplates>
+</file>
+
+<file path=customXml/item4.xml><?xml version="1.0" encoding="utf-8"?>
 <ct:contentTypeSchema xmlns:ct="http://schemas.microsoft.com/office/2006/metadata/contentType" xmlns:ma="http://schemas.microsoft.com/office/2006/metadata/properties/metaAttributes" ct:_="" ma:_="" ma:contentTypeName="TemplateFile" ma:contentTypeID="0x0101006EDDDB5EE6D98C44930B742096920B300400F5B6D36B3EF94B4E9A635CDF2A18F5B8" ma:contentTypeVersion="72" ma:contentTypeDescription="Create a new document." ma:contentTypeScope="" ma:versionID="a23e56308344d904b51738559c3d67c9">
   <xsd:schema xmlns:xsd="http://www.w3.org/2001/XMLSchema" xmlns:xs="http://www.w3.org/2001/XMLSchema" xmlns:p="http://schemas.microsoft.com/office/2006/metadata/properties" xmlns:ns2="4873beb7-5857-4685-be1f-d57550cc96cc" targetNamespace="http://schemas.microsoft.com/office/2006/metadata/properties" ma:root="true" ma:fieldsID="cd0908cc4600e77bf5da051303e00c8d" ns2:_="">
     <xsd:import namespace="4873beb7-5857-4685-be1f-d57550cc96cc"/>
@@ -3683,24 +4311,11 @@
 </ct:contentTypeSchema>
 </file>
 
-<file path=customXml/item4.xml><?xml version="1.0" encoding="utf-8"?>
-<?mso-contentType ?>
-<FormTemplates xmlns="http://schemas.microsoft.com/sharepoint/v3/contenttype/forms">
-  <Display>DocumentLibraryForm</Display>
-  <Edit>AssetEditForm</Edit>
-  <New>DocumentLibraryForm</New>
-</FormTemplates>
+<file path=customXml/item5.xml><?xml version="1.0" encoding="utf-8"?>
+<b:Sources xmlns:b="http://schemas.openxmlformats.org/officeDocument/2006/bibliography" xmlns="http://schemas.openxmlformats.org/officeDocument/2006/bibliography" SelectedStyle="\APASixthEditionOfficeOnline.xsl" StyleName="APA" Version="6"/>
 </file>
 
 <file path=customXml/itemProps1.xml><?xml version="1.0" encoding="utf-8"?>
-<ds:datastoreItem xmlns:ds="http://schemas.openxmlformats.org/officeDocument/2006/customXml" ds:itemID="{B1977F7D-205B-4081-913C-38D41E755F92}">
-  <ds:schemaRefs>
-    <ds:schemaRef ds:uri="http://www.wps.cn/officeDocument/2013/wpsCustomData"/>
-  </ds:schemaRefs>
-</ds:datastoreItem>
-</file>
-
-<file path=customXml/itemProps2.xml><?xml version="1.0" encoding="utf-8"?>
 <ds:datastoreItem xmlns:ds="http://schemas.openxmlformats.org/officeDocument/2006/customXml" ds:itemID="{7FBDB1CC-CEFB-4E46-8174-1F0AA0D30B24}">
   <ds:schemaRefs>
     <ds:schemaRef ds:uri="http://schemas.microsoft.com/office/2006/metadata/properties"/>
@@ -3710,7 +4325,23 @@
 </ds:datastoreItem>
 </file>
 
+<file path=customXml/itemProps2.xml><?xml version="1.0" encoding="utf-8"?>
+<ds:datastoreItem xmlns:ds="http://schemas.openxmlformats.org/officeDocument/2006/customXml" ds:itemID="{B1977F7D-205B-4081-913C-38D41E755F92}">
+  <ds:schemaRefs>
+    <ds:schemaRef ds:uri="http://www.wps.cn/officeDocument/2013/wpsCustomData"/>
+  </ds:schemaRefs>
+</ds:datastoreItem>
+</file>
+
 <file path=customXml/itemProps3.xml><?xml version="1.0" encoding="utf-8"?>
+<ds:datastoreItem xmlns:ds="http://schemas.openxmlformats.org/officeDocument/2006/customXml" ds:itemID="{C01C3C56-10DB-49F7-B061-44D8728D078A}">
+  <ds:schemaRefs>
+    <ds:schemaRef ds:uri="http://schemas.microsoft.com/sharepoint/v3/contenttype/forms"/>
+  </ds:schemaRefs>
+</ds:datastoreItem>
+</file>
+
+<file path=customXml/itemProps4.xml><?xml version="1.0" encoding="utf-8"?>
 <ds:datastoreItem xmlns:ds="http://schemas.openxmlformats.org/officeDocument/2006/customXml" ds:itemID="{4B3A7E92-E05A-4924-9E8A-9F6659E5855B}">
   <ds:schemaRefs>
     <ds:schemaRef ds:uri="http://schemas.microsoft.com/office/2006/metadata/contentType"/>
@@ -3728,10 +4359,10 @@
 </ds:datastoreItem>
 </file>
 
-<file path=customXml/itemProps4.xml><?xml version="1.0" encoding="utf-8"?>
-<ds:datastoreItem xmlns:ds="http://schemas.openxmlformats.org/officeDocument/2006/customXml" ds:itemID="{C01C3C56-10DB-49F7-B061-44D8728D078A}">
+<file path=customXml/itemProps5.xml><?xml version="1.0" encoding="utf-8"?>
+<ds:datastoreItem xmlns:ds="http://schemas.openxmlformats.org/officeDocument/2006/customXml" ds:itemID="{38D50686-1A81-4E87-819C-B3DF475ECE8B}">
   <ds:schemaRefs>
-    <ds:schemaRef ds:uri="http://schemas.microsoft.com/sharepoint/v3/contenttype/forms"/>
+    <ds:schemaRef ds:uri="http://schemas.openxmlformats.org/officeDocument/2006/bibliography"/>
   </ds:schemaRefs>
 </ds:datastoreItem>
 </file>
</xml_diff>

<commit_message>
Ishan - Task 1
</commit_message>
<xml_diff>
--- a/Analysis.docx
+++ b/Analysis.docx
@@ -139,6 +139,9 @@
         <w:spacing w:line="360" w:lineRule="auto"/>
       </w:pPr>
       <w:r>
+        <w:rPr>
+          <w:noProof/>
+        </w:rPr>
         <w:drawing>
           <wp:inline distT="0" distB="0" distL="0" distR="0" wp14:anchorId="4AB38168" wp14:editId="63784AE5">
             <wp:extent cx="3519055" cy="2606206"/>
@@ -190,24 +193,14 @@
       <w:r>
         <w:t xml:space="preserve">Figure </w:t>
       </w:r>
-      <w:r>
-        <w:fldChar w:fldCharType="begin"/>
-      </w:r>
-      <w:r>
-        <w:instrText xml:space="preserve"> SEQ Figure \* ARABIC </w:instrText>
-      </w:r>
-      <w:r>
-        <w:fldChar w:fldCharType="separate"/>
-      </w:r>
-      <w:r>
-        <w:rPr>
-          <w:noProof/>
-        </w:rPr>
-        <w:t>1</w:t>
-      </w:r>
-      <w:r>
-        <w:fldChar w:fldCharType="end"/>
-      </w:r>
+      <w:fldSimple w:instr=" SEQ Figure \* ARABIC ">
+        <w:r>
+          <w:rPr>
+            <w:noProof/>
+          </w:rPr>
+          <w:t>1</w:t>
+        </w:r>
+      </w:fldSimple>
       <w:r>
         <w:t>: Illustration of trends for SaaS (</w:t>
       </w:r>
@@ -295,9 +288,11 @@
       <w:r>
         <w:t>(</w:t>
       </w:r>
+      <w:proofErr w:type="spellStart"/>
       <w:r>
         <w:t>FinancesOnline</w:t>
       </w:r>
+      <w:proofErr w:type="spellEnd"/>
       <w:r>
         <w:t>,</w:t>
       </w:r>
@@ -413,6 +408,7 @@
         </w:rPr>
         <w:t xml:space="preserve"> This shows clear evidence for the requirement of the supermarket chain to move to cloud-based infrastructure as studies done by </w:t>
       </w:r>
+      <w:proofErr w:type="spellStart"/>
       <w:r>
         <w:rPr>
           <w:rFonts w:ascii="Times New Roman" w:hAnsi="Times New Roman" w:cs="Times New Roman"/>
@@ -421,6 +417,7 @@
         </w:rPr>
         <w:t>FlexJobs</w:t>
       </w:r>
+      <w:proofErr w:type="spellEnd"/>
       <w:r>
         <w:rPr>
           <w:rFonts w:ascii="Times New Roman" w:hAnsi="Times New Roman" w:cs="Times New Roman"/>
@@ -467,15 +464,7 @@
           <w:sz w:val="24"/>
           <w:szCs w:val="24"/>
         </w:rPr>
-        <w:t>Between 2005 to 2017, there was a 159% increase in remote work. In 2015, 3.9 million U.S. workers were working remotely. Today that number is at 4.7 million, or 3.4% of the population.</w:t>
-      </w:r>
-      <w:r>
-        <w:rPr>
-          <w:rFonts w:ascii="Times New Roman" w:hAnsi="Times New Roman" w:cs="Times New Roman"/>
-          <w:sz w:val="24"/>
-          <w:szCs w:val="24"/>
-        </w:rPr>
-        <w:t>”</w:t>
+        <w:t>Between 2005 to 2017, there was a 159% increase in remote work. In 2015, 3.9 million U.S. workers were working remotely. Today that number is at 4.7 million, or 3.4% of the population.”</w:t>
       </w:r>
       <w:r>
         <w:rPr>
@@ -485,6 +474,7 @@
         </w:rPr>
         <w:t xml:space="preserve"> (</w:t>
       </w:r>
+      <w:proofErr w:type="spellStart"/>
       <w:r>
         <w:rPr>
           <w:rFonts w:ascii="Times New Roman" w:hAnsi="Times New Roman" w:cs="Times New Roman"/>
@@ -493,6 +483,7 @@
         </w:rPr>
         <w:t>flexjobs</w:t>
       </w:r>
+      <w:proofErr w:type="spellEnd"/>
       <w:r>
         <w:rPr>
           <w:rFonts w:ascii="Times New Roman" w:hAnsi="Times New Roman" w:cs="Times New Roman"/>
@@ -534,6 +525,9 @@
         <w:keepNext/>
       </w:pPr>
       <w:r>
+        <w:rPr>
+          <w:noProof/>
+        </w:rPr>
         <w:drawing>
           <wp:inline distT="0" distB="0" distL="0" distR="0" wp14:anchorId="26EB41A7" wp14:editId="15861F74">
             <wp:extent cx="5943600" cy="2971800"/>
@@ -583,26 +577,24 @@
       <w:r>
         <w:t xml:space="preserve">Figure </w:t>
       </w:r>
-      <w:r>
-        <w:fldChar w:fldCharType="begin"/>
-      </w:r>
-      <w:r>
-        <w:instrText xml:space="preserve"> SEQ Figure \* ARABIC </w:instrText>
-      </w:r>
-      <w:r>
-        <w:fldChar w:fldCharType="separate"/>
-      </w:r>
-      <w:r>
-        <w:rPr>
-          <w:noProof/>
-        </w:rPr>
-        <w:t>2</w:t>
-      </w:r>
-      <w:r>
-        <w:fldChar w:fldCharType="end"/>
-      </w:r>
-      <w:r>
-        <w:t>: Illustration of Growth in Remote Work (flexjobs, 2020)</w:t>
+      <w:fldSimple w:instr=" SEQ Figure \* ARABIC ">
+        <w:r>
+          <w:rPr>
+            <w:noProof/>
+          </w:rPr>
+          <w:t>2</w:t>
+        </w:r>
+      </w:fldSimple>
+      <w:r>
+        <w:t>: Illustration of Growth in Remote Work (</w:t>
+      </w:r>
+      <w:proofErr w:type="spellStart"/>
+      <w:r>
+        <w:t>flexjobs</w:t>
+      </w:r>
+      <w:proofErr w:type="spellEnd"/>
+      <w:r>
+        <w:t>, 2020)</w:t>
       </w:r>
     </w:p>
     <w:p>
@@ -617,8 +609,6 @@
           <w:szCs w:val="24"/>
         </w:rPr>
       </w:pPr>
-      <w:bookmarkStart w:id="0" w:name="_GoBack"/>
-      <w:bookmarkEnd w:id="0"/>
       <w:r>
         <w:rPr>
           <w:b/>
@@ -1111,11 +1101,335 @@
         </w:rPr>
       </w:pPr>
     </w:p>
+    <w:p>
+      <w:r>
+        <w:t xml:space="preserve">In the given scenario we must implement a supermarket infrastructure to make the current transactions efficient. The supermarket infrastructure consists of </w:t>
+      </w:r>
+    </w:p>
+    <w:p>
+      <w:pPr>
+        <w:pStyle w:val="ListParagraph"/>
+        <w:numPr>
+          <w:ilvl w:val="0"/>
+          <w:numId w:val="2"/>
+        </w:numPr>
+        <w:spacing w:after="0" w:line="240" w:lineRule="auto"/>
+      </w:pPr>
+      <w:r>
+        <w:t>Sales outlets (supermarkets)</w:t>
+      </w:r>
+    </w:p>
+    <w:p>
+      <w:pPr>
+        <w:pStyle w:val="ListParagraph"/>
+        <w:ind w:left="1440"/>
+      </w:pPr>
+      <w:r>
+        <w:t>Provide shopping facilities to online and traditional Customers. The Online purchases will be delivered  via transport or customers will be able to pick it from the nearest supermarket.</w:t>
+      </w:r>
+    </w:p>
+    <w:p>
+      <w:pPr>
+        <w:pStyle w:val="ListParagraph"/>
+        <w:numPr>
+          <w:ilvl w:val="0"/>
+          <w:numId w:val="2"/>
+        </w:numPr>
+        <w:spacing w:after="0" w:line="240" w:lineRule="auto"/>
+      </w:pPr>
+      <w:r>
+        <w:lastRenderedPageBreak/>
+        <w:t>Storage and logistic centers.</w:t>
+      </w:r>
+    </w:p>
+    <w:p>
+      <w:pPr>
+        <w:pStyle w:val="ListParagraph"/>
+        <w:ind w:left="1440"/>
+      </w:pPr>
+      <w:r>
+        <w:t>The stocks sent from farms will be stored here .Depending on the demand provide supermarkets with stocks.</w:t>
+      </w:r>
+    </w:p>
+    <w:p>
+      <w:pPr>
+        <w:pStyle w:val="ListParagraph"/>
+        <w:ind w:left="1440"/>
+      </w:pPr>
+    </w:p>
+    <w:p>
+      <w:pPr>
+        <w:pStyle w:val="ListParagraph"/>
+        <w:numPr>
+          <w:ilvl w:val="0"/>
+          <w:numId w:val="2"/>
+        </w:numPr>
+        <w:spacing w:after="0" w:line="240" w:lineRule="auto"/>
+      </w:pPr>
+      <w:r>
+        <w:t>Transportation system</w:t>
+      </w:r>
+    </w:p>
+    <w:p>
+      <w:pPr>
+        <w:pStyle w:val="ListParagraph"/>
+        <w:ind w:left="1440"/>
+      </w:pPr>
+      <w:r>
+        <w:t>Transport goods from each outlet.</w:t>
+      </w:r>
+    </w:p>
+    <w:p>
+      <w:pPr>
+        <w:pStyle w:val="ListParagraph"/>
+        <w:ind w:left="1440"/>
+      </w:pPr>
+    </w:p>
+    <w:p>
+      <w:pPr>
+        <w:pStyle w:val="ListParagraph"/>
+        <w:numPr>
+          <w:ilvl w:val="0"/>
+          <w:numId w:val="2"/>
+        </w:numPr>
+        <w:spacing w:after="0" w:line="240" w:lineRule="auto"/>
+      </w:pPr>
+      <w:r>
+        <w:t>Head office</w:t>
+      </w:r>
+    </w:p>
+    <w:p>
+      <w:pPr>
+        <w:pStyle w:val="ListParagraph"/>
+        <w:ind w:left="1440"/>
+      </w:pPr>
+      <w:r>
+        <w:t xml:space="preserve">Implement security via a command and control station. </w:t>
+      </w:r>
+    </w:p>
+    <w:p>
+      <w:pPr>
+        <w:pStyle w:val="ListParagraph"/>
+        <w:ind w:left="1440"/>
+      </w:pPr>
+      <w:r>
+        <w:t>Communicate to any outlet , security focal point via  and AOIP .</w:t>
+      </w:r>
+    </w:p>
+    <w:p>
+      <w:pPr>
+        <w:pStyle w:val="ListParagraph"/>
+        <w:ind w:left="1440"/>
+      </w:pPr>
+      <w:r>
+        <w:t>Monitor every location via CCTV.</w:t>
+      </w:r>
+    </w:p>
+    <w:p>
+      <w:pPr>
+        <w:pStyle w:val="ListParagraph"/>
+        <w:ind w:left="1440"/>
+      </w:pPr>
+      <w:r>
+        <w:t>Track transportation via GPS and IOT .</w:t>
+      </w:r>
+    </w:p>
+    <w:p>
+      <w:pPr>
+        <w:pStyle w:val="ListParagraph"/>
+        <w:ind w:left="1440"/>
+      </w:pPr>
+    </w:p>
+    <w:p>
+      <w:r>
+        <w:rPr>
+          <w:noProof/>
+        </w:rPr>
+        <w:drawing>
+          <wp:anchor distT="0" distB="0" distL="114300" distR="114300" simplePos="0" relativeHeight="251658240" behindDoc="1" locked="0" layoutInCell="1" allowOverlap="1" wp14:anchorId="6F246D1B" wp14:editId="6DE833B5">
+            <wp:simplePos x="0" y="0"/>
+            <wp:positionH relativeFrom="margin">
+              <wp:posOffset>853440</wp:posOffset>
+            </wp:positionH>
+            <wp:positionV relativeFrom="paragraph">
+              <wp:posOffset>126365</wp:posOffset>
+            </wp:positionV>
+            <wp:extent cx="3956050" cy="3164840"/>
+            <wp:effectExtent l="0" t="0" r="6350" b="0"/>
+            <wp:wrapNone/>
+            <wp:docPr id="2" name="Picture 2"/>
+            <wp:cNvGraphicFramePr>
+              <a:graphicFrameLocks xmlns:a="http://schemas.openxmlformats.org/drawingml/2006/main" noChangeAspect="1"/>
+            </wp:cNvGraphicFramePr>
+            <a:graphic xmlns:a="http://schemas.openxmlformats.org/drawingml/2006/main">
+              <a:graphicData uri="http://schemas.openxmlformats.org/drawingml/2006/picture">
+                <pic:pic xmlns:pic="http://schemas.openxmlformats.org/drawingml/2006/picture">
+                  <pic:nvPicPr>
+                    <pic:cNvPr id="0" name="Picture 1"/>
+                    <pic:cNvPicPr>
+                      <a:picLocks noChangeAspect="1" noChangeArrowheads="1"/>
+                    </pic:cNvPicPr>
+                  </pic:nvPicPr>
+                  <pic:blipFill>
+                    <a:blip r:embed="rId12">
+                      <a:extLst>
+                        <a:ext uri="{28A0092B-C50C-407E-A947-70E740481C1C}">
+                          <a14:useLocalDpi xmlns:a14="http://schemas.microsoft.com/office/drawing/2010/main" val="0"/>
+                        </a:ext>
+                      </a:extLst>
+                    </a:blip>
+                    <a:srcRect/>
+                    <a:stretch>
+                      <a:fillRect/>
+                    </a:stretch>
+                  </pic:blipFill>
+                  <pic:spPr bwMode="auto">
+                    <a:xfrm>
+                      <a:off x="0" y="0"/>
+                      <a:ext cx="3956050" cy="3164840"/>
+                    </a:xfrm>
+                    <a:prstGeom prst="rect">
+                      <a:avLst/>
+                    </a:prstGeom>
+                    <a:noFill/>
+                  </pic:spPr>
+                </pic:pic>
+              </a:graphicData>
+            </a:graphic>
+            <wp14:sizeRelH relativeFrom="margin">
+              <wp14:pctWidth>0</wp14:pctWidth>
+            </wp14:sizeRelH>
+            <wp14:sizeRelV relativeFrom="margin">
+              <wp14:pctHeight>0</wp14:pctHeight>
+            </wp14:sizeRelV>
+          </wp:anchor>
+        </w:drawing>
+      </w:r>
+      <w:r>
+        <w:tab/>
+      </w:r>
+    </w:p>
+    <w:p>
+      <w:pPr>
+        <w:pStyle w:val="Heading1"/>
+      </w:pPr>
+    </w:p>
+    <w:p/>
+    <w:p>
+      <w:r>
+        <w:br w:type="page"/>
+      </w:r>
+      <w:bookmarkStart w:id="0" w:name="_GoBack"/>
+      <w:bookmarkEnd w:id="0"/>
+    </w:p>
+    <w:p>
+      <w:pPr>
+        <w:pStyle w:val="Heading1"/>
+      </w:pPr>
+      <w:r>
+        <w:lastRenderedPageBreak/>
+        <w:t xml:space="preserve">Objective </w:t>
+      </w:r>
+    </w:p>
+    <w:p>
+      <w:r>
+        <w:t>Provide a detail proposal about all the possible infrastructure and decide the best cause the company should take to enhance their Supermarket chain system.</w:t>
+      </w:r>
+    </w:p>
+    <w:p/>
+    <w:p/>
+    <w:p>
+      <w:pPr>
+        <w:pStyle w:val="Heading1"/>
+      </w:pPr>
+      <w:r>
+        <w:t xml:space="preserve">Requirements </w:t>
+      </w:r>
+    </w:p>
+    <w:p>
+      <w:pPr>
+        <w:pStyle w:val="ListParagraph"/>
+        <w:numPr>
+          <w:ilvl w:val="0"/>
+          <w:numId w:val="2"/>
+        </w:numPr>
+        <w:spacing w:after="0" w:line="240" w:lineRule="auto"/>
+      </w:pPr>
+      <w:r>
+        <w:t>Explain the possible infrastructures in detail (the technologies they use)</w:t>
+      </w:r>
+    </w:p>
+    <w:p>
+      <w:pPr>
+        <w:pStyle w:val="ListParagraph"/>
+        <w:numPr>
+          <w:ilvl w:val="0"/>
+          <w:numId w:val="2"/>
+        </w:numPr>
+        <w:spacing w:after="0" w:line="240" w:lineRule="auto"/>
+      </w:pPr>
+      <w:r>
+        <w:t xml:space="preserve">Identify the External and internal users of the current system  </w:t>
+      </w:r>
+    </w:p>
+    <w:p>
+      <w:pPr>
+        <w:pStyle w:val="ListParagraph"/>
+        <w:numPr>
+          <w:ilvl w:val="0"/>
+          <w:numId w:val="2"/>
+        </w:numPr>
+        <w:spacing w:after="0" w:line="240" w:lineRule="auto"/>
+      </w:pPr>
+      <w:r>
+        <w:t>Compare each of these infrastructures with one another(Identify weaknesses and strength of each Infrastructure).</w:t>
+      </w:r>
+    </w:p>
+    <w:p>
+      <w:pPr>
+        <w:pStyle w:val="ListParagraph"/>
+        <w:numPr>
+          <w:ilvl w:val="0"/>
+          <w:numId w:val="2"/>
+        </w:numPr>
+        <w:spacing w:after="0" w:line="240" w:lineRule="auto"/>
+      </w:pPr>
+      <w:r>
+        <w:t>The current trends / technologies used in Supermarket industry .</w:t>
+      </w:r>
+    </w:p>
+    <w:p>
+      <w:pPr>
+        <w:pStyle w:val="ListParagraph"/>
+        <w:numPr>
+          <w:ilvl w:val="0"/>
+          <w:numId w:val="2"/>
+        </w:numPr>
+        <w:spacing w:after="0" w:line="240" w:lineRule="auto"/>
+      </w:pPr>
+      <w:r>
+        <w:t>Why the selected infrastructure is better to the given scenario() ?</w:t>
+      </w:r>
+    </w:p>
+    <w:p>
+      <w:pPr>
+        <w:pStyle w:val="ListParagraph"/>
+        <w:numPr>
+          <w:ilvl w:val="0"/>
+          <w:numId w:val="2"/>
+        </w:numPr>
+        <w:spacing w:after="0" w:line="240" w:lineRule="auto"/>
+      </w:pPr>
+      <w:r>
+        <w:t>Diagrams of the implemented Infrastructure</w:t>
+      </w:r>
+    </w:p>
     <w:p/>
     <w:p/>
     <w:p/>
     <w:p/>
     <w:p/>
+    <w:p/>
     <w:p>
       <w:pPr>
         <w:rPr>
@@ -1134,7 +1448,6 @@
           <w:szCs w:val="28"/>
           <w:u w:val="single"/>
         </w:rPr>
-        <w:lastRenderedPageBreak/>
         <w:t xml:space="preserve">References </w:t>
       </w:r>
     </w:p>
@@ -1149,6 +1462,7 @@
         </w:rPr>
       </w:pPr>
       <w:bookmarkStart w:id="1" w:name="_Hlk36926062"/>
+      <w:proofErr w:type="spellStart"/>
       <w:r>
         <w:rPr>
           <w:rFonts w:ascii="Arial" w:hAnsi="Arial" w:cs="Arial"/>
@@ -1157,7 +1471,18 @@
           <w:szCs w:val="21"/>
           <w:shd w:val="clear" w:color="auto" w:fill="FFFFFF"/>
         </w:rPr>
-        <w:t>flexjobs (2020) </w:t>
+        <w:t>flexjobs</w:t>
+      </w:r>
+      <w:proofErr w:type="spellEnd"/>
+      <w:r>
+        <w:rPr>
+          <w:rFonts w:ascii="Arial" w:hAnsi="Arial" w:cs="Arial"/>
+          <w:color w:val="7B7C7E"/>
+          <w:sz w:val="21"/>
+          <w:szCs w:val="21"/>
+          <w:shd w:val="clear" w:color="auto" w:fill="FFFFFF"/>
+        </w:rPr>
+        <w:t xml:space="preserve"> (2020) </w:t>
       </w:r>
       <w:bookmarkEnd w:id="1"/>
       <w:r>
@@ -1182,7 +1507,7 @@
         </w:rPr>
         <w:t>. Available at: </w:t>
       </w:r>
-      <w:hyperlink r:id="rId12" w:history="1">
+      <w:hyperlink r:id="rId13" w:history="1">
         <w:r>
           <w:rPr>
             <w:rStyle w:val="Hyperlink"/>
@@ -1217,6 +1542,7 @@
         </w:rPr>
       </w:pPr>
       <w:bookmarkStart w:id="2" w:name="_Hlk36926784"/>
+      <w:proofErr w:type="spellStart"/>
       <w:r>
         <w:rPr>
           <w:rFonts w:ascii="Arial" w:hAnsi="Arial" w:cs="Arial"/>
@@ -1225,7 +1551,18 @@
           <w:szCs w:val="21"/>
           <w:shd w:val="clear" w:color="auto" w:fill="FFFFFF"/>
         </w:rPr>
-        <w:t>FinancesOnline (2020) </w:t>
+        <w:t>FinancesOnline</w:t>
+      </w:r>
+      <w:proofErr w:type="spellEnd"/>
+      <w:r>
+        <w:rPr>
+          <w:rFonts w:ascii="Arial" w:hAnsi="Arial" w:cs="Arial"/>
+          <w:color w:val="7B7C7E"/>
+          <w:sz w:val="21"/>
+          <w:szCs w:val="21"/>
+          <w:shd w:val="clear" w:color="auto" w:fill="FFFFFF"/>
+        </w:rPr>
+        <w:t xml:space="preserve"> (2020) </w:t>
       </w:r>
       <w:bookmarkEnd w:id="2"/>
       <w:r>
@@ -1250,7 +1587,7 @@
         </w:rPr>
         <w:t>. Available at: </w:t>
       </w:r>
-      <w:hyperlink r:id="rId13" w:history="1">
+      <w:hyperlink r:id="rId14" w:history="1">
         <w:r>
           <w:rPr>
             <w:rStyle w:val="Hyperlink"/>
@@ -1285,6 +1622,7 @@
         </w:rPr>
         <w:t>AALPHA (2020) </w:t>
       </w:r>
+      <w:proofErr w:type="spellStart"/>
       <w:r>
         <w:rPr>
           <w:rFonts w:ascii="Arial" w:hAnsi="Arial" w:cs="Arial"/>
@@ -1295,9 +1633,9 @@
           <w:szCs w:val="21"/>
           <w:shd w:val="clear" w:color="auto" w:fill="FFFFFF"/>
         </w:rPr>
-        <w:t xml:space="preserve">saas </w:t>
-      </w:r>
-      <w:proofErr w:type="gramStart"/>
+        <w:t>saas</w:t>
+      </w:r>
+      <w:proofErr w:type="spellEnd"/>
       <w:r>
         <w:rPr>
           <w:rFonts w:ascii="Arial" w:hAnsi="Arial" w:cs="Arial"/>
@@ -1308,9 +1646,9 @@
           <w:szCs w:val="21"/>
           <w:shd w:val="clear" w:color="auto" w:fill="FFFFFF"/>
         </w:rPr>
-        <w:t>users</w:t>
-      </w:r>
-      <w:proofErr w:type="gramEnd"/>
+        <w:t xml:space="preserve"> </w:t>
+      </w:r>
+      <w:proofErr w:type="gramStart"/>
       <w:r>
         <w:rPr>
           <w:rFonts w:ascii="Arial" w:hAnsi="Arial" w:cs="Arial"/>
@@ -1321,6 +1659,19 @@
           <w:szCs w:val="21"/>
           <w:shd w:val="clear" w:color="auto" w:fill="FFFFFF"/>
         </w:rPr>
+        <w:t>users</w:t>
+      </w:r>
+      <w:proofErr w:type="gramEnd"/>
+      <w:r>
+        <w:rPr>
+          <w:rFonts w:ascii="Arial" w:hAnsi="Arial" w:cs="Arial"/>
+          <w:i/>
+          <w:iCs/>
+          <w:color w:val="7B7C7E"/>
+          <w:sz w:val="21"/>
+          <w:szCs w:val="21"/>
+          <w:shd w:val="clear" w:color="auto" w:fill="FFFFFF"/>
+        </w:rPr>
         <w:t xml:space="preserve"> preference</w:t>
       </w:r>
       <w:r>
@@ -1333,7 +1684,7 @@
         </w:rPr>
         <w:t>. Available at: </w:t>
       </w:r>
-      <w:hyperlink r:id="rId14" w:history="1">
+      <w:hyperlink r:id="rId15" w:history="1">
         <w:r>
           <w:rPr>
             <w:rStyle w:val="Hyperlink"/>
@@ -1482,8 +1833,133 @@
       </w:rPr>
     </w:lvl>
   </w:abstractNum>
+  <w:abstractNum w:abstractNumId="1" w15:restartNumberingAfterBreak="0">
+    <w:nsid w:val="56815306"/>
+    <w:multiLevelType w:val="hybridMultilevel"/>
+    <w:tmpl w:val="E93EAF3A"/>
+    <w:lvl w:ilvl="0" w:tplc="04090001">
+      <w:start w:val="1"/>
+      <w:numFmt w:val="bullet"/>
+      <w:lvlText w:val=""/>
+      <w:lvlJc w:val="left"/>
+      <w:pPr>
+        <w:ind w:left="1440" w:hanging="360"/>
+      </w:pPr>
+      <w:rPr>
+        <w:rFonts w:ascii="Symbol" w:hAnsi="Symbol" w:hint="default"/>
+      </w:rPr>
+    </w:lvl>
+    <w:lvl w:ilvl="1" w:tplc="04090003">
+      <w:start w:val="1"/>
+      <w:numFmt w:val="bullet"/>
+      <w:lvlText w:val="o"/>
+      <w:lvlJc w:val="left"/>
+      <w:pPr>
+        <w:ind w:left="2160" w:hanging="360"/>
+      </w:pPr>
+      <w:rPr>
+        <w:rFonts w:ascii="Courier New" w:hAnsi="Courier New" w:cs="Courier New" w:hint="default"/>
+      </w:rPr>
+    </w:lvl>
+    <w:lvl w:ilvl="2" w:tplc="04090005">
+      <w:start w:val="1"/>
+      <w:numFmt w:val="bullet"/>
+      <w:lvlText w:val=""/>
+      <w:lvlJc w:val="left"/>
+      <w:pPr>
+        <w:ind w:left="2880" w:hanging="360"/>
+      </w:pPr>
+      <w:rPr>
+        <w:rFonts w:ascii="Wingdings" w:hAnsi="Wingdings" w:hint="default"/>
+      </w:rPr>
+    </w:lvl>
+    <w:lvl w:ilvl="3" w:tplc="04090001">
+      <w:start w:val="1"/>
+      <w:numFmt w:val="bullet"/>
+      <w:lvlText w:val=""/>
+      <w:lvlJc w:val="left"/>
+      <w:pPr>
+        <w:ind w:left="3600" w:hanging="360"/>
+      </w:pPr>
+      <w:rPr>
+        <w:rFonts w:ascii="Symbol" w:hAnsi="Symbol" w:hint="default"/>
+      </w:rPr>
+    </w:lvl>
+    <w:lvl w:ilvl="4" w:tplc="04090003">
+      <w:start w:val="1"/>
+      <w:numFmt w:val="bullet"/>
+      <w:lvlText w:val="o"/>
+      <w:lvlJc w:val="left"/>
+      <w:pPr>
+        <w:ind w:left="4320" w:hanging="360"/>
+      </w:pPr>
+      <w:rPr>
+        <w:rFonts w:ascii="Courier New" w:hAnsi="Courier New" w:cs="Courier New" w:hint="default"/>
+      </w:rPr>
+    </w:lvl>
+    <w:lvl w:ilvl="5" w:tplc="04090005">
+      <w:start w:val="1"/>
+      <w:numFmt w:val="bullet"/>
+      <w:lvlText w:val=""/>
+      <w:lvlJc w:val="left"/>
+      <w:pPr>
+        <w:ind w:left="5040" w:hanging="360"/>
+      </w:pPr>
+      <w:rPr>
+        <w:rFonts w:ascii="Wingdings" w:hAnsi="Wingdings" w:hint="default"/>
+      </w:rPr>
+    </w:lvl>
+    <w:lvl w:ilvl="6" w:tplc="04090001">
+      <w:start w:val="1"/>
+      <w:numFmt w:val="bullet"/>
+      <w:lvlText w:val=""/>
+      <w:lvlJc w:val="left"/>
+      <w:pPr>
+        <w:ind w:left="5760" w:hanging="360"/>
+      </w:pPr>
+      <w:rPr>
+        <w:rFonts w:ascii="Symbol" w:hAnsi="Symbol" w:hint="default"/>
+      </w:rPr>
+    </w:lvl>
+    <w:lvl w:ilvl="7" w:tplc="04090003">
+      <w:start w:val="1"/>
+      <w:numFmt w:val="bullet"/>
+      <w:lvlText w:val="o"/>
+      <w:lvlJc w:val="left"/>
+      <w:pPr>
+        <w:ind w:left="6480" w:hanging="360"/>
+      </w:pPr>
+      <w:rPr>
+        <w:rFonts w:ascii="Courier New" w:hAnsi="Courier New" w:cs="Courier New" w:hint="default"/>
+      </w:rPr>
+    </w:lvl>
+    <w:lvl w:ilvl="8" w:tplc="04090005">
+      <w:start w:val="1"/>
+      <w:numFmt w:val="bullet"/>
+      <w:lvlText w:val=""/>
+      <w:lvlJc w:val="left"/>
+      <w:pPr>
+        <w:ind w:left="7200" w:hanging="360"/>
+      </w:pPr>
+      <w:rPr>
+        <w:rFonts w:ascii="Wingdings" w:hAnsi="Wingdings" w:hint="default"/>
+      </w:rPr>
+    </w:lvl>
+  </w:abstractNum>
   <w:num w:numId="1">
     <w:abstractNumId w:val="0"/>
+  </w:num>
+  <w:num w:numId="2">
+    <w:abstractNumId w:val="1"/>
+    <w:lvlOverride w:ilvl="0"/>
+    <w:lvlOverride w:ilvl="1"/>
+    <w:lvlOverride w:ilvl="2"/>
+    <w:lvlOverride w:ilvl="3"/>
+    <w:lvlOverride w:ilvl="4"/>
+    <w:lvlOverride w:ilvl="5"/>
+    <w:lvlOverride w:ilvl="6"/>
+    <w:lvlOverride w:ilvl="7"/>
+    <w:lvlOverride w:ilvl="8"/>
   </w:num>
 </w:numbering>
 </file>
@@ -1503,7 +1979,7 @@
       </w:pPr>
     </w:pPrDefault>
   </w:docDefaults>
-  <w:latentStyles w:defLockedState="0" w:defUIPriority="99" w:defSemiHidden="0" w:defUnhideWhenUsed="0" w:defQFormat="0" w:count="377">
+  <w:latentStyles w:defLockedState="0" w:defUIPriority="99" w:defSemiHidden="0" w:defUnhideWhenUsed="0" w:defQFormat="0" w:count="376">
     <w:lsdException w:name="Normal" w:uiPriority="0" w:qFormat="1"/>
     <w:lsdException w:name="heading 1" w:uiPriority="9" w:qFormat="1"/>
     <w:lsdException w:name="heading 2" w:uiPriority="9" w:unhideWhenUsed="1" w:qFormat="1"/>
@@ -1879,7 +2355,6 @@
     <w:lsdException w:name="Hashtag" w:semiHidden="1" w:unhideWhenUsed="1"/>
     <w:lsdException w:name="Unresolved Mention" w:semiHidden="1" w:unhideWhenUsed="1"/>
     <w:lsdException w:name="Smart Link" w:semiHidden="1" w:unhideWhenUsed="1"/>
-    <w:lsdException w:name="Smart Link Error" w:semiHidden="1" w:unhideWhenUsed="1"/>
   </w:latentStyles>
   <w:style w:type="paragraph" w:default="1" w:styleId="Normal">
     <w:name w:val="Normal"/>
@@ -3119,6 +3594,1063 @@
 </file>
 
 <file path=customXml/item1.xml><?xml version="1.0" encoding="utf-8"?>
+<ct:contentTypeSchema xmlns:ct="http://schemas.microsoft.com/office/2006/metadata/contentType" xmlns:ma="http://schemas.microsoft.com/office/2006/metadata/properties/metaAttributes" ct:_="" ma:_="" ma:contentTypeName="TemplateFile" ma:contentTypeID="0x0101006EDDDB5EE6D98C44930B742096920B300400F5B6D36B3EF94B4E9A635CDF2A18F5B8" ma:contentTypeVersion="72" ma:contentTypeDescription="Create a new document." ma:contentTypeScope="" ma:versionID="a23e56308344d904b51738559c3d67c9">
+  <xsd:schema xmlns:xsd="http://www.w3.org/2001/XMLSchema" xmlns:xs="http://www.w3.org/2001/XMLSchema" xmlns:p="http://schemas.microsoft.com/office/2006/metadata/properties" xmlns:ns2="4873beb7-5857-4685-be1f-d57550cc96cc" targetNamespace="http://schemas.microsoft.com/office/2006/metadata/properties" ma:root="true" ma:fieldsID="cd0908cc4600e77bf5da051303e00c8d" ns2:_="">
+    <xsd:import namespace="4873beb7-5857-4685-be1f-d57550cc96cc"/>
+    <xsd:element name="properties">
+      <xsd:complexType>
+        <xsd:sequence>
+          <xsd:element name="documentManagement">
+            <xsd:complexType>
+              <xsd:all>
+                <xsd:element ref="ns2:AcquiredFrom" minOccurs="0"/>
+                <xsd:element ref="ns2:UACurrentWords" minOccurs="0"/>
+                <xsd:element ref="ns2:TPApplication" minOccurs="0"/>
+                <xsd:element ref="ns2:ApprovalLog" minOccurs="0"/>
+                <xsd:element ref="ns2:ApprovalStatus" minOccurs="0"/>
+                <xsd:element ref="ns2:AssetStart" minOccurs="0"/>
+                <xsd:element ref="ns2:AssetExpire" minOccurs="0"/>
+                <xsd:element ref="ns2:AssetId" minOccurs="0"/>
+                <xsd:element ref="ns2:IsSearchable" minOccurs="0"/>
+                <xsd:element ref="ns2:AssetType" minOccurs="0"/>
+                <xsd:element ref="ns2:APAuthor" minOccurs="0"/>
+                <xsd:element ref="ns2:AverageRating" minOccurs="0"/>
+                <xsd:element ref="ns2:BlockPublish" minOccurs="0"/>
+                <xsd:element ref="ns2:BugNumber" minOccurs="0"/>
+                <xsd:element ref="ns2:CampaignTagsTaxHTField0" minOccurs="0"/>
+                <xsd:element ref="ns2:TPClientViewer" minOccurs="0"/>
+                <xsd:element ref="ns2:ClipArtFilename" minOccurs="0"/>
+                <xsd:element ref="ns2:TPCommandLine" minOccurs="0"/>
+                <xsd:element ref="ns2:TPComponent" minOccurs="0"/>
+                <xsd:element ref="ns2:ContentItem" minOccurs="0"/>
+                <xsd:element ref="ns2:CrawlForDependencies" minOccurs="0"/>
+                <xsd:element ref="ns2:CSXHash" minOccurs="0"/>
+                <xsd:element ref="ns2:CSXSubmissionMarket" minOccurs="0"/>
+                <xsd:element ref="ns2:CSXUpdate" minOccurs="0"/>
+                <xsd:element ref="ns2:IntlLangReviewDate" minOccurs="0"/>
+                <xsd:element ref="ns2:IsDeleted" minOccurs="0"/>
+                <xsd:element ref="ns2:APDescription" minOccurs="0"/>
+                <xsd:element ref="ns2:DirectSourceMarket" minOccurs="0"/>
+                <xsd:element ref="ns2:Downloads" minOccurs="0"/>
+                <xsd:element ref="ns2:DSATActionTaken" minOccurs="0"/>
+                <xsd:element ref="ns2:APEditor" minOccurs="0"/>
+                <xsd:element ref="ns2:EditorialStatus" minOccurs="0"/>
+                <xsd:element ref="ns2:EditorialTags" minOccurs="0"/>
+                <xsd:element ref="ns2:TPExecutable" minOccurs="0"/>
+                <xsd:element ref="ns2:FeatureTagsTaxHTField0" minOccurs="0"/>
+                <xsd:element ref="ns2:TPFriendlyName" minOccurs="0"/>
+                <xsd:element ref="ns2:FriendlyTitle" minOccurs="0"/>
+                <xsd:element ref="ns2:PrimaryImageGen" minOccurs="0"/>
+                <xsd:element ref="ns2:HandoffToMSDN" minOccurs="0"/>
+                <xsd:element ref="ns2:InProjectListLookup" minOccurs="0"/>
+                <xsd:element ref="ns2:TPInstallLocation" minOccurs="0"/>
+                <xsd:element ref="ns2:InternalTagsTaxHTField0" minOccurs="0"/>
+                <xsd:element ref="ns2:IntlLangReview" minOccurs="0"/>
+                <xsd:element ref="ns2:IntlLangReviewer" minOccurs="0"/>
+                <xsd:element ref="ns2:MarketSpecific" minOccurs="0"/>
+                <xsd:element ref="ns2:LastCompleteVersionLookup" minOccurs="0"/>
+                <xsd:element ref="ns2:LastHandOff" minOccurs="0"/>
+                <xsd:element ref="ns2:LastModifiedDateTime" minOccurs="0"/>
+                <xsd:element ref="ns2:LastPreviewErrorLookup" minOccurs="0"/>
+                <xsd:element ref="ns2:LastPreviewResultLookup" minOccurs="0"/>
+                <xsd:element ref="ns2:LastPreviewAttemptDateLookup" minOccurs="0"/>
+                <xsd:element ref="ns2:LastPreviewedByLookup" minOccurs="0"/>
+                <xsd:element ref="ns2:LastPreviewTimeLookup" minOccurs="0"/>
+                <xsd:element ref="ns2:LastPreviewVersionLookup" minOccurs="0"/>
+                <xsd:element ref="ns2:LastPublishErrorLookup" minOccurs="0"/>
+                <xsd:element ref="ns2:LastPublishResultLookup" minOccurs="0"/>
+                <xsd:element ref="ns2:LastPublishAttemptDateLookup" minOccurs="0"/>
+                <xsd:element ref="ns2:LastPublishedByLookup" minOccurs="0"/>
+                <xsd:element ref="ns2:LastPublishTimeLookup" minOccurs="0"/>
+                <xsd:element ref="ns2:LastPublishVersionLookup" minOccurs="0"/>
+                <xsd:element ref="ns2:TPLaunchHelpLinkType" minOccurs="0"/>
+                <xsd:element ref="ns2:LegacyData" minOccurs="0"/>
+                <xsd:element ref="ns2:TPLaunchHelpLink" minOccurs="0"/>
+                <xsd:element ref="ns2:LocComments" minOccurs="0"/>
+                <xsd:element ref="ns2:LocLastLocAttemptVersionLookup" minOccurs="0"/>
+                <xsd:element ref="ns2:LocLastLocAttemptVersionTypeLookup" minOccurs="0"/>
+                <xsd:element ref="ns2:LocManualTestRequired" minOccurs="0"/>
+                <xsd:element ref="ns2:LocMarketGroupTiers2" minOccurs="0"/>
+                <xsd:element ref="ns2:LocNewPublishedVersionLookup" minOccurs="0"/>
+                <xsd:element ref="ns2:LocOverallHandbackStatusLookup" minOccurs="0"/>
+                <xsd:element ref="ns2:LocOverallLocStatusLookup" minOccurs="0"/>
+                <xsd:element ref="ns2:LocOverallPreviewStatusLookup" minOccurs="0"/>
+                <xsd:element ref="ns2:LocOverallPublishStatusLookup" minOccurs="0"/>
+                <xsd:element ref="ns2:IntlLocPriority" minOccurs="0"/>
+                <xsd:element ref="ns2:LocProcessedForHandoffsLookup" minOccurs="0"/>
+                <xsd:element ref="ns2:LocProcessedForMarketsLookup" minOccurs="0"/>
+                <xsd:element ref="ns2:LocPublishedDependentAssetsLookup" minOccurs="0"/>
+                <xsd:element ref="ns2:LocPublishedLinkedAssetsLookup" minOccurs="0"/>
+                <xsd:element ref="ns2:LocRecommendedHandoff" minOccurs="0"/>
+                <xsd:element ref="ns2:LocalizationTagsTaxHTField0" minOccurs="0"/>
+                <xsd:element ref="ns2:MachineTranslated" minOccurs="0"/>
+                <xsd:element ref="ns2:Manager" minOccurs="0"/>
+                <xsd:element ref="ns2:Markets" minOccurs="0"/>
+                <xsd:element ref="ns2:Milestone" minOccurs="0"/>
+                <xsd:element ref="ns2:TPNamespace" minOccurs="0"/>
+                <xsd:element ref="ns2:NumericId" minOccurs="0"/>
+                <xsd:element ref="ns2:NumOfRatingsLookup" minOccurs="0"/>
+                <xsd:element ref="ns2:OOCacheId" minOccurs="0"/>
+                <xsd:element ref="ns2:OpenTemplate" minOccurs="0"/>
+                <xsd:element ref="ns2:OriginAsset" minOccurs="0"/>
+                <xsd:element ref="ns2:OriginalRelease" minOccurs="0"/>
+                <xsd:element ref="ns2:OriginalSourceMarket" minOccurs="0"/>
+                <xsd:element ref="ns2:OutputCachingOn" minOccurs="0"/>
+                <xsd:element ref="ns2:ParentAssetId" minOccurs="0"/>
+                <xsd:element ref="ns2:PlannedPubDate" minOccurs="0"/>
+                <xsd:element ref="ns2:PolicheckWords" minOccurs="0"/>
+                <xsd:element ref="ns2:BusinessGroup" minOccurs="0"/>
+                <xsd:element ref="ns2:UAProjectedTotalWords" minOccurs="0"/>
+                <xsd:element ref="ns2:Provider" minOccurs="0"/>
+                <xsd:element ref="ns2:Providers" minOccurs="0"/>
+                <xsd:element ref="ns2:PublishStatusLookup" minOccurs="0"/>
+                <xsd:element ref="ns2:PublishTargets" minOccurs="0"/>
+                <xsd:element ref="ns2:RecommendationsModifier" minOccurs="0"/>
+                <xsd:element ref="ns2:ArtSampleDocs" minOccurs="0"/>
+                <xsd:element ref="ns2:ScenarioTagsTaxHTField0" minOccurs="0"/>
+                <xsd:element ref="ns2:ShowIn" minOccurs="0"/>
+                <xsd:element ref="ns2:SourceTitle" minOccurs="0"/>
+                <xsd:element ref="ns2:CSXSubmissionDate" minOccurs="0"/>
+                <xsd:element ref="ns2:SubmitterId" minOccurs="0"/>
+                <xsd:element ref="ns2:TaxCatchAll" minOccurs="0"/>
+                <xsd:element ref="ns2:TaxCatchAllLabel" minOccurs="0"/>
+                <xsd:element ref="ns2:TemplateStatus" minOccurs="0"/>
+                <xsd:element ref="ns2:TemplateTemplateType" minOccurs="0"/>
+                <xsd:element ref="ns2:ThumbnailAssetId" minOccurs="0"/>
+                <xsd:element ref="ns2:TimesCloned" minOccurs="0"/>
+                <xsd:element ref="ns2:TrustLevel" minOccurs="0"/>
+                <xsd:element ref="ns2:UALocComments" minOccurs="0"/>
+                <xsd:element ref="ns2:UALocRecommendation" minOccurs="0"/>
+                <xsd:element ref="ns2:UANotes" minOccurs="0"/>
+                <xsd:element ref="ns2:TPAppVersion" minOccurs="0"/>
+                <xsd:element ref="ns2:VoteCount" minOccurs="0"/>
+              </xsd:all>
+            </xsd:complexType>
+          </xsd:element>
+        </xsd:sequence>
+      </xsd:complexType>
+    </xsd:element>
+  </xsd:schema>
+  <xsd:schema xmlns:xsd="http://www.w3.org/2001/XMLSchema" xmlns:xs="http://www.w3.org/2001/XMLSchema" xmlns:dms="http://schemas.microsoft.com/office/2006/documentManagement/types" xmlns:pc="http://schemas.microsoft.com/office/infopath/2007/PartnerControls" targetNamespace="4873beb7-5857-4685-be1f-d57550cc96cc" elementFormDefault="qualified">
+    <xsd:import namespace="http://schemas.microsoft.com/office/2006/documentManagement/types"/>
+    <xsd:import namespace="http://schemas.microsoft.com/office/infopath/2007/PartnerControls"/>
+    <xsd:element name="AcquiredFrom" ma:index="1" nillable="true" ma:displayName="Acquired From" ma:default="Internal MS" ma:internalName="AcquiredFrom" ma:readOnly="false">
+      <xsd:simpleType>
+        <xsd:restriction base="dms:Choice">
+          <xsd:enumeration value="Internal MS"/>
+          <xsd:enumeration value="Community"/>
+          <xsd:enumeration value="MVP"/>
+          <xsd:enumeration value="Publisher"/>
+          <xsd:enumeration value="Partner"/>
+          <xsd:enumeration value="None"/>
+        </xsd:restriction>
+      </xsd:simpleType>
+    </xsd:element>
+    <xsd:element name="UACurrentWords" ma:index="2" nillable="true" ma:displayName="Actual Word Count" ma:default="" ma:internalName="UACurrentWords" ma:readOnly="false">
+      <xsd:simpleType>
+        <xsd:restriction base="dms:Unknown"/>
+      </xsd:simpleType>
+    </xsd:element>
+    <xsd:element name="TPApplication" ma:index="3" nillable="true" ma:displayName="Application to Open Template With" ma:default="" ma:internalName="TPApplication">
+      <xsd:simpleType>
+        <xsd:restriction base="dms:Text"/>
+      </xsd:simpleType>
+    </xsd:element>
+    <xsd:element name="ApprovalLog" ma:index="4" nillable="true" ma:displayName="Approval Log" ma:default="" ma:hidden="true" ma:internalName="ApprovalLog" ma:readOnly="false">
+      <xsd:simpleType>
+        <xsd:restriction base="dms:Note"/>
+      </xsd:simpleType>
+    </xsd:element>
+    <xsd:element name="ApprovalStatus" ma:index="5" nillable="true" ma:displayName="Approval Status" ma:default="InProgress" ma:internalName="ApprovalStatus" ma:readOnly="false">
+      <xsd:simpleType>
+        <xsd:restriction base="dms:Choice">
+          <xsd:enumeration value="InProgress"/>
+          <xsd:enumeration value="Rejected"/>
+          <xsd:enumeration value="Questionable"/>
+          <xsd:enumeration value="ApprovedAutomatic"/>
+          <xsd:enumeration value="ApprovedManual"/>
+          <xsd:enumeration value="On Hold"/>
+          <xsd:enumeration value="Needs Review"/>
+          <xsd:enumeration value="A Violation"/>
+          <xsd:enumeration value="Unpublished Violation"/>
+        </xsd:restriction>
+      </xsd:simpleType>
+    </xsd:element>
+    <xsd:element name="AssetStart" ma:index="6" nillable="true" ma:displayName="Asset Begin Date" ma:default="[Today]" ma:internalName="AssetStart" ma:readOnly="false">
+      <xsd:simpleType>
+        <xsd:restriction base="dms:DateTime"/>
+      </xsd:simpleType>
+    </xsd:element>
+    <xsd:element name="AssetExpire" ma:index="7" nillable="true" ma:displayName="Asset End Date" ma:default="2029-01-01T08:00:00Z" ma:format="DateTime" ma:internalName="AssetExpire" ma:readOnly="false">
+      <xsd:simpleType>
+        <xsd:restriction base="dms:DateTime"/>
+      </xsd:simpleType>
+    </xsd:element>
+    <xsd:element name="AssetId" ma:index="8" nillable="true" ma:displayName="Asset ID" ma:default="" ma:indexed="true" ma:internalName="AssetId" ma:readOnly="false">
+      <xsd:simpleType>
+        <xsd:restriction base="dms:Text">
+          <xsd:maxLength value="255"/>
+        </xsd:restriction>
+      </xsd:simpleType>
+    </xsd:element>
+    <xsd:element name="IsSearchable" ma:index="9" nillable="true" ma:displayName="Asset Searchable?" ma:default="true" ma:internalName="IsSearchable" ma:readOnly="false">
+      <xsd:simpleType>
+        <xsd:restriction base="dms:Boolean"/>
+      </xsd:simpleType>
+    </xsd:element>
+    <xsd:element name="AssetType" ma:index="10" nillable="true" ma:displayName="Asset Type" ma:default="" ma:internalName="AssetType" ma:readOnly="false">
+      <xsd:simpleType>
+        <xsd:restriction base="dms:Unknown"/>
+      </xsd:simpleType>
+    </xsd:element>
+    <xsd:element name="APAuthor" ma:index="11" nillable="true" ma:displayName="Author" ma:default="" ma:list="UserInfo" ma:internalName="APAuthor" ma:readOnly="false">
+      <xsd:complexType>
+        <xsd:complexContent>
+          <xsd:extension base="dms:User">
+            <xsd:sequence>
+              <xsd:element name="UserInfo" minOccurs="0" maxOccurs="unbounded">
+                <xsd:complexType>
+                  <xsd:sequence>
+                    <xsd:element name="DisplayName" type="xsd:string" minOccurs="0"/>
+                    <xsd:element name="AccountId" type="dms:UserId" minOccurs="0" nillable="true"/>
+                    <xsd:element name="AccountType" type="xsd:string" minOccurs="0"/>
+                  </xsd:sequence>
+                </xsd:complexType>
+              </xsd:element>
+            </xsd:sequence>
+          </xsd:extension>
+        </xsd:complexContent>
+      </xsd:complexType>
+    </xsd:element>
+    <xsd:element name="AverageRating" ma:index="12" nillable="true" ma:displayName="Average Rating" ma:internalName="AverageRating" ma:readOnly="false">
+      <xsd:simpleType>
+        <xsd:restriction base="dms:Text"/>
+      </xsd:simpleType>
+    </xsd:element>
+    <xsd:element name="BlockPublish" ma:index="13" nillable="true" ma:displayName="Block from Publishing?" ma:default="" ma:internalName="BlockPublish" ma:readOnly="false">
+      <xsd:simpleType>
+        <xsd:restriction base="dms:Boolean"/>
+      </xsd:simpleType>
+    </xsd:element>
+    <xsd:element name="BugNumber" ma:index="14" nillable="true" ma:displayName="Bug Number" ma:default="" ma:internalName="BugNumber" ma:readOnly="false">
+      <xsd:simpleType>
+        <xsd:restriction base="dms:Text"/>
+      </xsd:simpleType>
+    </xsd:element>
+    <xsd:element name="CampaignTagsTaxHTField0" ma:index="16" nillable="true" ma:taxonomy="true" ma:internalName="CampaignTagsTaxHTField0" ma:taxonomyFieldName="CampaignTags" ma:displayName="Campaigns" ma:readOnly="false" ma:default="" ma:fieldId="{1df42cc3-2301-4f11-a52a-6ead923c29ed}" ma:taxonomyMulti="true" ma:sspId="8f79753a-75d3-41f5-8ca3-40b843941b4f" ma:termSetId="ca0e50d4-faa1-44ce-961e-bb1441c60e66" ma:anchorId="00000000-0000-0000-0000-000000000000" ma:open="false" ma:isKeyword="false">
+      <xsd:complexType>
+        <xsd:sequence>
+          <xsd:element ref="pc:Terms" minOccurs="0" maxOccurs="1"/>
+        </xsd:sequence>
+      </xsd:complexType>
+    </xsd:element>
+    <xsd:element name="TPClientViewer" ma:index="17" nillable="true" ma:displayName="Client Viewer" ma:default="" ma:internalName="TPClientViewer">
+      <xsd:simpleType>
+        <xsd:restriction base="dms:Text"/>
+      </xsd:simpleType>
+    </xsd:element>
+    <xsd:element name="ClipArtFilename" ma:index="18" nillable="true" ma:displayName="Clip Art Name" ma:default="" ma:internalName="ClipArtFilename" ma:readOnly="false">
+      <xsd:simpleType>
+        <xsd:restriction base="dms:Text"/>
+      </xsd:simpleType>
+    </xsd:element>
+    <xsd:element name="TPCommandLine" ma:index="19" nillable="true" ma:displayName="Command Line" ma:default="" ma:internalName="TPCommandLine">
+      <xsd:simpleType>
+        <xsd:restriction base="dms:Text"/>
+      </xsd:simpleType>
+    </xsd:element>
+    <xsd:element name="TPComponent" ma:index="20" nillable="true" ma:displayName="Component" ma:default="" ma:internalName="TPComponent">
+      <xsd:simpleType>
+        <xsd:restriction base="dms:Text"/>
+      </xsd:simpleType>
+    </xsd:element>
+    <xsd:element name="ContentItem" ma:index="21" nillable="true" ma:displayName="Content Item" ma:default="" ma:hidden="true" ma:internalName="ContentItem" ma:readOnly="false">
+      <xsd:simpleType>
+        <xsd:restriction base="dms:Unknown"/>
+      </xsd:simpleType>
+    </xsd:element>
+    <xsd:element name="CrawlForDependencies" ma:index="23" nillable="true" ma:displayName="Crawl for Dependencies?" ma:default="true" ma:internalName="CrawlForDependencies" ma:readOnly="false">
+      <xsd:simpleType>
+        <xsd:restriction base="dms:Boolean"/>
+      </xsd:simpleType>
+    </xsd:element>
+    <xsd:element name="CSXHash" ma:index="26" nillable="true" ma:displayName="CSX Hash" ma:default="" ma:indexed="true" ma:internalName="CSXHash" ma:readOnly="false">
+      <xsd:simpleType>
+        <xsd:restriction base="dms:Text"/>
+      </xsd:simpleType>
+    </xsd:element>
+    <xsd:element name="CSXSubmissionMarket" ma:index="27" nillable="true" ma:displayName="CSX Submission Market" ma:default="" ma:list="{2FBD1B11-2ACE-4FDC-B5A3-635D4ADF6F1B}" ma:internalName="CSXSubmissionMarket" ma:readOnly="false" ma:showField="MarketName" ma:web="4873beb7-5857-4685-be1f-d57550cc96cc">
+      <xsd:simpleType>
+        <xsd:restriction base="dms:Lookup"/>
+      </xsd:simpleType>
+    </xsd:element>
+    <xsd:element name="CSXUpdate" ma:index="28" nillable="true" ma:displayName="CSX Updated?" ma:default="false" ma:internalName="CSXUpdate" ma:readOnly="false">
+      <xsd:simpleType>
+        <xsd:restriction base="dms:Boolean"/>
+      </xsd:simpleType>
+    </xsd:element>
+    <xsd:element name="IntlLangReviewDate" ma:index="29" nillable="true" ma:displayName="Date to Complete Intl QA" ma:default="" ma:internalName="IntlLangReviewDate" ma:readOnly="false">
+      <xsd:simpleType>
+        <xsd:restriction base="dms:DateTime"/>
+      </xsd:simpleType>
+    </xsd:element>
+    <xsd:element name="IsDeleted" ma:index="30" nillable="true" ma:displayName="Deleted?" ma:default="" ma:internalName="IsDeleted" ma:readOnly="false">
+      <xsd:simpleType>
+        <xsd:restriction base="dms:Boolean"/>
+      </xsd:simpleType>
+    </xsd:element>
+    <xsd:element name="APDescription" ma:index="31" nillable="true" ma:displayName="Description" ma:default="" ma:internalName="APDescription" ma:readOnly="false">
+      <xsd:simpleType>
+        <xsd:restriction base="dms:Note"/>
+      </xsd:simpleType>
+    </xsd:element>
+    <xsd:element name="DirectSourceMarket" ma:index="32" nillable="true" ma:displayName="Direct Source Market Group" ma:default="" ma:internalName="DirectSourceMarket" ma:readOnly="false">
+      <xsd:simpleType>
+        <xsd:restriction base="dms:Text"/>
+      </xsd:simpleType>
+    </xsd:element>
+    <xsd:element name="Downloads" ma:index="33" nillable="true" ma:displayName="Downloads" ma:default="0" ma:hidden="true" ma:internalName="Downloads" ma:readOnly="false">
+      <xsd:simpleType>
+        <xsd:restriction base="dms:Unknown"/>
+      </xsd:simpleType>
+    </xsd:element>
+    <xsd:element name="DSATActionTaken" ma:index="34" nillable="true" ma:displayName="DSAT Action Taken" ma:default="" ma:internalName="DSATActionTaken" ma:readOnly="false">
+      <xsd:simpleType>
+        <xsd:restriction base="dms:Choice">
+          <xsd:enumeration value="Best Bets"/>
+          <xsd:enumeration value="Expire"/>
+          <xsd:enumeration value="Hide"/>
+          <xsd:enumeration value="None"/>
+        </xsd:restriction>
+      </xsd:simpleType>
+    </xsd:element>
+    <xsd:element name="APEditor" ma:index="35" nillable="true" ma:displayName="Editor" ma:default="" ma:list="UserInfo" ma:internalName="APEditor" ma:readOnly="false">
+      <xsd:complexType>
+        <xsd:complexContent>
+          <xsd:extension base="dms:User">
+            <xsd:sequence>
+              <xsd:element name="UserInfo" minOccurs="0" maxOccurs="unbounded">
+                <xsd:complexType>
+                  <xsd:sequence>
+                    <xsd:element name="DisplayName" type="xsd:string" minOccurs="0"/>
+                    <xsd:element name="AccountId" type="dms:UserId" minOccurs="0" nillable="true"/>
+                    <xsd:element name="AccountType" type="xsd:string" minOccurs="0"/>
+                  </xsd:sequence>
+                </xsd:complexType>
+              </xsd:element>
+            </xsd:sequence>
+          </xsd:extension>
+        </xsd:complexContent>
+      </xsd:complexType>
+    </xsd:element>
+    <xsd:element name="EditorialStatus" ma:index="36" nillable="true" ma:displayName="Editorial Status" ma:default="" ma:internalName="EditorialStatus" ma:readOnly="false">
+      <xsd:simpleType>
+        <xsd:restriction base="dms:Unknown"/>
+      </xsd:simpleType>
+    </xsd:element>
+    <xsd:element name="EditorialTags" ma:index="37" nillable="true" ma:displayName="Editorial Tags" ma:default="" ma:internalName="EditorialTags">
+      <xsd:simpleType>
+        <xsd:restriction base="dms:Unknown"/>
+      </xsd:simpleType>
+    </xsd:element>
+    <xsd:element name="TPExecutable" ma:index="38" nillable="true" ma:displayName="Executable" ma:default="" ma:internalName="TPExecutable">
+      <xsd:simpleType>
+        <xsd:restriction base="dms:Text"/>
+      </xsd:simpleType>
+    </xsd:element>
+    <xsd:element name="FeatureTagsTaxHTField0" ma:index="40" nillable="true" ma:taxonomy="true" ma:internalName="FeatureTagsTaxHTField0" ma:taxonomyFieldName="FeatureTags" ma:displayName="Features" ma:readOnly="false" ma:default="" ma:fieldId="{7fc0d542-15c6-4882-a8e3-13bca44403fb}" ma:taxonomyMulti="true" ma:sspId="8f79753a-75d3-41f5-8ca3-40b843941b4f" ma:termSetId="f1ab6845-967d-4854-a0ba-4ec07f0f8113" ma:anchorId="00000000-0000-0000-0000-000000000000" ma:open="false" ma:isKeyword="false">
+      <xsd:complexType>
+        <xsd:sequence>
+          <xsd:element ref="pc:Terms" minOccurs="0" maxOccurs="1"/>
+        </xsd:sequence>
+      </xsd:complexType>
+    </xsd:element>
+    <xsd:element name="TPFriendlyName" ma:index="41" nillable="true" ma:displayName="Friendly Name" ma:default="" ma:internalName="TPFriendlyName">
+      <xsd:simpleType>
+        <xsd:restriction base="dms:Text"/>
+      </xsd:simpleType>
+    </xsd:element>
+    <xsd:element name="FriendlyTitle" ma:index="42" nillable="true" ma:displayName="Friendly Title" ma:default="" ma:description="Shorter title to be used when displaying search results" ma:internalName="FriendlyTitle" ma:readOnly="false">
+      <xsd:simpleType>
+        <xsd:restriction base="dms:Text"/>
+      </xsd:simpleType>
+    </xsd:element>
+    <xsd:element name="PrimaryImageGen" ma:index="43" nillable="true" ma:displayName="Generate Images?" ma:default="true" ma:internalName="PrimaryImageGen">
+      <xsd:simpleType>
+        <xsd:restriction base="dms:Boolean"/>
+      </xsd:simpleType>
+    </xsd:element>
+    <xsd:element name="HandoffToMSDN" ma:index="44" nillable="true" ma:displayName="Handoff To MSDN Date" ma:default="" ma:internalName="HandoffToMSDN" ma:readOnly="false">
+      <xsd:simpleType>
+        <xsd:restriction base="dms:DateTime"/>
+      </xsd:simpleType>
+    </xsd:element>
+    <xsd:element name="InProjectListLookup" ma:index="45" nillable="true" ma:displayName="InProjectListLookup" ma:list="{9E343742-310B-4684-A24C-1D137CB4B230}" ma:internalName="InProjectListLookup" ma:readOnly="true" ma:showField="InProjectList" ma:web="4873beb7-5857-4685-be1f-d57550cc96cc">
+      <xsd:complexType>
+        <xsd:complexContent>
+          <xsd:extension base="dms:MultiChoiceLookup">
+            <xsd:sequence>
+              <xsd:element name="Value" type="dms:Lookup" maxOccurs="unbounded" minOccurs="0" nillable="true"/>
+            </xsd:sequence>
+          </xsd:extension>
+        </xsd:complexContent>
+      </xsd:complexType>
+    </xsd:element>
+    <xsd:element name="TPInstallLocation" ma:index="46" nillable="true" ma:displayName="Install Location" ma:default="" ma:internalName="TPInstallLocation">
+      <xsd:simpleType>
+        <xsd:restriction base="dms:Text"/>
+      </xsd:simpleType>
+    </xsd:element>
+    <xsd:element name="InternalTagsTaxHTField0" ma:index="48" nillable="true" ma:taxonomy="true" ma:internalName="InternalTagsTaxHTField0" ma:taxonomyFieldName="InternalTags" ma:displayName="Internal Tags" ma:readOnly="false" ma:default="" ma:fieldId="{1490b8a4-2706-41ec-b5e3-73176dccf34e}" ma:taxonomyMulti="true" ma:sspId="8f79753a-75d3-41f5-8ca3-40b843941b4f" ma:termSetId="82b6639e-f7fc-4c18-ad2d-003a6e707765" ma:anchorId="00000000-0000-0000-0000-000000000000" ma:open="false" ma:isKeyword="false">
+      <xsd:complexType>
+        <xsd:sequence>
+          <xsd:element ref="pc:Terms" minOccurs="0" maxOccurs="1"/>
+        </xsd:sequence>
+      </xsd:complexType>
+    </xsd:element>
+    <xsd:element name="IntlLangReview" ma:index="49" nillable="true" ma:displayName="Intl Lang QA Review Required?" ma:default="" ma:internalName="IntlLangReview" ma:readOnly="false">
+      <xsd:simpleType>
+        <xsd:restriction base="dms:Boolean"/>
+      </xsd:simpleType>
+    </xsd:element>
+    <xsd:element name="IntlLangReviewer" ma:index="50" nillable="true" ma:displayName="Intl Lang QA Reviewer" ma:default="" ma:internalName="IntlLangReviewer" ma:readOnly="false">
+      <xsd:simpleType>
+        <xsd:restriction base="dms:Text"/>
+      </xsd:simpleType>
+    </xsd:element>
+    <xsd:element name="MarketSpecific" ma:index="51" nillable="true" ma:displayName="Is Market Specific?" ma:default="" ma:internalName="MarketSpecific" ma:readOnly="false">
+      <xsd:simpleType>
+        <xsd:restriction base="dms:Boolean"/>
+      </xsd:simpleType>
+    </xsd:element>
+    <xsd:element name="LastCompleteVersionLookup" ma:index="52" nillable="true" ma:displayName="Last Complete Version Lookup" ma:default="" ma:list="{9E343742-310B-4684-A24C-1D137CB4B230}" ma:internalName="LastCompleteVersionLookup" ma:readOnly="true" ma:showField="LastCompleteVersion" ma:web="4873beb7-5857-4685-be1f-d57550cc96cc">
+      <xsd:complexType>
+        <xsd:complexContent>
+          <xsd:extension base="dms:MultiChoiceLookup">
+            <xsd:sequence>
+              <xsd:element name="Value" type="dms:Lookup" maxOccurs="unbounded" minOccurs="0" nillable="true"/>
+            </xsd:sequence>
+          </xsd:extension>
+        </xsd:complexContent>
+      </xsd:complexType>
+    </xsd:element>
+    <xsd:element name="LastHandOff" ma:index="53" nillable="true" ma:displayName="Last Hand-off" ma:default="" ma:internalName="LastHandOff" ma:readOnly="false">
+      <xsd:simpleType>
+        <xsd:restriction base="dms:DateTime"/>
+      </xsd:simpleType>
+    </xsd:element>
+    <xsd:element name="LastModifiedDateTime" ma:index="54" nillable="true" ma:displayName="Last Modified Date" ma:default="" ma:internalName="LastModifiedDateTime" ma:readOnly="false">
+      <xsd:simpleType>
+        <xsd:restriction base="dms:DateTime"/>
+      </xsd:simpleType>
+    </xsd:element>
+    <xsd:element name="LastPreviewErrorLookup" ma:index="55" nillable="true" ma:displayName="Last Preview Attempt Error" ma:default="" ma:list="{9E343742-310B-4684-A24C-1D137CB4B230}" ma:internalName="LastPreviewErrorLookup" ma:readOnly="true" ma:showField="LastPreviewError" ma:web="4873beb7-5857-4685-be1f-d57550cc96cc">
+      <xsd:complexType>
+        <xsd:complexContent>
+          <xsd:extension base="dms:MultiChoiceLookup">
+            <xsd:sequence>
+              <xsd:element name="Value" type="dms:Lookup" maxOccurs="unbounded" minOccurs="0" nillable="true"/>
+            </xsd:sequence>
+          </xsd:extension>
+        </xsd:complexContent>
+      </xsd:complexType>
+    </xsd:element>
+    <xsd:element name="LastPreviewResultLookup" ma:index="56" nillable="true" ma:displayName="Last Preview Attempt Result" ma:default="" ma:list="{9E343742-310B-4684-A24C-1D137CB4B230}" ma:internalName="LastPreviewResultLookup" ma:readOnly="true" ma:showField="LastPreviewResult" ma:web="4873beb7-5857-4685-be1f-d57550cc96cc">
+      <xsd:complexType>
+        <xsd:complexContent>
+          <xsd:extension base="dms:MultiChoiceLookup">
+            <xsd:sequence>
+              <xsd:element name="Value" type="dms:Lookup" maxOccurs="unbounded" minOccurs="0" nillable="true"/>
+            </xsd:sequence>
+          </xsd:extension>
+        </xsd:complexContent>
+      </xsd:complexType>
+    </xsd:element>
+    <xsd:element name="LastPreviewAttemptDateLookup" ma:index="57" nillable="true" ma:displayName="Last Preview Attempted On" ma:default="" ma:list="{9E343742-310B-4684-A24C-1D137CB4B230}" ma:internalName="LastPreviewAttemptDateLookup" ma:readOnly="true" ma:showField="LastPreviewAttemptDate" ma:web="4873beb7-5857-4685-be1f-d57550cc96cc">
+      <xsd:complexType>
+        <xsd:complexContent>
+          <xsd:extension base="dms:MultiChoiceLookup">
+            <xsd:sequence>
+              <xsd:element name="Value" type="dms:Lookup" maxOccurs="unbounded" minOccurs="0" nillable="true"/>
+            </xsd:sequence>
+          </xsd:extension>
+        </xsd:complexContent>
+      </xsd:complexType>
+    </xsd:element>
+    <xsd:element name="LastPreviewedByLookup" ma:index="58" nillable="true" ma:displayName="Last Previewed By" ma:default="" ma:list="{9E343742-310B-4684-A24C-1D137CB4B230}" ma:internalName="LastPreviewedByLookup" ma:readOnly="true" ma:showField="LastPreviewedBy" ma:web="4873beb7-5857-4685-be1f-d57550cc96cc">
+      <xsd:complexType>
+        <xsd:complexContent>
+          <xsd:extension base="dms:MultiChoiceLookup">
+            <xsd:sequence>
+              <xsd:element name="Value" type="dms:Lookup" maxOccurs="unbounded" minOccurs="0" nillable="true"/>
+            </xsd:sequence>
+          </xsd:extension>
+        </xsd:complexContent>
+      </xsd:complexType>
+    </xsd:element>
+    <xsd:element name="LastPreviewTimeLookup" ma:index="59" nillable="true" ma:displayName="Last Previewed Date" ma:default="" ma:list="{9E343742-310B-4684-A24C-1D137CB4B230}" ma:internalName="LastPreviewTimeLookup" ma:readOnly="true" ma:showField="LastPreviewTime" ma:web="4873beb7-5857-4685-be1f-d57550cc96cc">
+      <xsd:complexType>
+        <xsd:complexContent>
+          <xsd:extension base="dms:MultiChoiceLookup">
+            <xsd:sequence>
+              <xsd:element name="Value" type="dms:Lookup" maxOccurs="unbounded" minOccurs="0" nillable="true"/>
+            </xsd:sequence>
+          </xsd:extension>
+        </xsd:complexContent>
+      </xsd:complexType>
+    </xsd:element>
+    <xsd:element name="LastPreviewVersionLookup" ma:index="60" nillable="true" ma:displayName="Last Previewed Version" ma:default="" ma:list="{9E343742-310B-4684-A24C-1D137CB4B230}" ma:internalName="LastPreviewVersionLookup" ma:readOnly="true" ma:showField="LastPreviewVersion" ma:web="4873beb7-5857-4685-be1f-d57550cc96cc">
+      <xsd:complexType>
+        <xsd:complexContent>
+          <xsd:extension base="dms:MultiChoiceLookup">
+            <xsd:sequence>
+              <xsd:element name="Value" type="dms:Lookup" maxOccurs="unbounded" minOccurs="0" nillable="true"/>
+            </xsd:sequence>
+          </xsd:extension>
+        </xsd:complexContent>
+      </xsd:complexType>
+    </xsd:element>
+    <xsd:element name="LastPublishErrorLookup" ma:index="61" nillable="true" ma:displayName="Last Publish Attempt Error" ma:default="" ma:list="{9E343742-310B-4684-A24C-1D137CB4B230}" ma:internalName="LastPublishErrorLookup" ma:readOnly="true" ma:showField="LastPublishError" ma:web="4873beb7-5857-4685-be1f-d57550cc96cc">
+      <xsd:complexType>
+        <xsd:complexContent>
+          <xsd:extension base="dms:MultiChoiceLookup">
+            <xsd:sequence>
+              <xsd:element name="Value" type="dms:Lookup" maxOccurs="unbounded" minOccurs="0" nillable="true"/>
+            </xsd:sequence>
+          </xsd:extension>
+        </xsd:complexContent>
+      </xsd:complexType>
+    </xsd:element>
+    <xsd:element name="LastPublishResultLookup" ma:index="62" nillable="true" ma:displayName="Last Publish Attempt Result" ma:default="" ma:list="{9E343742-310B-4684-A24C-1D137CB4B230}" ma:internalName="LastPublishResultLookup" ma:readOnly="true" ma:showField="LastPublishResult" ma:web="4873beb7-5857-4685-be1f-d57550cc96cc">
+      <xsd:complexType>
+        <xsd:complexContent>
+          <xsd:extension base="dms:MultiChoiceLookup">
+            <xsd:sequence>
+              <xsd:element name="Value" type="dms:Lookup" maxOccurs="unbounded" minOccurs="0" nillable="true"/>
+            </xsd:sequence>
+          </xsd:extension>
+        </xsd:complexContent>
+      </xsd:complexType>
+    </xsd:element>
+    <xsd:element name="LastPublishAttemptDateLookup" ma:index="63" nillable="true" ma:displayName="Last Publish Attempted On" ma:default="" ma:list="{9E343742-310B-4684-A24C-1D137CB4B230}" ma:internalName="LastPublishAttemptDateLookup" ma:readOnly="true" ma:showField="LastPublishAttemptDate" ma:web="4873beb7-5857-4685-be1f-d57550cc96cc">
+      <xsd:complexType>
+        <xsd:complexContent>
+          <xsd:extension base="dms:MultiChoiceLookup">
+            <xsd:sequence>
+              <xsd:element name="Value" type="dms:Lookup" maxOccurs="unbounded" minOccurs="0" nillable="true"/>
+            </xsd:sequence>
+          </xsd:extension>
+        </xsd:complexContent>
+      </xsd:complexType>
+    </xsd:element>
+    <xsd:element name="LastPublishedByLookup" ma:index="64" nillable="true" ma:displayName="Last Published By" ma:default="" ma:list="{9E343742-310B-4684-A24C-1D137CB4B230}" ma:internalName="LastPublishedByLookup" ma:readOnly="true" ma:showField="LastPublishedBy" ma:web="4873beb7-5857-4685-be1f-d57550cc96cc">
+      <xsd:complexType>
+        <xsd:complexContent>
+          <xsd:extension base="dms:MultiChoiceLookup">
+            <xsd:sequence>
+              <xsd:element name="Value" type="dms:Lookup" maxOccurs="unbounded" minOccurs="0" nillable="true"/>
+            </xsd:sequence>
+          </xsd:extension>
+        </xsd:complexContent>
+      </xsd:complexType>
+    </xsd:element>
+    <xsd:element name="LastPublishTimeLookup" ma:index="65" nillable="true" ma:displayName="Last Published Date" ma:default="" ma:list="{9E343742-310B-4684-A24C-1D137CB4B230}" ma:internalName="LastPublishTimeLookup" ma:readOnly="true" ma:showField="LastPublishTime" ma:web="4873beb7-5857-4685-be1f-d57550cc96cc">
+      <xsd:complexType>
+        <xsd:complexContent>
+          <xsd:extension base="dms:MultiChoiceLookup">
+            <xsd:sequence>
+              <xsd:element name="Value" type="dms:Lookup" maxOccurs="unbounded" minOccurs="0" nillable="true"/>
+            </xsd:sequence>
+          </xsd:extension>
+        </xsd:complexContent>
+      </xsd:complexType>
+    </xsd:element>
+    <xsd:element name="LastPublishVersionLookup" ma:index="66" nillable="true" ma:displayName="Last Published Version" ma:default="" ma:list="{9E343742-310B-4684-A24C-1D137CB4B230}" ma:internalName="LastPublishVersionLookup" ma:readOnly="true" ma:showField="LastPublishVersion" ma:web="4873beb7-5857-4685-be1f-d57550cc96cc">
+      <xsd:complexType>
+        <xsd:complexContent>
+          <xsd:extension base="dms:MultiChoiceLookup">
+            <xsd:sequence>
+              <xsd:element name="Value" type="dms:Lookup" maxOccurs="unbounded" minOccurs="0" nillable="true"/>
+            </xsd:sequence>
+          </xsd:extension>
+        </xsd:complexContent>
+      </xsd:complexType>
+    </xsd:element>
+    <xsd:element name="TPLaunchHelpLinkType" ma:index="67" nillable="true" ma:displayName="Launch Help Link Type" ma:default="Template" ma:internalName="TPLaunchHelpLinkType">
+      <xsd:simpleType>
+        <xsd:restriction base="dms:Choice">
+          <xsd:enumeration value="Template"/>
+          <xsd:enumeration value="Training"/>
+          <xsd:enumeration value="URL"/>
+          <xsd:enumeration value="None"/>
+        </xsd:restriction>
+      </xsd:simpleType>
+    </xsd:element>
+    <xsd:element name="LegacyData" ma:index="68" nillable="true" ma:displayName="Legacy Data" ma:default="" ma:internalName="LegacyData" ma:readOnly="false">
+      <xsd:simpleType>
+        <xsd:restriction base="dms:Note"/>
+      </xsd:simpleType>
+    </xsd:element>
+    <xsd:element name="TPLaunchHelpLink" ma:index="69" nillable="true" ma:displayName="Link to Launch Help Topic" ma:default="" ma:internalName="TPLaunchHelpLink">
+      <xsd:simpleType>
+        <xsd:restriction base="dms:Text"/>
+      </xsd:simpleType>
+    </xsd:element>
+    <xsd:element name="LocComments" ma:index="70" nillable="true" ma:displayName="Loc Approval Comments" ma:default="" ma:internalName="LocComments" ma:readOnly="false">
+      <xsd:simpleType>
+        <xsd:restriction base="dms:Note"/>
+      </xsd:simpleType>
+    </xsd:element>
+    <xsd:element name="LocLastLocAttemptVersionLookup" ma:index="71" nillable="true" ma:displayName="Loc Last Loc Attempt Version" ma:default="" ma:list="{7DD1DCEC-E449-43D3-891F-7DC62F62AD21}" ma:internalName="LocLastLocAttemptVersionLookup" ma:readOnly="false" ma:showField="LastLocAttemptVersion" ma:web="4873beb7-5857-4685-be1f-d57550cc96cc">
+      <xsd:simpleType>
+        <xsd:restriction base="dms:Lookup"/>
+      </xsd:simpleType>
+    </xsd:element>
+    <xsd:element name="LocLastLocAttemptVersionTypeLookup" ma:index="72" nillable="true" ma:displayName="Loc Last Loc Attempt Version Type" ma:default="" ma:list="{7DD1DCEC-E449-43D3-891F-7DC62F62AD21}" ma:internalName="LocLastLocAttemptVersionTypeLookup" ma:readOnly="true" ma:showField="LastLocAttemptVersionType" ma:web="4873beb7-5857-4685-be1f-d57550cc96cc">
+      <xsd:simpleType>
+        <xsd:restriction base="dms:Lookup"/>
+      </xsd:simpleType>
+    </xsd:element>
+    <xsd:element name="LocManualTestRequired" ma:index="73" nillable="true" ma:displayName="Loc Manual Test Required" ma:default="" ma:internalName="LocManualTestRequired" ma:readOnly="false">
+      <xsd:simpleType>
+        <xsd:restriction base="dms:Boolean"/>
+      </xsd:simpleType>
+    </xsd:element>
+    <xsd:element name="LocMarketGroupTiers2" ma:index="74" nillable="true" ma:displayName="Loc Market Group Tiers" ma:internalName="LocMarketGroupTiers2" ma:readOnly="false">
+      <xsd:simpleType>
+        <xsd:restriction base="dms:Unknown"/>
+      </xsd:simpleType>
+    </xsd:element>
+    <xsd:element name="LocNewPublishedVersionLookup" ma:index="75" nillable="true" ma:displayName="Loc New Published Version Lookup" ma:default="" ma:list="{7DD1DCEC-E449-43D3-891F-7DC62F62AD21}" ma:internalName="LocNewPublishedVersionLookup" ma:readOnly="true" ma:showField="NewPublishedVersion" ma:web="4873beb7-5857-4685-be1f-d57550cc96cc">
+      <xsd:simpleType>
+        <xsd:restriction base="dms:Lookup"/>
+      </xsd:simpleType>
+    </xsd:element>
+    <xsd:element name="LocOverallHandbackStatusLookup" ma:index="76" nillable="true" ma:displayName="Loc Overall Handback Status" ma:default="" ma:list="{7DD1DCEC-E449-43D3-891F-7DC62F62AD21}" ma:internalName="LocOverallHandbackStatusLookup" ma:readOnly="true" ma:showField="OverallHandbackStatus" ma:web="4873beb7-5857-4685-be1f-d57550cc96cc">
+      <xsd:simpleType>
+        <xsd:restriction base="dms:Lookup"/>
+      </xsd:simpleType>
+    </xsd:element>
+    <xsd:element name="LocOverallLocStatusLookup" ma:index="77" nillable="true" ma:displayName="Loc Overall Localize Status" ma:default="" ma:list="{7DD1DCEC-E449-43D3-891F-7DC62F62AD21}" ma:internalName="LocOverallLocStatusLookup" ma:readOnly="true" ma:showField="OverallLocStatus" ma:web="4873beb7-5857-4685-be1f-d57550cc96cc">
+      <xsd:simpleType>
+        <xsd:restriction base="dms:Lookup"/>
+      </xsd:simpleType>
+    </xsd:element>
+    <xsd:element name="LocOverallPreviewStatusLookup" ma:index="78" nillable="true" ma:displayName="Loc Overall Preview Status" ma:default="" ma:list="{7DD1DCEC-E449-43D3-891F-7DC62F62AD21}" ma:internalName="LocOverallPreviewStatusLookup" ma:readOnly="true" ma:showField="OverallPreviewStatus" ma:web="4873beb7-5857-4685-be1f-d57550cc96cc">
+      <xsd:simpleType>
+        <xsd:restriction base="dms:Lookup"/>
+      </xsd:simpleType>
+    </xsd:element>
+    <xsd:element name="LocOverallPublishStatusLookup" ma:index="79" nillable="true" ma:displayName="Loc Overall Publish Status" ma:default="" ma:list="{7DD1DCEC-E449-43D3-891F-7DC62F62AD21}" ma:internalName="LocOverallPublishStatusLookup" ma:readOnly="true" ma:showField="OverallPublishStatus" ma:web="4873beb7-5857-4685-be1f-d57550cc96cc">
+      <xsd:simpleType>
+        <xsd:restriction base="dms:Lookup"/>
+      </xsd:simpleType>
+    </xsd:element>
+    <xsd:element name="IntlLocPriority" ma:index="80" nillable="true" ma:displayName="Loc Priority" ma:default="" ma:internalName="IntlLocPriority" ma:readOnly="false">
+      <xsd:simpleType>
+        <xsd:restriction base="dms:Unknown"/>
+      </xsd:simpleType>
+    </xsd:element>
+    <xsd:element name="LocProcessedForHandoffsLookup" ma:index="81" nillable="true" ma:displayName="Loc Processed For Handoffs" ma:default="" ma:list="{7DD1DCEC-E449-43D3-891F-7DC62F62AD21}" ma:internalName="LocProcessedForHandoffsLookup" ma:readOnly="true" ma:showField="ProcessedForHandoffs" ma:web="4873beb7-5857-4685-be1f-d57550cc96cc">
+      <xsd:simpleType>
+        <xsd:restriction base="dms:Lookup"/>
+      </xsd:simpleType>
+    </xsd:element>
+    <xsd:element name="LocProcessedForMarketsLookup" ma:index="82" nillable="true" ma:displayName="Loc Processed For Markets" ma:default="" ma:list="{7DD1DCEC-E449-43D3-891F-7DC62F62AD21}" ma:internalName="LocProcessedForMarketsLookup" ma:readOnly="true" ma:showField="ProcessedForMarkets" ma:web="4873beb7-5857-4685-be1f-d57550cc96cc">
+      <xsd:simpleType>
+        <xsd:restriction base="dms:Lookup"/>
+      </xsd:simpleType>
+    </xsd:element>
+    <xsd:element name="LocPublishedDependentAssetsLookup" ma:index="83" nillable="true" ma:displayName="Loc Published Dependent Assets" ma:default="" ma:list="{7DD1DCEC-E449-43D3-891F-7DC62F62AD21}" ma:internalName="LocPublishedDependentAssetsLookup" ma:readOnly="true" ma:showField="PublishedDependentAssets" ma:web="4873beb7-5857-4685-be1f-d57550cc96cc">
+      <xsd:simpleType>
+        <xsd:restriction base="dms:Lookup"/>
+      </xsd:simpleType>
+    </xsd:element>
+    <xsd:element name="LocPublishedLinkedAssetsLookup" ma:index="84" nillable="true" ma:displayName="Loc Published Linked Assets" ma:default="" ma:list="{7DD1DCEC-E449-43D3-891F-7DC62F62AD21}" ma:internalName="LocPublishedLinkedAssetsLookup" ma:readOnly="true" ma:showField="PublishedLinkedAssets" ma:web="4873beb7-5857-4685-be1f-d57550cc96cc">
+      <xsd:simpleType>
+        <xsd:restriction base="dms:Lookup"/>
+      </xsd:simpleType>
+    </xsd:element>
+    <xsd:element name="LocRecommendedHandoff" ma:index="85" nillable="true" ma:displayName="Loc Recommended Handoff" ma:default="" ma:indexed="true" ma:internalName="LocRecommendedHandoff" ma:readOnly="false">
+      <xsd:simpleType>
+        <xsd:restriction base="dms:Text"/>
+      </xsd:simpleType>
+    </xsd:element>
+    <xsd:element name="LocalizationTagsTaxHTField0" ma:index="87" nillable="true" ma:taxonomy="true" ma:internalName="LocalizationTagsTaxHTField0" ma:taxonomyFieldName="LocalizationTags" ma:displayName="Localization Tags" ma:readOnly="false" ma:default="" ma:fieldId="{00f02cb3-2c7c-424a-9c61-10e9b6878429}" ma:taxonomyMulti="true" ma:sspId="8f79753a-75d3-41f5-8ca3-40b843941b4f" ma:termSetId="5b7703a5-8e8b-4b58-8b31-1cea35331da3" ma:anchorId="00000000-0000-0000-0000-000000000000" ma:open="false" ma:isKeyword="false">
+      <xsd:complexType>
+        <xsd:sequence>
+          <xsd:element ref="pc:Terms" minOccurs="0" maxOccurs="1"/>
+        </xsd:sequence>
+      </xsd:complexType>
+    </xsd:element>
+    <xsd:element name="MachineTranslated" ma:index="88" nillable="true" ma:displayName="Machine Translated" ma:default="" ma:internalName="MachineTranslated" ma:readOnly="false">
+      <xsd:simpleType>
+        <xsd:restriction base="dms:Boolean"/>
+      </xsd:simpleType>
+    </xsd:element>
+    <xsd:element name="Manager" ma:index="89" nillable="true" ma:displayName="Manager" ma:hidden="true" ma:internalName="Manager" ma:readOnly="false">
+      <xsd:simpleType>
+        <xsd:restriction base="dms:Text"/>
+      </xsd:simpleType>
+    </xsd:element>
+    <xsd:element name="Markets" ma:index="90" nillable="true" ma:displayName="Markets" ma:default="" ma:description="Leave blank to show in all markets" ma:list="{2FBD1B11-2ACE-4FDC-B5A3-635D4ADF6F1B}" ma:internalName="Markets" ma:readOnly="false" ma:showField="MarketName" ma:web="4873beb7-5857-4685-be1f-d57550cc96cc">
+      <xsd:complexType>
+        <xsd:complexContent>
+          <xsd:extension base="dms:MultiChoiceLookup">
+            <xsd:sequence>
+              <xsd:element name="Value" type="dms:Lookup" maxOccurs="unbounded" minOccurs="0" nillable="true"/>
+            </xsd:sequence>
+          </xsd:extension>
+        </xsd:complexContent>
+      </xsd:complexType>
+    </xsd:element>
+    <xsd:element name="Milestone" ma:index="91" nillable="true" ma:displayName="Milestone" ma:default="" ma:internalName="Milestone" ma:readOnly="false">
+      <xsd:simpleType>
+        <xsd:restriction base="dms:Unknown"/>
+      </xsd:simpleType>
+    </xsd:element>
+    <xsd:element name="TPNamespace" ma:index="94" nillable="true" ma:displayName="Namespace" ma:default="" ma:internalName="TPNamespace">
+      <xsd:simpleType>
+        <xsd:restriction base="dms:Text"/>
+      </xsd:simpleType>
+    </xsd:element>
+    <xsd:element name="NumericId" ma:index="95" nillable="true" ma:displayName="Numeric ID" ma:default="" ma:indexed="true" ma:internalName="NumericId" ma:readOnly="false">
+      <xsd:simpleType>
+        <xsd:restriction base="dms:Number"/>
+      </xsd:simpleType>
+    </xsd:element>
+    <xsd:element name="NumOfRatingsLookup" ma:index="96" nillable="true" ma:displayName="NumOfRatings" ma:default="" ma:list="{9E343742-310B-4684-A24C-1D137CB4B230}" ma:internalName="NumOfRatingsLookup" ma:readOnly="true" ma:showField="NumOfRatings" ma:web="4873beb7-5857-4685-be1f-d57550cc96cc">
+      <xsd:complexType>
+        <xsd:complexContent>
+          <xsd:extension base="dms:MultiChoiceLookup">
+            <xsd:sequence>
+              <xsd:element name="Value" type="dms:Lookup" maxOccurs="unbounded" minOccurs="0" nillable="true"/>
+            </xsd:sequence>
+          </xsd:extension>
+        </xsd:complexContent>
+      </xsd:complexType>
+    </xsd:element>
+    <xsd:element name="OOCacheId" ma:index="97" nillable="true" ma:displayName="OOCacheId" ma:internalName="OOCacheId" ma:readOnly="false">
+      <xsd:simpleType>
+        <xsd:restriction base="dms:Text"/>
+      </xsd:simpleType>
+    </xsd:element>
+    <xsd:element name="OpenTemplate" ma:index="98" nillable="true" ma:displayName="Open Template" ma:default="true" ma:internalName="OpenTemplate">
+      <xsd:simpleType>
+        <xsd:restriction base="dms:Boolean"/>
+      </xsd:simpleType>
+    </xsd:element>
+    <xsd:element name="OriginAsset" ma:index="99" nillable="true" ma:displayName="Origin Asset" ma:default="" ma:internalName="OriginAsset" ma:readOnly="false">
+      <xsd:simpleType>
+        <xsd:restriction base="dms:Text"/>
+      </xsd:simpleType>
+    </xsd:element>
+    <xsd:element name="OriginalRelease" ma:index="100" nillable="true" ma:displayName="Original Release" ma:default="15" ma:internalName="OriginalRelease" ma:readOnly="false">
+      <xsd:simpleType>
+        <xsd:restriction base="dms:Choice">
+          <xsd:enumeration value="14"/>
+          <xsd:enumeration value="15"/>
+          <xsd:enumeration value="16"/>
+        </xsd:restriction>
+      </xsd:simpleType>
+    </xsd:element>
+    <xsd:element name="OriginalSourceMarket" ma:index="101" nillable="true" ma:displayName="Original Source Market Group" ma:default="" ma:internalName="OriginalSourceMarket" ma:readOnly="false">
+      <xsd:simpleType>
+        <xsd:restriction base="dms:Text"/>
+      </xsd:simpleType>
+    </xsd:element>
+    <xsd:element name="OutputCachingOn" ma:index="102" nillable="true" ma:displayName="Output Caching" ma:default="true" ma:hidden="true" ma:internalName="OutputCachingOn" ma:readOnly="false">
+      <xsd:simpleType>
+        <xsd:restriction base="dms:Boolean"/>
+      </xsd:simpleType>
+    </xsd:element>
+    <xsd:element name="ParentAssetId" ma:index="103" nillable="true" ma:displayName="Parent Asset Id" ma:default="" ma:internalName="ParentAssetId" ma:readOnly="false">
+      <xsd:simpleType>
+        <xsd:restriction base="dms:Text"/>
+      </xsd:simpleType>
+    </xsd:element>
+    <xsd:element name="PlannedPubDate" ma:index="104" nillable="true" ma:displayName="Planned Publish Date" ma:default="" ma:indexed="true" ma:internalName="PlannedPubDate" ma:readOnly="false">
+      <xsd:simpleType>
+        <xsd:restriction base="dms:DateTime"/>
+      </xsd:simpleType>
+    </xsd:element>
+    <xsd:element name="PolicheckWords" ma:index="105" nillable="true" ma:displayName="Policheck Words" ma:default="" ma:internalName="PolicheckWords" ma:readOnly="false">
+      <xsd:simpleType>
+        <xsd:restriction base="dms:Text"/>
+      </xsd:simpleType>
+    </xsd:element>
+    <xsd:element name="BusinessGroup" ma:index="106" nillable="true" ma:displayName="Product Division Owner" ma:default="" ma:internalName="BusinessGroup" ma:readOnly="false">
+      <xsd:simpleType>
+        <xsd:restriction base="dms:Unknown"/>
+      </xsd:simpleType>
+    </xsd:element>
+    <xsd:element name="UAProjectedTotalWords" ma:index="107" nillable="true" ma:displayName="Projected Word Count" ma:default="" ma:internalName="UAProjectedTotalWords" ma:readOnly="false">
+      <xsd:simpleType>
+        <xsd:restriction base="dms:Unknown"/>
+      </xsd:simpleType>
+    </xsd:element>
+    <xsd:element name="Provider" ma:index="108" nillable="true" ma:displayName="Provider" ma:default="" ma:internalName="Provider" ma:readOnly="false">
+      <xsd:simpleType>
+        <xsd:restriction base="dms:Unknown"/>
+      </xsd:simpleType>
+    </xsd:element>
+    <xsd:element name="Providers" ma:index="109" nillable="true" ma:displayName="Providers" ma:default="" ma:internalName="Providers">
+      <xsd:simpleType>
+        <xsd:restriction base="dms:Unknown"/>
+      </xsd:simpleType>
+    </xsd:element>
+    <xsd:element name="PublishStatusLookup" ma:index="110" nillable="true" ma:displayName="Publish Status" ma:default="" ma:list="{9E343742-310B-4684-A24C-1D137CB4B230}" ma:internalName="PublishStatusLookup" ma:readOnly="false" ma:showField="PublishStatus" ma:web="4873beb7-5857-4685-be1f-d57550cc96cc">
+      <xsd:complexType>
+        <xsd:complexContent>
+          <xsd:extension base="dms:MultiChoiceLookup">
+            <xsd:sequence>
+              <xsd:element name="Value" type="dms:Lookup" maxOccurs="unbounded" minOccurs="0" nillable="true"/>
+            </xsd:sequence>
+          </xsd:extension>
+        </xsd:complexContent>
+      </xsd:complexType>
+    </xsd:element>
+    <xsd:element name="PublishTargets" ma:index="111" nillable="true" ma:displayName="Publish Target" ma:default="OfficeOnlineVNext" ma:internalName="PublishTargets" ma:readOnly="false">
+      <xsd:simpleType>
+        <xsd:restriction base="dms:Unknown"/>
+      </xsd:simpleType>
+    </xsd:element>
+    <xsd:element name="RecommendationsModifier" ma:index="112" nillable="true" ma:displayName="Recommendations Modifier" ma:default="" ma:internalName="RecommendationsModifier" ma:readOnly="false">
+      <xsd:simpleType>
+        <xsd:restriction base="dms:Number"/>
+      </xsd:simpleType>
+    </xsd:element>
+    <xsd:element name="ArtSampleDocs" ma:index="113" nillable="true" ma:displayName="Sample Docs" ma:default="" ma:hidden="true" ma:internalName="ArtSampleDocs" ma:readOnly="false">
+      <xsd:simpleType>
+        <xsd:restriction base="dms:Text"/>
+      </xsd:simpleType>
+    </xsd:element>
+    <xsd:element name="ScenarioTagsTaxHTField0" ma:index="115" nillable="true" ma:taxonomy="true" ma:internalName="ScenarioTagsTaxHTField0" ma:taxonomyFieldName="ScenarioTags" ma:displayName="Scenarios" ma:readOnly="false" ma:default="" ma:fieldId="{93aef74d-6c78-4815-8310-51477dceeccc}" ma:taxonomyMulti="true" ma:sspId="8f79753a-75d3-41f5-8ca3-40b843941b4f" ma:termSetId="4b7d5f16-e2f2-4fc0-bab3-6e8b931e57d6" ma:anchorId="00000000-0000-0000-0000-000000000000" ma:open="false" ma:isKeyword="false">
+      <xsd:complexType>
+        <xsd:sequence>
+          <xsd:element ref="pc:Terms" minOccurs="0" maxOccurs="1"/>
+        </xsd:sequence>
+      </xsd:complexType>
+    </xsd:element>
+    <xsd:element name="ShowIn" ma:index="117" nillable="true" ma:displayName="Show In" ma:default="Show everywhere" ma:internalName="ShowIn" ma:readOnly="false">
+      <xsd:simpleType>
+        <xsd:restriction base="dms:Choice">
+          <xsd:enumeration value="Hide on web"/>
+          <xsd:enumeration value="On Web no search"/>
+          <xsd:enumeration value="Show everywhere"/>
+          <xsd:enumeration value="Special use only"/>
+        </xsd:restriction>
+      </xsd:simpleType>
+    </xsd:element>
+    <xsd:element name="SourceTitle" ma:index="118" nillable="true" ma:displayName="Source Title" ma:default="" ma:indexed="true" ma:internalName="SourceTitle" ma:readOnly="false">
+      <xsd:simpleType>
+        <xsd:restriction base="dms:Text"/>
+      </xsd:simpleType>
+    </xsd:element>
+    <xsd:element name="CSXSubmissionDate" ma:index="119" nillable="true" ma:displayName="Submission Date" ma:default="" ma:internalName="CSXSubmissionDate" ma:readOnly="false">
+      <xsd:simpleType>
+        <xsd:restriction base="dms:DateTime"/>
+      </xsd:simpleType>
+    </xsd:element>
+    <xsd:element name="SubmitterId" ma:index="120" nillable="true" ma:displayName="Submitter ID" ma:default="" ma:internalName="SubmitterId" ma:readOnly="false">
+      <xsd:simpleType>
+        <xsd:restriction base="dms:Text"/>
+      </xsd:simpleType>
+    </xsd:element>
+    <xsd:element name="TaxCatchAll" ma:index="121" nillable="true" ma:displayName="Taxonomy Catch All Column" ma:hidden="true" ma:list="{530f955b-6704-4601-bd83-f81d87f1e440}" ma:internalName="TaxCatchAll" ma:showField="CatchAllData" ma:web="4873beb7-5857-4685-be1f-d57550cc96cc">
+      <xsd:complexType>
+        <xsd:complexContent>
+          <xsd:extension base="dms:MultiChoiceLookup">
+            <xsd:sequence>
+              <xsd:element name="Value" type="dms:Lookup" maxOccurs="unbounded" minOccurs="0" nillable="true"/>
+            </xsd:sequence>
+          </xsd:extension>
+        </xsd:complexContent>
+      </xsd:complexType>
+    </xsd:element>
+    <xsd:element name="TaxCatchAllLabel" ma:index="122" nillable="true" ma:displayName="Taxonomy Catch All Column1" ma:hidden="true" ma:list="{530f955b-6704-4601-bd83-f81d87f1e440}" ma:internalName="TaxCatchAllLabel" ma:readOnly="true" ma:showField="CatchAllDataLabel" ma:web="4873beb7-5857-4685-be1f-d57550cc96cc">
+      <xsd:complexType>
+        <xsd:complexContent>
+          <xsd:extension base="dms:MultiChoiceLookup">
+            <xsd:sequence>
+              <xsd:element name="Value" type="dms:Lookup" maxOccurs="unbounded" minOccurs="0" nillable="true"/>
+            </xsd:sequence>
+          </xsd:extension>
+        </xsd:complexContent>
+      </xsd:complexType>
+    </xsd:element>
+    <xsd:element name="TemplateStatus" ma:index="123" nillable="true" ma:displayName="Template Status" ma:default="" ma:internalName="TemplateStatus">
+      <xsd:simpleType>
+        <xsd:restriction base="dms:Unknown"/>
+      </xsd:simpleType>
+    </xsd:element>
+    <xsd:element name="TemplateTemplateType" ma:index="124" nillable="true" ma:displayName="Template Type" ma:default="" ma:internalName="TemplateTemplateType">
+      <xsd:simpleType>
+        <xsd:restriction base="dms:Unknown"/>
+      </xsd:simpleType>
+    </xsd:element>
+    <xsd:element name="ThumbnailAssetId" ma:index="125" nillable="true" ma:displayName="Thumbnail Image Asset" ma:default="" ma:internalName="ThumbnailAssetId" ma:readOnly="false">
+      <xsd:simpleType>
+        <xsd:restriction base="dms:Text"/>
+      </xsd:simpleType>
+    </xsd:element>
+    <xsd:element name="TimesCloned" ma:index="126" nillable="true" ma:displayName="Times Cloned" ma:default="" ma:internalName="TimesCloned" ma:readOnly="false">
+      <xsd:simpleType>
+        <xsd:restriction base="dms:Number"/>
+      </xsd:simpleType>
+    </xsd:element>
+    <xsd:element name="TrustLevel" ma:index="128" nillable="true" ma:displayName="Trust Level" ma:default="1 Microsoft Managed Content" ma:internalName="TrustLevel" ma:readOnly="false">
+      <xsd:simpleType>
+        <xsd:restriction base="dms:Unknown"/>
+      </xsd:simpleType>
+    </xsd:element>
+    <xsd:element name="UALocComments" ma:index="129" nillable="true" ma:displayName="UA Loc Comments" ma:default="" ma:internalName="UALocComments" ma:readOnly="false">
+      <xsd:simpleType>
+        <xsd:restriction base="dms:Note"/>
+      </xsd:simpleType>
+    </xsd:element>
+    <xsd:element name="UALocRecommendation" ma:index="130" nillable="true" ma:displayName="UA Loc Recommendation" ma:default="Localize" ma:internalName="UALocRecommendation" ma:readOnly="false">
+      <xsd:simpleType>
+        <xsd:restriction base="dms:Choice">
+          <xsd:enumeration value="Localize"/>
+          <xsd:enumeration value="Never Localize"/>
+          <xsd:enumeration value="Priority Localize"/>
+        </xsd:restriction>
+      </xsd:simpleType>
+    </xsd:element>
+    <xsd:element name="UANotes" ma:index="131" nillable="true" ma:displayName="UA Notes" ma:default="" ma:internalName="UANotes" ma:readOnly="false">
+      <xsd:simpleType>
+        <xsd:restriction base="dms:Note"/>
+      </xsd:simpleType>
+    </xsd:element>
+    <xsd:element name="TPAppVersion" ma:index="132" nillable="true" ma:displayName="Version" ma:default="" ma:internalName="TPAppVersion">
+      <xsd:simpleType>
+        <xsd:restriction base="dms:Text"/>
+      </xsd:simpleType>
+    </xsd:element>
+    <xsd:element name="VoteCount" ma:index="133" nillable="true" ma:displayName="Vote Count" ma:default="" ma:internalName="VoteCount" ma:readOnly="false">
+      <xsd:simpleType>
+        <xsd:restriction base="dms:Unknown"/>
+      </xsd:simpleType>
+    </xsd:element>
+  </xsd:schema>
+  <xsd:schema xmlns="http://schemas.openxmlformats.org/package/2006/metadata/core-properties" xmlns:xsd="http://www.w3.org/2001/XMLSchema" xmlns:xsi="http://www.w3.org/2001/XMLSchema-instance" xmlns:dc="http://purl.org/dc/elements/1.1/" xmlns:dcterms="http://purl.org/dc/terms/" xmlns:odoc="http://schemas.microsoft.com/internal/obd" targetNamespace="http://schemas.openxmlformats.org/package/2006/metadata/core-properties" elementFormDefault="qualified" attributeFormDefault="unqualified" blockDefault="#all">
+    <xsd:import namespace="http://purl.org/dc/elements/1.1/" schemaLocation="http://dublincore.org/schemas/xmls/qdc/2003/04/02/dc.xsd"/>
+    <xsd:import namespace="http://purl.org/dc/terms/" schemaLocation="http://dublincore.org/schemas/xmls/qdc/2003/04/02/dcterms.xsd"/>
+    <xsd:element name="coreProperties" type="CT_coreProperties"/>
+    <xsd:complexType name="CT_coreProperties">
+      <xsd:all>
+        <xsd:element ref="dc:creator" minOccurs="0" maxOccurs="1"/>
+        <xsd:element ref="dcterms:created" minOccurs="0" maxOccurs="1"/>
+        <xsd:element ref="dc:identifier" minOccurs="0" maxOccurs="1"/>
+        <xsd:element name="contentType" minOccurs="0" maxOccurs="1" type="xsd:string" ma:index="22" ma:displayName="Content Type"/>
+        <xsd:element ref="dc:title" minOccurs="0" maxOccurs="1" ma:index="127" ma:displayName="Title"/>
+        <xsd:element ref="dc:subject" minOccurs="0" maxOccurs="1"/>
+        <xsd:element ref="dc:description" minOccurs="0" maxOccurs="1"/>
+        <xsd:element name="keywords" minOccurs="0" maxOccurs="1" type="xsd:string"/>
+        <xsd:element ref="dc:language" minOccurs="0" maxOccurs="1"/>
+        <xsd:element name="category" minOccurs="0" maxOccurs="1" type="xsd:string"/>
+        <xsd:element name="version" minOccurs="0" maxOccurs="1" type="xsd:string"/>
+        <xsd:element name="revision" minOccurs="0" maxOccurs="1" type="xsd:string">
+          <xsd:annotation>
+            <xsd:documentation>
+                        This value indicates the number of saves or revisions. The application is responsible for updating this value after each revision.
+                    </xsd:documentation>
+          </xsd:annotation>
+        </xsd:element>
+        <xsd:element name="lastModifiedBy" minOccurs="0" maxOccurs="1" type="xsd:string"/>
+        <xsd:element ref="dcterms:modified" minOccurs="0" maxOccurs="1"/>
+        <xsd:element name="contentStatus" minOccurs="0" maxOccurs="1" type="xsd:string"/>
+      </xsd:all>
+    </xsd:complexType>
+  </xsd:schema>
+  <xs:schema xmlns:pc="http://schemas.microsoft.com/office/infopath/2007/PartnerControls" xmlns:xs="http://www.w3.org/2001/XMLSchema" targetNamespace="http://schemas.microsoft.com/office/infopath/2007/PartnerControls" elementFormDefault="qualified" attributeFormDefault="unqualified">
+    <xs:element name="Person">
+      <xs:complexType>
+        <xs:sequence>
+          <xs:element ref="pc:DisplayName" minOccurs="0"/>
+          <xs:element ref="pc:AccountId" minOccurs="0"/>
+          <xs:element ref="pc:AccountType" minOccurs="0"/>
+        </xs:sequence>
+      </xs:complexType>
+    </xs:element>
+    <xs:element name="DisplayName" type="xs:string"/>
+    <xs:element name="AccountId" type="xs:string"/>
+    <xs:element name="AccountType" type="xs:string"/>
+    <xs:element name="BDCAssociatedEntity">
+      <xs:complexType>
+        <xs:sequence>
+          <xs:element ref="pc:BDCEntity" minOccurs="0" maxOccurs="unbounded"/>
+        </xs:sequence>
+        <xs:attribute ref="pc:EntityNamespace"/>
+        <xs:attribute ref="pc:EntityName"/>
+        <xs:attribute ref="pc:SystemInstanceName"/>
+        <xs:attribute ref="pc:AssociationName"/>
+      </xs:complexType>
+    </xs:element>
+    <xs:attribute name="EntityNamespace" type="xs:string"/>
+    <xs:attribute name="EntityName" type="xs:string"/>
+    <xs:attribute name="SystemInstanceName" type="xs:string"/>
+    <xs:attribute name="AssociationName" type="xs:string"/>
+    <xs:element name="BDCEntity">
+      <xs:complexType>
+        <xs:sequence>
+          <xs:element ref="pc:EntityDisplayName" minOccurs="0"/>
+          <xs:element ref="pc:EntityInstanceReference" minOccurs="0"/>
+          <xs:element ref="pc:EntityId1" minOccurs="0"/>
+          <xs:element ref="pc:EntityId2" minOccurs="0"/>
+          <xs:element ref="pc:EntityId3" minOccurs="0"/>
+          <xs:element ref="pc:EntityId4" minOccurs="0"/>
+          <xs:element ref="pc:EntityId5" minOccurs="0"/>
+        </xs:sequence>
+      </xs:complexType>
+    </xs:element>
+    <xs:element name="EntityDisplayName" type="xs:string"/>
+    <xs:element name="EntityInstanceReference" type="xs:string"/>
+    <xs:element name="EntityId1" type="xs:string"/>
+    <xs:element name="EntityId2" type="xs:string"/>
+    <xs:element name="EntityId3" type="xs:string"/>
+    <xs:element name="EntityId4" type="xs:string"/>
+    <xs:element name="EntityId5" type="xs:string"/>
+    <xs:element name="Terms">
+      <xs:complexType>
+        <xs:sequence>
+          <xs:element ref="pc:TermInfo" minOccurs="0" maxOccurs="unbounded"/>
+        </xs:sequence>
+      </xs:complexType>
+    </xs:element>
+    <xs:element name="TermInfo">
+      <xs:complexType>
+        <xs:sequence>
+          <xs:element ref="pc:TermName" minOccurs="0"/>
+          <xs:element ref="pc:TermId" minOccurs="0"/>
+        </xs:sequence>
+      </xs:complexType>
+    </xs:element>
+    <xs:element name="TermName" type="xs:string"/>
+    <xs:element name="TermId" type="xs:string"/>
+  </xs:schema>
+</ct:contentTypeSchema>
+</file>
+
+<file path=customXml/item2.xml><?xml version="1.0" encoding="utf-8"?>
+<?mso-contentType ?>
+<FormTemplates xmlns="http://schemas.microsoft.com/sharepoint/v3/contenttype/forms">
+  <Display>DocumentLibraryForm</Display>
+  <Edit>AssetEditForm</Edit>
+  <New>DocumentLibraryForm</New>
+</FormTemplates>
+</file>
+
+<file path=customXml/item3.xml><?xml version="1.0" encoding="utf-8"?>
+<s:customData xmlns="http://www.wps.cn/officeDocument/2013/wpsCustomData" xmlns:s="http://www.wps.cn/officeDocument/2013/wpsCustomData">
+  <customSectProps>
+    <customSectPr/>
+  </customSectProps>
+</s:customData>
+</file>
+
+<file path=customXml/item4.xml><?xml version="1.0" encoding="utf-8"?>
 <p:properties xmlns:p="http://schemas.microsoft.com/office/2006/metadata/properties" xmlns:xsi="http://www.w3.org/2001/XMLSchema-instance" xmlns:pc="http://schemas.microsoft.com/office/infopath/2007/PartnerControls">
   <documentManagement>
     <LocLastLocAttemptVersionTypeLookup xmlns="4873beb7-5857-4685-be1f-d57550cc96cc" xsi:nil="true"/>
@@ -3254,1094 +4786,11 @@
 </p:properties>
 </file>
 
-<file path=customXml/item2.xml><?xml version="1.0" encoding="utf-8"?>
-<s:customData xmlns="http://www.wps.cn/officeDocument/2013/wpsCustomData" xmlns:s="http://www.wps.cn/officeDocument/2013/wpsCustomData">
-  <customSectProps>
-    <customSectPr/>
-  </customSectProps>
-</s:customData>
-</file>
-
-<file path=customXml/item3.xml><?xml version="1.0" encoding="utf-8"?>
-<?mso-contentType ?>
-<FormTemplates xmlns="http://schemas.microsoft.com/sharepoint/v3/contenttype/forms">
-  <Display>DocumentLibraryForm</Display>
-  <Edit>AssetEditForm</Edit>
-  <New>DocumentLibraryForm</New>
-</FormTemplates>
-</file>
-
-<file path=customXml/item4.xml><?xml version="1.0" encoding="utf-8"?>
-<ct:contentTypeSchema xmlns:ct="http://schemas.microsoft.com/office/2006/metadata/contentType" xmlns:ma="http://schemas.microsoft.com/office/2006/metadata/properties/metaAttributes" ct:_="" ma:_="" ma:contentTypeName="TemplateFile" ma:contentTypeID="0x0101006EDDDB5EE6D98C44930B742096920B300400F5B6D36B3EF94B4E9A635CDF2A18F5B8" ma:contentTypeVersion="72" ma:contentTypeDescription="Create a new document." ma:contentTypeScope="" ma:versionID="a23e56308344d904b51738559c3d67c9">
-  <xsd:schema xmlns:xsd="http://www.w3.org/2001/XMLSchema" xmlns:xs="http://www.w3.org/2001/XMLSchema" xmlns:p="http://schemas.microsoft.com/office/2006/metadata/properties" xmlns:ns2="4873beb7-5857-4685-be1f-d57550cc96cc" targetNamespace="http://schemas.microsoft.com/office/2006/metadata/properties" ma:root="true" ma:fieldsID="cd0908cc4600e77bf5da051303e00c8d" ns2:_="">
-    <xsd:import namespace="4873beb7-5857-4685-be1f-d57550cc96cc"/>
-    <xsd:element name="properties">
-      <xsd:complexType>
-        <xsd:sequence>
-          <xsd:element name="documentManagement">
-            <xsd:complexType>
-              <xsd:all>
-                <xsd:element ref="ns2:AcquiredFrom" minOccurs="0"/>
-                <xsd:element ref="ns2:UACurrentWords" minOccurs="0"/>
-                <xsd:element ref="ns2:TPApplication" minOccurs="0"/>
-                <xsd:element ref="ns2:ApprovalLog" minOccurs="0"/>
-                <xsd:element ref="ns2:ApprovalStatus" minOccurs="0"/>
-                <xsd:element ref="ns2:AssetStart" minOccurs="0"/>
-                <xsd:element ref="ns2:AssetExpire" minOccurs="0"/>
-                <xsd:element ref="ns2:AssetId" minOccurs="0"/>
-                <xsd:element ref="ns2:IsSearchable" minOccurs="0"/>
-                <xsd:element ref="ns2:AssetType" minOccurs="0"/>
-                <xsd:element ref="ns2:APAuthor" minOccurs="0"/>
-                <xsd:element ref="ns2:AverageRating" minOccurs="0"/>
-                <xsd:element ref="ns2:BlockPublish" minOccurs="0"/>
-                <xsd:element ref="ns2:BugNumber" minOccurs="0"/>
-                <xsd:element ref="ns2:CampaignTagsTaxHTField0" minOccurs="0"/>
-                <xsd:element ref="ns2:TPClientViewer" minOccurs="0"/>
-                <xsd:element ref="ns2:ClipArtFilename" minOccurs="0"/>
-                <xsd:element ref="ns2:TPCommandLine" minOccurs="0"/>
-                <xsd:element ref="ns2:TPComponent" minOccurs="0"/>
-                <xsd:element ref="ns2:ContentItem" minOccurs="0"/>
-                <xsd:element ref="ns2:CrawlForDependencies" minOccurs="0"/>
-                <xsd:element ref="ns2:CSXHash" minOccurs="0"/>
-                <xsd:element ref="ns2:CSXSubmissionMarket" minOccurs="0"/>
-                <xsd:element ref="ns2:CSXUpdate" minOccurs="0"/>
-                <xsd:element ref="ns2:IntlLangReviewDate" minOccurs="0"/>
-                <xsd:element ref="ns2:IsDeleted" minOccurs="0"/>
-                <xsd:element ref="ns2:APDescription" minOccurs="0"/>
-                <xsd:element ref="ns2:DirectSourceMarket" minOccurs="0"/>
-                <xsd:element ref="ns2:Downloads" minOccurs="0"/>
-                <xsd:element ref="ns2:DSATActionTaken" minOccurs="0"/>
-                <xsd:element ref="ns2:APEditor" minOccurs="0"/>
-                <xsd:element ref="ns2:EditorialStatus" minOccurs="0"/>
-                <xsd:element ref="ns2:EditorialTags" minOccurs="0"/>
-                <xsd:element ref="ns2:TPExecutable" minOccurs="0"/>
-                <xsd:element ref="ns2:FeatureTagsTaxHTField0" minOccurs="0"/>
-                <xsd:element ref="ns2:TPFriendlyName" minOccurs="0"/>
-                <xsd:element ref="ns2:FriendlyTitle" minOccurs="0"/>
-                <xsd:element ref="ns2:PrimaryImageGen" minOccurs="0"/>
-                <xsd:element ref="ns2:HandoffToMSDN" minOccurs="0"/>
-                <xsd:element ref="ns2:InProjectListLookup" minOccurs="0"/>
-                <xsd:element ref="ns2:TPInstallLocation" minOccurs="0"/>
-                <xsd:element ref="ns2:InternalTagsTaxHTField0" minOccurs="0"/>
-                <xsd:element ref="ns2:IntlLangReview" minOccurs="0"/>
-                <xsd:element ref="ns2:IntlLangReviewer" minOccurs="0"/>
-                <xsd:element ref="ns2:MarketSpecific" minOccurs="0"/>
-                <xsd:element ref="ns2:LastCompleteVersionLookup" minOccurs="0"/>
-                <xsd:element ref="ns2:LastHandOff" minOccurs="0"/>
-                <xsd:element ref="ns2:LastModifiedDateTime" minOccurs="0"/>
-                <xsd:element ref="ns2:LastPreviewErrorLookup" minOccurs="0"/>
-                <xsd:element ref="ns2:LastPreviewResultLookup" minOccurs="0"/>
-                <xsd:element ref="ns2:LastPreviewAttemptDateLookup" minOccurs="0"/>
-                <xsd:element ref="ns2:LastPreviewedByLookup" minOccurs="0"/>
-                <xsd:element ref="ns2:LastPreviewTimeLookup" minOccurs="0"/>
-                <xsd:element ref="ns2:LastPreviewVersionLookup" minOccurs="0"/>
-                <xsd:element ref="ns2:LastPublishErrorLookup" minOccurs="0"/>
-                <xsd:element ref="ns2:LastPublishResultLookup" minOccurs="0"/>
-                <xsd:element ref="ns2:LastPublishAttemptDateLookup" minOccurs="0"/>
-                <xsd:element ref="ns2:LastPublishedByLookup" minOccurs="0"/>
-                <xsd:element ref="ns2:LastPublishTimeLookup" minOccurs="0"/>
-                <xsd:element ref="ns2:LastPublishVersionLookup" minOccurs="0"/>
-                <xsd:element ref="ns2:TPLaunchHelpLinkType" minOccurs="0"/>
-                <xsd:element ref="ns2:LegacyData" minOccurs="0"/>
-                <xsd:element ref="ns2:TPLaunchHelpLink" minOccurs="0"/>
-                <xsd:element ref="ns2:LocComments" minOccurs="0"/>
-                <xsd:element ref="ns2:LocLastLocAttemptVersionLookup" minOccurs="0"/>
-                <xsd:element ref="ns2:LocLastLocAttemptVersionTypeLookup" minOccurs="0"/>
-                <xsd:element ref="ns2:LocManualTestRequired" minOccurs="0"/>
-                <xsd:element ref="ns2:LocMarketGroupTiers2" minOccurs="0"/>
-                <xsd:element ref="ns2:LocNewPublishedVersionLookup" minOccurs="0"/>
-                <xsd:element ref="ns2:LocOverallHandbackStatusLookup" minOccurs="0"/>
-                <xsd:element ref="ns2:LocOverallLocStatusLookup" minOccurs="0"/>
-                <xsd:element ref="ns2:LocOverallPreviewStatusLookup" minOccurs="0"/>
-                <xsd:element ref="ns2:LocOverallPublishStatusLookup" minOccurs="0"/>
-                <xsd:element ref="ns2:IntlLocPriority" minOccurs="0"/>
-                <xsd:element ref="ns2:LocProcessedForHandoffsLookup" minOccurs="0"/>
-                <xsd:element ref="ns2:LocProcessedForMarketsLookup" minOccurs="0"/>
-                <xsd:element ref="ns2:LocPublishedDependentAssetsLookup" minOccurs="0"/>
-                <xsd:element ref="ns2:LocPublishedLinkedAssetsLookup" minOccurs="0"/>
-                <xsd:element ref="ns2:LocRecommendedHandoff" minOccurs="0"/>
-                <xsd:element ref="ns2:LocalizationTagsTaxHTField0" minOccurs="0"/>
-                <xsd:element ref="ns2:MachineTranslated" minOccurs="0"/>
-                <xsd:element ref="ns2:Manager" minOccurs="0"/>
-                <xsd:element ref="ns2:Markets" minOccurs="0"/>
-                <xsd:element ref="ns2:Milestone" minOccurs="0"/>
-                <xsd:element ref="ns2:TPNamespace" minOccurs="0"/>
-                <xsd:element ref="ns2:NumericId" minOccurs="0"/>
-                <xsd:element ref="ns2:NumOfRatingsLookup" minOccurs="0"/>
-                <xsd:element ref="ns2:OOCacheId" minOccurs="0"/>
-                <xsd:element ref="ns2:OpenTemplate" minOccurs="0"/>
-                <xsd:element ref="ns2:OriginAsset" minOccurs="0"/>
-                <xsd:element ref="ns2:OriginalRelease" minOccurs="0"/>
-                <xsd:element ref="ns2:OriginalSourceMarket" minOccurs="0"/>
-                <xsd:element ref="ns2:OutputCachingOn" minOccurs="0"/>
-                <xsd:element ref="ns2:ParentAssetId" minOccurs="0"/>
-                <xsd:element ref="ns2:PlannedPubDate" minOccurs="0"/>
-                <xsd:element ref="ns2:PolicheckWords" minOccurs="0"/>
-                <xsd:element ref="ns2:BusinessGroup" minOccurs="0"/>
-                <xsd:element ref="ns2:UAProjectedTotalWords" minOccurs="0"/>
-                <xsd:element ref="ns2:Provider" minOccurs="0"/>
-                <xsd:element ref="ns2:Providers" minOccurs="0"/>
-                <xsd:element ref="ns2:PublishStatusLookup" minOccurs="0"/>
-                <xsd:element ref="ns2:PublishTargets" minOccurs="0"/>
-                <xsd:element ref="ns2:RecommendationsModifier" minOccurs="0"/>
-                <xsd:element ref="ns2:ArtSampleDocs" minOccurs="0"/>
-                <xsd:element ref="ns2:ScenarioTagsTaxHTField0" minOccurs="0"/>
-                <xsd:element ref="ns2:ShowIn" minOccurs="0"/>
-                <xsd:element ref="ns2:SourceTitle" minOccurs="0"/>
-                <xsd:element ref="ns2:CSXSubmissionDate" minOccurs="0"/>
-                <xsd:element ref="ns2:SubmitterId" minOccurs="0"/>
-                <xsd:element ref="ns2:TaxCatchAll" minOccurs="0"/>
-                <xsd:element ref="ns2:TaxCatchAllLabel" minOccurs="0"/>
-                <xsd:element ref="ns2:TemplateStatus" minOccurs="0"/>
-                <xsd:element ref="ns2:TemplateTemplateType" minOccurs="0"/>
-                <xsd:element ref="ns2:ThumbnailAssetId" minOccurs="0"/>
-                <xsd:element ref="ns2:TimesCloned" minOccurs="0"/>
-                <xsd:element ref="ns2:TrustLevel" minOccurs="0"/>
-                <xsd:element ref="ns2:UALocComments" minOccurs="0"/>
-                <xsd:element ref="ns2:UALocRecommendation" minOccurs="0"/>
-                <xsd:element ref="ns2:UANotes" minOccurs="0"/>
-                <xsd:element ref="ns2:TPAppVersion" minOccurs="0"/>
-                <xsd:element ref="ns2:VoteCount" minOccurs="0"/>
-              </xsd:all>
-            </xsd:complexType>
-          </xsd:element>
-        </xsd:sequence>
-      </xsd:complexType>
-    </xsd:element>
-  </xsd:schema>
-  <xsd:schema xmlns:xsd="http://www.w3.org/2001/XMLSchema" xmlns:xs="http://www.w3.org/2001/XMLSchema" xmlns:dms="http://schemas.microsoft.com/office/2006/documentManagement/types" xmlns:pc="http://schemas.microsoft.com/office/infopath/2007/PartnerControls" targetNamespace="4873beb7-5857-4685-be1f-d57550cc96cc" elementFormDefault="qualified">
-    <xsd:import namespace="http://schemas.microsoft.com/office/2006/documentManagement/types"/>
-    <xsd:import namespace="http://schemas.microsoft.com/office/infopath/2007/PartnerControls"/>
-    <xsd:element name="AcquiredFrom" ma:index="1" nillable="true" ma:displayName="Acquired From" ma:default="Internal MS" ma:internalName="AcquiredFrom" ma:readOnly="false">
-      <xsd:simpleType>
-        <xsd:restriction base="dms:Choice">
-          <xsd:enumeration value="Internal MS"/>
-          <xsd:enumeration value="Community"/>
-          <xsd:enumeration value="MVP"/>
-          <xsd:enumeration value="Publisher"/>
-          <xsd:enumeration value="Partner"/>
-          <xsd:enumeration value="None"/>
-        </xsd:restriction>
-      </xsd:simpleType>
-    </xsd:element>
-    <xsd:element name="UACurrentWords" ma:index="2" nillable="true" ma:displayName="Actual Word Count" ma:default="" ma:internalName="UACurrentWords" ma:readOnly="false">
-      <xsd:simpleType>
-        <xsd:restriction base="dms:Unknown"/>
-      </xsd:simpleType>
-    </xsd:element>
-    <xsd:element name="TPApplication" ma:index="3" nillable="true" ma:displayName="Application to Open Template With" ma:default="" ma:internalName="TPApplication">
-      <xsd:simpleType>
-        <xsd:restriction base="dms:Text"/>
-      </xsd:simpleType>
-    </xsd:element>
-    <xsd:element name="ApprovalLog" ma:index="4" nillable="true" ma:displayName="Approval Log" ma:default="" ma:hidden="true" ma:internalName="ApprovalLog" ma:readOnly="false">
-      <xsd:simpleType>
-        <xsd:restriction base="dms:Note"/>
-      </xsd:simpleType>
-    </xsd:element>
-    <xsd:element name="ApprovalStatus" ma:index="5" nillable="true" ma:displayName="Approval Status" ma:default="InProgress" ma:internalName="ApprovalStatus" ma:readOnly="false">
-      <xsd:simpleType>
-        <xsd:restriction base="dms:Choice">
-          <xsd:enumeration value="InProgress"/>
-          <xsd:enumeration value="Rejected"/>
-          <xsd:enumeration value="Questionable"/>
-          <xsd:enumeration value="ApprovedAutomatic"/>
-          <xsd:enumeration value="ApprovedManual"/>
-          <xsd:enumeration value="On Hold"/>
-          <xsd:enumeration value="Needs Review"/>
-          <xsd:enumeration value="A Violation"/>
-          <xsd:enumeration value="Unpublished Violation"/>
-        </xsd:restriction>
-      </xsd:simpleType>
-    </xsd:element>
-    <xsd:element name="AssetStart" ma:index="6" nillable="true" ma:displayName="Asset Begin Date" ma:default="[Today]" ma:internalName="AssetStart" ma:readOnly="false">
-      <xsd:simpleType>
-        <xsd:restriction base="dms:DateTime"/>
-      </xsd:simpleType>
-    </xsd:element>
-    <xsd:element name="AssetExpire" ma:index="7" nillable="true" ma:displayName="Asset End Date" ma:default="2029-01-01T08:00:00Z" ma:format="DateTime" ma:internalName="AssetExpire" ma:readOnly="false">
-      <xsd:simpleType>
-        <xsd:restriction base="dms:DateTime"/>
-      </xsd:simpleType>
-    </xsd:element>
-    <xsd:element name="AssetId" ma:index="8" nillable="true" ma:displayName="Asset ID" ma:default="" ma:indexed="true" ma:internalName="AssetId" ma:readOnly="false">
-      <xsd:simpleType>
-        <xsd:restriction base="dms:Text">
-          <xsd:maxLength value="255"/>
-        </xsd:restriction>
-      </xsd:simpleType>
-    </xsd:element>
-    <xsd:element name="IsSearchable" ma:index="9" nillable="true" ma:displayName="Asset Searchable?" ma:default="true" ma:internalName="IsSearchable" ma:readOnly="false">
-      <xsd:simpleType>
-        <xsd:restriction base="dms:Boolean"/>
-      </xsd:simpleType>
-    </xsd:element>
-    <xsd:element name="AssetType" ma:index="10" nillable="true" ma:displayName="Asset Type" ma:default="" ma:internalName="AssetType" ma:readOnly="false">
-      <xsd:simpleType>
-        <xsd:restriction base="dms:Unknown"/>
-      </xsd:simpleType>
-    </xsd:element>
-    <xsd:element name="APAuthor" ma:index="11" nillable="true" ma:displayName="Author" ma:default="" ma:list="UserInfo" ma:internalName="APAuthor" ma:readOnly="false">
-      <xsd:complexType>
-        <xsd:complexContent>
-          <xsd:extension base="dms:User">
-            <xsd:sequence>
-              <xsd:element name="UserInfo" minOccurs="0" maxOccurs="unbounded">
-                <xsd:complexType>
-                  <xsd:sequence>
-                    <xsd:element name="DisplayName" type="xsd:string" minOccurs="0"/>
-                    <xsd:element name="AccountId" type="dms:UserId" minOccurs="0" nillable="true"/>
-                    <xsd:element name="AccountType" type="xsd:string" minOccurs="0"/>
-                  </xsd:sequence>
-                </xsd:complexType>
-              </xsd:element>
-            </xsd:sequence>
-          </xsd:extension>
-        </xsd:complexContent>
-      </xsd:complexType>
-    </xsd:element>
-    <xsd:element name="AverageRating" ma:index="12" nillable="true" ma:displayName="Average Rating" ma:internalName="AverageRating" ma:readOnly="false">
-      <xsd:simpleType>
-        <xsd:restriction base="dms:Text"/>
-      </xsd:simpleType>
-    </xsd:element>
-    <xsd:element name="BlockPublish" ma:index="13" nillable="true" ma:displayName="Block from Publishing?" ma:default="" ma:internalName="BlockPublish" ma:readOnly="false">
-      <xsd:simpleType>
-        <xsd:restriction base="dms:Boolean"/>
-      </xsd:simpleType>
-    </xsd:element>
-    <xsd:element name="BugNumber" ma:index="14" nillable="true" ma:displayName="Bug Number" ma:default="" ma:internalName="BugNumber" ma:readOnly="false">
-      <xsd:simpleType>
-        <xsd:restriction base="dms:Text"/>
-      </xsd:simpleType>
-    </xsd:element>
-    <xsd:element name="CampaignTagsTaxHTField0" ma:index="16" nillable="true" ma:taxonomy="true" ma:internalName="CampaignTagsTaxHTField0" ma:taxonomyFieldName="CampaignTags" ma:displayName="Campaigns" ma:readOnly="false" ma:default="" ma:fieldId="{1df42cc3-2301-4f11-a52a-6ead923c29ed}" ma:taxonomyMulti="true" ma:sspId="8f79753a-75d3-41f5-8ca3-40b843941b4f" ma:termSetId="ca0e50d4-faa1-44ce-961e-bb1441c60e66" ma:anchorId="00000000-0000-0000-0000-000000000000" ma:open="false" ma:isKeyword="false">
-      <xsd:complexType>
-        <xsd:sequence>
-          <xsd:element ref="pc:Terms" minOccurs="0" maxOccurs="1"/>
-        </xsd:sequence>
-      </xsd:complexType>
-    </xsd:element>
-    <xsd:element name="TPClientViewer" ma:index="17" nillable="true" ma:displayName="Client Viewer" ma:default="" ma:internalName="TPClientViewer">
-      <xsd:simpleType>
-        <xsd:restriction base="dms:Text"/>
-      </xsd:simpleType>
-    </xsd:element>
-    <xsd:element name="ClipArtFilename" ma:index="18" nillable="true" ma:displayName="Clip Art Name" ma:default="" ma:internalName="ClipArtFilename" ma:readOnly="false">
-      <xsd:simpleType>
-        <xsd:restriction base="dms:Text"/>
-      </xsd:simpleType>
-    </xsd:element>
-    <xsd:element name="TPCommandLine" ma:index="19" nillable="true" ma:displayName="Command Line" ma:default="" ma:internalName="TPCommandLine">
-      <xsd:simpleType>
-        <xsd:restriction base="dms:Text"/>
-      </xsd:simpleType>
-    </xsd:element>
-    <xsd:element name="TPComponent" ma:index="20" nillable="true" ma:displayName="Component" ma:default="" ma:internalName="TPComponent">
-      <xsd:simpleType>
-        <xsd:restriction base="dms:Text"/>
-      </xsd:simpleType>
-    </xsd:element>
-    <xsd:element name="ContentItem" ma:index="21" nillable="true" ma:displayName="Content Item" ma:default="" ma:hidden="true" ma:internalName="ContentItem" ma:readOnly="false">
-      <xsd:simpleType>
-        <xsd:restriction base="dms:Unknown"/>
-      </xsd:simpleType>
-    </xsd:element>
-    <xsd:element name="CrawlForDependencies" ma:index="23" nillable="true" ma:displayName="Crawl for Dependencies?" ma:default="true" ma:internalName="CrawlForDependencies" ma:readOnly="false">
-      <xsd:simpleType>
-        <xsd:restriction base="dms:Boolean"/>
-      </xsd:simpleType>
-    </xsd:element>
-    <xsd:element name="CSXHash" ma:index="26" nillable="true" ma:displayName="CSX Hash" ma:default="" ma:indexed="true" ma:internalName="CSXHash" ma:readOnly="false">
-      <xsd:simpleType>
-        <xsd:restriction base="dms:Text"/>
-      </xsd:simpleType>
-    </xsd:element>
-    <xsd:element name="CSXSubmissionMarket" ma:index="27" nillable="true" ma:displayName="CSX Submission Market" ma:default="" ma:list="{2FBD1B11-2ACE-4FDC-B5A3-635D4ADF6F1B}" ma:internalName="CSXSubmissionMarket" ma:readOnly="false" ma:showField="MarketName" ma:web="4873beb7-5857-4685-be1f-d57550cc96cc">
-      <xsd:simpleType>
-        <xsd:restriction base="dms:Lookup"/>
-      </xsd:simpleType>
-    </xsd:element>
-    <xsd:element name="CSXUpdate" ma:index="28" nillable="true" ma:displayName="CSX Updated?" ma:default="false" ma:internalName="CSXUpdate" ma:readOnly="false">
-      <xsd:simpleType>
-        <xsd:restriction base="dms:Boolean"/>
-      </xsd:simpleType>
-    </xsd:element>
-    <xsd:element name="IntlLangReviewDate" ma:index="29" nillable="true" ma:displayName="Date to Complete Intl QA" ma:default="" ma:internalName="IntlLangReviewDate" ma:readOnly="false">
-      <xsd:simpleType>
-        <xsd:restriction base="dms:DateTime"/>
-      </xsd:simpleType>
-    </xsd:element>
-    <xsd:element name="IsDeleted" ma:index="30" nillable="true" ma:displayName="Deleted?" ma:default="" ma:internalName="IsDeleted" ma:readOnly="false">
-      <xsd:simpleType>
-        <xsd:restriction base="dms:Boolean"/>
-      </xsd:simpleType>
-    </xsd:element>
-    <xsd:element name="APDescription" ma:index="31" nillable="true" ma:displayName="Description" ma:default="" ma:internalName="APDescription" ma:readOnly="false">
-      <xsd:simpleType>
-        <xsd:restriction base="dms:Note"/>
-      </xsd:simpleType>
-    </xsd:element>
-    <xsd:element name="DirectSourceMarket" ma:index="32" nillable="true" ma:displayName="Direct Source Market Group" ma:default="" ma:internalName="DirectSourceMarket" ma:readOnly="false">
-      <xsd:simpleType>
-        <xsd:restriction base="dms:Text"/>
-      </xsd:simpleType>
-    </xsd:element>
-    <xsd:element name="Downloads" ma:index="33" nillable="true" ma:displayName="Downloads" ma:default="0" ma:hidden="true" ma:internalName="Downloads" ma:readOnly="false">
-      <xsd:simpleType>
-        <xsd:restriction base="dms:Unknown"/>
-      </xsd:simpleType>
-    </xsd:element>
-    <xsd:element name="DSATActionTaken" ma:index="34" nillable="true" ma:displayName="DSAT Action Taken" ma:default="" ma:internalName="DSATActionTaken" ma:readOnly="false">
-      <xsd:simpleType>
-        <xsd:restriction base="dms:Choice">
-          <xsd:enumeration value="Best Bets"/>
-          <xsd:enumeration value="Expire"/>
-          <xsd:enumeration value="Hide"/>
-          <xsd:enumeration value="None"/>
-        </xsd:restriction>
-      </xsd:simpleType>
-    </xsd:element>
-    <xsd:element name="APEditor" ma:index="35" nillable="true" ma:displayName="Editor" ma:default="" ma:list="UserInfo" ma:internalName="APEditor" ma:readOnly="false">
-      <xsd:complexType>
-        <xsd:complexContent>
-          <xsd:extension base="dms:User">
-            <xsd:sequence>
-              <xsd:element name="UserInfo" minOccurs="0" maxOccurs="unbounded">
-                <xsd:complexType>
-                  <xsd:sequence>
-                    <xsd:element name="DisplayName" type="xsd:string" minOccurs="0"/>
-                    <xsd:element name="AccountId" type="dms:UserId" minOccurs="0" nillable="true"/>
-                    <xsd:element name="AccountType" type="xsd:string" minOccurs="0"/>
-                  </xsd:sequence>
-                </xsd:complexType>
-              </xsd:element>
-            </xsd:sequence>
-          </xsd:extension>
-        </xsd:complexContent>
-      </xsd:complexType>
-    </xsd:element>
-    <xsd:element name="EditorialStatus" ma:index="36" nillable="true" ma:displayName="Editorial Status" ma:default="" ma:internalName="EditorialStatus" ma:readOnly="false">
-      <xsd:simpleType>
-        <xsd:restriction base="dms:Unknown"/>
-      </xsd:simpleType>
-    </xsd:element>
-    <xsd:element name="EditorialTags" ma:index="37" nillable="true" ma:displayName="Editorial Tags" ma:default="" ma:internalName="EditorialTags">
-      <xsd:simpleType>
-        <xsd:restriction base="dms:Unknown"/>
-      </xsd:simpleType>
-    </xsd:element>
-    <xsd:element name="TPExecutable" ma:index="38" nillable="true" ma:displayName="Executable" ma:default="" ma:internalName="TPExecutable">
-      <xsd:simpleType>
-        <xsd:restriction base="dms:Text"/>
-      </xsd:simpleType>
-    </xsd:element>
-    <xsd:element name="FeatureTagsTaxHTField0" ma:index="40" nillable="true" ma:taxonomy="true" ma:internalName="FeatureTagsTaxHTField0" ma:taxonomyFieldName="FeatureTags" ma:displayName="Features" ma:readOnly="false" ma:default="" ma:fieldId="{7fc0d542-15c6-4882-a8e3-13bca44403fb}" ma:taxonomyMulti="true" ma:sspId="8f79753a-75d3-41f5-8ca3-40b843941b4f" ma:termSetId="f1ab6845-967d-4854-a0ba-4ec07f0f8113" ma:anchorId="00000000-0000-0000-0000-000000000000" ma:open="false" ma:isKeyword="false">
-      <xsd:complexType>
-        <xsd:sequence>
-          <xsd:element ref="pc:Terms" minOccurs="0" maxOccurs="1"/>
-        </xsd:sequence>
-      </xsd:complexType>
-    </xsd:element>
-    <xsd:element name="TPFriendlyName" ma:index="41" nillable="true" ma:displayName="Friendly Name" ma:default="" ma:internalName="TPFriendlyName">
-      <xsd:simpleType>
-        <xsd:restriction base="dms:Text"/>
-      </xsd:simpleType>
-    </xsd:element>
-    <xsd:element name="FriendlyTitle" ma:index="42" nillable="true" ma:displayName="Friendly Title" ma:default="" ma:description="Shorter title to be used when displaying search results" ma:internalName="FriendlyTitle" ma:readOnly="false">
-      <xsd:simpleType>
-        <xsd:restriction base="dms:Text"/>
-      </xsd:simpleType>
-    </xsd:element>
-    <xsd:element name="PrimaryImageGen" ma:index="43" nillable="true" ma:displayName="Generate Images?" ma:default="true" ma:internalName="PrimaryImageGen">
-      <xsd:simpleType>
-        <xsd:restriction base="dms:Boolean"/>
-      </xsd:simpleType>
-    </xsd:element>
-    <xsd:element name="HandoffToMSDN" ma:index="44" nillable="true" ma:displayName="Handoff To MSDN Date" ma:default="" ma:internalName="HandoffToMSDN" ma:readOnly="false">
-      <xsd:simpleType>
-        <xsd:restriction base="dms:DateTime"/>
-      </xsd:simpleType>
-    </xsd:element>
-    <xsd:element name="InProjectListLookup" ma:index="45" nillable="true" ma:displayName="InProjectListLookup" ma:list="{9E343742-310B-4684-A24C-1D137CB4B230}" ma:internalName="InProjectListLookup" ma:readOnly="true" ma:showField="InProjectList" ma:web="4873beb7-5857-4685-be1f-d57550cc96cc">
-      <xsd:complexType>
-        <xsd:complexContent>
-          <xsd:extension base="dms:MultiChoiceLookup">
-            <xsd:sequence>
-              <xsd:element name="Value" type="dms:Lookup" maxOccurs="unbounded" minOccurs="0" nillable="true"/>
-            </xsd:sequence>
-          </xsd:extension>
-        </xsd:complexContent>
-      </xsd:complexType>
-    </xsd:element>
-    <xsd:element name="TPInstallLocation" ma:index="46" nillable="true" ma:displayName="Install Location" ma:default="" ma:internalName="TPInstallLocation">
-      <xsd:simpleType>
-        <xsd:restriction base="dms:Text"/>
-      </xsd:simpleType>
-    </xsd:element>
-    <xsd:element name="InternalTagsTaxHTField0" ma:index="48" nillable="true" ma:taxonomy="true" ma:internalName="InternalTagsTaxHTField0" ma:taxonomyFieldName="InternalTags" ma:displayName="Internal Tags" ma:readOnly="false" ma:default="" ma:fieldId="{1490b8a4-2706-41ec-b5e3-73176dccf34e}" ma:taxonomyMulti="true" ma:sspId="8f79753a-75d3-41f5-8ca3-40b843941b4f" ma:termSetId="82b6639e-f7fc-4c18-ad2d-003a6e707765" ma:anchorId="00000000-0000-0000-0000-000000000000" ma:open="false" ma:isKeyword="false">
-      <xsd:complexType>
-        <xsd:sequence>
-          <xsd:element ref="pc:Terms" minOccurs="0" maxOccurs="1"/>
-        </xsd:sequence>
-      </xsd:complexType>
-    </xsd:element>
-    <xsd:element name="IntlLangReview" ma:index="49" nillable="true" ma:displayName="Intl Lang QA Review Required?" ma:default="" ma:internalName="IntlLangReview" ma:readOnly="false">
-      <xsd:simpleType>
-        <xsd:restriction base="dms:Boolean"/>
-      </xsd:simpleType>
-    </xsd:element>
-    <xsd:element name="IntlLangReviewer" ma:index="50" nillable="true" ma:displayName="Intl Lang QA Reviewer" ma:default="" ma:internalName="IntlLangReviewer" ma:readOnly="false">
-      <xsd:simpleType>
-        <xsd:restriction base="dms:Text"/>
-      </xsd:simpleType>
-    </xsd:element>
-    <xsd:element name="MarketSpecific" ma:index="51" nillable="true" ma:displayName="Is Market Specific?" ma:default="" ma:internalName="MarketSpecific" ma:readOnly="false">
-      <xsd:simpleType>
-        <xsd:restriction base="dms:Boolean"/>
-      </xsd:simpleType>
-    </xsd:element>
-    <xsd:element name="LastCompleteVersionLookup" ma:index="52" nillable="true" ma:displayName="Last Complete Version Lookup" ma:default="" ma:list="{9E343742-310B-4684-A24C-1D137CB4B230}" ma:internalName="LastCompleteVersionLookup" ma:readOnly="true" ma:showField="LastCompleteVersion" ma:web="4873beb7-5857-4685-be1f-d57550cc96cc">
-      <xsd:complexType>
-        <xsd:complexContent>
-          <xsd:extension base="dms:MultiChoiceLookup">
-            <xsd:sequence>
-              <xsd:element name="Value" type="dms:Lookup" maxOccurs="unbounded" minOccurs="0" nillable="true"/>
-            </xsd:sequence>
-          </xsd:extension>
-        </xsd:complexContent>
-      </xsd:complexType>
-    </xsd:element>
-    <xsd:element name="LastHandOff" ma:index="53" nillable="true" ma:displayName="Last Hand-off" ma:default="" ma:internalName="LastHandOff" ma:readOnly="false">
-      <xsd:simpleType>
-        <xsd:restriction base="dms:DateTime"/>
-      </xsd:simpleType>
-    </xsd:element>
-    <xsd:element name="LastModifiedDateTime" ma:index="54" nillable="true" ma:displayName="Last Modified Date" ma:default="" ma:internalName="LastModifiedDateTime" ma:readOnly="false">
-      <xsd:simpleType>
-        <xsd:restriction base="dms:DateTime"/>
-      </xsd:simpleType>
-    </xsd:element>
-    <xsd:element name="LastPreviewErrorLookup" ma:index="55" nillable="true" ma:displayName="Last Preview Attempt Error" ma:default="" ma:list="{9E343742-310B-4684-A24C-1D137CB4B230}" ma:internalName="LastPreviewErrorLookup" ma:readOnly="true" ma:showField="LastPreviewError" ma:web="4873beb7-5857-4685-be1f-d57550cc96cc">
-      <xsd:complexType>
-        <xsd:complexContent>
-          <xsd:extension base="dms:MultiChoiceLookup">
-            <xsd:sequence>
-              <xsd:element name="Value" type="dms:Lookup" maxOccurs="unbounded" minOccurs="0" nillable="true"/>
-            </xsd:sequence>
-          </xsd:extension>
-        </xsd:complexContent>
-      </xsd:complexType>
-    </xsd:element>
-    <xsd:element name="LastPreviewResultLookup" ma:index="56" nillable="true" ma:displayName="Last Preview Attempt Result" ma:default="" ma:list="{9E343742-310B-4684-A24C-1D137CB4B230}" ma:internalName="LastPreviewResultLookup" ma:readOnly="true" ma:showField="LastPreviewResult" ma:web="4873beb7-5857-4685-be1f-d57550cc96cc">
-      <xsd:complexType>
-        <xsd:complexContent>
-          <xsd:extension base="dms:MultiChoiceLookup">
-            <xsd:sequence>
-              <xsd:element name="Value" type="dms:Lookup" maxOccurs="unbounded" minOccurs="0" nillable="true"/>
-            </xsd:sequence>
-          </xsd:extension>
-        </xsd:complexContent>
-      </xsd:complexType>
-    </xsd:element>
-    <xsd:element name="LastPreviewAttemptDateLookup" ma:index="57" nillable="true" ma:displayName="Last Preview Attempted On" ma:default="" ma:list="{9E343742-310B-4684-A24C-1D137CB4B230}" ma:internalName="LastPreviewAttemptDateLookup" ma:readOnly="true" ma:showField="LastPreviewAttemptDate" ma:web="4873beb7-5857-4685-be1f-d57550cc96cc">
-      <xsd:complexType>
-        <xsd:complexContent>
-          <xsd:extension base="dms:MultiChoiceLookup">
-            <xsd:sequence>
-              <xsd:element name="Value" type="dms:Lookup" maxOccurs="unbounded" minOccurs="0" nillable="true"/>
-            </xsd:sequence>
-          </xsd:extension>
-        </xsd:complexContent>
-      </xsd:complexType>
-    </xsd:element>
-    <xsd:element name="LastPreviewedByLookup" ma:index="58" nillable="true" ma:displayName="Last Previewed By" ma:default="" ma:list="{9E343742-310B-4684-A24C-1D137CB4B230}" ma:internalName="LastPreviewedByLookup" ma:readOnly="true" ma:showField="LastPreviewedBy" ma:web="4873beb7-5857-4685-be1f-d57550cc96cc">
-      <xsd:complexType>
-        <xsd:complexContent>
-          <xsd:extension base="dms:MultiChoiceLookup">
-            <xsd:sequence>
-              <xsd:element name="Value" type="dms:Lookup" maxOccurs="unbounded" minOccurs="0" nillable="true"/>
-            </xsd:sequence>
-          </xsd:extension>
-        </xsd:complexContent>
-      </xsd:complexType>
-    </xsd:element>
-    <xsd:element name="LastPreviewTimeLookup" ma:index="59" nillable="true" ma:displayName="Last Previewed Date" ma:default="" ma:list="{9E343742-310B-4684-A24C-1D137CB4B230}" ma:internalName="LastPreviewTimeLookup" ma:readOnly="true" ma:showField="LastPreviewTime" ma:web="4873beb7-5857-4685-be1f-d57550cc96cc">
-      <xsd:complexType>
-        <xsd:complexContent>
-          <xsd:extension base="dms:MultiChoiceLookup">
-            <xsd:sequence>
-              <xsd:element name="Value" type="dms:Lookup" maxOccurs="unbounded" minOccurs="0" nillable="true"/>
-            </xsd:sequence>
-          </xsd:extension>
-        </xsd:complexContent>
-      </xsd:complexType>
-    </xsd:element>
-    <xsd:element name="LastPreviewVersionLookup" ma:index="60" nillable="true" ma:displayName="Last Previewed Version" ma:default="" ma:list="{9E343742-310B-4684-A24C-1D137CB4B230}" ma:internalName="LastPreviewVersionLookup" ma:readOnly="true" ma:showField="LastPreviewVersion" ma:web="4873beb7-5857-4685-be1f-d57550cc96cc">
-      <xsd:complexType>
-        <xsd:complexContent>
-          <xsd:extension base="dms:MultiChoiceLookup">
-            <xsd:sequence>
-              <xsd:element name="Value" type="dms:Lookup" maxOccurs="unbounded" minOccurs="0" nillable="true"/>
-            </xsd:sequence>
-          </xsd:extension>
-        </xsd:complexContent>
-      </xsd:complexType>
-    </xsd:element>
-    <xsd:element name="LastPublishErrorLookup" ma:index="61" nillable="true" ma:displayName="Last Publish Attempt Error" ma:default="" ma:list="{9E343742-310B-4684-A24C-1D137CB4B230}" ma:internalName="LastPublishErrorLookup" ma:readOnly="true" ma:showField="LastPublishError" ma:web="4873beb7-5857-4685-be1f-d57550cc96cc">
-      <xsd:complexType>
-        <xsd:complexContent>
-          <xsd:extension base="dms:MultiChoiceLookup">
-            <xsd:sequence>
-              <xsd:element name="Value" type="dms:Lookup" maxOccurs="unbounded" minOccurs="0" nillable="true"/>
-            </xsd:sequence>
-          </xsd:extension>
-        </xsd:complexContent>
-      </xsd:complexType>
-    </xsd:element>
-    <xsd:element name="LastPublishResultLookup" ma:index="62" nillable="true" ma:displayName="Last Publish Attempt Result" ma:default="" ma:list="{9E343742-310B-4684-A24C-1D137CB4B230}" ma:internalName="LastPublishResultLookup" ma:readOnly="true" ma:showField="LastPublishResult" ma:web="4873beb7-5857-4685-be1f-d57550cc96cc">
-      <xsd:complexType>
-        <xsd:complexContent>
-          <xsd:extension base="dms:MultiChoiceLookup">
-            <xsd:sequence>
-              <xsd:element name="Value" type="dms:Lookup" maxOccurs="unbounded" minOccurs="0" nillable="true"/>
-            </xsd:sequence>
-          </xsd:extension>
-        </xsd:complexContent>
-      </xsd:complexType>
-    </xsd:element>
-    <xsd:element name="LastPublishAttemptDateLookup" ma:index="63" nillable="true" ma:displayName="Last Publish Attempted On" ma:default="" ma:list="{9E343742-310B-4684-A24C-1D137CB4B230}" ma:internalName="LastPublishAttemptDateLookup" ma:readOnly="true" ma:showField="LastPublishAttemptDate" ma:web="4873beb7-5857-4685-be1f-d57550cc96cc">
-      <xsd:complexType>
-        <xsd:complexContent>
-          <xsd:extension base="dms:MultiChoiceLookup">
-            <xsd:sequence>
-              <xsd:element name="Value" type="dms:Lookup" maxOccurs="unbounded" minOccurs="0" nillable="true"/>
-            </xsd:sequence>
-          </xsd:extension>
-        </xsd:complexContent>
-      </xsd:complexType>
-    </xsd:element>
-    <xsd:element name="LastPublishedByLookup" ma:index="64" nillable="true" ma:displayName="Last Published By" ma:default="" ma:list="{9E343742-310B-4684-A24C-1D137CB4B230}" ma:internalName="LastPublishedByLookup" ma:readOnly="true" ma:showField="LastPublishedBy" ma:web="4873beb7-5857-4685-be1f-d57550cc96cc">
-      <xsd:complexType>
-        <xsd:complexContent>
-          <xsd:extension base="dms:MultiChoiceLookup">
-            <xsd:sequence>
-              <xsd:element name="Value" type="dms:Lookup" maxOccurs="unbounded" minOccurs="0" nillable="true"/>
-            </xsd:sequence>
-          </xsd:extension>
-        </xsd:complexContent>
-      </xsd:complexType>
-    </xsd:element>
-    <xsd:element name="LastPublishTimeLookup" ma:index="65" nillable="true" ma:displayName="Last Published Date" ma:default="" ma:list="{9E343742-310B-4684-A24C-1D137CB4B230}" ma:internalName="LastPublishTimeLookup" ma:readOnly="true" ma:showField="LastPublishTime" ma:web="4873beb7-5857-4685-be1f-d57550cc96cc">
-      <xsd:complexType>
-        <xsd:complexContent>
-          <xsd:extension base="dms:MultiChoiceLookup">
-            <xsd:sequence>
-              <xsd:element name="Value" type="dms:Lookup" maxOccurs="unbounded" minOccurs="0" nillable="true"/>
-            </xsd:sequence>
-          </xsd:extension>
-        </xsd:complexContent>
-      </xsd:complexType>
-    </xsd:element>
-    <xsd:element name="LastPublishVersionLookup" ma:index="66" nillable="true" ma:displayName="Last Published Version" ma:default="" ma:list="{9E343742-310B-4684-A24C-1D137CB4B230}" ma:internalName="LastPublishVersionLookup" ma:readOnly="true" ma:showField="LastPublishVersion" ma:web="4873beb7-5857-4685-be1f-d57550cc96cc">
-      <xsd:complexType>
-        <xsd:complexContent>
-          <xsd:extension base="dms:MultiChoiceLookup">
-            <xsd:sequence>
-              <xsd:element name="Value" type="dms:Lookup" maxOccurs="unbounded" minOccurs="0" nillable="true"/>
-            </xsd:sequence>
-          </xsd:extension>
-        </xsd:complexContent>
-      </xsd:complexType>
-    </xsd:element>
-    <xsd:element name="TPLaunchHelpLinkType" ma:index="67" nillable="true" ma:displayName="Launch Help Link Type" ma:default="Template" ma:internalName="TPLaunchHelpLinkType">
-      <xsd:simpleType>
-        <xsd:restriction base="dms:Choice">
-          <xsd:enumeration value="Template"/>
-          <xsd:enumeration value="Training"/>
-          <xsd:enumeration value="URL"/>
-          <xsd:enumeration value="None"/>
-        </xsd:restriction>
-      </xsd:simpleType>
-    </xsd:element>
-    <xsd:element name="LegacyData" ma:index="68" nillable="true" ma:displayName="Legacy Data" ma:default="" ma:internalName="LegacyData" ma:readOnly="false">
-      <xsd:simpleType>
-        <xsd:restriction base="dms:Note"/>
-      </xsd:simpleType>
-    </xsd:element>
-    <xsd:element name="TPLaunchHelpLink" ma:index="69" nillable="true" ma:displayName="Link to Launch Help Topic" ma:default="" ma:internalName="TPLaunchHelpLink">
-      <xsd:simpleType>
-        <xsd:restriction base="dms:Text"/>
-      </xsd:simpleType>
-    </xsd:element>
-    <xsd:element name="LocComments" ma:index="70" nillable="true" ma:displayName="Loc Approval Comments" ma:default="" ma:internalName="LocComments" ma:readOnly="false">
-      <xsd:simpleType>
-        <xsd:restriction base="dms:Note"/>
-      </xsd:simpleType>
-    </xsd:element>
-    <xsd:element name="LocLastLocAttemptVersionLookup" ma:index="71" nillable="true" ma:displayName="Loc Last Loc Attempt Version" ma:default="" ma:list="{7DD1DCEC-E449-43D3-891F-7DC62F62AD21}" ma:internalName="LocLastLocAttemptVersionLookup" ma:readOnly="false" ma:showField="LastLocAttemptVersion" ma:web="4873beb7-5857-4685-be1f-d57550cc96cc">
-      <xsd:simpleType>
-        <xsd:restriction base="dms:Lookup"/>
-      </xsd:simpleType>
-    </xsd:element>
-    <xsd:element name="LocLastLocAttemptVersionTypeLookup" ma:index="72" nillable="true" ma:displayName="Loc Last Loc Attempt Version Type" ma:default="" ma:list="{7DD1DCEC-E449-43D3-891F-7DC62F62AD21}" ma:internalName="LocLastLocAttemptVersionTypeLookup" ma:readOnly="true" ma:showField="LastLocAttemptVersionType" ma:web="4873beb7-5857-4685-be1f-d57550cc96cc">
-      <xsd:simpleType>
-        <xsd:restriction base="dms:Lookup"/>
-      </xsd:simpleType>
-    </xsd:element>
-    <xsd:element name="LocManualTestRequired" ma:index="73" nillable="true" ma:displayName="Loc Manual Test Required" ma:default="" ma:internalName="LocManualTestRequired" ma:readOnly="false">
-      <xsd:simpleType>
-        <xsd:restriction base="dms:Boolean"/>
-      </xsd:simpleType>
-    </xsd:element>
-    <xsd:element name="LocMarketGroupTiers2" ma:index="74" nillable="true" ma:displayName="Loc Market Group Tiers" ma:internalName="LocMarketGroupTiers2" ma:readOnly="false">
-      <xsd:simpleType>
-        <xsd:restriction base="dms:Unknown"/>
-      </xsd:simpleType>
-    </xsd:element>
-    <xsd:element name="LocNewPublishedVersionLookup" ma:index="75" nillable="true" ma:displayName="Loc New Published Version Lookup" ma:default="" ma:list="{7DD1DCEC-E449-43D3-891F-7DC62F62AD21}" ma:internalName="LocNewPublishedVersionLookup" ma:readOnly="true" ma:showField="NewPublishedVersion" ma:web="4873beb7-5857-4685-be1f-d57550cc96cc">
-      <xsd:simpleType>
-        <xsd:restriction base="dms:Lookup"/>
-      </xsd:simpleType>
-    </xsd:element>
-    <xsd:element name="LocOverallHandbackStatusLookup" ma:index="76" nillable="true" ma:displayName="Loc Overall Handback Status" ma:default="" ma:list="{7DD1DCEC-E449-43D3-891F-7DC62F62AD21}" ma:internalName="LocOverallHandbackStatusLookup" ma:readOnly="true" ma:showField="OverallHandbackStatus" ma:web="4873beb7-5857-4685-be1f-d57550cc96cc">
-      <xsd:simpleType>
-        <xsd:restriction base="dms:Lookup"/>
-      </xsd:simpleType>
-    </xsd:element>
-    <xsd:element name="LocOverallLocStatusLookup" ma:index="77" nillable="true" ma:displayName="Loc Overall Localize Status" ma:default="" ma:list="{7DD1DCEC-E449-43D3-891F-7DC62F62AD21}" ma:internalName="LocOverallLocStatusLookup" ma:readOnly="true" ma:showField="OverallLocStatus" ma:web="4873beb7-5857-4685-be1f-d57550cc96cc">
-      <xsd:simpleType>
-        <xsd:restriction base="dms:Lookup"/>
-      </xsd:simpleType>
-    </xsd:element>
-    <xsd:element name="LocOverallPreviewStatusLookup" ma:index="78" nillable="true" ma:displayName="Loc Overall Preview Status" ma:default="" ma:list="{7DD1DCEC-E449-43D3-891F-7DC62F62AD21}" ma:internalName="LocOverallPreviewStatusLookup" ma:readOnly="true" ma:showField="OverallPreviewStatus" ma:web="4873beb7-5857-4685-be1f-d57550cc96cc">
-      <xsd:simpleType>
-        <xsd:restriction base="dms:Lookup"/>
-      </xsd:simpleType>
-    </xsd:element>
-    <xsd:element name="LocOverallPublishStatusLookup" ma:index="79" nillable="true" ma:displayName="Loc Overall Publish Status" ma:default="" ma:list="{7DD1DCEC-E449-43D3-891F-7DC62F62AD21}" ma:internalName="LocOverallPublishStatusLookup" ma:readOnly="true" ma:showField="OverallPublishStatus" ma:web="4873beb7-5857-4685-be1f-d57550cc96cc">
-      <xsd:simpleType>
-        <xsd:restriction base="dms:Lookup"/>
-      </xsd:simpleType>
-    </xsd:element>
-    <xsd:element name="IntlLocPriority" ma:index="80" nillable="true" ma:displayName="Loc Priority" ma:default="" ma:internalName="IntlLocPriority" ma:readOnly="false">
-      <xsd:simpleType>
-        <xsd:restriction base="dms:Unknown"/>
-      </xsd:simpleType>
-    </xsd:element>
-    <xsd:element name="LocProcessedForHandoffsLookup" ma:index="81" nillable="true" ma:displayName="Loc Processed For Handoffs" ma:default="" ma:list="{7DD1DCEC-E449-43D3-891F-7DC62F62AD21}" ma:internalName="LocProcessedForHandoffsLookup" ma:readOnly="true" ma:showField="ProcessedForHandoffs" ma:web="4873beb7-5857-4685-be1f-d57550cc96cc">
-      <xsd:simpleType>
-        <xsd:restriction base="dms:Lookup"/>
-      </xsd:simpleType>
-    </xsd:element>
-    <xsd:element name="LocProcessedForMarketsLookup" ma:index="82" nillable="true" ma:displayName="Loc Processed For Markets" ma:default="" ma:list="{7DD1DCEC-E449-43D3-891F-7DC62F62AD21}" ma:internalName="LocProcessedForMarketsLookup" ma:readOnly="true" ma:showField="ProcessedForMarkets" ma:web="4873beb7-5857-4685-be1f-d57550cc96cc">
-      <xsd:simpleType>
-        <xsd:restriction base="dms:Lookup"/>
-      </xsd:simpleType>
-    </xsd:element>
-    <xsd:element name="LocPublishedDependentAssetsLookup" ma:index="83" nillable="true" ma:displayName="Loc Published Dependent Assets" ma:default="" ma:list="{7DD1DCEC-E449-43D3-891F-7DC62F62AD21}" ma:internalName="LocPublishedDependentAssetsLookup" ma:readOnly="true" ma:showField="PublishedDependentAssets" ma:web="4873beb7-5857-4685-be1f-d57550cc96cc">
-      <xsd:simpleType>
-        <xsd:restriction base="dms:Lookup"/>
-      </xsd:simpleType>
-    </xsd:element>
-    <xsd:element name="LocPublishedLinkedAssetsLookup" ma:index="84" nillable="true" ma:displayName="Loc Published Linked Assets" ma:default="" ma:list="{7DD1DCEC-E449-43D3-891F-7DC62F62AD21}" ma:internalName="LocPublishedLinkedAssetsLookup" ma:readOnly="true" ma:showField="PublishedLinkedAssets" ma:web="4873beb7-5857-4685-be1f-d57550cc96cc">
-      <xsd:simpleType>
-        <xsd:restriction base="dms:Lookup"/>
-      </xsd:simpleType>
-    </xsd:element>
-    <xsd:element name="LocRecommendedHandoff" ma:index="85" nillable="true" ma:displayName="Loc Recommended Handoff" ma:default="" ma:indexed="true" ma:internalName="LocRecommendedHandoff" ma:readOnly="false">
-      <xsd:simpleType>
-        <xsd:restriction base="dms:Text"/>
-      </xsd:simpleType>
-    </xsd:element>
-    <xsd:element name="LocalizationTagsTaxHTField0" ma:index="87" nillable="true" ma:taxonomy="true" ma:internalName="LocalizationTagsTaxHTField0" ma:taxonomyFieldName="LocalizationTags" ma:displayName="Localization Tags" ma:readOnly="false" ma:default="" ma:fieldId="{00f02cb3-2c7c-424a-9c61-10e9b6878429}" ma:taxonomyMulti="true" ma:sspId="8f79753a-75d3-41f5-8ca3-40b843941b4f" ma:termSetId="5b7703a5-8e8b-4b58-8b31-1cea35331da3" ma:anchorId="00000000-0000-0000-0000-000000000000" ma:open="false" ma:isKeyword="false">
-      <xsd:complexType>
-        <xsd:sequence>
-          <xsd:element ref="pc:Terms" minOccurs="0" maxOccurs="1"/>
-        </xsd:sequence>
-      </xsd:complexType>
-    </xsd:element>
-    <xsd:element name="MachineTranslated" ma:index="88" nillable="true" ma:displayName="Machine Translated" ma:default="" ma:internalName="MachineTranslated" ma:readOnly="false">
-      <xsd:simpleType>
-        <xsd:restriction base="dms:Boolean"/>
-      </xsd:simpleType>
-    </xsd:element>
-    <xsd:element name="Manager" ma:index="89" nillable="true" ma:displayName="Manager" ma:hidden="true" ma:internalName="Manager" ma:readOnly="false">
-      <xsd:simpleType>
-        <xsd:restriction base="dms:Text"/>
-      </xsd:simpleType>
-    </xsd:element>
-    <xsd:element name="Markets" ma:index="90" nillable="true" ma:displayName="Markets" ma:default="" ma:description="Leave blank to show in all markets" ma:list="{2FBD1B11-2ACE-4FDC-B5A3-635D4ADF6F1B}" ma:internalName="Markets" ma:readOnly="false" ma:showField="MarketName" ma:web="4873beb7-5857-4685-be1f-d57550cc96cc">
-      <xsd:complexType>
-        <xsd:complexContent>
-          <xsd:extension base="dms:MultiChoiceLookup">
-            <xsd:sequence>
-              <xsd:element name="Value" type="dms:Lookup" maxOccurs="unbounded" minOccurs="0" nillable="true"/>
-            </xsd:sequence>
-          </xsd:extension>
-        </xsd:complexContent>
-      </xsd:complexType>
-    </xsd:element>
-    <xsd:element name="Milestone" ma:index="91" nillable="true" ma:displayName="Milestone" ma:default="" ma:internalName="Milestone" ma:readOnly="false">
-      <xsd:simpleType>
-        <xsd:restriction base="dms:Unknown"/>
-      </xsd:simpleType>
-    </xsd:element>
-    <xsd:element name="TPNamespace" ma:index="94" nillable="true" ma:displayName="Namespace" ma:default="" ma:internalName="TPNamespace">
-      <xsd:simpleType>
-        <xsd:restriction base="dms:Text"/>
-      </xsd:simpleType>
-    </xsd:element>
-    <xsd:element name="NumericId" ma:index="95" nillable="true" ma:displayName="Numeric ID" ma:default="" ma:indexed="true" ma:internalName="NumericId" ma:readOnly="false">
-      <xsd:simpleType>
-        <xsd:restriction base="dms:Number"/>
-      </xsd:simpleType>
-    </xsd:element>
-    <xsd:element name="NumOfRatingsLookup" ma:index="96" nillable="true" ma:displayName="NumOfRatings" ma:default="" ma:list="{9E343742-310B-4684-A24C-1D137CB4B230}" ma:internalName="NumOfRatingsLookup" ma:readOnly="true" ma:showField="NumOfRatings" ma:web="4873beb7-5857-4685-be1f-d57550cc96cc">
-      <xsd:complexType>
-        <xsd:complexContent>
-          <xsd:extension base="dms:MultiChoiceLookup">
-            <xsd:sequence>
-              <xsd:element name="Value" type="dms:Lookup" maxOccurs="unbounded" minOccurs="0" nillable="true"/>
-            </xsd:sequence>
-          </xsd:extension>
-        </xsd:complexContent>
-      </xsd:complexType>
-    </xsd:element>
-    <xsd:element name="OOCacheId" ma:index="97" nillable="true" ma:displayName="OOCacheId" ma:internalName="OOCacheId" ma:readOnly="false">
-      <xsd:simpleType>
-        <xsd:restriction base="dms:Text"/>
-      </xsd:simpleType>
-    </xsd:element>
-    <xsd:element name="OpenTemplate" ma:index="98" nillable="true" ma:displayName="Open Template" ma:default="true" ma:internalName="OpenTemplate">
-      <xsd:simpleType>
-        <xsd:restriction base="dms:Boolean"/>
-      </xsd:simpleType>
-    </xsd:element>
-    <xsd:element name="OriginAsset" ma:index="99" nillable="true" ma:displayName="Origin Asset" ma:default="" ma:internalName="OriginAsset" ma:readOnly="false">
-      <xsd:simpleType>
-        <xsd:restriction base="dms:Text"/>
-      </xsd:simpleType>
-    </xsd:element>
-    <xsd:element name="OriginalRelease" ma:index="100" nillable="true" ma:displayName="Original Release" ma:default="15" ma:internalName="OriginalRelease" ma:readOnly="false">
-      <xsd:simpleType>
-        <xsd:restriction base="dms:Choice">
-          <xsd:enumeration value="14"/>
-          <xsd:enumeration value="15"/>
-          <xsd:enumeration value="16"/>
-        </xsd:restriction>
-      </xsd:simpleType>
-    </xsd:element>
-    <xsd:element name="OriginalSourceMarket" ma:index="101" nillable="true" ma:displayName="Original Source Market Group" ma:default="" ma:internalName="OriginalSourceMarket" ma:readOnly="false">
-      <xsd:simpleType>
-        <xsd:restriction base="dms:Text"/>
-      </xsd:simpleType>
-    </xsd:element>
-    <xsd:element name="OutputCachingOn" ma:index="102" nillable="true" ma:displayName="Output Caching" ma:default="true" ma:hidden="true" ma:internalName="OutputCachingOn" ma:readOnly="false">
-      <xsd:simpleType>
-        <xsd:restriction base="dms:Boolean"/>
-      </xsd:simpleType>
-    </xsd:element>
-    <xsd:element name="ParentAssetId" ma:index="103" nillable="true" ma:displayName="Parent Asset Id" ma:default="" ma:internalName="ParentAssetId" ma:readOnly="false">
-      <xsd:simpleType>
-        <xsd:restriction base="dms:Text"/>
-      </xsd:simpleType>
-    </xsd:element>
-    <xsd:element name="PlannedPubDate" ma:index="104" nillable="true" ma:displayName="Planned Publish Date" ma:default="" ma:indexed="true" ma:internalName="PlannedPubDate" ma:readOnly="false">
-      <xsd:simpleType>
-        <xsd:restriction base="dms:DateTime"/>
-      </xsd:simpleType>
-    </xsd:element>
-    <xsd:element name="PolicheckWords" ma:index="105" nillable="true" ma:displayName="Policheck Words" ma:default="" ma:internalName="PolicheckWords" ma:readOnly="false">
-      <xsd:simpleType>
-        <xsd:restriction base="dms:Text"/>
-      </xsd:simpleType>
-    </xsd:element>
-    <xsd:element name="BusinessGroup" ma:index="106" nillable="true" ma:displayName="Product Division Owner" ma:default="" ma:internalName="BusinessGroup" ma:readOnly="false">
-      <xsd:simpleType>
-        <xsd:restriction base="dms:Unknown"/>
-      </xsd:simpleType>
-    </xsd:element>
-    <xsd:element name="UAProjectedTotalWords" ma:index="107" nillable="true" ma:displayName="Projected Word Count" ma:default="" ma:internalName="UAProjectedTotalWords" ma:readOnly="false">
-      <xsd:simpleType>
-        <xsd:restriction base="dms:Unknown"/>
-      </xsd:simpleType>
-    </xsd:element>
-    <xsd:element name="Provider" ma:index="108" nillable="true" ma:displayName="Provider" ma:default="" ma:internalName="Provider" ma:readOnly="false">
-      <xsd:simpleType>
-        <xsd:restriction base="dms:Unknown"/>
-      </xsd:simpleType>
-    </xsd:element>
-    <xsd:element name="Providers" ma:index="109" nillable="true" ma:displayName="Providers" ma:default="" ma:internalName="Providers">
-      <xsd:simpleType>
-        <xsd:restriction base="dms:Unknown"/>
-      </xsd:simpleType>
-    </xsd:element>
-    <xsd:element name="PublishStatusLookup" ma:index="110" nillable="true" ma:displayName="Publish Status" ma:default="" ma:list="{9E343742-310B-4684-A24C-1D137CB4B230}" ma:internalName="PublishStatusLookup" ma:readOnly="false" ma:showField="PublishStatus" ma:web="4873beb7-5857-4685-be1f-d57550cc96cc">
-      <xsd:complexType>
-        <xsd:complexContent>
-          <xsd:extension base="dms:MultiChoiceLookup">
-            <xsd:sequence>
-              <xsd:element name="Value" type="dms:Lookup" maxOccurs="unbounded" minOccurs="0" nillable="true"/>
-            </xsd:sequence>
-          </xsd:extension>
-        </xsd:complexContent>
-      </xsd:complexType>
-    </xsd:element>
-    <xsd:element name="PublishTargets" ma:index="111" nillable="true" ma:displayName="Publish Target" ma:default="OfficeOnlineVNext" ma:internalName="PublishTargets" ma:readOnly="false">
-      <xsd:simpleType>
-        <xsd:restriction base="dms:Unknown"/>
-      </xsd:simpleType>
-    </xsd:element>
-    <xsd:element name="RecommendationsModifier" ma:index="112" nillable="true" ma:displayName="Recommendations Modifier" ma:default="" ma:internalName="RecommendationsModifier" ma:readOnly="false">
-      <xsd:simpleType>
-        <xsd:restriction base="dms:Number"/>
-      </xsd:simpleType>
-    </xsd:element>
-    <xsd:element name="ArtSampleDocs" ma:index="113" nillable="true" ma:displayName="Sample Docs" ma:default="" ma:hidden="true" ma:internalName="ArtSampleDocs" ma:readOnly="false">
-      <xsd:simpleType>
-        <xsd:restriction base="dms:Text"/>
-      </xsd:simpleType>
-    </xsd:element>
-    <xsd:element name="ScenarioTagsTaxHTField0" ma:index="115" nillable="true" ma:taxonomy="true" ma:internalName="ScenarioTagsTaxHTField0" ma:taxonomyFieldName="ScenarioTags" ma:displayName="Scenarios" ma:readOnly="false" ma:default="" ma:fieldId="{93aef74d-6c78-4815-8310-51477dceeccc}" ma:taxonomyMulti="true" ma:sspId="8f79753a-75d3-41f5-8ca3-40b843941b4f" ma:termSetId="4b7d5f16-e2f2-4fc0-bab3-6e8b931e57d6" ma:anchorId="00000000-0000-0000-0000-000000000000" ma:open="false" ma:isKeyword="false">
-      <xsd:complexType>
-        <xsd:sequence>
-          <xsd:element ref="pc:Terms" minOccurs="0" maxOccurs="1"/>
-        </xsd:sequence>
-      </xsd:complexType>
-    </xsd:element>
-    <xsd:element name="ShowIn" ma:index="117" nillable="true" ma:displayName="Show In" ma:default="Show everywhere" ma:internalName="ShowIn" ma:readOnly="false">
-      <xsd:simpleType>
-        <xsd:restriction base="dms:Choice">
-          <xsd:enumeration value="Hide on web"/>
-          <xsd:enumeration value="On Web no search"/>
-          <xsd:enumeration value="Show everywhere"/>
-          <xsd:enumeration value="Special use only"/>
-        </xsd:restriction>
-      </xsd:simpleType>
-    </xsd:element>
-    <xsd:element name="SourceTitle" ma:index="118" nillable="true" ma:displayName="Source Title" ma:default="" ma:indexed="true" ma:internalName="SourceTitle" ma:readOnly="false">
-      <xsd:simpleType>
-        <xsd:restriction base="dms:Text"/>
-      </xsd:simpleType>
-    </xsd:element>
-    <xsd:element name="CSXSubmissionDate" ma:index="119" nillable="true" ma:displayName="Submission Date" ma:default="" ma:internalName="CSXSubmissionDate" ma:readOnly="false">
-      <xsd:simpleType>
-        <xsd:restriction base="dms:DateTime"/>
-      </xsd:simpleType>
-    </xsd:element>
-    <xsd:element name="SubmitterId" ma:index="120" nillable="true" ma:displayName="Submitter ID" ma:default="" ma:internalName="SubmitterId" ma:readOnly="false">
-      <xsd:simpleType>
-        <xsd:restriction base="dms:Text"/>
-      </xsd:simpleType>
-    </xsd:element>
-    <xsd:element name="TaxCatchAll" ma:index="121" nillable="true" ma:displayName="Taxonomy Catch All Column" ma:hidden="true" ma:list="{530f955b-6704-4601-bd83-f81d87f1e440}" ma:internalName="TaxCatchAll" ma:showField="CatchAllData" ma:web="4873beb7-5857-4685-be1f-d57550cc96cc">
-      <xsd:complexType>
-        <xsd:complexContent>
-          <xsd:extension base="dms:MultiChoiceLookup">
-            <xsd:sequence>
-              <xsd:element name="Value" type="dms:Lookup" maxOccurs="unbounded" minOccurs="0" nillable="true"/>
-            </xsd:sequence>
-          </xsd:extension>
-        </xsd:complexContent>
-      </xsd:complexType>
-    </xsd:element>
-    <xsd:element name="TaxCatchAllLabel" ma:index="122" nillable="true" ma:displayName="Taxonomy Catch All Column1" ma:hidden="true" ma:list="{530f955b-6704-4601-bd83-f81d87f1e440}" ma:internalName="TaxCatchAllLabel" ma:readOnly="true" ma:showField="CatchAllDataLabel" ma:web="4873beb7-5857-4685-be1f-d57550cc96cc">
-      <xsd:complexType>
-        <xsd:complexContent>
-          <xsd:extension base="dms:MultiChoiceLookup">
-            <xsd:sequence>
-              <xsd:element name="Value" type="dms:Lookup" maxOccurs="unbounded" minOccurs="0" nillable="true"/>
-            </xsd:sequence>
-          </xsd:extension>
-        </xsd:complexContent>
-      </xsd:complexType>
-    </xsd:element>
-    <xsd:element name="TemplateStatus" ma:index="123" nillable="true" ma:displayName="Template Status" ma:default="" ma:internalName="TemplateStatus">
-      <xsd:simpleType>
-        <xsd:restriction base="dms:Unknown"/>
-      </xsd:simpleType>
-    </xsd:element>
-    <xsd:element name="TemplateTemplateType" ma:index="124" nillable="true" ma:displayName="Template Type" ma:default="" ma:internalName="TemplateTemplateType">
-      <xsd:simpleType>
-        <xsd:restriction base="dms:Unknown"/>
-      </xsd:simpleType>
-    </xsd:element>
-    <xsd:element name="ThumbnailAssetId" ma:index="125" nillable="true" ma:displayName="Thumbnail Image Asset" ma:default="" ma:internalName="ThumbnailAssetId" ma:readOnly="false">
-      <xsd:simpleType>
-        <xsd:restriction base="dms:Text"/>
-      </xsd:simpleType>
-    </xsd:element>
-    <xsd:element name="TimesCloned" ma:index="126" nillable="true" ma:displayName="Times Cloned" ma:default="" ma:internalName="TimesCloned" ma:readOnly="false">
-      <xsd:simpleType>
-        <xsd:restriction base="dms:Number"/>
-      </xsd:simpleType>
-    </xsd:element>
-    <xsd:element name="TrustLevel" ma:index="128" nillable="true" ma:displayName="Trust Level" ma:default="1 Microsoft Managed Content" ma:internalName="TrustLevel" ma:readOnly="false">
-      <xsd:simpleType>
-        <xsd:restriction base="dms:Unknown"/>
-      </xsd:simpleType>
-    </xsd:element>
-    <xsd:element name="UALocComments" ma:index="129" nillable="true" ma:displayName="UA Loc Comments" ma:default="" ma:internalName="UALocComments" ma:readOnly="false">
-      <xsd:simpleType>
-        <xsd:restriction base="dms:Note"/>
-      </xsd:simpleType>
-    </xsd:element>
-    <xsd:element name="UALocRecommendation" ma:index="130" nillable="true" ma:displayName="UA Loc Recommendation" ma:default="Localize" ma:internalName="UALocRecommendation" ma:readOnly="false">
-      <xsd:simpleType>
-        <xsd:restriction base="dms:Choice">
-          <xsd:enumeration value="Localize"/>
-          <xsd:enumeration value="Never Localize"/>
-          <xsd:enumeration value="Priority Localize"/>
-        </xsd:restriction>
-      </xsd:simpleType>
-    </xsd:element>
-    <xsd:element name="UANotes" ma:index="131" nillable="true" ma:displayName="UA Notes" ma:default="" ma:internalName="UANotes" ma:readOnly="false">
-      <xsd:simpleType>
-        <xsd:restriction base="dms:Note"/>
-      </xsd:simpleType>
-    </xsd:element>
-    <xsd:element name="TPAppVersion" ma:index="132" nillable="true" ma:displayName="Version" ma:default="" ma:internalName="TPAppVersion">
-      <xsd:simpleType>
-        <xsd:restriction base="dms:Text"/>
-      </xsd:simpleType>
-    </xsd:element>
-    <xsd:element name="VoteCount" ma:index="133" nillable="true" ma:displayName="Vote Count" ma:default="" ma:internalName="VoteCount" ma:readOnly="false">
-      <xsd:simpleType>
-        <xsd:restriction base="dms:Unknown"/>
-      </xsd:simpleType>
-    </xsd:element>
-  </xsd:schema>
-  <xsd:schema xmlns="http://schemas.openxmlformats.org/package/2006/metadata/core-properties" xmlns:xsd="http://www.w3.org/2001/XMLSchema" xmlns:xsi="http://www.w3.org/2001/XMLSchema-instance" xmlns:dc="http://purl.org/dc/elements/1.1/" xmlns:dcterms="http://purl.org/dc/terms/" xmlns:odoc="http://schemas.microsoft.com/internal/obd" targetNamespace="http://schemas.openxmlformats.org/package/2006/metadata/core-properties" elementFormDefault="qualified" attributeFormDefault="unqualified" blockDefault="#all">
-    <xsd:import namespace="http://purl.org/dc/elements/1.1/" schemaLocation="http://dublincore.org/schemas/xmls/qdc/2003/04/02/dc.xsd"/>
-    <xsd:import namespace="http://purl.org/dc/terms/" schemaLocation="http://dublincore.org/schemas/xmls/qdc/2003/04/02/dcterms.xsd"/>
-    <xsd:element name="coreProperties" type="CT_coreProperties"/>
-    <xsd:complexType name="CT_coreProperties">
-      <xsd:all>
-        <xsd:element ref="dc:creator" minOccurs="0" maxOccurs="1"/>
-        <xsd:element ref="dcterms:created" minOccurs="0" maxOccurs="1"/>
-        <xsd:element ref="dc:identifier" minOccurs="0" maxOccurs="1"/>
-        <xsd:element name="contentType" minOccurs="0" maxOccurs="1" type="xsd:string" ma:index="22" ma:displayName="Content Type"/>
-        <xsd:element ref="dc:title" minOccurs="0" maxOccurs="1" ma:index="127" ma:displayName="Title"/>
-        <xsd:element ref="dc:subject" minOccurs="0" maxOccurs="1"/>
-        <xsd:element ref="dc:description" minOccurs="0" maxOccurs="1"/>
-        <xsd:element name="keywords" minOccurs="0" maxOccurs="1" type="xsd:string"/>
-        <xsd:element ref="dc:language" minOccurs="0" maxOccurs="1"/>
-        <xsd:element name="category" minOccurs="0" maxOccurs="1" type="xsd:string"/>
-        <xsd:element name="version" minOccurs="0" maxOccurs="1" type="xsd:string"/>
-        <xsd:element name="revision" minOccurs="0" maxOccurs="1" type="xsd:string">
-          <xsd:annotation>
-            <xsd:documentation>
-                        This value indicates the number of saves or revisions. The application is responsible for updating this value after each revision.
-                    </xsd:documentation>
-          </xsd:annotation>
-        </xsd:element>
-        <xsd:element name="lastModifiedBy" minOccurs="0" maxOccurs="1" type="xsd:string"/>
-        <xsd:element ref="dcterms:modified" minOccurs="0" maxOccurs="1"/>
-        <xsd:element name="contentStatus" minOccurs="0" maxOccurs="1" type="xsd:string"/>
-      </xsd:all>
-    </xsd:complexType>
-  </xsd:schema>
-  <xs:schema xmlns:pc="http://schemas.microsoft.com/office/infopath/2007/PartnerControls" xmlns:xs="http://www.w3.org/2001/XMLSchema" targetNamespace="http://schemas.microsoft.com/office/infopath/2007/PartnerControls" elementFormDefault="qualified" attributeFormDefault="unqualified">
-    <xs:element name="Person">
-      <xs:complexType>
-        <xs:sequence>
-          <xs:element ref="pc:DisplayName" minOccurs="0"/>
-          <xs:element ref="pc:AccountId" minOccurs="0"/>
-          <xs:element ref="pc:AccountType" minOccurs="0"/>
-        </xs:sequence>
-      </xs:complexType>
-    </xs:element>
-    <xs:element name="DisplayName" type="xs:string"/>
-    <xs:element name="AccountId" type="xs:string"/>
-    <xs:element name="AccountType" type="xs:string"/>
-    <xs:element name="BDCAssociatedEntity">
-      <xs:complexType>
-        <xs:sequence>
-          <xs:element ref="pc:BDCEntity" minOccurs="0" maxOccurs="unbounded"/>
-        </xs:sequence>
-        <xs:attribute ref="pc:EntityNamespace"/>
-        <xs:attribute ref="pc:EntityName"/>
-        <xs:attribute ref="pc:SystemInstanceName"/>
-        <xs:attribute ref="pc:AssociationName"/>
-      </xs:complexType>
-    </xs:element>
-    <xs:attribute name="EntityNamespace" type="xs:string"/>
-    <xs:attribute name="EntityName" type="xs:string"/>
-    <xs:attribute name="SystemInstanceName" type="xs:string"/>
-    <xs:attribute name="AssociationName" type="xs:string"/>
-    <xs:element name="BDCEntity">
-      <xs:complexType>
-        <xs:sequence>
-          <xs:element ref="pc:EntityDisplayName" minOccurs="0"/>
-          <xs:element ref="pc:EntityInstanceReference" minOccurs="0"/>
-          <xs:element ref="pc:EntityId1" minOccurs="0"/>
-          <xs:element ref="pc:EntityId2" minOccurs="0"/>
-          <xs:element ref="pc:EntityId3" minOccurs="0"/>
-          <xs:element ref="pc:EntityId4" minOccurs="0"/>
-          <xs:element ref="pc:EntityId5" minOccurs="0"/>
-        </xs:sequence>
-      </xs:complexType>
-    </xs:element>
-    <xs:element name="EntityDisplayName" type="xs:string"/>
-    <xs:element name="EntityInstanceReference" type="xs:string"/>
-    <xs:element name="EntityId1" type="xs:string"/>
-    <xs:element name="EntityId2" type="xs:string"/>
-    <xs:element name="EntityId3" type="xs:string"/>
-    <xs:element name="EntityId4" type="xs:string"/>
-    <xs:element name="EntityId5" type="xs:string"/>
-    <xs:element name="Terms">
-      <xs:complexType>
-        <xs:sequence>
-          <xs:element ref="pc:TermInfo" minOccurs="0" maxOccurs="unbounded"/>
-        </xs:sequence>
-      </xs:complexType>
-    </xs:element>
-    <xs:element name="TermInfo">
-      <xs:complexType>
-        <xs:sequence>
-          <xs:element ref="pc:TermName" minOccurs="0"/>
-          <xs:element ref="pc:TermId" minOccurs="0"/>
-        </xs:sequence>
-      </xs:complexType>
-    </xs:element>
-    <xs:element name="TermName" type="xs:string"/>
-    <xs:element name="TermId" type="xs:string"/>
-  </xs:schema>
-</ct:contentTypeSchema>
-</file>
-
 <file path=customXml/item5.xml><?xml version="1.0" encoding="utf-8"?>
 <b:Sources xmlns:b="http://schemas.openxmlformats.org/officeDocument/2006/bibliography" xmlns="http://schemas.openxmlformats.org/officeDocument/2006/bibliography" SelectedStyle="\APASixthEditionOfficeOnline.xsl" StyleName="APA" Version="6"/>
 </file>
 
 <file path=customXml/itemProps1.xml><?xml version="1.0" encoding="utf-8"?>
-<ds:datastoreItem xmlns:ds="http://schemas.openxmlformats.org/officeDocument/2006/customXml" ds:itemID="{7FBDB1CC-CEFB-4E46-8174-1F0AA0D30B24}">
-  <ds:schemaRefs>
-    <ds:schemaRef ds:uri="http://schemas.microsoft.com/office/2006/metadata/properties"/>
-    <ds:schemaRef ds:uri="http://schemas.microsoft.com/office/infopath/2007/PartnerControls"/>
-    <ds:schemaRef ds:uri="4873beb7-5857-4685-be1f-d57550cc96cc"/>
-  </ds:schemaRefs>
-</ds:datastoreItem>
-</file>
-
-<file path=customXml/itemProps2.xml><?xml version="1.0" encoding="utf-8"?>
-<ds:datastoreItem xmlns:ds="http://schemas.openxmlformats.org/officeDocument/2006/customXml" ds:itemID="{B1977F7D-205B-4081-913C-38D41E755F92}">
-  <ds:schemaRefs>
-    <ds:schemaRef ds:uri="http://www.wps.cn/officeDocument/2013/wpsCustomData"/>
-  </ds:schemaRefs>
-</ds:datastoreItem>
-</file>
-
-<file path=customXml/itemProps3.xml><?xml version="1.0" encoding="utf-8"?>
-<ds:datastoreItem xmlns:ds="http://schemas.openxmlformats.org/officeDocument/2006/customXml" ds:itemID="{C01C3C56-10DB-49F7-B061-44D8728D078A}">
-  <ds:schemaRefs>
-    <ds:schemaRef ds:uri="http://schemas.microsoft.com/sharepoint/v3/contenttype/forms"/>
-  </ds:schemaRefs>
-</ds:datastoreItem>
-</file>
-
-<file path=customXml/itemProps4.xml><?xml version="1.0" encoding="utf-8"?>
 <ds:datastoreItem xmlns:ds="http://schemas.openxmlformats.org/officeDocument/2006/customXml" ds:itemID="{4B3A7E92-E05A-4924-9E8A-9F6659E5855B}">
   <ds:schemaRefs>
     <ds:schemaRef ds:uri="http://schemas.microsoft.com/office/2006/metadata/contentType"/>
@@ -4359,8 +4808,34 @@
 </ds:datastoreItem>
 </file>
 
+<file path=customXml/itemProps2.xml><?xml version="1.0" encoding="utf-8"?>
+<ds:datastoreItem xmlns:ds="http://schemas.openxmlformats.org/officeDocument/2006/customXml" ds:itemID="{C01C3C56-10DB-49F7-B061-44D8728D078A}">
+  <ds:schemaRefs>
+    <ds:schemaRef ds:uri="http://schemas.microsoft.com/sharepoint/v3/contenttype/forms"/>
+  </ds:schemaRefs>
+</ds:datastoreItem>
+</file>
+
+<file path=customXml/itemProps3.xml><?xml version="1.0" encoding="utf-8"?>
+<ds:datastoreItem xmlns:ds="http://schemas.openxmlformats.org/officeDocument/2006/customXml" ds:itemID="{B1977F7D-205B-4081-913C-38D41E755F92}">
+  <ds:schemaRefs>
+    <ds:schemaRef ds:uri="http://www.wps.cn/officeDocument/2013/wpsCustomData"/>
+  </ds:schemaRefs>
+</ds:datastoreItem>
+</file>
+
+<file path=customXml/itemProps4.xml><?xml version="1.0" encoding="utf-8"?>
+<ds:datastoreItem xmlns:ds="http://schemas.openxmlformats.org/officeDocument/2006/customXml" ds:itemID="{7FBDB1CC-CEFB-4E46-8174-1F0AA0D30B24}">
+  <ds:schemaRefs>
+    <ds:schemaRef ds:uri="http://schemas.microsoft.com/office/2006/metadata/properties"/>
+    <ds:schemaRef ds:uri="http://schemas.microsoft.com/office/infopath/2007/PartnerControls"/>
+    <ds:schemaRef ds:uri="4873beb7-5857-4685-be1f-d57550cc96cc"/>
+  </ds:schemaRefs>
+</ds:datastoreItem>
+</file>
+
 <file path=customXml/itemProps5.xml><?xml version="1.0" encoding="utf-8"?>
-<ds:datastoreItem xmlns:ds="http://schemas.openxmlformats.org/officeDocument/2006/customXml" ds:itemID="{38D50686-1A81-4E87-819C-B3DF475ECE8B}">
+<ds:datastoreItem xmlns:ds="http://schemas.openxmlformats.org/officeDocument/2006/customXml" ds:itemID="{1E0DDC53-F8D2-4417-9AE9-03C6AF344776}">
   <ds:schemaRefs>
     <ds:schemaRef ds:uri="http://schemas.openxmlformats.org/officeDocument/2006/bibliography"/>
   </ds:schemaRefs>

</xml_diff>

<commit_message>
Lahiru - Task 1
</commit_message>
<xml_diff>
--- a/Analysis.docx
+++ b/Analysis.docx
@@ -1,6 +1,6 @@
 
 <file path=word/document.xml><?xml version="1.0" encoding="utf-8"?>
-<w:document xmlns:wpc="http://schemas.microsoft.com/office/word/2010/wordprocessingCanvas" xmlns:cx="http://schemas.microsoft.com/office/drawing/2014/chartex" xmlns:cx1="http://schemas.microsoft.com/office/drawing/2015/9/8/chartex" xmlns:cx2="http://schemas.microsoft.com/office/drawing/2015/10/21/chartex" xmlns:cx3="http://schemas.microsoft.com/office/drawing/2016/5/9/chartex" xmlns:cx4="http://schemas.microsoft.com/office/drawing/2016/5/10/chartex" xmlns:cx5="http://schemas.microsoft.com/office/drawing/2016/5/11/chartex" xmlns:cx6="http://schemas.microsoft.com/office/drawing/2016/5/12/chartex" xmlns:cx7="http://schemas.microsoft.com/office/drawing/2016/5/13/chartex" xmlns:cx8="http://schemas.microsoft.com/office/drawing/2016/5/14/chartex" xmlns:mc="http://schemas.openxmlformats.org/markup-compatibility/2006" xmlns:aink="http://schemas.microsoft.com/office/drawing/2016/ink" xmlns:am3d="http://schemas.microsoft.com/office/drawing/2017/model3d" xmlns:o="urn:schemas-microsoft-com:office:office" xmlns:r="http://schemas.openxmlformats.org/officeDocument/2006/relationships" xmlns:m="http://schemas.openxmlformats.org/officeDocument/2006/math" xmlns:v="urn:schemas-microsoft-com:vml" xmlns:wp14="http://schemas.microsoft.com/office/word/2010/wordprocessingDrawing" xmlns:wp="http://schemas.openxmlformats.org/drawingml/2006/wordprocessingDrawing" xmlns:w10="urn:schemas-microsoft-com:office:word" xmlns:w="http://schemas.openxmlformats.org/wordprocessingml/2006/main" xmlns:w14="http://schemas.microsoft.com/office/word/2010/wordml" xmlns:w15="http://schemas.microsoft.com/office/word/2012/wordml" xmlns:w16cid="http://schemas.microsoft.com/office/word/2016/wordml/cid" xmlns:w16se="http://schemas.microsoft.com/office/word/2015/wordml/symex" xmlns:wpg="http://schemas.microsoft.com/office/word/2010/wordprocessingGroup" xmlns:wpi="http://schemas.microsoft.com/office/word/2010/wordprocessingInk" xmlns:wne="http://schemas.microsoft.com/office/word/2006/wordml" xmlns:wps="http://schemas.microsoft.com/office/word/2010/wordprocessingShape" mc:Ignorable="w14 w15 w16se w16cid wp14">
+<w:document xmlns:wpc="http://schemas.microsoft.com/office/word/2010/wordprocessingCanvas" xmlns:cx="http://schemas.microsoft.com/office/drawing/2014/chartex" xmlns:cx1="http://schemas.microsoft.com/office/drawing/2015/9/8/chartex" xmlns:cx2="http://schemas.microsoft.com/office/drawing/2015/10/21/chartex" xmlns:cx3="http://schemas.microsoft.com/office/drawing/2016/5/9/chartex" xmlns:cx4="http://schemas.microsoft.com/office/drawing/2016/5/10/chartex" xmlns:cx5="http://schemas.microsoft.com/office/drawing/2016/5/11/chartex" xmlns:cx6="http://schemas.microsoft.com/office/drawing/2016/5/12/chartex" xmlns:cx7="http://schemas.microsoft.com/office/drawing/2016/5/13/chartex" xmlns:cx8="http://schemas.microsoft.com/office/drawing/2016/5/14/chartex" xmlns:mc="http://schemas.openxmlformats.org/markup-compatibility/2006" xmlns:aink="http://schemas.microsoft.com/office/drawing/2016/ink" xmlns:am3d="http://schemas.microsoft.com/office/drawing/2017/model3d" xmlns:o="urn:schemas-microsoft-com:office:office" xmlns:r="http://schemas.openxmlformats.org/officeDocument/2006/relationships" xmlns:m="http://schemas.openxmlformats.org/officeDocument/2006/math" xmlns:v="urn:schemas-microsoft-com:vml" xmlns:wp14="http://schemas.microsoft.com/office/word/2010/wordprocessingDrawing" xmlns:wp="http://schemas.openxmlformats.org/drawingml/2006/wordprocessingDrawing" xmlns:w10="urn:schemas-microsoft-com:office:word" xmlns:w="http://schemas.openxmlformats.org/wordprocessingml/2006/main" xmlns:w14="http://schemas.microsoft.com/office/word/2010/wordml" xmlns:w15="http://schemas.microsoft.com/office/word/2012/wordml" xmlns:w16cex="http://schemas.microsoft.com/office/word/2018/wordml/cex" xmlns:w16cid="http://schemas.microsoft.com/office/word/2016/wordml/cid" xmlns:w16="http://schemas.microsoft.com/office/word/2018/wordml" xmlns:w16se="http://schemas.microsoft.com/office/word/2015/wordml/symex" xmlns:wpg="http://schemas.microsoft.com/office/word/2010/wordprocessingGroup" xmlns:wpi="http://schemas.microsoft.com/office/word/2010/wordprocessingInk" xmlns:wne="http://schemas.microsoft.com/office/word/2006/wordml" xmlns:wps="http://schemas.microsoft.com/office/word/2010/wordprocessingShape" mc:Ignorable="w14 w15 w16se w16cid w16 w16cex wp14">
   <w:body>
     <w:p>
       <w:pPr>
@@ -193,14 +193,27 @@
       <w:r>
         <w:t xml:space="preserve">Figure </w:t>
       </w:r>
-      <w:fldSimple w:instr=" SEQ Figure \* ARABIC ">
-        <w:r>
-          <w:rPr>
-            <w:noProof/>
-          </w:rPr>
-          <w:t>1</w:t>
-        </w:r>
-      </w:fldSimple>
+      <w:r>
+        <w:fldChar w:fldCharType="begin"/>
+      </w:r>
+      <w:r>
+        <w:instrText xml:space="preserve"> SEQ Figure \* ARABIC </w:instrText>
+      </w:r>
+      <w:r>
+        <w:fldChar w:fldCharType="separate"/>
+      </w:r>
+      <w:r>
+        <w:rPr>
+          <w:noProof/>
+        </w:rPr>
+        <w:t>1</w:t>
+      </w:r>
+      <w:r>
+        <w:rPr>
+          <w:noProof/>
+        </w:rPr>
+        <w:fldChar w:fldCharType="end"/>
+      </w:r>
       <w:r>
         <w:t>: Illustration of trends for SaaS (</w:t>
       </w:r>
@@ -577,14 +590,27 @@
       <w:r>
         <w:t xml:space="preserve">Figure </w:t>
       </w:r>
-      <w:fldSimple w:instr=" SEQ Figure \* ARABIC ">
-        <w:r>
-          <w:rPr>
-            <w:noProof/>
-          </w:rPr>
-          <w:t>2</w:t>
-        </w:r>
-      </w:fldSimple>
+      <w:r>
+        <w:fldChar w:fldCharType="begin"/>
+      </w:r>
+      <w:r>
+        <w:instrText xml:space="preserve"> SEQ Figure \* ARABIC </w:instrText>
+      </w:r>
+      <w:r>
+        <w:fldChar w:fldCharType="separate"/>
+      </w:r>
+      <w:r>
+        <w:rPr>
+          <w:noProof/>
+        </w:rPr>
+        <w:t>2</w:t>
+      </w:r>
+      <w:r>
+        <w:rPr>
+          <w:noProof/>
+        </w:rPr>
+        <w:fldChar w:fldCharType="end"/>
+      </w:r>
       <w:r>
         <w:t>: Illustration of Growth in Remote Work (</w:t>
       </w:r>
@@ -618,6 +644,1560 @@
         </w:rPr>
         <w:lastRenderedPageBreak/>
         <w:t>LAHIRU</w:t>
+      </w:r>
+    </w:p>
+    <w:p>
+      <w:pPr>
+        <w:spacing w:line="360" w:lineRule="auto"/>
+        <w:jc w:val="both"/>
+        <w:rPr>
+          <w:rFonts w:ascii="Times New Roman" w:hAnsi="Times New Roman" w:cs="Times New Roman"/>
+          <w:sz w:val="24"/>
+          <w:szCs w:val="24"/>
+        </w:rPr>
+      </w:pPr>
+      <w:r>
+        <w:rPr>
+          <w:rFonts w:ascii="Times New Roman" w:hAnsi="Times New Roman" w:cs="Times New Roman"/>
+          <w:noProof/>
+          <w:sz w:val="24"/>
+          <w:szCs w:val="24"/>
+        </w:rPr>
+        <w:drawing>
+          <wp:anchor distT="0" distB="0" distL="114300" distR="114300" simplePos="0" relativeHeight="251659264" behindDoc="0" locked="0" layoutInCell="1" allowOverlap="1" wp14:anchorId="3695D36E" wp14:editId="589BAFCB">
+            <wp:simplePos x="0" y="0"/>
+            <wp:positionH relativeFrom="margin">
+              <wp:align>center</wp:align>
+            </wp:positionH>
+            <wp:positionV relativeFrom="paragraph">
+              <wp:posOffset>1878476</wp:posOffset>
+            </wp:positionV>
+            <wp:extent cx="5452745" cy="3706495"/>
+            <wp:effectExtent l="19050" t="19050" r="14605" b="27305"/>
+            <wp:wrapThrough wrapText="bothSides">
+              <wp:wrapPolygon edited="0">
+                <wp:start x="-75" y="-111"/>
+                <wp:lineTo x="-75" y="21648"/>
+                <wp:lineTo x="21582" y="21648"/>
+                <wp:lineTo x="21582" y="-111"/>
+                <wp:lineTo x="-75" y="-111"/>
+              </wp:wrapPolygon>
+            </wp:wrapThrough>
+            <wp:docPr id="3" name="Picture 3"/>
+            <wp:cNvGraphicFramePr>
+              <a:graphicFrameLocks xmlns:a="http://schemas.openxmlformats.org/drawingml/2006/main" noChangeAspect="1"/>
+            </wp:cNvGraphicFramePr>
+            <a:graphic xmlns:a="http://schemas.openxmlformats.org/drawingml/2006/main">
+              <a:graphicData uri="http://schemas.openxmlformats.org/drawingml/2006/picture">
+                <pic:pic xmlns:pic="http://schemas.openxmlformats.org/drawingml/2006/picture">
+                  <pic:nvPicPr>
+                    <pic:cNvPr id="0" name="Picture 1"/>
+                    <pic:cNvPicPr>
+                      <a:picLocks noChangeAspect="1" noChangeArrowheads="1"/>
+                    </pic:cNvPicPr>
+                  </pic:nvPicPr>
+                  <pic:blipFill>
+                    <a:blip r:embed="rId12">
+                      <a:extLst>
+                        <a:ext uri="{28A0092B-C50C-407E-A947-70E740481C1C}">
+                          <a14:useLocalDpi xmlns:a14="http://schemas.microsoft.com/office/drawing/2010/main" val="0"/>
+                        </a:ext>
+                      </a:extLst>
+                    </a:blip>
+                    <a:srcRect/>
+                    <a:stretch>
+                      <a:fillRect/>
+                    </a:stretch>
+                  </pic:blipFill>
+                  <pic:spPr bwMode="auto">
+                    <a:xfrm>
+                      <a:off x="0" y="0"/>
+                      <a:ext cx="5452745" cy="3706495"/>
+                    </a:xfrm>
+                    <a:prstGeom prst="rect">
+                      <a:avLst/>
+                    </a:prstGeom>
+                    <a:noFill/>
+                    <a:ln>
+                      <a:solidFill>
+                        <a:schemeClr val="tx1"/>
+                      </a:solidFill>
+                    </a:ln>
+                  </pic:spPr>
+                </pic:pic>
+              </a:graphicData>
+            </a:graphic>
+            <wp14:sizeRelH relativeFrom="margin">
+              <wp14:pctWidth>0</wp14:pctWidth>
+            </wp14:sizeRelH>
+            <wp14:sizeRelV relativeFrom="margin">
+              <wp14:pctHeight>0</wp14:pctHeight>
+            </wp14:sizeRelV>
+          </wp:anchor>
+        </w:drawing>
+      </w:r>
+      <w:r>
+        <w:rPr>
+          <w:rFonts w:ascii="Times New Roman" w:hAnsi="Times New Roman" w:cs="Times New Roman"/>
+          <w:sz w:val="24"/>
+          <w:szCs w:val="24"/>
+        </w:rPr>
+        <w:t>As to the provide scenario in the assignment brief, this supermarket chain is planning to modernize their operations by tracking their goods’ statistics like quantity, sales rate, coordination of regional departments and to provide online shopping services. D</w:t>
+      </w:r>
+      <w:r>
+        <w:rPr>
+          <w:rFonts w:ascii="Times New Roman" w:hAnsi="Times New Roman" w:cs="Times New Roman"/>
+          <w:sz w:val="24"/>
+          <w:szCs w:val="24"/>
+        </w:rPr>
+        <w:t>ay by day passes by the ratio of consumers buying their goods from online than attending to the store is raising gradually. So, companies should start providing their services via online to gain a profitable margin in the years to come. This interacts directly to pr</w:t>
+      </w:r>
+      <w:r>
+        <w:rPr>
+          <w:rFonts w:ascii="Times New Roman" w:hAnsi="Times New Roman" w:cs="Times New Roman"/>
+          <w:sz w:val="24"/>
+          <w:szCs w:val="24"/>
+        </w:rPr>
+        <w:t xml:space="preserve">oviders like supermarket chains as they provide to extreme essentials people require daily. </w:t>
+      </w:r>
+    </w:p>
+    <w:p>
+      <w:pPr>
+        <w:spacing w:line="360" w:lineRule="auto"/>
+        <w:ind w:firstLine="720"/>
+        <w:jc w:val="both"/>
+        <w:rPr>
+          <w:rFonts w:ascii="Times New Roman" w:hAnsi="Times New Roman" w:cs="Times New Roman"/>
+          <w:i/>
+          <w:iCs/>
+          <w:sz w:val="24"/>
+          <w:szCs w:val="24"/>
+        </w:rPr>
+      </w:pPr>
+      <w:r>
+        <w:rPr>
+          <w:i/>
+          <w:iCs/>
+        </w:rPr>
+        <w:t xml:space="preserve">Figure </w:t>
+      </w:r>
+      <w:r>
+        <w:rPr>
+          <w:i/>
+          <w:iCs/>
+        </w:rPr>
+        <w:t>3</w:t>
+      </w:r>
+      <w:r>
+        <w:rPr>
+          <w:i/>
+          <w:iCs/>
+        </w:rPr>
+        <w:t xml:space="preserve">: Illustration of </w:t>
+      </w:r>
+      <w:r>
+        <w:rPr>
+          <w:i/>
+          <w:iCs/>
+        </w:rPr>
+        <w:t xml:space="preserve">Statistics Raising for Online Shopping </w:t>
+      </w:r>
+      <w:r>
+        <w:rPr>
+          <w:rFonts w:ascii="Arial" w:hAnsi="Arial" w:cs="Arial"/>
+          <w:i/>
+          <w:iCs/>
+          <w:color w:val="000000"/>
+          <w:sz w:val="20"/>
+          <w:szCs w:val="20"/>
+          <w:shd w:val="clear" w:color="auto" w:fill="FFFFFF"/>
+        </w:rPr>
+        <w:t>(Ouellette, 2020)</w:t>
+      </w:r>
+    </w:p>
+    <w:p>
+      <w:pPr>
+        <w:spacing w:line="360" w:lineRule="auto"/>
+        <w:jc w:val="both"/>
+        <w:rPr>
+          <w:rFonts w:ascii="Times New Roman" w:hAnsi="Times New Roman" w:cs="Times New Roman"/>
+          <w:sz w:val="24"/>
+          <w:szCs w:val="24"/>
+        </w:rPr>
+      </w:pPr>
+      <w:r>
+        <w:rPr>
+          <w:rFonts w:ascii="Times New Roman" w:hAnsi="Times New Roman" w:cs="Times New Roman"/>
+          <w:sz w:val="24"/>
+          <w:szCs w:val="24"/>
+        </w:rPr>
+        <w:t xml:space="preserve">According </w:t>
+      </w:r>
+      <w:r>
+        <w:rPr>
+          <w:rFonts w:ascii="Times New Roman" w:hAnsi="Times New Roman" w:cs="Times New Roman"/>
+          <w:sz w:val="24"/>
+          <w:szCs w:val="24"/>
+        </w:rPr>
+        <w:t xml:space="preserve">to </w:t>
+      </w:r>
+      <w:r>
+        <w:rPr>
+          <w:rFonts w:ascii="Times New Roman" w:hAnsi="Times New Roman" w:cs="Times New Roman"/>
+          <w:sz w:val="24"/>
+          <w:szCs w:val="24"/>
+        </w:rPr>
+        <w:t xml:space="preserve">the </w:t>
+      </w:r>
+      <w:r>
+        <w:rPr>
+          <w:rFonts w:ascii="Times New Roman" w:hAnsi="Times New Roman" w:cs="Times New Roman"/>
+          <w:sz w:val="24"/>
+          <w:szCs w:val="24"/>
+        </w:rPr>
+        <w:t>future predictions of online shopping there will be 54% dominating the sales sector</w:t>
+      </w:r>
+      <w:r>
+        <w:rPr>
+          <w:rFonts w:ascii="Times New Roman" w:hAnsi="Times New Roman" w:cs="Times New Roman"/>
+          <w:sz w:val="24"/>
+          <w:szCs w:val="24"/>
+        </w:rPr>
+        <w:t xml:space="preserve"> in 2021</w:t>
+      </w:r>
+      <w:r>
+        <w:rPr>
+          <w:rFonts w:ascii="Times New Roman" w:hAnsi="Times New Roman" w:cs="Times New Roman"/>
+          <w:sz w:val="24"/>
+          <w:szCs w:val="24"/>
+        </w:rPr>
+        <w:t>. This means half of the goods sold are either delivered to the buyer’s home or product is sent to a pick-up outlet. The main purpose for the majority interested in online shopping is due to the</w:t>
+      </w:r>
+      <w:r>
+        <w:rPr>
+          <w:rFonts w:ascii="Times New Roman" w:hAnsi="Times New Roman" w:cs="Times New Roman"/>
+          <w:sz w:val="24"/>
+          <w:szCs w:val="24"/>
+        </w:rPr>
+        <w:t xml:space="preserve"> consumer</w:t>
+      </w:r>
+      <w:r>
+        <w:rPr>
+          <w:rFonts w:ascii="Times New Roman" w:hAnsi="Times New Roman" w:cs="Times New Roman"/>
+          <w:sz w:val="24"/>
+          <w:szCs w:val="24"/>
+        </w:rPr>
+        <w:t xml:space="preserve"> time allocation to execute the </w:t>
+      </w:r>
+      <w:r>
+        <w:rPr>
+          <w:rFonts w:ascii="Times New Roman" w:hAnsi="Times New Roman" w:cs="Times New Roman"/>
+          <w:sz w:val="24"/>
+          <w:szCs w:val="24"/>
+        </w:rPr>
+        <w:t>task is less. B</w:t>
+      </w:r>
+      <w:r>
+        <w:rPr>
+          <w:rFonts w:ascii="Times New Roman" w:hAnsi="Times New Roman" w:cs="Times New Roman"/>
+          <w:sz w:val="24"/>
+          <w:szCs w:val="24"/>
+        </w:rPr>
+        <w:t>ut in terms of store shopping the instant</w:t>
+      </w:r>
+      <w:r>
+        <w:rPr>
+          <w:rFonts w:ascii="Times New Roman" w:hAnsi="Times New Roman" w:cs="Times New Roman"/>
+          <w:sz w:val="24"/>
+          <w:szCs w:val="24"/>
+        </w:rPr>
+        <w:t xml:space="preserve"> interaction and</w:t>
+      </w:r>
+      <w:r>
+        <w:rPr>
+          <w:rFonts w:ascii="Times New Roman" w:hAnsi="Times New Roman" w:cs="Times New Roman"/>
+          <w:sz w:val="24"/>
+          <w:szCs w:val="24"/>
+        </w:rPr>
+        <w:t xml:space="preserve"> </w:t>
+      </w:r>
+      <w:r>
+        <w:rPr>
+          <w:rFonts w:ascii="Times New Roman" w:hAnsi="Times New Roman" w:cs="Times New Roman"/>
+          <w:sz w:val="24"/>
+          <w:szCs w:val="24"/>
+        </w:rPr>
+        <w:t>purchase</w:t>
+      </w:r>
+      <w:r>
+        <w:rPr>
+          <w:rFonts w:ascii="Times New Roman" w:hAnsi="Times New Roman" w:cs="Times New Roman"/>
+          <w:sz w:val="24"/>
+          <w:szCs w:val="24"/>
+        </w:rPr>
+        <w:t xml:space="preserve"> of goods is the beneficial </w:t>
+      </w:r>
+      <w:r>
+        <w:rPr>
+          <w:rFonts w:ascii="Times New Roman" w:hAnsi="Times New Roman" w:cs="Times New Roman"/>
+          <w:sz w:val="24"/>
+          <w:szCs w:val="24"/>
+        </w:rPr>
+        <w:t>perspective</w:t>
+      </w:r>
+      <w:r>
+        <w:rPr>
+          <w:rFonts w:ascii="Times New Roman" w:hAnsi="Times New Roman" w:cs="Times New Roman"/>
+          <w:sz w:val="24"/>
+          <w:szCs w:val="24"/>
+        </w:rPr>
+        <w:t xml:space="preserve">. </w:t>
+      </w:r>
+    </w:p>
+    <w:p>
+      <w:pPr>
+        <w:spacing w:line="360" w:lineRule="auto"/>
+        <w:jc w:val="both"/>
+        <w:rPr>
+          <w:rFonts w:ascii="Times New Roman" w:hAnsi="Times New Roman" w:cs="Times New Roman"/>
+          <w:sz w:val="24"/>
+          <w:szCs w:val="24"/>
+        </w:rPr>
+      </w:pPr>
+      <w:r>
+        <w:rPr>
+          <w:rFonts w:ascii="Times New Roman" w:hAnsi="Times New Roman" w:cs="Times New Roman"/>
+          <w:sz w:val="24"/>
+          <w:szCs w:val="24"/>
+        </w:rPr>
+        <w:lastRenderedPageBreak/>
+        <w:t xml:space="preserve">This supermarket chain’s main goal is to implement their own IT system and infrastructure to operate the supply chain efficiently and reliably. This brings </w:t>
+      </w:r>
+      <w:r>
+        <w:rPr>
+          <w:rFonts w:ascii="Times New Roman" w:hAnsi="Times New Roman" w:cs="Times New Roman"/>
+          <w:sz w:val="24"/>
+          <w:szCs w:val="24"/>
+        </w:rPr>
+        <w:t xml:space="preserve">to </w:t>
+      </w:r>
+      <w:r>
+        <w:rPr>
+          <w:rFonts w:ascii="Times New Roman" w:hAnsi="Times New Roman" w:cs="Times New Roman"/>
+          <w:sz w:val="24"/>
+          <w:szCs w:val="24"/>
+        </w:rPr>
+        <w:t xml:space="preserve">different perspectives in benefits and drawbacks for this supermarket chain. </w:t>
+      </w:r>
+    </w:p>
+    <w:p>
+      <w:pPr>
+        <w:spacing w:line="360" w:lineRule="auto"/>
+        <w:jc w:val="both"/>
+        <w:rPr>
+          <w:rFonts w:ascii="Times New Roman" w:hAnsi="Times New Roman" w:cs="Times New Roman"/>
+          <w:sz w:val="24"/>
+          <w:szCs w:val="24"/>
+        </w:rPr>
+      </w:pPr>
+      <w:r>
+        <w:rPr>
+          <w:rFonts w:ascii="Times New Roman" w:hAnsi="Times New Roman" w:cs="Times New Roman"/>
+          <w:sz w:val="24"/>
+          <w:szCs w:val="24"/>
+        </w:rPr>
+        <w:t>Benefits:</w:t>
+      </w:r>
+    </w:p>
+    <w:p>
+      <w:pPr>
+        <w:pStyle w:val="ListParagraph"/>
+        <w:numPr>
+          <w:ilvl w:val="0"/>
+          <w:numId w:val="6"/>
+        </w:numPr>
+        <w:spacing w:line="360" w:lineRule="auto"/>
+        <w:jc w:val="both"/>
+        <w:rPr>
+          <w:rFonts w:ascii="Times New Roman" w:hAnsi="Times New Roman" w:cs="Times New Roman"/>
+          <w:sz w:val="24"/>
+          <w:szCs w:val="24"/>
+        </w:rPr>
+      </w:pPr>
+      <w:r>
+        <w:rPr>
+          <w:rFonts w:ascii="Times New Roman" w:hAnsi="Times New Roman" w:cs="Times New Roman"/>
+          <w:sz w:val="24"/>
+          <w:szCs w:val="24"/>
+        </w:rPr>
+        <w:t>Data operated in the IT infrastructure is physically located under the supermarket chain’s supervision</w:t>
+      </w:r>
+      <w:r>
+        <w:rPr>
+          <w:rFonts w:ascii="Times New Roman" w:hAnsi="Times New Roman" w:cs="Times New Roman"/>
+          <w:sz w:val="24"/>
+          <w:szCs w:val="24"/>
+        </w:rPr>
+        <w:t xml:space="preserve"> and full control over their data. </w:t>
+      </w:r>
+    </w:p>
+    <w:p>
+      <w:pPr>
+        <w:pStyle w:val="ListParagraph"/>
+        <w:numPr>
+          <w:ilvl w:val="0"/>
+          <w:numId w:val="6"/>
+        </w:numPr>
+        <w:spacing w:line="360" w:lineRule="auto"/>
+        <w:jc w:val="both"/>
+        <w:rPr>
+          <w:rFonts w:ascii="Times New Roman" w:hAnsi="Times New Roman" w:cs="Times New Roman"/>
+          <w:sz w:val="24"/>
+          <w:szCs w:val="24"/>
+        </w:rPr>
+      </w:pPr>
+      <w:r>
+        <w:rPr>
+          <w:rFonts w:ascii="Times New Roman" w:hAnsi="Times New Roman" w:cs="Times New Roman"/>
+          <w:sz w:val="24"/>
+          <w:szCs w:val="24"/>
+        </w:rPr>
+        <w:t>Can instantly maintain the network and hardware equipment is necessary,</w:t>
+      </w:r>
+    </w:p>
+    <w:p>
+      <w:pPr>
+        <w:pStyle w:val="ListParagraph"/>
+        <w:numPr>
+          <w:ilvl w:val="0"/>
+          <w:numId w:val="6"/>
+        </w:numPr>
+        <w:spacing w:line="360" w:lineRule="auto"/>
+        <w:jc w:val="both"/>
+        <w:rPr>
+          <w:rFonts w:ascii="Times New Roman" w:hAnsi="Times New Roman" w:cs="Times New Roman"/>
+          <w:sz w:val="24"/>
+          <w:szCs w:val="24"/>
+        </w:rPr>
+      </w:pPr>
+      <w:r>
+        <w:rPr>
+          <w:rFonts w:ascii="Times New Roman" w:hAnsi="Times New Roman" w:cs="Times New Roman"/>
+          <w:sz w:val="24"/>
+          <w:szCs w:val="24"/>
+        </w:rPr>
+        <w:t>There are less vendor limitations in further developing the IT infrastructure.</w:t>
+      </w:r>
+    </w:p>
+    <w:p>
+      <w:pPr>
+        <w:pStyle w:val="ListParagraph"/>
+        <w:numPr>
+          <w:ilvl w:val="0"/>
+          <w:numId w:val="6"/>
+        </w:numPr>
+        <w:spacing w:line="360" w:lineRule="auto"/>
+        <w:jc w:val="both"/>
+        <w:rPr>
+          <w:rFonts w:ascii="Times New Roman" w:hAnsi="Times New Roman" w:cs="Times New Roman"/>
+          <w:sz w:val="24"/>
+          <w:szCs w:val="24"/>
+        </w:rPr>
+      </w:pPr>
+      <w:r>
+        <w:rPr>
+          <w:rFonts w:ascii="Times New Roman" w:hAnsi="Times New Roman" w:cs="Times New Roman"/>
+          <w:sz w:val="24"/>
+          <w:szCs w:val="24"/>
+        </w:rPr>
+        <w:t xml:space="preserve">Physical interaction to the hardware equipment will only be </w:t>
+      </w:r>
+      <w:r>
+        <w:rPr>
+          <w:rFonts w:ascii="Times New Roman" w:hAnsi="Times New Roman" w:cs="Times New Roman"/>
+          <w:sz w:val="24"/>
+          <w:szCs w:val="24"/>
+        </w:rPr>
+        <w:t xml:space="preserve">done by the organization’s trusted employees. </w:t>
+      </w:r>
+    </w:p>
+    <w:p>
+      <w:pPr>
+        <w:spacing w:line="360" w:lineRule="auto"/>
+        <w:jc w:val="both"/>
+        <w:rPr>
+          <w:rFonts w:ascii="Times New Roman" w:hAnsi="Times New Roman" w:cs="Times New Roman"/>
+          <w:sz w:val="24"/>
+          <w:szCs w:val="24"/>
+        </w:rPr>
+      </w:pPr>
+      <w:r>
+        <w:rPr>
+          <w:rFonts w:ascii="Times New Roman" w:hAnsi="Times New Roman" w:cs="Times New Roman"/>
+          <w:sz w:val="24"/>
+          <w:szCs w:val="24"/>
+        </w:rPr>
+        <w:t xml:space="preserve">Drawbacks: </w:t>
+      </w:r>
+    </w:p>
+    <w:p>
+      <w:pPr>
+        <w:pStyle w:val="ListParagraph"/>
+        <w:numPr>
+          <w:ilvl w:val="0"/>
+          <w:numId w:val="5"/>
+        </w:numPr>
+        <w:spacing w:line="360" w:lineRule="auto"/>
+        <w:jc w:val="both"/>
+        <w:rPr>
+          <w:rFonts w:ascii="Times New Roman" w:hAnsi="Times New Roman" w:cs="Times New Roman"/>
+          <w:sz w:val="24"/>
+          <w:szCs w:val="24"/>
+        </w:rPr>
+      </w:pPr>
+      <w:r>
+        <w:rPr>
+          <w:rFonts w:ascii="Times New Roman" w:hAnsi="Times New Roman" w:cs="Times New Roman"/>
+          <w:sz w:val="24"/>
+          <w:szCs w:val="24"/>
+        </w:rPr>
+        <w:t>Additional IT sector in the organization is required to monitor and maintain the network.</w:t>
+      </w:r>
+    </w:p>
+    <w:p>
+      <w:pPr>
+        <w:pStyle w:val="ListParagraph"/>
+        <w:numPr>
+          <w:ilvl w:val="0"/>
+          <w:numId w:val="5"/>
+        </w:numPr>
+        <w:spacing w:line="360" w:lineRule="auto"/>
+        <w:jc w:val="both"/>
+        <w:rPr>
+          <w:rFonts w:ascii="Times New Roman" w:hAnsi="Times New Roman" w:cs="Times New Roman"/>
+          <w:sz w:val="24"/>
+          <w:szCs w:val="24"/>
+        </w:rPr>
+      </w:pPr>
+      <w:r>
+        <w:rPr>
+          <w:rFonts w:ascii="Times New Roman" w:hAnsi="Times New Roman" w:cs="Times New Roman"/>
+          <w:sz w:val="24"/>
+          <w:szCs w:val="24"/>
+        </w:rPr>
+        <w:t xml:space="preserve">More costly to run an IT infrastructure by the organization than handing over to a vendor due to the maintenance of constant usage in electricity, data bandwidth, and water. </w:t>
+      </w:r>
+      <w:r>
+        <w:rPr>
+          <w:rFonts w:ascii="Times New Roman" w:hAnsi="Times New Roman" w:cs="Times New Roman"/>
+          <w:sz w:val="24"/>
+          <w:szCs w:val="24"/>
+        </w:rPr>
+        <w:t xml:space="preserve">Monitoring and managing a network take a lot of resources as it’s an addition operating cycle for the organization. An IT infrastructure required for such organization requires servers, these servers are meant to be handled in certain environments like the temperature should be 19 to 24 degrees Celsius and the humidity should be at 70%. Backups systems like power back solutions, data backup solutions are required. </w:t>
+      </w:r>
+    </w:p>
+    <w:p>
+      <w:pPr>
+        <w:pStyle w:val="ListParagraph"/>
+        <w:numPr>
+          <w:ilvl w:val="0"/>
+          <w:numId w:val="5"/>
+        </w:numPr>
+        <w:spacing w:line="360" w:lineRule="auto"/>
+        <w:jc w:val="both"/>
+        <w:rPr>
+          <w:rFonts w:ascii="Times New Roman" w:hAnsi="Times New Roman" w:cs="Times New Roman"/>
+          <w:sz w:val="24"/>
+          <w:szCs w:val="24"/>
+        </w:rPr>
+      </w:pPr>
+      <w:r>
+        <w:rPr>
+          <w:rFonts w:ascii="Times New Roman" w:hAnsi="Times New Roman" w:cs="Times New Roman"/>
+          <w:sz w:val="24"/>
+          <w:szCs w:val="24"/>
+        </w:rPr>
+        <w:t>High s</w:t>
+      </w:r>
+      <w:r>
+        <w:rPr>
+          <w:rFonts w:ascii="Times New Roman" w:hAnsi="Times New Roman" w:cs="Times New Roman"/>
+          <w:sz w:val="24"/>
+          <w:szCs w:val="24"/>
+        </w:rPr>
+        <w:t xml:space="preserve">ecurity threats and lack of experiences in handling such incidents. </w:t>
+      </w:r>
+    </w:p>
+    <w:p>
+      <w:pPr>
+        <w:spacing w:line="360" w:lineRule="auto"/>
+        <w:jc w:val="both"/>
+        <w:rPr>
+          <w:rFonts w:ascii="Times New Roman" w:hAnsi="Times New Roman" w:cs="Times New Roman"/>
+          <w:sz w:val="24"/>
+          <w:szCs w:val="24"/>
+        </w:rPr>
+      </w:pPr>
+      <w:r>
+        <w:rPr>
+          <w:rFonts w:ascii="Times New Roman" w:hAnsi="Times New Roman" w:cs="Times New Roman"/>
+          <w:sz w:val="24"/>
+          <w:szCs w:val="24"/>
+        </w:rPr>
+        <w:t xml:space="preserve">These are just several benefits and drawbacks the organization would face after the installation of their own IT infrastructure. </w:t>
+      </w:r>
+    </w:p>
+    <w:p>
+      <w:pPr>
+        <w:spacing w:line="360" w:lineRule="auto"/>
+        <w:jc w:val="both"/>
+        <w:rPr>
+          <w:rFonts w:ascii="Times New Roman" w:hAnsi="Times New Roman" w:cs="Times New Roman"/>
+          <w:sz w:val="24"/>
+          <w:szCs w:val="24"/>
+        </w:rPr>
+      </w:pPr>
+      <w:r>
+        <w:rPr>
+          <w:rFonts w:ascii="Times New Roman" w:hAnsi="Times New Roman" w:cs="Times New Roman"/>
+          <w:sz w:val="24"/>
+          <w:szCs w:val="24"/>
+        </w:rPr>
+        <w:t xml:space="preserve">And one drawback would be this IT infrastructure requires a tactical planning by professionals and hire skilled people to operate this new section of the daily operations. This is a crucial element as it leads to the outcome of the supply chain. </w:t>
+      </w:r>
+    </w:p>
+    <w:p>
+      <w:pPr>
+        <w:spacing w:line="360" w:lineRule="auto"/>
+        <w:jc w:val="both"/>
+        <w:rPr>
+          <w:rFonts w:ascii="Times New Roman" w:hAnsi="Times New Roman" w:cs="Times New Roman"/>
+          <w:sz w:val="24"/>
+          <w:szCs w:val="24"/>
+        </w:rPr>
+      </w:pPr>
+    </w:p>
+    <w:p>
+      <w:pPr>
+        <w:spacing w:line="360" w:lineRule="auto"/>
+        <w:jc w:val="both"/>
+        <w:rPr>
+          <w:rFonts w:ascii="Times New Roman" w:hAnsi="Times New Roman" w:cs="Times New Roman"/>
+          <w:sz w:val="24"/>
+          <w:szCs w:val="24"/>
+        </w:rPr>
+      </w:pPr>
+    </w:p>
+    <w:p>
+      <w:pPr>
+        <w:spacing w:line="360" w:lineRule="auto"/>
+        <w:jc w:val="both"/>
+        <w:rPr>
+          <w:rFonts w:ascii="Times New Roman" w:hAnsi="Times New Roman" w:cs="Times New Roman"/>
+          <w:sz w:val="24"/>
+          <w:szCs w:val="24"/>
+        </w:rPr>
+      </w:pPr>
+      <w:r>
+        <w:rPr>
+          <w:rFonts w:ascii="Times New Roman" w:hAnsi="Times New Roman" w:cs="Times New Roman"/>
+          <w:sz w:val="24"/>
+          <w:szCs w:val="24"/>
+        </w:rPr>
+        <w:lastRenderedPageBreak/>
+        <w:t>During this progression, the supermarket chain is planning to implement</w:t>
+      </w:r>
+      <w:r>
+        <w:rPr>
+          <w:rFonts w:ascii="Times New Roman" w:hAnsi="Times New Roman" w:cs="Times New Roman"/>
+          <w:sz w:val="24"/>
+          <w:szCs w:val="24"/>
+        </w:rPr>
+        <w:t xml:space="preserve"> several functionalities,</w:t>
+      </w:r>
+    </w:p>
+    <w:p>
+      <w:pPr>
+        <w:pStyle w:val="ListParagraph"/>
+        <w:numPr>
+          <w:ilvl w:val="0"/>
+          <w:numId w:val="3"/>
+        </w:numPr>
+        <w:spacing w:line="360" w:lineRule="auto"/>
+        <w:jc w:val="both"/>
+        <w:rPr>
+          <w:rFonts w:ascii="Times New Roman" w:hAnsi="Times New Roman" w:cs="Times New Roman"/>
+          <w:sz w:val="24"/>
+          <w:szCs w:val="24"/>
+        </w:rPr>
+      </w:pPr>
+      <w:r>
+        <w:rPr>
+          <w:rFonts w:ascii="Times New Roman" w:hAnsi="Times New Roman" w:cs="Times New Roman"/>
+          <w:sz w:val="24"/>
+          <w:szCs w:val="24"/>
+        </w:rPr>
+        <w:t>A</w:t>
+      </w:r>
+      <w:r>
+        <w:rPr>
+          <w:rFonts w:ascii="Times New Roman" w:hAnsi="Times New Roman" w:cs="Times New Roman"/>
+          <w:sz w:val="24"/>
+          <w:szCs w:val="24"/>
+        </w:rPr>
+        <w:t>n option to shop online where consumers can receive the goods home delivered or collect it as a pick</w:t>
+      </w:r>
+      <w:r>
+        <w:rPr>
+          <w:rFonts w:ascii="Times New Roman" w:hAnsi="Times New Roman" w:cs="Times New Roman"/>
+          <w:sz w:val="24"/>
+          <w:szCs w:val="24"/>
+        </w:rPr>
+        <w:t>-</w:t>
+      </w:r>
+      <w:r>
+        <w:rPr>
+          <w:rFonts w:ascii="Times New Roman" w:hAnsi="Times New Roman" w:cs="Times New Roman"/>
+          <w:sz w:val="24"/>
+          <w:szCs w:val="24"/>
+        </w:rPr>
+        <w:t xml:space="preserve">up outlet. </w:t>
+      </w:r>
+    </w:p>
+    <w:p>
+      <w:pPr>
+        <w:pStyle w:val="ListParagraph"/>
+        <w:numPr>
+          <w:ilvl w:val="0"/>
+          <w:numId w:val="3"/>
+        </w:numPr>
+        <w:spacing w:line="360" w:lineRule="auto"/>
+        <w:jc w:val="both"/>
+        <w:rPr>
+          <w:rFonts w:ascii="Times New Roman" w:hAnsi="Times New Roman" w:cs="Times New Roman"/>
+          <w:sz w:val="24"/>
+          <w:szCs w:val="24"/>
+        </w:rPr>
+      </w:pPr>
+      <w:r>
+        <w:rPr>
+          <w:rFonts w:ascii="Times New Roman" w:hAnsi="Times New Roman" w:cs="Times New Roman"/>
+          <w:sz w:val="24"/>
+          <w:szCs w:val="24"/>
+        </w:rPr>
+        <w:t>Quantity of goods available in the outlets and regional stores will be monitored and new stocks will be requested from the distributors.</w:t>
+      </w:r>
+    </w:p>
+    <w:p>
+      <w:pPr>
+        <w:pStyle w:val="ListParagraph"/>
+        <w:numPr>
+          <w:ilvl w:val="0"/>
+          <w:numId w:val="3"/>
+        </w:numPr>
+        <w:spacing w:line="360" w:lineRule="auto"/>
+        <w:jc w:val="both"/>
+        <w:rPr>
+          <w:rFonts w:ascii="Times New Roman" w:hAnsi="Times New Roman" w:cs="Times New Roman"/>
+          <w:sz w:val="24"/>
+          <w:szCs w:val="24"/>
+        </w:rPr>
+      </w:pPr>
+      <w:r>
+        <w:rPr>
+          <w:rFonts w:ascii="Times New Roman" w:hAnsi="Times New Roman" w:cs="Times New Roman"/>
+          <w:sz w:val="24"/>
+          <w:szCs w:val="24"/>
+        </w:rPr>
+        <w:t xml:space="preserve">The </w:t>
+      </w:r>
+      <w:r>
+        <w:rPr>
+          <w:rFonts w:ascii="Times New Roman" w:hAnsi="Times New Roman" w:cs="Times New Roman"/>
+          <w:sz w:val="24"/>
+          <w:szCs w:val="24"/>
+        </w:rPr>
+        <w:t>monitoring</w:t>
+      </w:r>
+      <w:r>
+        <w:rPr>
+          <w:rFonts w:ascii="Times New Roman" w:hAnsi="Times New Roman" w:cs="Times New Roman"/>
+          <w:sz w:val="24"/>
+          <w:szCs w:val="24"/>
+        </w:rPr>
+        <w:t xml:space="preserve"> and management of the supply chain will be handled by the head office of the supermarket chain 24/7.</w:t>
+      </w:r>
+      <w:r>
+        <w:rPr>
+          <w:rFonts w:ascii="Times New Roman" w:hAnsi="Times New Roman" w:cs="Times New Roman"/>
+          <w:sz w:val="24"/>
+          <w:szCs w:val="24"/>
+        </w:rPr>
+        <w:t xml:space="preserve"> </w:t>
+      </w:r>
+    </w:p>
+    <w:p>
+      <w:pPr>
+        <w:spacing w:line="360" w:lineRule="auto"/>
+        <w:rPr>
+          <w:rFonts w:ascii="Times New Roman" w:hAnsi="Times New Roman" w:cs="Times New Roman"/>
+          <w:sz w:val="24"/>
+          <w:szCs w:val="24"/>
+        </w:rPr>
+      </w:pPr>
+      <w:r>
+        <w:rPr>
+          <w:rFonts w:ascii="Times New Roman" w:hAnsi="Times New Roman" w:cs="Times New Roman"/>
+          <w:sz w:val="24"/>
+          <w:szCs w:val="24"/>
+        </w:rPr>
+        <w:t xml:space="preserve">They plan to implement such services </w:t>
+      </w:r>
+      <w:proofErr w:type="gramStart"/>
+      <w:r>
+        <w:rPr>
+          <w:rFonts w:ascii="Times New Roman" w:hAnsi="Times New Roman" w:cs="Times New Roman"/>
+          <w:sz w:val="24"/>
+          <w:szCs w:val="24"/>
+        </w:rPr>
+        <w:t>by the use of</w:t>
+      </w:r>
+      <w:proofErr w:type="gramEnd"/>
+      <w:r>
+        <w:rPr>
+          <w:rFonts w:ascii="Times New Roman" w:hAnsi="Times New Roman" w:cs="Times New Roman"/>
+          <w:sz w:val="24"/>
+          <w:szCs w:val="24"/>
+        </w:rPr>
+        <w:t xml:space="preserve"> IOT (Internet of Things) and GPS devices. Also</w:t>
+      </w:r>
+      <w:r>
+        <w:rPr>
+          <w:rFonts w:ascii="Times New Roman" w:hAnsi="Times New Roman" w:cs="Times New Roman"/>
+          <w:sz w:val="24"/>
+          <w:szCs w:val="24"/>
+        </w:rPr>
+        <w:t>,</w:t>
+      </w:r>
+      <w:r>
+        <w:rPr>
+          <w:rFonts w:ascii="Times New Roman" w:hAnsi="Times New Roman" w:cs="Times New Roman"/>
+          <w:sz w:val="24"/>
+          <w:szCs w:val="24"/>
+        </w:rPr>
+        <w:t xml:space="preserve"> the security </w:t>
+      </w:r>
+      <w:r>
+        <w:rPr>
+          <w:rFonts w:ascii="Times New Roman" w:hAnsi="Times New Roman" w:cs="Times New Roman"/>
+          <w:sz w:val="24"/>
+          <w:szCs w:val="24"/>
+        </w:rPr>
+        <w:t>of</w:t>
+      </w:r>
+      <w:r>
+        <w:rPr>
+          <w:rFonts w:ascii="Times New Roman" w:hAnsi="Times New Roman" w:cs="Times New Roman"/>
+          <w:sz w:val="24"/>
+          <w:szCs w:val="24"/>
+        </w:rPr>
+        <w:t xml:space="preserve"> network infrastructure will be secure as to the monitoring of the daily activities done in the supply chain. </w:t>
+      </w:r>
+    </w:p>
+    <w:p>
+      <w:pPr>
+        <w:rPr>
+          <w:b/>
+          <w:bCs/>
+          <w:sz w:val="28"/>
+          <w:szCs w:val="28"/>
+        </w:rPr>
+      </w:pPr>
+    </w:p>
+    <w:p>
+      <w:pPr>
+        <w:rPr>
+          <w:b/>
+          <w:bCs/>
+          <w:sz w:val="28"/>
+          <w:szCs w:val="28"/>
+        </w:rPr>
+      </w:pPr>
+    </w:p>
+    <w:p>
+      <w:pPr>
+        <w:rPr>
+          <w:b/>
+          <w:bCs/>
+          <w:sz w:val="24"/>
+          <w:szCs w:val="24"/>
+        </w:rPr>
+      </w:pPr>
+    </w:p>
+    <w:p>
+      <w:pPr>
+        <w:rPr>
+          <w:b/>
+          <w:bCs/>
+          <w:sz w:val="24"/>
+          <w:szCs w:val="24"/>
+        </w:rPr>
+      </w:pPr>
+    </w:p>
+    <w:p>
+      <w:pPr>
+        <w:rPr>
+          <w:b/>
+          <w:bCs/>
+          <w:sz w:val="24"/>
+          <w:szCs w:val="24"/>
+        </w:rPr>
+      </w:pPr>
+    </w:p>
+    <w:p>
+      <w:pPr>
+        <w:rPr>
+          <w:b/>
+          <w:bCs/>
+          <w:sz w:val="24"/>
+          <w:szCs w:val="24"/>
+        </w:rPr>
+      </w:pPr>
+    </w:p>
+    <w:p>
+      <w:pPr>
+        <w:rPr>
+          <w:b/>
+          <w:bCs/>
+          <w:sz w:val="24"/>
+          <w:szCs w:val="24"/>
+        </w:rPr>
+      </w:pPr>
+    </w:p>
+    <w:p>
+      <w:pPr>
+        <w:rPr>
+          <w:b/>
+          <w:bCs/>
+          <w:sz w:val="24"/>
+          <w:szCs w:val="24"/>
+        </w:rPr>
+      </w:pPr>
+    </w:p>
+    <w:p>
+      <w:pPr>
+        <w:rPr>
+          <w:b/>
+          <w:bCs/>
+          <w:sz w:val="24"/>
+          <w:szCs w:val="24"/>
+        </w:rPr>
+      </w:pPr>
+    </w:p>
+    <w:p>
+      <w:pPr>
+        <w:rPr>
+          <w:b/>
+          <w:bCs/>
+          <w:sz w:val="24"/>
+          <w:szCs w:val="24"/>
+        </w:rPr>
+      </w:pPr>
+    </w:p>
+    <w:p>
+      <w:pPr>
+        <w:rPr>
+          <w:b/>
+          <w:bCs/>
+          <w:sz w:val="24"/>
+          <w:szCs w:val="24"/>
+        </w:rPr>
+      </w:pPr>
+    </w:p>
+    <w:p>
+      <w:pPr>
+        <w:rPr>
+          <w:b/>
+          <w:bCs/>
+          <w:sz w:val="24"/>
+          <w:szCs w:val="24"/>
+        </w:rPr>
+      </w:pPr>
+    </w:p>
+    <w:p>
+      <w:pPr>
+        <w:rPr>
+          <w:b/>
+          <w:bCs/>
+          <w:sz w:val="24"/>
+          <w:szCs w:val="24"/>
+        </w:rPr>
+      </w:pPr>
+    </w:p>
+    <w:p>
+      <w:pPr>
+        <w:rPr>
+          <w:b/>
+          <w:bCs/>
+          <w:sz w:val="24"/>
+          <w:szCs w:val="24"/>
+        </w:rPr>
+      </w:pPr>
+    </w:p>
+    <w:p>
+      <w:pPr>
+        <w:rPr>
+          <w:b/>
+          <w:bCs/>
+          <w:sz w:val="24"/>
+          <w:szCs w:val="24"/>
+        </w:rPr>
+      </w:pPr>
+    </w:p>
+    <w:p>
+      <w:pPr>
+        <w:rPr>
+          <w:b/>
+          <w:bCs/>
+          <w:sz w:val="24"/>
+          <w:szCs w:val="24"/>
+        </w:rPr>
+      </w:pPr>
+    </w:p>
+    <w:p>
+      <w:pPr>
+        <w:rPr>
+          <w:b/>
+          <w:bCs/>
+          <w:sz w:val="24"/>
+          <w:szCs w:val="24"/>
+        </w:rPr>
+      </w:pPr>
+    </w:p>
+    <w:p>
+      <w:pPr>
+        <w:pBdr>
+          <w:bottom w:val="single" w:sz="6" w:space="1" w:color="auto"/>
+        </w:pBdr>
+        <w:rPr>
+          <w:b/>
+          <w:bCs/>
+          <w:sz w:val="24"/>
+          <w:szCs w:val="24"/>
+        </w:rPr>
+      </w:pPr>
+      <w:r>
+        <w:rPr>
+          <w:b/>
+          <w:bCs/>
+          <w:sz w:val="24"/>
+          <w:szCs w:val="24"/>
+        </w:rPr>
+        <w:lastRenderedPageBreak/>
+        <w:t>NIDULA</w:t>
+      </w:r>
+    </w:p>
+    <w:p>
+      <w:pPr>
+        <w:rPr>
+          <w:rFonts w:ascii="Times New Roman" w:hAnsi="Times New Roman" w:cs="Times New Roman"/>
+          <w:sz w:val="24"/>
+          <w:szCs w:val="24"/>
+        </w:rPr>
+      </w:pPr>
+      <w:r>
+        <w:rPr>
+          <w:rFonts w:ascii="Times New Roman" w:hAnsi="Times New Roman" w:cs="Times New Roman"/>
+          <w:sz w:val="24"/>
+          <w:szCs w:val="24"/>
+        </w:rPr>
+        <w:t xml:space="preserve">In the project analysis we determine all the features and functionalities the project must accomplish along with all the risk that we may have to face during the duration of the project so in the analysis we must find these risk and come up with a solution if these risks occur in the future. Having the proper infrastructure is crucial as it provide services to end user so having a good infrastructure can help the organization and as the head of IT operations, we need to ensure that the customer services are satisfied. </w:t>
+      </w:r>
+    </w:p>
+    <w:p>
+      <w:pPr>
+        <w:rPr>
+          <w:rFonts w:ascii="Times New Roman" w:hAnsi="Times New Roman" w:cs="Times New Roman"/>
+          <w:b/>
+          <w:bCs/>
+          <w:sz w:val="24"/>
+          <w:szCs w:val="24"/>
+        </w:rPr>
+      </w:pPr>
+      <w:r>
+        <w:rPr>
+          <w:rFonts w:ascii="Times New Roman" w:hAnsi="Times New Roman" w:cs="Times New Roman"/>
+          <w:b/>
+          <w:bCs/>
+          <w:sz w:val="24"/>
+          <w:szCs w:val="24"/>
+        </w:rPr>
+        <w:t>Objective of the project</w:t>
+      </w:r>
+    </w:p>
+    <w:p>
+      <w:pPr>
+        <w:rPr>
+          <w:rFonts w:ascii="Times New Roman" w:hAnsi="Times New Roman" w:cs="Times New Roman"/>
+          <w:sz w:val="24"/>
+          <w:szCs w:val="24"/>
+        </w:rPr>
+      </w:pPr>
+      <w:r>
+        <w:rPr>
+          <w:rFonts w:ascii="Times New Roman" w:hAnsi="Times New Roman" w:cs="Times New Roman"/>
+          <w:sz w:val="24"/>
+          <w:szCs w:val="24"/>
+        </w:rPr>
+        <w:t xml:space="preserve">Our objective is to select a proper infrastructure which will provide more functionality than the current infrastructure that is being used. And from we must select a specific infrastructure and determine why it is better than the rest of the infrastructures, the options are traditional server deployment, virtualized deployment and in housed (on site) or off-site (ISP) based deployment. </w:t>
+      </w:r>
+    </w:p>
+    <w:p>
+      <w:pPr>
+        <w:rPr>
+          <w:rFonts w:ascii="Times New Roman" w:hAnsi="Times New Roman" w:cs="Times New Roman"/>
+          <w:sz w:val="24"/>
+          <w:szCs w:val="24"/>
+        </w:rPr>
+      </w:pPr>
+    </w:p>
+    <w:p>
+      <w:pPr>
+        <w:rPr>
+          <w:rFonts w:ascii="Times New Roman" w:hAnsi="Times New Roman" w:cs="Times New Roman"/>
+          <w:b/>
+          <w:bCs/>
+          <w:sz w:val="24"/>
+          <w:szCs w:val="24"/>
+        </w:rPr>
+      </w:pPr>
+      <w:r>
+        <w:rPr>
+          <w:rFonts w:ascii="Times New Roman" w:hAnsi="Times New Roman" w:cs="Times New Roman"/>
+          <w:b/>
+          <w:bCs/>
+          <w:sz w:val="24"/>
+          <w:szCs w:val="24"/>
+        </w:rPr>
+        <w:t>Details about the Infrastructure</w:t>
+      </w:r>
+    </w:p>
+    <w:p>
+      <w:pPr>
+        <w:rPr>
+          <w:rFonts w:ascii="Times New Roman" w:hAnsi="Times New Roman" w:cs="Times New Roman"/>
+          <w:sz w:val="24"/>
+          <w:szCs w:val="24"/>
+        </w:rPr>
+      </w:pPr>
+      <w:r>
+        <w:rPr>
+          <w:rFonts w:ascii="Times New Roman" w:hAnsi="Times New Roman" w:cs="Times New Roman"/>
+          <w:sz w:val="24"/>
+          <w:szCs w:val="24"/>
+        </w:rPr>
+        <w:t xml:space="preserve">Each of these infrastructures has their own pros and cons and as the heads of IT operations it is our task to determine an infrastructure that is suitable for the organization. here is some information about each of these infrastructures which may be helpful when deciding an infrastructure for the business. </w:t>
+      </w:r>
+    </w:p>
+    <w:p>
+      <w:pPr>
+        <w:rPr>
+          <w:rFonts w:ascii="Times New Roman" w:hAnsi="Times New Roman" w:cs="Times New Roman"/>
+          <w:sz w:val="24"/>
+          <w:szCs w:val="24"/>
+          <w:u w:val="single"/>
+        </w:rPr>
+      </w:pPr>
+      <w:r>
+        <w:rPr>
+          <w:rFonts w:ascii="Times New Roman" w:hAnsi="Times New Roman" w:cs="Times New Roman"/>
+          <w:sz w:val="24"/>
+          <w:szCs w:val="24"/>
+          <w:u w:val="single"/>
+        </w:rPr>
+        <w:t>Traditional server deployment</w:t>
+      </w:r>
+    </w:p>
+    <w:p>
+      <w:pPr>
+        <w:rPr>
+          <w:rFonts w:ascii="Times New Roman" w:hAnsi="Times New Roman" w:cs="Times New Roman"/>
+          <w:sz w:val="24"/>
+          <w:szCs w:val="24"/>
+        </w:rPr>
+      </w:pPr>
+      <w:r>
+        <w:rPr>
+          <w:rFonts w:ascii="Times New Roman" w:hAnsi="Times New Roman" w:cs="Times New Roman"/>
+          <w:sz w:val="24"/>
+          <w:szCs w:val="24"/>
+        </w:rPr>
+        <w:t>The traditional server deployment has its pros and cons which may affect the decision of the infrastructure. Some of the pros are High performance and specialized hardware and another advantage is that. The disadvantages are inability to virtualize and expensive disaster recovery and these are only some of the drawbacks to this infrastructure and should be considered when choosing.</w:t>
+      </w:r>
+    </w:p>
+    <w:p>
+      <w:pPr>
+        <w:rPr>
+          <w:rFonts w:ascii="Times New Roman" w:hAnsi="Times New Roman" w:cs="Times New Roman"/>
+          <w:sz w:val="24"/>
+          <w:szCs w:val="24"/>
+          <w:u w:val="single"/>
+        </w:rPr>
+      </w:pPr>
+      <w:r>
+        <w:rPr>
+          <w:rFonts w:ascii="Times New Roman" w:hAnsi="Times New Roman" w:cs="Times New Roman"/>
+          <w:sz w:val="24"/>
+          <w:szCs w:val="24"/>
+          <w:u w:val="single"/>
+        </w:rPr>
+        <w:t xml:space="preserve">Virtualized deployment </w:t>
+      </w:r>
+    </w:p>
+    <w:p>
+      <w:pPr>
+        <w:rPr>
+          <w:rFonts w:ascii="Times New Roman" w:hAnsi="Times New Roman" w:cs="Times New Roman"/>
+          <w:sz w:val="24"/>
+          <w:szCs w:val="24"/>
+          <w:u w:val="single"/>
+        </w:rPr>
+      </w:pPr>
+      <w:r>
+        <w:rPr>
+          <w:rFonts w:ascii="Times New Roman" w:hAnsi="Times New Roman" w:cs="Times New Roman"/>
+          <w:sz w:val="24"/>
+          <w:szCs w:val="24"/>
+        </w:rPr>
+        <w:t>Server virtualization is a software architecture that allows more than one server operating system to run as a guest on a given physical server host. Some of the virtualization platforms are VMware, Xen and KVM. The virtualized deployment has its pros and cons some of its pros are less maintenance cost, less physical server and less energy cost. But this infrastructure also has some cons sing point of failure and high stress on single machine. So, deciding whether this infrastructural is perfect for the business depend on the type of business and functionalities the business needs to provide to the customers.</w:t>
+      </w:r>
+    </w:p>
+    <w:p>
+      <w:pPr>
+        <w:rPr>
+          <w:rFonts w:ascii="Times New Roman" w:hAnsi="Times New Roman" w:cs="Times New Roman"/>
+          <w:sz w:val="24"/>
+          <w:szCs w:val="24"/>
+          <w:u w:val="single"/>
+        </w:rPr>
+      </w:pPr>
+      <w:r>
+        <w:rPr>
+          <w:rFonts w:ascii="Times New Roman" w:hAnsi="Times New Roman" w:cs="Times New Roman"/>
+          <w:sz w:val="24"/>
+          <w:szCs w:val="24"/>
+          <w:u w:val="single"/>
+        </w:rPr>
+        <w:t>In housed or off-site based deployment</w:t>
+      </w:r>
+    </w:p>
+    <w:p>
+      <w:pPr>
+        <w:rPr>
+          <w:rFonts w:ascii="Times New Roman" w:hAnsi="Times New Roman" w:cs="Times New Roman"/>
+          <w:sz w:val="24"/>
+          <w:szCs w:val="24"/>
+        </w:rPr>
+      </w:pPr>
+      <w:r>
+        <w:rPr>
+          <w:rFonts w:ascii="Times New Roman" w:hAnsi="Times New Roman" w:cs="Times New Roman"/>
+          <w:sz w:val="24"/>
+          <w:szCs w:val="24"/>
+        </w:rPr>
+        <w:t xml:space="preserve">This infrastructure also has its pros and cons when it is chosen Just like the other infrastructures. Some of its pros are that Gives you physical control over your backup, keeps critical data in-house so No third party has access to your information and No need to rely on an Internet </w:t>
+      </w:r>
+      <w:r>
+        <w:rPr>
+          <w:rFonts w:ascii="Times New Roman" w:hAnsi="Times New Roman" w:cs="Times New Roman"/>
+          <w:sz w:val="24"/>
+          <w:szCs w:val="24"/>
+        </w:rPr>
+        <w:lastRenderedPageBreak/>
+        <w:t>connection for access to data.  Then there are some disadvantages for this infrastructure, and they are Needs space in your workspace for a rack or server, dedicated IT support and No uptime or recovery time guarantees</w:t>
+      </w:r>
+      <w:r>
+        <w:rPr>
+          <w:rFonts w:ascii="Times New Roman" w:hAnsi="Times New Roman" w:cs="Times New Roman"/>
+          <w:color w:val="333F48"/>
+          <w:sz w:val="24"/>
+          <w:szCs w:val="24"/>
+          <w:shd w:val="clear" w:color="auto" w:fill="F3F3F3"/>
+        </w:rPr>
+        <w:t>.</w:t>
+      </w:r>
+      <w:r>
+        <w:rPr>
+          <w:rFonts w:ascii="Times New Roman" w:hAnsi="Times New Roman" w:cs="Times New Roman"/>
+          <w:sz w:val="24"/>
+          <w:szCs w:val="24"/>
+        </w:rPr>
+        <w:t xml:space="preserve"> So, it depends on the business whether this infrastructure in suitable to the business.</w:t>
+      </w:r>
+    </w:p>
+    <w:p>
+      <w:pPr>
+        <w:rPr>
+          <w:rFonts w:ascii="Times New Roman" w:hAnsi="Times New Roman" w:cs="Times New Roman"/>
+          <w:b/>
+          <w:bCs/>
+          <w:sz w:val="24"/>
+          <w:szCs w:val="24"/>
+        </w:rPr>
+      </w:pPr>
+    </w:p>
+    <w:p>
+      <w:pPr>
+        <w:rPr>
+          <w:rFonts w:ascii="Times New Roman" w:hAnsi="Times New Roman" w:cs="Times New Roman"/>
+          <w:b/>
+          <w:bCs/>
+          <w:sz w:val="24"/>
+          <w:szCs w:val="24"/>
+        </w:rPr>
+      </w:pPr>
+    </w:p>
+    <w:p>
+      <w:pPr>
+        <w:rPr>
+          <w:rFonts w:ascii="Times New Roman" w:hAnsi="Times New Roman" w:cs="Times New Roman"/>
+          <w:b/>
+          <w:bCs/>
+          <w:sz w:val="24"/>
+          <w:szCs w:val="24"/>
+        </w:rPr>
+      </w:pPr>
+      <w:r>
+        <w:rPr>
+          <w:rFonts w:ascii="Times New Roman" w:hAnsi="Times New Roman" w:cs="Times New Roman"/>
+          <w:b/>
+          <w:bCs/>
+          <w:sz w:val="24"/>
+          <w:szCs w:val="24"/>
+        </w:rPr>
+        <w:t>Project success</w:t>
+      </w:r>
+    </w:p>
+    <w:p>
+      <w:pPr>
+        <w:rPr>
+          <w:rFonts w:ascii="Times New Roman" w:hAnsi="Times New Roman" w:cs="Times New Roman"/>
+          <w:sz w:val="24"/>
+          <w:szCs w:val="24"/>
+        </w:rPr>
+      </w:pPr>
+      <w:r>
+        <w:rPr>
+          <w:rFonts w:ascii="Times New Roman" w:hAnsi="Times New Roman" w:cs="Times New Roman"/>
+          <w:sz w:val="24"/>
+          <w:szCs w:val="24"/>
+        </w:rPr>
+        <w:t>The project will be a success when the correct infrastructure is chosen and has a clear understanding why this specific infrastructure is better than the current and from the other options that were available and what are the new functionalities it will provide. In addition, the infrastructure should be implemented and completed within the given time period and the budget for the project to be successful.</w:t>
+      </w:r>
+    </w:p>
+    <w:p>
+      <w:pPr>
+        <w:pStyle w:val="ListParagraph"/>
+        <w:ind w:left="360"/>
+        <w:rPr>
+          <w:b/>
+          <w:bCs/>
+          <w:sz w:val="24"/>
+          <w:szCs w:val="24"/>
+        </w:rPr>
+      </w:pPr>
+    </w:p>
+    <w:p>
+      <w:pPr>
+        <w:rPr>
+          <w:b/>
+          <w:bCs/>
+          <w:sz w:val="24"/>
+          <w:szCs w:val="24"/>
+        </w:rPr>
+      </w:pPr>
+    </w:p>
+    <w:p>
+      <w:pPr>
+        <w:rPr>
+          <w:b/>
+          <w:bCs/>
+          <w:sz w:val="24"/>
+          <w:szCs w:val="24"/>
+        </w:rPr>
+      </w:pPr>
+    </w:p>
+    <w:p>
+      <w:pPr>
+        <w:rPr>
+          <w:b/>
+          <w:bCs/>
+          <w:sz w:val="24"/>
+          <w:szCs w:val="24"/>
+        </w:rPr>
+      </w:pPr>
+    </w:p>
+    <w:p>
+      <w:pPr>
+        <w:rPr>
+          <w:b/>
+          <w:bCs/>
+          <w:sz w:val="24"/>
+          <w:szCs w:val="24"/>
+        </w:rPr>
+      </w:pPr>
+    </w:p>
+    <w:p>
+      <w:pPr>
+        <w:rPr>
+          <w:b/>
+          <w:bCs/>
+          <w:sz w:val="24"/>
+          <w:szCs w:val="24"/>
+        </w:rPr>
+      </w:pPr>
+    </w:p>
+    <w:p>
+      <w:pPr>
+        <w:rPr>
+          <w:b/>
+          <w:bCs/>
+          <w:sz w:val="24"/>
+          <w:szCs w:val="24"/>
+        </w:rPr>
+      </w:pPr>
+    </w:p>
+    <w:p>
+      <w:pPr>
+        <w:rPr>
+          <w:b/>
+          <w:bCs/>
+          <w:sz w:val="24"/>
+          <w:szCs w:val="24"/>
+        </w:rPr>
+      </w:pPr>
+    </w:p>
+    <w:p>
+      <w:pPr>
+        <w:rPr>
+          <w:b/>
+          <w:bCs/>
+          <w:sz w:val="24"/>
+          <w:szCs w:val="24"/>
+        </w:rPr>
+      </w:pPr>
+    </w:p>
+    <w:p>
+      <w:pPr>
+        <w:rPr>
+          <w:b/>
+          <w:bCs/>
+          <w:sz w:val="24"/>
+          <w:szCs w:val="24"/>
+        </w:rPr>
+      </w:pPr>
+    </w:p>
+    <w:p>
+      <w:pPr>
+        <w:rPr>
+          <w:b/>
+          <w:bCs/>
+          <w:sz w:val="24"/>
+          <w:szCs w:val="24"/>
+        </w:rPr>
+      </w:pPr>
+    </w:p>
+    <w:p>
+      <w:pPr>
+        <w:rPr>
+          <w:b/>
+          <w:bCs/>
+          <w:sz w:val="24"/>
+          <w:szCs w:val="24"/>
+        </w:rPr>
+      </w:pPr>
+    </w:p>
+    <w:p>
+      <w:pPr>
+        <w:rPr>
+          <w:b/>
+          <w:bCs/>
+          <w:sz w:val="24"/>
+          <w:szCs w:val="24"/>
+        </w:rPr>
+      </w:pPr>
+    </w:p>
+    <w:p>
+      <w:pPr>
+        <w:rPr>
+          <w:b/>
+          <w:bCs/>
+          <w:sz w:val="24"/>
+          <w:szCs w:val="24"/>
+        </w:rPr>
+      </w:pPr>
+    </w:p>
+    <w:p>
+      <w:pPr>
+        <w:rPr>
+          <w:b/>
+          <w:bCs/>
+          <w:sz w:val="24"/>
+          <w:szCs w:val="24"/>
+        </w:rPr>
+      </w:pPr>
+    </w:p>
+    <w:p>
+      <w:pPr>
+        <w:rPr>
+          <w:b/>
+          <w:bCs/>
+          <w:sz w:val="24"/>
+          <w:szCs w:val="24"/>
+        </w:rPr>
+      </w:pPr>
+    </w:p>
+    <w:p>
+      <w:pPr>
+        <w:rPr>
+          <w:b/>
+          <w:bCs/>
+          <w:sz w:val="24"/>
+          <w:szCs w:val="24"/>
+        </w:rPr>
+      </w:pPr>
+    </w:p>
+    <w:p>
+      <w:pPr>
+        <w:rPr>
+          <w:b/>
+          <w:bCs/>
+          <w:sz w:val="24"/>
+          <w:szCs w:val="24"/>
+        </w:rPr>
+      </w:pPr>
+    </w:p>
+    <w:p>
+      <w:pPr>
+        <w:pBdr>
+          <w:bottom w:val="single" w:sz="6" w:space="1" w:color="auto"/>
+        </w:pBdr>
+        <w:rPr>
+          <w:b/>
+          <w:bCs/>
+          <w:sz w:val="24"/>
+          <w:szCs w:val="24"/>
+        </w:rPr>
+      </w:pPr>
+      <w:r>
+        <w:rPr>
+          <w:b/>
+          <w:bCs/>
+          <w:sz w:val="24"/>
+          <w:szCs w:val="24"/>
+        </w:rPr>
+        <w:lastRenderedPageBreak/>
+        <w:t>RYAN</w:t>
       </w:r>
     </w:p>
     <w:p>
@@ -657,6 +2237,236 @@
     </w:p>
     <w:p>
       <w:pPr>
+        <w:rPr>
+          <w:b/>
+          <w:bCs/>
+          <w:sz w:val="24"/>
+          <w:szCs w:val="24"/>
+        </w:rPr>
+      </w:pPr>
+    </w:p>
+    <w:p>
+      <w:pPr>
+        <w:rPr>
+          <w:b/>
+          <w:bCs/>
+          <w:sz w:val="24"/>
+          <w:szCs w:val="24"/>
+        </w:rPr>
+      </w:pPr>
+    </w:p>
+    <w:p>
+      <w:pPr>
+        <w:rPr>
+          <w:b/>
+          <w:bCs/>
+          <w:sz w:val="24"/>
+          <w:szCs w:val="24"/>
+        </w:rPr>
+      </w:pPr>
+    </w:p>
+    <w:p>
+      <w:pPr>
+        <w:rPr>
+          <w:b/>
+          <w:bCs/>
+          <w:sz w:val="24"/>
+          <w:szCs w:val="24"/>
+        </w:rPr>
+      </w:pPr>
+    </w:p>
+    <w:p>
+      <w:pPr>
+        <w:rPr>
+          <w:b/>
+          <w:bCs/>
+          <w:sz w:val="24"/>
+          <w:szCs w:val="24"/>
+        </w:rPr>
+      </w:pPr>
+    </w:p>
+    <w:p>
+      <w:pPr>
+        <w:rPr>
+          <w:b/>
+          <w:bCs/>
+          <w:sz w:val="24"/>
+          <w:szCs w:val="24"/>
+        </w:rPr>
+      </w:pPr>
+    </w:p>
+    <w:p>
+      <w:pPr>
+        <w:rPr>
+          <w:b/>
+          <w:bCs/>
+          <w:sz w:val="24"/>
+          <w:szCs w:val="24"/>
+        </w:rPr>
+      </w:pPr>
+    </w:p>
+    <w:p>
+      <w:pPr>
+        <w:rPr>
+          <w:b/>
+          <w:bCs/>
+          <w:sz w:val="24"/>
+          <w:szCs w:val="24"/>
+        </w:rPr>
+      </w:pPr>
+    </w:p>
+    <w:p>
+      <w:pPr>
+        <w:rPr>
+          <w:b/>
+          <w:bCs/>
+          <w:sz w:val="24"/>
+          <w:szCs w:val="24"/>
+        </w:rPr>
+      </w:pPr>
+    </w:p>
+    <w:p>
+      <w:pPr>
+        <w:rPr>
+          <w:b/>
+          <w:bCs/>
+          <w:sz w:val="24"/>
+          <w:szCs w:val="24"/>
+        </w:rPr>
+      </w:pPr>
+    </w:p>
+    <w:p>
+      <w:pPr>
+        <w:rPr>
+          <w:b/>
+          <w:bCs/>
+          <w:sz w:val="24"/>
+          <w:szCs w:val="24"/>
+        </w:rPr>
+      </w:pPr>
+    </w:p>
+    <w:p>
+      <w:pPr>
+        <w:rPr>
+          <w:b/>
+          <w:bCs/>
+          <w:sz w:val="24"/>
+          <w:szCs w:val="24"/>
+        </w:rPr>
+      </w:pPr>
+    </w:p>
+    <w:p>
+      <w:pPr>
+        <w:rPr>
+          <w:b/>
+          <w:bCs/>
+          <w:sz w:val="24"/>
+          <w:szCs w:val="24"/>
+        </w:rPr>
+      </w:pPr>
+    </w:p>
+    <w:p>
+      <w:pPr>
+        <w:rPr>
+          <w:b/>
+          <w:bCs/>
+          <w:sz w:val="24"/>
+          <w:szCs w:val="24"/>
+        </w:rPr>
+      </w:pPr>
+    </w:p>
+    <w:p>
+      <w:pPr>
+        <w:rPr>
+          <w:b/>
+          <w:bCs/>
+          <w:sz w:val="24"/>
+          <w:szCs w:val="24"/>
+        </w:rPr>
+      </w:pPr>
+    </w:p>
+    <w:p>
+      <w:pPr>
+        <w:rPr>
+          <w:b/>
+          <w:bCs/>
+          <w:sz w:val="24"/>
+          <w:szCs w:val="24"/>
+        </w:rPr>
+      </w:pPr>
+    </w:p>
+    <w:p>
+      <w:pPr>
+        <w:rPr>
+          <w:b/>
+          <w:bCs/>
+          <w:sz w:val="24"/>
+          <w:szCs w:val="24"/>
+        </w:rPr>
+      </w:pPr>
+    </w:p>
+    <w:p>
+      <w:pPr>
+        <w:rPr>
+          <w:b/>
+          <w:bCs/>
+          <w:sz w:val="24"/>
+          <w:szCs w:val="24"/>
+        </w:rPr>
+      </w:pPr>
+    </w:p>
+    <w:p>
+      <w:pPr>
+        <w:rPr>
+          <w:b/>
+          <w:bCs/>
+          <w:sz w:val="24"/>
+          <w:szCs w:val="24"/>
+        </w:rPr>
+      </w:pPr>
+    </w:p>
+    <w:p>
+      <w:pPr>
+        <w:rPr>
+          <w:b/>
+          <w:bCs/>
+          <w:sz w:val="24"/>
+          <w:szCs w:val="24"/>
+        </w:rPr>
+      </w:pPr>
+    </w:p>
+    <w:p>
+      <w:pPr>
+        <w:rPr>
+          <w:b/>
+          <w:bCs/>
+          <w:sz w:val="24"/>
+          <w:szCs w:val="24"/>
+        </w:rPr>
+      </w:pPr>
+    </w:p>
+    <w:p>
+      <w:pPr>
+        <w:rPr>
+          <w:b/>
+          <w:bCs/>
+          <w:sz w:val="24"/>
+          <w:szCs w:val="24"/>
+        </w:rPr>
+      </w:pPr>
+    </w:p>
+    <w:p>
+      <w:pPr>
+        <w:rPr>
+          <w:b/>
+          <w:bCs/>
+          <w:sz w:val="24"/>
+          <w:szCs w:val="24"/>
+        </w:rPr>
+      </w:pPr>
+    </w:p>
+    <w:p>
+      <w:pPr>
         <w:pBdr>
           <w:bottom w:val="single" w:sz="6" w:space="1" w:color="auto"/>
         </w:pBdr>
@@ -674,417 +2484,11 @@
           <w:sz w:val="24"/>
           <w:szCs w:val="24"/>
         </w:rPr>
-        <w:t>NIDULA</w:t>
-      </w:r>
-    </w:p>
-    <w:p>
-      <w:pPr>
-        <w:rPr>
-          <w:rFonts w:ascii="Times New Roman" w:hAnsi="Times New Roman" w:cs="Times New Roman"/>
-          <w:sz w:val="24"/>
-          <w:szCs w:val="24"/>
-        </w:rPr>
-      </w:pPr>
-      <w:r>
-        <w:rPr>
-          <w:rFonts w:ascii="Times New Roman" w:hAnsi="Times New Roman" w:cs="Times New Roman"/>
-          <w:sz w:val="24"/>
-          <w:szCs w:val="24"/>
-        </w:rPr>
-        <w:t xml:space="preserve">In the project analysis we determine all the features and functionalities the project must accomplish along with all the risk that we may have to face during the duration of the project so in the analysis we must find these risk and come up with a solution if these risks occur in the future. Having the proper infrastructure is crucial as it provide services to end user so having a good infrastructure can help the organization and as the head of IT operations, we need to ensure that the customer services are satisfied. </w:t>
-      </w:r>
-    </w:p>
-    <w:p>
-      <w:pPr>
-        <w:rPr>
-          <w:rFonts w:ascii="Times New Roman" w:hAnsi="Times New Roman" w:cs="Times New Roman"/>
-          <w:b/>
-          <w:bCs/>
-          <w:sz w:val="24"/>
-          <w:szCs w:val="24"/>
-        </w:rPr>
-      </w:pPr>
-      <w:r>
-        <w:rPr>
-          <w:rFonts w:ascii="Times New Roman" w:hAnsi="Times New Roman" w:cs="Times New Roman"/>
-          <w:b/>
-          <w:bCs/>
-          <w:sz w:val="24"/>
-          <w:szCs w:val="24"/>
-        </w:rPr>
-        <w:t>Objective of the project</w:t>
-      </w:r>
-    </w:p>
-    <w:p>
-      <w:pPr>
-        <w:rPr>
-          <w:rFonts w:ascii="Times New Roman" w:hAnsi="Times New Roman" w:cs="Times New Roman"/>
-          <w:sz w:val="24"/>
-          <w:szCs w:val="24"/>
-        </w:rPr>
-      </w:pPr>
-      <w:r>
-        <w:rPr>
-          <w:rFonts w:ascii="Times New Roman" w:hAnsi="Times New Roman" w:cs="Times New Roman"/>
-          <w:sz w:val="24"/>
-          <w:szCs w:val="24"/>
-        </w:rPr>
-        <w:t xml:space="preserve">Our objective is to select a proper infrastructure which will provide more functionality than the current infrastructure that is being used. And from we must select a specific infrastructure and determine why it is better than the rest of the infrastructures, the options are traditional server deployment, virtualized deployment and in housed (on site) or off-site (ISP) based deployment. </w:t>
-      </w:r>
-    </w:p>
-    <w:p>
-      <w:pPr>
-        <w:rPr>
-          <w:rFonts w:ascii="Times New Roman" w:hAnsi="Times New Roman" w:cs="Times New Roman"/>
-          <w:sz w:val="24"/>
-          <w:szCs w:val="24"/>
-        </w:rPr>
-      </w:pPr>
-    </w:p>
-    <w:p>
-      <w:pPr>
-        <w:rPr>
-          <w:rFonts w:ascii="Times New Roman" w:hAnsi="Times New Roman" w:cs="Times New Roman"/>
-          <w:b/>
-          <w:bCs/>
-          <w:sz w:val="24"/>
-          <w:szCs w:val="24"/>
-        </w:rPr>
-      </w:pPr>
-      <w:r>
-        <w:rPr>
-          <w:rFonts w:ascii="Times New Roman" w:hAnsi="Times New Roman" w:cs="Times New Roman"/>
-          <w:b/>
-          <w:bCs/>
-          <w:sz w:val="24"/>
-          <w:szCs w:val="24"/>
-        </w:rPr>
-        <w:t>Details about the Infrastructure</w:t>
-      </w:r>
-    </w:p>
-    <w:p>
-      <w:pPr>
-        <w:rPr>
-          <w:rFonts w:ascii="Times New Roman" w:hAnsi="Times New Roman" w:cs="Times New Roman"/>
-          <w:sz w:val="24"/>
-          <w:szCs w:val="24"/>
-        </w:rPr>
-      </w:pPr>
-      <w:r>
-        <w:rPr>
-          <w:rFonts w:ascii="Times New Roman" w:hAnsi="Times New Roman" w:cs="Times New Roman"/>
-          <w:sz w:val="24"/>
-          <w:szCs w:val="24"/>
-        </w:rPr>
-        <w:t xml:space="preserve">Each of these infrastructures has their own pros and cons and as the heads of IT operations it is our task to determine an infrastructure that is suitable for the organization. here is some information about each of these infrastructures which may be helpful when deciding an infrastructure for the business. </w:t>
-      </w:r>
-    </w:p>
-    <w:p>
-      <w:pPr>
-        <w:rPr>
-          <w:rFonts w:ascii="Times New Roman" w:hAnsi="Times New Roman" w:cs="Times New Roman"/>
-          <w:sz w:val="24"/>
-          <w:szCs w:val="24"/>
-          <w:u w:val="single"/>
-        </w:rPr>
-      </w:pPr>
-      <w:r>
-        <w:rPr>
-          <w:rFonts w:ascii="Times New Roman" w:hAnsi="Times New Roman" w:cs="Times New Roman"/>
-          <w:sz w:val="24"/>
-          <w:szCs w:val="24"/>
-          <w:u w:val="single"/>
-        </w:rPr>
-        <w:t>Traditional server deployment</w:t>
-      </w:r>
-    </w:p>
-    <w:p>
-      <w:pPr>
-        <w:rPr>
-          <w:rFonts w:ascii="Times New Roman" w:hAnsi="Times New Roman" w:cs="Times New Roman"/>
-          <w:sz w:val="24"/>
-          <w:szCs w:val="24"/>
-        </w:rPr>
-      </w:pPr>
-      <w:r>
-        <w:rPr>
-          <w:rFonts w:ascii="Times New Roman" w:hAnsi="Times New Roman" w:cs="Times New Roman"/>
-          <w:sz w:val="24"/>
-          <w:szCs w:val="24"/>
-        </w:rPr>
-        <w:t>The traditional server deployment has its pros and cons which may affect the decision of the infrastructure. Some of the pros are High performance and specialized hardware and another advantage is that. The disadvantages are inability to virtualize and expensive disaster recovery and these are only some of the drawbacks to this infrastructure and should be considered when choosing.</w:t>
-      </w:r>
-    </w:p>
-    <w:p>
-      <w:pPr>
-        <w:rPr>
-          <w:rFonts w:ascii="Times New Roman" w:hAnsi="Times New Roman" w:cs="Times New Roman"/>
-          <w:sz w:val="24"/>
-          <w:szCs w:val="24"/>
-          <w:u w:val="single"/>
-        </w:rPr>
-      </w:pPr>
-      <w:r>
-        <w:rPr>
-          <w:rFonts w:ascii="Times New Roman" w:hAnsi="Times New Roman" w:cs="Times New Roman"/>
-          <w:sz w:val="24"/>
-          <w:szCs w:val="24"/>
-          <w:u w:val="single"/>
-        </w:rPr>
-        <w:t xml:space="preserve">Virtualized deployment </w:t>
-      </w:r>
-    </w:p>
-    <w:p>
-      <w:pPr>
-        <w:rPr>
-          <w:rFonts w:ascii="Times New Roman" w:hAnsi="Times New Roman" w:cs="Times New Roman"/>
-          <w:sz w:val="24"/>
-          <w:szCs w:val="24"/>
-          <w:u w:val="single"/>
-        </w:rPr>
-      </w:pPr>
-      <w:r>
-        <w:rPr>
-          <w:rFonts w:ascii="Times New Roman" w:hAnsi="Times New Roman" w:cs="Times New Roman"/>
-          <w:sz w:val="24"/>
-          <w:szCs w:val="24"/>
-        </w:rPr>
-        <w:t xml:space="preserve">Server virtualization is a software architecture that allows more than one server operating system to run as a guest on a given physical server host. Some of the virtualization platforms are VMware, Xen and KVM. The virtualized deployment has its pros and cons some of its pros are less maintenance cost, less physical server and less energy cost. But this infrastructure also has some cons sing point of failure and high stress on single machine. So, deciding whether this </w:t>
-      </w:r>
-      <w:r>
-        <w:rPr>
-          <w:rFonts w:ascii="Times New Roman" w:hAnsi="Times New Roman" w:cs="Times New Roman"/>
-          <w:sz w:val="24"/>
-          <w:szCs w:val="24"/>
-        </w:rPr>
         <w:lastRenderedPageBreak/>
-        <w:t>infrastructural is perfect for the business depend on the type of business and functionalities the business needs to provide to the customers.</w:t>
-      </w:r>
-    </w:p>
-    <w:p>
-      <w:pPr>
-        <w:rPr>
-          <w:rFonts w:ascii="Times New Roman" w:hAnsi="Times New Roman" w:cs="Times New Roman"/>
-          <w:sz w:val="24"/>
-          <w:szCs w:val="24"/>
-          <w:u w:val="single"/>
-        </w:rPr>
-      </w:pPr>
-      <w:r>
-        <w:rPr>
-          <w:rFonts w:ascii="Times New Roman" w:hAnsi="Times New Roman" w:cs="Times New Roman"/>
-          <w:sz w:val="24"/>
-          <w:szCs w:val="24"/>
-          <w:u w:val="single"/>
-        </w:rPr>
-        <w:t>In housed or off-site based deployment</w:t>
-      </w:r>
-    </w:p>
-    <w:p>
-      <w:pPr>
-        <w:rPr>
-          <w:rFonts w:ascii="Times New Roman" w:hAnsi="Times New Roman" w:cs="Times New Roman"/>
-          <w:sz w:val="24"/>
-          <w:szCs w:val="24"/>
-        </w:rPr>
-      </w:pPr>
-      <w:r>
-        <w:rPr>
-          <w:rFonts w:ascii="Times New Roman" w:hAnsi="Times New Roman" w:cs="Times New Roman"/>
-          <w:sz w:val="24"/>
-          <w:szCs w:val="24"/>
-        </w:rPr>
-        <w:t>This infrastructure also has its pros and cons when it is chosen Just like the other infrastructures. Some of its pros are that Gives you physical control over your backup, keeps critical data in-house so No third party has access to your information and No need to rely on an Internet connection for access to data.  Then there are some disadvantages for this infrastructure, and they are Needs space in your workspace for a rack or server, dedicated IT support and No uptime or recovery time guarantees</w:t>
-      </w:r>
-      <w:r>
-        <w:rPr>
-          <w:rFonts w:ascii="Times New Roman" w:hAnsi="Times New Roman" w:cs="Times New Roman"/>
-          <w:color w:val="333F48"/>
-          <w:sz w:val="24"/>
-          <w:szCs w:val="24"/>
-          <w:shd w:val="clear" w:color="auto" w:fill="F3F3F3"/>
-        </w:rPr>
-        <w:t>.</w:t>
-      </w:r>
-      <w:r>
-        <w:rPr>
-          <w:rFonts w:ascii="Times New Roman" w:hAnsi="Times New Roman" w:cs="Times New Roman"/>
-          <w:sz w:val="24"/>
-          <w:szCs w:val="24"/>
-        </w:rPr>
-        <w:t xml:space="preserve"> So, it depends on the business whether this infrastructure in suitable to the business.</w:t>
-      </w:r>
-    </w:p>
-    <w:p>
-      <w:pPr>
-        <w:rPr>
-          <w:rFonts w:ascii="Times New Roman" w:hAnsi="Times New Roman" w:cs="Times New Roman"/>
-          <w:b/>
-          <w:bCs/>
-          <w:sz w:val="24"/>
-          <w:szCs w:val="24"/>
-        </w:rPr>
-      </w:pPr>
-    </w:p>
-    <w:p>
-      <w:pPr>
-        <w:rPr>
-          <w:rFonts w:ascii="Times New Roman" w:hAnsi="Times New Roman" w:cs="Times New Roman"/>
-          <w:b/>
-          <w:bCs/>
-          <w:sz w:val="24"/>
-          <w:szCs w:val="24"/>
-        </w:rPr>
-      </w:pPr>
-    </w:p>
-    <w:p>
-      <w:pPr>
-        <w:rPr>
-          <w:rFonts w:ascii="Times New Roman" w:hAnsi="Times New Roman" w:cs="Times New Roman"/>
-          <w:b/>
-          <w:bCs/>
-          <w:sz w:val="24"/>
-          <w:szCs w:val="24"/>
-        </w:rPr>
-      </w:pPr>
-      <w:r>
-        <w:rPr>
-          <w:rFonts w:ascii="Times New Roman" w:hAnsi="Times New Roman" w:cs="Times New Roman"/>
-          <w:b/>
-          <w:bCs/>
-          <w:sz w:val="24"/>
-          <w:szCs w:val="24"/>
-        </w:rPr>
-        <w:t>Project success</w:t>
-      </w:r>
-    </w:p>
-    <w:p>
-      <w:pPr>
-        <w:rPr>
-          <w:rFonts w:ascii="Times New Roman" w:hAnsi="Times New Roman" w:cs="Times New Roman"/>
-          <w:sz w:val="24"/>
-          <w:szCs w:val="24"/>
-        </w:rPr>
-      </w:pPr>
-      <w:r>
-        <w:rPr>
-          <w:rFonts w:ascii="Times New Roman" w:hAnsi="Times New Roman" w:cs="Times New Roman"/>
-          <w:sz w:val="24"/>
-          <w:szCs w:val="24"/>
-        </w:rPr>
-        <w:t>The project will be a success when the correct infrastructure is chosen and has a clear understanding why this specific infrastructure is better than the current and from the other options that were available and what are the new functionalities it will provide. In addition, the infrastructure should be implemented and completed within the given time period and the budget for the project to be successful.</w:t>
-      </w:r>
-    </w:p>
-    <w:p>
-      <w:pPr>
-        <w:pStyle w:val="ListParagraph"/>
-        <w:ind w:left="360"/>
-        <w:rPr>
-          <w:b/>
-          <w:bCs/>
-          <w:sz w:val="24"/>
-          <w:szCs w:val="24"/>
-        </w:rPr>
-      </w:pPr>
-    </w:p>
-    <w:p>
-      <w:pPr>
-        <w:rPr>
-          <w:b/>
-          <w:bCs/>
-          <w:sz w:val="24"/>
-          <w:szCs w:val="24"/>
-        </w:rPr>
-      </w:pPr>
-    </w:p>
-    <w:p>
-      <w:pPr>
-        <w:rPr>
-          <w:b/>
-          <w:bCs/>
-          <w:sz w:val="24"/>
-          <w:szCs w:val="24"/>
-        </w:rPr>
-      </w:pPr>
-    </w:p>
-    <w:p>
-      <w:pPr>
-        <w:pBdr>
-          <w:bottom w:val="single" w:sz="6" w:space="1" w:color="auto"/>
-        </w:pBdr>
-        <w:rPr>
-          <w:b/>
-          <w:bCs/>
-          <w:sz w:val="24"/>
-          <w:szCs w:val="24"/>
-        </w:rPr>
-      </w:pPr>
-      <w:r>
-        <w:rPr>
-          <w:b/>
-          <w:bCs/>
-          <w:sz w:val="24"/>
-          <w:szCs w:val="24"/>
-        </w:rPr>
-        <w:t>RYAN</w:t>
-      </w:r>
-    </w:p>
-    <w:p>
-      <w:pPr>
-        <w:pStyle w:val="ListParagraph"/>
-        <w:numPr>
-          <w:ilvl w:val="0"/>
-          <w:numId w:val="1"/>
-        </w:numPr>
-        <w:rPr>
-          <w:b/>
-          <w:bCs/>
-          <w:sz w:val="24"/>
-          <w:szCs w:val="24"/>
-        </w:rPr>
-      </w:pPr>
-    </w:p>
-    <w:p>
-      <w:pPr>
-        <w:rPr>
-          <w:b/>
-          <w:bCs/>
-          <w:sz w:val="24"/>
-          <w:szCs w:val="24"/>
-        </w:rPr>
-      </w:pPr>
-    </w:p>
-    <w:p>
-      <w:pPr>
-        <w:rPr>
-          <w:b/>
-          <w:bCs/>
-          <w:sz w:val="24"/>
-          <w:szCs w:val="24"/>
-        </w:rPr>
-      </w:pPr>
-    </w:p>
-    <w:p>
-      <w:pPr>
-        <w:pBdr>
-          <w:bottom w:val="single" w:sz="6" w:space="1" w:color="auto"/>
-        </w:pBdr>
-        <w:rPr>
-          <w:b/>
-          <w:bCs/>
-          <w:sz w:val="24"/>
-          <w:szCs w:val="24"/>
-        </w:rPr>
-      </w:pPr>
-      <w:r>
-        <w:rPr>
-          <w:b/>
-          <w:bCs/>
-          <w:sz w:val="24"/>
-          <w:szCs w:val="24"/>
-        </w:rPr>
         <w:t>ISHAN</w:t>
       </w:r>
+      <w:bookmarkStart w:id="0" w:name="_GoBack"/>
+      <w:bookmarkEnd w:id="0"/>
     </w:p>
     <w:p>
       <w:pPr>
@@ -1138,7 +2542,6 @@
         <w:spacing w:after="0" w:line="240" w:lineRule="auto"/>
       </w:pPr>
       <w:r>
-        <w:lastRenderedPageBreak/>
         <w:t>Storage and logistic centers.</w:t>
       </w:r>
     </w:p>
@@ -1271,7 +2674,7 @@
                     </pic:cNvPicPr>
                   </pic:nvPicPr>
                   <pic:blipFill>
-                    <a:blip r:embed="rId12">
+                    <a:blip r:embed="rId13">
                       <a:extLst>
                         <a:ext uri="{28A0092B-C50C-407E-A947-70E740481C1C}">
                           <a14:useLocalDpi xmlns:a14="http://schemas.microsoft.com/office/drawing/2010/main" val="0"/>
@@ -1319,8 +2722,6 @@
       <w:r>
         <w:br w:type="page"/>
       </w:r>
-      <w:bookmarkStart w:id="0" w:name="_GoBack"/>
-      <w:bookmarkEnd w:id="0"/>
     </w:p>
     <w:p>
       <w:pPr>
@@ -1430,6 +2831,18 @@
     <w:p/>
     <w:p/>
     <w:p/>
+    <w:p/>
+    <w:p/>
+    <w:p/>
+    <w:p/>
+    <w:p/>
+    <w:p/>
+    <w:p/>
+    <w:p/>
+    <w:p/>
+    <w:p/>
+    <w:p/>
+    <w:p/>
     <w:p>
       <w:pPr>
         <w:rPr>
@@ -1448,73 +2861,266 @@
           <w:szCs w:val="28"/>
           <w:u w:val="single"/>
         </w:rPr>
+        <w:lastRenderedPageBreak/>
         <w:t xml:space="preserve">References </w:t>
       </w:r>
     </w:p>
     <w:p>
       <w:pPr>
-        <w:rPr>
-          <w:rFonts w:ascii="Arial" w:hAnsi="Arial" w:cs="Arial"/>
-          <w:color w:val="7B7C7E"/>
-          <w:sz w:val="21"/>
-          <w:szCs w:val="21"/>
+        <w:spacing w:line="360" w:lineRule="auto"/>
+        <w:jc w:val="both"/>
+        <w:rPr>
+          <w:rFonts w:ascii="Times New Roman" w:hAnsi="Times New Roman" w:cs="Times New Roman"/>
+          <w:color w:val="0D0D0D" w:themeColor="text1" w:themeTint="F2"/>
+          <w:sz w:val="24"/>
+          <w:szCs w:val="24"/>
           <w:shd w:val="clear" w:color="auto" w:fill="FFFFFF"/>
         </w:rPr>
       </w:pPr>
-      <w:bookmarkStart w:id="1" w:name="_Hlk36926062"/>
+      <w:r>
+        <w:rPr>
+          <w:rFonts w:ascii="Times New Roman" w:hAnsi="Times New Roman" w:cs="Times New Roman"/>
+          <w:color w:val="0D0D0D" w:themeColor="text1" w:themeTint="F2"/>
+          <w:sz w:val="24"/>
+          <w:szCs w:val="24"/>
+          <w:shd w:val="clear" w:color="auto" w:fill="FFFFFF"/>
+        </w:rPr>
+        <w:t>AALPHA (2020) </w:t>
+      </w:r>
       <w:proofErr w:type="spellStart"/>
       <w:r>
         <w:rPr>
-          <w:rFonts w:ascii="Arial" w:hAnsi="Arial" w:cs="Arial"/>
-          <w:color w:val="7B7C7E"/>
-          <w:sz w:val="21"/>
-          <w:szCs w:val="21"/>
-          <w:shd w:val="clear" w:color="auto" w:fill="FFFFFF"/>
-        </w:rPr>
-        <w:t>flexjobs</w:t>
-      </w:r>
-      <w:proofErr w:type="spellEnd"/>
-      <w:r>
-        <w:rPr>
-          <w:rFonts w:ascii="Arial" w:hAnsi="Arial" w:cs="Arial"/>
-          <w:color w:val="7B7C7E"/>
-          <w:sz w:val="21"/>
-          <w:szCs w:val="21"/>
-          <w:shd w:val="clear" w:color="auto" w:fill="FFFFFF"/>
-        </w:rPr>
-        <w:t xml:space="preserve"> (2020) </w:t>
-      </w:r>
-      <w:bookmarkEnd w:id="1"/>
-      <w:r>
-        <w:rPr>
-          <w:rFonts w:ascii="Arial" w:hAnsi="Arial" w:cs="Arial"/>
+          <w:rFonts w:ascii="Times New Roman" w:hAnsi="Times New Roman" w:cs="Times New Roman"/>
           <w:i/>
           <w:iCs/>
-          <w:color w:val="7B7C7E"/>
-          <w:sz w:val="21"/>
-          <w:szCs w:val="21"/>
+          <w:color w:val="0D0D0D" w:themeColor="text1" w:themeTint="F2"/>
+          <w:sz w:val="24"/>
+          <w:szCs w:val="24"/>
           <w:shd w:val="clear" w:color="auto" w:fill="FFFFFF"/>
         </w:rPr>
-        <w:t>Remote Work Statistics: Shifting Norms and Expectations</w:t>
-      </w:r>
-      <w:r>
-        <w:rPr>
-          <w:rFonts w:ascii="Arial" w:hAnsi="Arial" w:cs="Arial"/>
-          <w:color w:val="7B7C7E"/>
-          <w:sz w:val="21"/>
-          <w:szCs w:val="21"/>
+        <w:t>saas</w:t>
+      </w:r>
+      <w:proofErr w:type="spellEnd"/>
+      <w:r>
+        <w:rPr>
+          <w:rFonts w:ascii="Times New Roman" w:hAnsi="Times New Roman" w:cs="Times New Roman"/>
+          <w:i/>
+          <w:iCs/>
+          <w:color w:val="0D0D0D" w:themeColor="text1" w:themeTint="F2"/>
+          <w:sz w:val="24"/>
+          <w:szCs w:val="24"/>
           <w:shd w:val="clear" w:color="auto" w:fill="FFFFFF"/>
         </w:rPr>
+        <w:t xml:space="preserve"> </w:t>
+      </w:r>
+      <w:proofErr w:type="gramStart"/>
+      <w:r>
+        <w:rPr>
+          <w:rFonts w:ascii="Times New Roman" w:hAnsi="Times New Roman" w:cs="Times New Roman"/>
+          <w:i/>
+          <w:iCs/>
+          <w:color w:val="0D0D0D" w:themeColor="text1" w:themeTint="F2"/>
+          <w:sz w:val="24"/>
+          <w:szCs w:val="24"/>
+          <w:shd w:val="clear" w:color="auto" w:fill="FFFFFF"/>
+        </w:rPr>
+        <w:t>users</w:t>
+      </w:r>
+      <w:proofErr w:type="gramEnd"/>
+      <w:r>
+        <w:rPr>
+          <w:rFonts w:ascii="Times New Roman" w:hAnsi="Times New Roman" w:cs="Times New Roman"/>
+          <w:i/>
+          <w:iCs/>
+          <w:color w:val="0D0D0D" w:themeColor="text1" w:themeTint="F2"/>
+          <w:sz w:val="24"/>
+          <w:szCs w:val="24"/>
+          <w:shd w:val="clear" w:color="auto" w:fill="FFFFFF"/>
+        </w:rPr>
+        <w:t xml:space="preserve"> preference</w:t>
+      </w:r>
+      <w:r>
+        <w:rPr>
+          <w:rFonts w:ascii="Times New Roman" w:hAnsi="Times New Roman" w:cs="Times New Roman"/>
+          <w:color w:val="0D0D0D" w:themeColor="text1" w:themeTint="F2"/>
+          <w:sz w:val="24"/>
+          <w:szCs w:val="24"/>
+          <w:shd w:val="clear" w:color="auto" w:fill="FFFFFF"/>
+        </w:rPr>
         <w:t>. Available at: </w:t>
       </w:r>
-      <w:hyperlink r:id="rId13" w:history="1">
+      <w:hyperlink r:id="rId14" w:history="1">
         <w:r>
           <w:rPr>
             <w:rStyle w:val="Hyperlink"/>
-            <w:rFonts w:ascii="Arial" w:hAnsi="Arial" w:cs="Arial"/>
-            <w:color w:val="0088CC"/>
-            <w:sz w:val="21"/>
-            <w:szCs w:val="21"/>
+            <w:rFonts w:ascii="Times New Roman" w:hAnsi="Times New Roman" w:cs="Times New Roman"/>
+            <w:color w:val="0D0D0D" w:themeColor="text1" w:themeTint="F2"/>
+            <w:sz w:val="24"/>
+            <w:szCs w:val="24"/>
+            <w:shd w:val="clear" w:color="auto" w:fill="FFFFFF"/>
+          </w:rPr>
+          <w:t>https://www.aalpha.net/blog/how-to-develop-a-cloud-based-saas-application-software-product/attachment/saas-users-preference/</w:t>
+        </w:r>
+      </w:hyperlink>
+      <w:r>
+        <w:rPr>
+          <w:rFonts w:ascii="Times New Roman" w:hAnsi="Times New Roman" w:cs="Times New Roman"/>
+          <w:color w:val="0D0D0D" w:themeColor="text1" w:themeTint="F2"/>
+          <w:sz w:val="24"/>
+          <w:szCs w:val="24"/>
+          <w:shd w:val="clear" w:color="auto" w:fill="FFFFFF"/>
+        </w:rPr>
+        <w:t> (Accessed: 02 April 2020).</w:t>
+      </w:r>
+    </w:p>
+    <w:p>
+      <w:pPr>
+        <w:spacing w:line="360" w:lineRule="auto"/>
+        <w:jc w:val="both"/>
+        <w:rPr>
+          <w:rFonts w:ascii="Times New Roman" w:hAnsi="Times New Roman" w:cs="Times New Roman"/>
+          <w:color w:val="0D0D0D" w:themeColor="text1" w:themeTint="F2"/>
+          <w:sz w:val="24"/>
+          <w:szCs w:val="24"/>
+          <w:shd w:val="clear" w:color="auto" w:fill="FFFFFF"/>
+        </w:rPr>
+      </w:pPr>
+      <w:bookmarkStart w:id="1" w:name="_Hlk36926784"/>
+      <w:proofErr w:type="spellStart"/>
+      <w:r>
+        <w:rPr>
+          <w:rFonts w:ascii="Times New Roman" w:hAnsi="Times New Roman" w:cs="Times New Roman"/>
+          <w:color w:val="0D0D0D" w:themeColor="text1" w:themeTint="F2"/>
+          <w:sz w:val="24"/>
+          <w:szCs w:val="24"/>
+          <w:shd w:val="clear" w:color="auto" w:fill="FFFFFF"/>
+        </w:rPr>
+        <w:t>FinancesOnline</w:t>
+      </w:r>
+      <w:proofErr w:type="spellEnd"/>
+      <w:r>
+        <w:rPr>
+          <w:rFonts w:ascii="Times New Roman" w:hAnsi="Times New Roman" w:cs="Times New Roman"/>
+          <w:color w:val="0D0D0D" w:themeColor="text1" w:themeTint="F2"/>
+          <w:sz w:val="24"/>
+          <w:szCs w:val="24"/>
+          <w:shd w:val="clear" w:color="auto" w:fill="FFFFFF"/>
+        </w:rPr>
+        <w:t xml:space="preserve"> (2020) </w:t>
+      </w:r>
+      <w:bookmarkEnd w:id="1"/>
+      <w:r>
+        <w:rPr>
+          <w:rFonts w:ascii="Times New Roman" w:hAnsi="Times New Roman" w:cs="Times New Roman"/>
+          <w:i/>
+          <w:iCs/>
+          <w:color w:val="0D0D0D" w:themeColor="text1" w:themeTint="F2"/>
+          <w:sz w:val="24"/>
+          <w:szCs w:val="24"/>
+          <w:shd w:val="clear" w:color="auto" w:fill="FFFFFF"/>
+        </w:rPr>
+        <w:t>62 SaaS Statistics You Must Learn: 2020 Market Share &amp; Data Analysis</w:t>
+      </w:r>
+      <w:r>
+        <w:rPr>
+          <w:rFonts w:ascii="Times New Roman" w:hAnsi="Times New Roman" w:cs="Times New Roman"/>
+          <w:color w:val="0D0D0D" w:themeColor="text1" w:themeTint="F2"/>
+          <w:sz w:val="24"/>
+          <w:szCs w:val="24"/>
+          <w:shd w:val="clear" w:color="auto" w:fill="FFFFFF"/>
+        </w:rPr>
+        <w:t>. Available at: </w:t>
+      </w:r>
+      <w:hyperlink r:id="rId15" w:history="1">
+        <w:r>
+          <w:rPr>
+            <w:rStyle w:val="Hyperlink"/>
+            <w:rFonts w:ascii="Times New Roman" w:hAnsi="Times New Roman" w:cs="Times New Roman"/>
+            <w:color w:val="0D0D0D" w:themeColor="text1" w:themeTint="F2"/>
+            <w:sz w:val="24"/>
+            <w:szCs w:val="24"/>
+            <w:shd w:val="clear" w:color="auto" w:fill="FFFFFF"/>
+          </w:rPr>
+          <w:t>https://financesonline.com/saas-statistics/</w:t>
+        </w:r>
+      </w:hyperlink>
+      <w:r>
+        <w:rPr>
+          <w:rFonts w:ascii="Times New Roman" w:hAnsi="Times New Roman" w:cs="Times New Roman"/>
+          <w:color w:val="0D0D0D" w:themeColor="text1" w:themeTint="F2"/>
+          <w:sz w:val="24"/>
+          <w:szCs w:val="24"/>
+          <w:shd w:val="clear" w:color="auto" w:fill="FFFFFF"/>
+        </w:rPr>
+        <w:t> (Accessed: 02 April 2020).</w:t>
+      </w:r>
+    </w:p>
+    <w:p>
+      <w:pPr>
+        <w:spacing w:line="360" w:lineRule="auto"/>
+        <w:jc w:val="both"/>
+        <w:rPr>
+          <w:rFonts w:ascii="Times New Roman" w:hAnsi="Times New Roman" w:cs="Times New Roman"/>
+          <w:color w:val="0D0D0D" w:themeColor="text1" w:themeTint="F2"/>
+          <w:sz w:val="24"/>
+          <w:szCs w:val="24"/>
+          <w:shd w:val="clear" w:color="auto" w:fill="FFFFFF"/>
+        </w:rPr>
+      </w:pPr>
+      <w:bookmarkStart w:id="2" w:name="_Hlk36926062"/>
+      <w:proofErr w:type="spellStart"/>
+      <w:r>
+        <w:rPr>
+          <w:rFonts w:ascii="Times New Roman" w:hAnsi="Times New Roman" w:cs="Times New Roman"/>
+          <w:color w:val="0D0D0D" w:themeColor="text1" w:themeTint="F2"/>
+          <w:sz w:val="24"/>
+          <w:szCs w:val="24"/>
+          <w:shd w:val="clear" w:color="auto" w:fill="FFFFFF"/>
+        </w:rPr>
+        <w:t>flexjobs</w:t>
+      </w:r>
+      <w:proofErr w:type="spellEnd"/>
+      <w:r>
+        <w:rPr>
+          <w:rFonts w:ascii="Times New Roman" w:hAnsi="Times New Roman" w:cs="Times New Roman"/>
+          <w:color w:val="0D0D0D" w:themeColor="text1" w:themeTint="F2"/>
+          <w:sz w:val="24"/>
+          <w:szCs w:val="24"/>
+          <w:shd w:val="clear" w:color="auto" w:fill="FFFFFF"/>
+        </w:rPr>
+        <w:t xml:space="preserve"> (2020) </w:t>
+      </w:r>
+      <w:bookmarkEnd w:id="2"/>
+      <w:r>
+        <w:rPr>
+          <w:rFonts w:ascii="Times New Roman" w:hAnsi="Times New Roman" w:cs="Times New Roman"/>
+          <w:i/>
+          <w:iCs/>
+          <w:color w:val="0D0D0D" w:themeColor="text1" w:themeTint="F2"/>
+          <w:sz w:val="24"/>
+          <w:szCs w:val="24"/>
+          <w:shd w:val="clear" w:color="auto" w:fill="FFFFFF"/>
+        </w:rPr>
+        <w:t>Remote Work Statistics: Shifting Norms and Expectations</w:t>
+      </w:r>
+      <w:r>
+        <w:rPr>
+          <w:rFonts w:ascii="Times New Roman" w:hAnsi="Times New Roman" w:cs="Times New Roman"/>
+          <w:color w:val="0D0D0D" w:themeColor="text1" w:themeTint="F2"/>
+          <w:sz w:val="24"/>
+          <w:szCs w:val="24"/>
+          <w:shd w:val="clear" w:color="auto" w:fill="FFFFFF"/>
+        </w:rPr>
+        <w:t>. Available at: </w:t>
+      </w:r>
+      <w:hyperlink r:id="rId16" w:history="1">
+        <w:r>
+          <w:rPr>
+            <w:rStyle w:val="Hyperlink"/>
+            <w:rFonts w:ascii="Times New Roman" w:hAnsi="Times New Roman" w:cs="Times New Roman"/>
+            <w:color w:val="0D0D0D" w:themeColor="text1" w:themeTint="F2"/>
+            <w:sz w:val="24"/>
+            <w:szCs w:val="24"/>
             <w:shd w:val="clear" w:color="auto" w:fill="FFFFFF"/>
           </w:rPr>
           <w:t>https://www.flexjobs.com/blog/post/remote-work-statistics/</w:t>
@@ -1522,10 +3128,10 @@
       </w:hyperlink>
       <w:r>
         <w:rPr>
-          <w:rFonts w:ascii="Arial" w:hAnsi="Arial" w:cs="Arial"/>
-          <w:color w:val="7B7C7E"/>
-          <w:sz w:val="21"/>
-          <w:szCs w:val="21"/>
+          <w:rFonts w:ascii="Times New Roman" w:hAnsi="Times New Roman" w:cs="Times New Roman"/>
+          <w:color w:val="0D0D0D" w:themeColor="text1" w:themeTint="F2"/>
+          <w:sz w:val="24"/>
+          <w:szCs w:val="24"/>
           <w:shd w:val="clear" w:color="auto" w:fill="FFFFFF"/>
         </w:rPr>
         <w:t> (Accessed: 03 April 2020).</w:t>
@@ -1533,179 +3139,94 @@
     </w:p>
     <w:p>
       <w:pPr>
-        <w:rPr>
-          <w:rFonts w:ascii="Arial" w:hAnsi="Arial" w:cs="Arial"/>
-          <w:color w:val="7B7C7E"/>
-          <w:sz w:val="21"/>
-          <w:szCs w:val="21"/>
+        <w:spacing w:line="360" w:lineRule="auto"/>
+        <w:jc w:val="both"/>
+        <w:rPr>
+          <w:rFonts w:ascii="Times New Roman" w:hAnsi="Times New Roman" w:cs="Times New Roman"/>
+          <w:color w:val="0D0D0D" w:themeColor="text1" w:themeTint="F2"/>
+          <w:sz w:val="24"/>
+          <w:szCs w:val="24"/>
+        </w:rPr>
+      </w:pPr>
+      <w:r>
+        <w:rPr>
+          <w:rFonts w:ascii="Times New Roman" w:hAnsi="Times New Roman" w:cs="Times New Roman"/>
+          <w:color w:val="0D0D0D" w:themeColor="text1" w:themeTint="F2"/>
+          <w:sz w:val="24"/>
+          <w:szCs w:val="24"/>
           <w:shd w:val="clear" w:color="auto" w:fill="FFFFFF"/>
         </w:rPr>
-      </w:pPr>
-      <w:bookmarkStart w:id="2" w:name="_Hlk36926784"/>
-      <w:proofErr w:type="spellStart"/>
-      <w:r>
-        <w:rPr>
-          <w:rFonts w:ascii="Arial" w:hAnsi="Arial" w:cs="Arial"/>
-          <w:color w:val="7B7C7E"/>
-          <w:sz w:val="21"/>
-          <w:szCs w:val="21"/>
-          <w:shd w:val="clear" w:color="auto" w:fill="FFFFFF"/>
-        </w:rPr>
-        <w:t>FinancesOnline</w:t>
-      </w:r>
-      <w:proofErr w:type="spellEnd"/>
-      <w:r>
-        <w:rPr>
-          <w:rFonts w:ascii="Arial" w:hAnsi="Arial" w:cs="Arial"/>
-          <w:color w:val="7B7C7E"/>
-          <w:sz w:val="21"/>
-          <w:szCs w:val="21"/>
-          <w:shd w:val="clear" w:color="auto" w:fill="FFFFFF"/>
-        </w:rPr>
-        <w:t xml:space="preserve"> (2020) </w:t>
-      </w:r>
-      <w:bookmarkEnd w:id="2"/>
-      <w:r>
-        <w:rPr>
-          <w:rFonts w:ascii="Arial" w:hAnsi="Arial" w:cs="Arial"/>
+        <w:t>Ouellette, C., 2020. </w:t>
+      </w:r>
+      <w:r>
+        <w:rPr>
+          <w:rFonts w:ascii="Times New Roman" w:hAnsi="Times New Roman" w:cs="Times New Roman"/>
           <w:i/>
           <w:iCs/>
-          <w:color w:val="7B7C7E"/>
-          <w:sz w:val="21"/>
-          <w:szCs w:val="21"/>
+          <w:color w:val="0D0D0D" w:themeColor="text1" w:themeTint="F2"/>
+          <w:sz w:val="24"/>
+          <w:szCs w:val="24"/>
           <w:shd w:val="clear" w:color="auto" w:fill="FFFFFF"/>
         </w:rPr>
-        <w:t>62 SaaS Statistics You Must Learn: 2020 Market Share &amp; Data Analysis</w:t>
-      </w:r>
-      <w:r>
-        <w:rPr>
-          <w:rFonts w:ascii="Arial" w:hAnsi="Arial" w:cs="Arial"/>
-          <w:color w:val="7B7C7E"/>
-          <w:sz w:val="21"/>
-          <w:szCs w:val="21"/>
-          <w:shd w:val="clear" w:color="auto" w:fill="FFFFFF"/>
-        </w:rPr>
-        <w:t>. Available at: </w:t>
-      </w:r>
-      <w:hyperlink r:id="rId14" w:history="1">
-        <w:r>
-          <w:rPr>
-            <w:rStyle w:val="Hyperlink"/>
-            <w:rFonts w:ascii="Arial" w:hAnsi="Arial" w:cs="Arial"/>
-            <w:color w:val="0088CC"/>
-            <w:sz w:val="21"/>
-            <w:szCs w:val="21"/>
-            <w:shd w:val="clear" w:color="auto" w:fill="FFFFFF"/>
-          </w:rPr>
-          <w:t>https://financesonline.com/saas-statistics/</w:t>
-        </w:r>
-      </w:hyperlink>
-      <w:r>
-        <w:rPr>
-          <w:rFonts w:ascii="Arial" w:hAnsi="Arial" w:cs="Arial"/>
-          <w:color w:val="7B7C7E"/>
-          <w:sz w:val="21"/>
-          <w:szCs w:val="21"/>
-          <w:shd w:val="clear" w:color="auto" w:fill="FFFFFF"/>
-        </w:rPr>
-        <w:t> (Accessed: 02 April 2020).</w:t>
-      </w:r>
-    </w:p>
-    <w:p>
-      <w:r>
-        <w:rPr>
-          <w:rFonts w:ascii="Arial" w:hAnsi="Arial" w:cs="Arial"/>
-          <w:color w:val="7B7C7E"/>
-          <w:sz w:val="21"/>
-          <w:szCs w:val="21"/>
-          <w:shd w:val="clear" w:color="auto" w:fill="FFFFFF"/>
-        </w:rPr>
-        <w:t>AALPHA (2020) </w:t>
-      </w:r>
-      <w:proofErr w:type="spellStart"/>
-      <w:r>
-        <w:rPr>
-          <w:rFonts w:ascii="Arial" w:hAnsi="Arial" w:cs="Arial"/>
+        <w:t xml:space="preserve">Online Shopping Statistics You Need </w:t>
+      </w:r>
+      <w:proofErr w:type="gramStart"/>
+      <w:r>
+        <w:rPr>
+          <w:rFonts w:ascii="Times New Roman" w:hAnsi="Times New Roman" w:cs="Times New Roman"/>
           <w:i/>
           <w:iCs/>
-          <w:color w:val="7B7C7E"/>
-          <w:sz w:val="21"/>
-          <w:szCs w:val="21"/>
+          <w:color w:val="0D0D0D" w:themeColor="text1" w:themeTint="F2"/>
+          <w:sz w:val="24"/>
+          <w:szCs w:val="24"/>
           <w:shd w:val="clear" w:color="auto" w:fill="FFFFFF"/>
         </w:rPr>
-        <w:t>saas</w:t>
-      </w:r>
-      <w:proofErr w:type="spellEnd"/>
-      <w:r>
-        <w:rPr>
-          <w:rFonts w:ascii="Arial" w:hAnsi="Arial" w:cs="Arial"/>
+        <w:t>To</w:t>
+      </w:r>
+      <w:proofErr w:type="gramEnd"/>
+      <w:r>
+        <w:rPr>
+          <w:rFonts w:ascii="Times New Roman" w:hAnsi="Times New Roman" w:cs="Times New Roman"/>
           <w:i/>
           <w:iCs/>
-          <w:color w:val="7B7C7E"/>
-          <w:sz w:val="21"/>
-          <w:szCs w:val="21"/>
+          <w:color w:val="0D0D0D" w:themeColor="text1" w:themeTint="F2"/>
+          <w:sz w:val="24"/>
+          <w:szCs w:val="24"/>
           <w:shd w:val="clear" w:color="auto" w:fill="FFFFFF"/>
         </w:rPr>
-        <w:t xml:space="preserve"> </w:t>
-      </w:r>
-      <w:proofErr w:type="gramStart"/>
-      <w:r>
-        <w:rPr>
-          <w:rFonts w:ascii="Arial" w:hAnsi="Arial" w:cs="Arial"/>
-          <w:i/>
-          <w:iCs/>
-          <w:color w:val="7B7C7E"/>
-          <w:sz w:val="21"/>
-          <w:szCs w:val="21"/>
+        <w:t xml:space="preserve"> Know In 2020</w:t>
+      </w:r>
+      <w:r>
+        <w:rPr>
+          <w:rFonts w:ascii="Times New Roman" w:hAnsi="Times New Roman" w:cs="Times New Roman"/>
+          <w:color w:val="0D0D0D" w:themeColor="text1" w:themeTint="F2"/>
+          <w:sz w:val="24"/>
+          <w:szCs w:val="24"/>
           <w:shd w:val="clear" w:color="auto" w:fill="FFFFFF"/>
         </w:rPr>
-        <w:t>users</w:t>
-      </w:r>
-      <w:proofErr w:type="gramEnd"/>
-      <w:r>
-        <w:rPr>
-          <w:rFonts w:ascii="Arial" w:hAnsi="Arial" w:cs="Arial"/>
-          <w:i/>
-          <w:iCs/>
-          <w:color w:val="7B7C7E"/>
-          <w:sz w:val="21"/>
-          <w:szCs w:val="21"/>
+        <w:t xml:space="preserve">. [online] </w:t>
+      </w:r>
+      <w:proofErr w:type="spellStart"/>
+      <w:r>
+        <w:rPr>
+          <w:rFonts w:ascii="Times New Roman" w:hAnsi="Times New Roman" w:cs="Times New Roman"/>
+          <w:color w:val="0D0D0D" w:themeColor="text1" w:themeTint="F2"/>
+          <w:sz w:val="24"/>
+          <w:szCs w:val="24"/>
           <w:shd w:val="clear" w:color="auto" w:fill="FFFFFF"/>
         </w:rPr>
-        <w:t xml:space="preserve"> preference</w:t>
-      </w:r>
-      <w:r>
-        <w:rPr>
-          <w:rFonts w:ascii="Arial" w:hAnsi="Arial" w:cs="Arial"/>
-          <w:color w:val="7B7C7E"/>
-          <w:sz w:val="21"/>
-          <w:szCs w:val="21"/>
+        <w:t>OptinMonster</w:t>
+      </w:r>
+      <w:proofErr w:type="spellEnd"/>
+      <w:r>
+        <w:rPr>
+          <w:rFonts w:ascii="Times New Roman" w:hAnsi="Times New Roman" w:cs="Times New Roman"/>
+          <w:color w:val="0D0D0D" w:themeColor="text1" w:themeTint="F2"/>
+          <w:sz w:val="24"/>
+          <w:szCs w:val="24"/>
           <w:shd w:val="clear" w:color="auto" w:fill="FFFFFF"/>
         </w:rPr>
-        <w:t>. Available at: </w:t>
-      </w:r>
-      <w:hyperlink r:id="rId15" w:history="1">
-        <w:r>
-          <w:rPr>
-            <w:rStyle w:val="Hyperlink"/>
-            <w:rFonts w:ascii="Arial" w:hAnsi="Arial" w:cs="Arial"/>
-            <w:color w:val="0088CC"/>
-            <w:sz w:val="21"/>
-            <w:szCs w:val="21"/>
-            <w:shd w:val="clear" w:color="auto" w:fill="FFFFFF"/>
-          </w:rPr>
-          <w:t>https://www.aalpha.net/blog/how-to-develop-a-cloud-based-saas-application-software-product/attachment/saas-users-preference/</w:t>
-        </w:r>
-      </w:hyperlink>
-      <w:r>
-        <w:rPr>
-          <w:rFonts w:ascii="Arial" w:hAnsi="Arial" w:cs="Arial"/>
-          <w:color w:val="7B7C7E"/>
-          <w:sz w:val="21"/>
-          <w:szCs w:val="21"/>
-          <w:shd w:val="clear" w:color="auto" w:fill="FFFFFF"/>
-        </w:rPr>
-        <w:t> (Accessed: 02 April 2020).</w:t>
+        <w:t>. Available at: &lt;https://optinmonster.com/online-shopping-statistics/&gt; [Accessed 5 April 2020].</w:t>
       </w:r>
     </w:p>
     <w:sectPr>
@@ -1719,8 +3240,347 @@
 </file>
 
 <file path=word/numbering.xml><?xml version="1.0" encoding="utf-8"?>
-<w:numbering xmlns:wpc="http://schemas.microsoft.com/office/word/2010/wordprocessingCanvas" xmlns:cx="http://schemas.microsoft.com/office/drawing/2014/chartex" xmlns:cx1="http://schemas.microsoft.com/office/drawing/2015/9/8/chartex" xmlns:cx2="http://schemas.microsoft.com/office/drawing/2015/10/21/chartex" xmlns:cx3="http://schemas.microsoft.com/office/drawing/2016/5/9/chartex" xmlns:cx4="http://schemas.microsoft.com/office/drawing/2016/5/10/chartex" xmlns:cx5="http://schemas.microsoft.com/office/drawing/2016/5/11/chartex" xmlns:cx6="http://schemas.microsoft.com/office/drawing/2016/5/12/chartex" xmlns:cx7="http://schemas.microsoft.com/office/drawing/2016/5/13/chartex" xmlns:cx8="http://schemas.microsoft.com/office/drawing/2016/5/14/chartex" xmlns:mc="http://schemas.openxmlformats.org/markup-compatibility/2006" xmlns:aink="http://schemas.microsoft.com/office/drawing/2016/ink" xmlns:am3d="http://schemas.microsoft.com/office/drawing/2017/model3d" xmlns:o="urn:schemas-microsoft-com:office:office" xmlns:r="http://schemas.openxmlformats.org/officeDocument/2006/relationships" xmlns:m="http://schemas.openxmlformats.org/officeDocument/2006/math" xmlns:v="urn:schemas-microsoft-com:vml" xmlns:wp14="http://schemas.microsoft.com/office/word/2010/wordprocessingDrawing" xmlns:wp="http://schemas.openxmlformats.org/drawingml/2006/wordprocessingDrawing" xmlns:w10="urn:schemas-microsoft-com:office:word" xmlns:w="http://schemas.openxmlformats.org/wordprocessingml/2006/main" xmlns:w14="http://schemas.microsoft.com/office/word/2010/wordml" xmlns:w15="http://schemas.microsoft.com/office/word/2012/wordml" xmlns:w16cid="http://schemas.microsoft.com/office/word/2016/wordml/cid" xmlns:w16se="http://schemas.microsoft.com/office/word/2015/wordml/symex" xmlns:wpg="http://schemas.microsoft.com/office/word/2010/wordprocessingGroup" xmlns:wpi="http://schemas.microsoft.com/office/word/2010/wordprocessingInk" xmlns:wne="http://schemas.microsoft.com/office/word/2006/wordml" xmlns:wps="http://schemas.microsoft.com/office/word/2010/wordprocessingShape" mc:Ignorable="w14 w15 w16se w16cid wp14">
+<w:numbering xmlns:wpc="http://schemas.microsoft.com/office/word/2010/wordprocessingCanvas" xmlns:cx="http://schemas.microsoft.com/office/drawing/2014/chartex" xmlns:cx1="http://schemas.microsoft.com/office/drawing/2015/9/8/chartex" xmlns:cx2="http://schemas.microsoft.com/office/drawing/2015/10/21/chartex" xmlns:cx3="http://schemas.microsoft.com/office/drawing/2016/5/9/chartex" xmlns:cx4="http://schemas.microsoft.com/office/drawing/2016/5/10/chartex" xmlns:cx5="http://schemas.microsoft.com/office/drawing/2016/5/11/chartex" xmlns:cx6="http://schemas.microsoft.com/office/drawing/2016/5/12/chartex" xmlns:cx7="http://schemas.microsoft.com/office/drawing/2016/5/13/chartex" xmlns:cx8="http://schemas.microsoft.com/office/drawing/2016/5/14/chartex" xmlns:mc="http://schemas.openxmlformats.org/markup-compatibility/2006" xmlns:aink="http://schemas.microsoft.com/office/drawing/2016/ink" xmlns:am3d="http://schemas.microsoft.com/office/drawing/2017/model3d" xmlns:o="urn:schemas-microsoft-com:office:office" xmlns:r="http://schemas.openxmlformats.org/officeDocument/2006/relationships" xmlns:m="http://schemas.openxmlformats.org/officeDocument/2006/math" xmlns:v="urn:schemas-microsoft-com:vml" xmlns:wp14="http://schemas.microsoft.com/office/word/2010/wordprocessingDrawing" xmlns:wp="http://schemas.openxmlformats.org/drawingml/2006/wordprocessingDrawing" xmlns:w10="urn:schemas-microsoft-com:office:word" xmlns:w="http://schemas.openxmlformats.org/wordprocessingml/2006/main" xmlns:w14="http://schemas.microsoft.com/office/word/2010/wordml" xmlns:w15="http://schemas.microsoft.com/office/word/2012/wordml" xmlns:w16cex="http://schemas.microsoft.com/office/word/2018/wordml/cex" xmlns:w16cid="http://schemas.microsoft.com/office/word/2016/wordml/cid" xmlns:w16="http://schemas.microsoft.com/office/word/2018/wordml" xmlns:w16se="http://schemas.microsoft.com/office/word/2015/wordml/symex" xmlns:wpg="http://schemas.microsoft.com/office/word/2010/wordprocessingGroup" xmlns:wpi="http://schemas.microsoft.com/office/word/2010/wordprocessingInk" xmlns:wne="http://schemas.microsoft.com/office/word/2006/wordml" xmlns:wps="http://schemas.microsoft.com/office/word/2010/wordprocessingShape" mc:Ignorable="w14 w15 w16se w16cid w16 w16cex wp14">
   <w:abstractNum w:abstractNumId="0" w15:restartNumberingAfterBreak="0">
+    <w:nsid w:val="156D3DB7"/>
+    <w:multiLevelType w:val="hybridMultilevel"/>
+    <w:tmpl w:val="A6963F78"/>
+    <w:lvl w:ilvl="0" w:tplc="04090001">
+      <w:start w:val="1"/>
+      <w:numFmt w:val="bullet"/>
+      <w:lvlText w:val=""/>
+      <w:lvlJc w:val="left"/>
+      <w:pPr>
+        <w:ind w:left="720" w:hanging="360"/>
+      </w:pPr>
+      <w:rPr>
+        <w:rFonts w:ascii="Symbol" w:hAnsi="Symbol" w:hint="default"/>
+      </w:rPr>
+    </w:lvl>
+    <w:lvl w:ilvl="1" w:tplc="04090003" w:tentative="1">
+      <w:start w:val="1"/>
+      <w:numFmt w:val="bullet"/>
+      <w:lvlText w:val="o"/>
+      <w:lvlJc w:val="left"/>
+      <w:pPr>
+        <w:ind w:left="1440" w:hanging="360"/>
+      </w:pPr>
+      <w:rPr>
+        <w:rFonts w:ascii="Courier New" w:hAnsi="Courier New" w:cs="Courier New" w:hint="default"/>
+      </w:rPr>
+    </w:lvl>
+    <w:lvl w:ilvl="2" w:tplc="04090005" w:tentative="1">
+      <w:start w:val="1"/>
+      <w:numFmt w:val="bullet"/>
+      <w:lvlText w:val=""/>
+      <w:lvlJc w:val="left"/>
+      <w:pPr>
+        <w:ind w:left="2160" w:hanging="360"/>
+      </w:pPr>
+      <w:rPr>
+        <w:rFonts w:ascii="Wingdings" w:hAnsi="Wingdings" w:hint="default"/>
+      </w:rPr>
+    </w:lvl>
+    <w:lvl w:ilvl="3" w:tplc="04090001" w:tentative="1">
+      <w:start w:val="1"/>
+      <w:numFmt w:val="bullet"/>
+      <w:lvlText w:val=""/>
+      <w:lvlJc w:val="left"/>
+      <w:pPr>
+        <w:ind w:left="2880" w:hanging="360"/>
+      </w:pPr>
+      <w:rPr>
+        <w:rFonts w:ascii="Symbol" w:hAnsi="Symbol" w:hint="default"/>
+      </w:rPr>
+    </w:lvl>
+    <w:lvl w:ilvl="4" w:tplc="04090003" w:tentative="1">
+      <w:start w:val="1"/>
+      <w:numFmt w:val="bullet"/>
+      <w:lvlText w:val="o"/>
+      <w:lvlJc w:val="left"/>
+      <w:pPr>
+        <w:ind w:left="3600" w:hanging="360"/>
+      </w:pPr>
+      <w:rPr>
+        <w:rFonts w:ascii="Courier New" w:hAnsi="Courier New" w:cs="Courier New" w:hint="default"/>
+      </w:rPr>
+    </w:lvl>
+    <w:lvl w:ilvl="5" w:tplc="04090005" w:tentative="1">
+      <w:start w:val="1"/>
+      <w:numFmt w:val="bullet"/>
+      <w:lvlText w:val=""/>
+      <w:lvlJc w:val="left"/>
+      <w:pPr>
+        <w:ind w:left="4320" w:hanging="360"/>
+      </w:pPr>
+      <w:rPr>
+        <w:rFonts w:ascii="Wingdings" w:hAnsi="Wingdings" w:hint="default"/>
+      </w:rPr>
+    </w:lvl>
+    <w:lvl w:ilvl="6" w:tplc="04090001" w:tentative="1">
+      <w:start w:val="1"/>
+      <w:numFmt w:val="bullet"/>
+      <w:lvlText w:val=""/>
+      <w:lvlJc w:val="left"/>
+      <w:pPr>
+        <w:ind w:left="5040" w:hanging="360"/>
+      </w:pPr>
+      <w:rPr>
+        <w:rFonts w:ascii="Symbol" w:hAnsi="Symbol" w:hint="default"/>
+      </w:rPr>
+    </w:lvl>
+    <w:lvl w:ilvl="7" w:tplc="04090003" w:tentative="1">
+      <w:start w:val="1"/>
+      <w:numFmt w:val="bullet"/>
+      <w:lvlText w:val="o"/>
+      <w:lvlJc w:val="left"/>
+      <w:pPr>
+        <w:ind w:left="5760" w:hanging="360"/>
+      </w:pPr>
+      <w:rPr>
+        <w:rFonts w:ascii="Courier New" w:hAnsi="Courier New" w:cs="Courier New" w:hint="default"/>
+      </w:rPr>
+    </w:lvl>
+    <w:lvl w:ilvl="8" w:tplc="04090005" w:tentative="1">
+      <w:start w:val="1"/>
+      <w:numFmt w:val="bullet"/>
+      <w:lvlText w:val=""/>
+      <w:lvlJc w:val="left"/>
+      <w:pPr>
+        <w:ind w:left="6480" w:hanging="360"/>
+      </w:pPr>
+      <w:rPr>
+        <w:rFonts w:ascii="Wingdings" w:hAnsi="Wingdings" w:hint="default"/>
+      </w:rPr>
+    </w:lvl>
+  </w:abstractNum>
+  <w:abstractNum w:abstractNumId="1" w15:restartNumberingAfterBreak="0">
+    <w:nsid w:val="198B0F23"/>
+    <w:multiLevelType w:val="hybridMultilevel"/>
+    <w:tmpl w:val="D30E7E02"/>
+    <w:lvl w:ilvl="0" w:tplc="04090001">
+      <w:start w:val="1"/>
+      <w:numFmt w:val="bullet"/>
+      <w:lvlText w:val=""/>
+      <w:lvlJc w:val="left"/>
+      <w:pPr>
+        <w:ind w:left="720" w:hanging="360"/>
+      </w:pPr>
+      <w:rPr>
+        <w:rFonts w:ascii="Symbol" w:hAnsi="Symbol" w:hint="default"/>
+      </w:rPr>
+    </w:lvl>
+    <w:lvl w:ilvl="1" w:tplc="04090003">
+      <w:start w:val="1"/>
+      <w:numFmt w:val="bullet"/>
+      <w:lvlText w:val="o"/>
+      <w:lvlJc w:val="left"/>
+      <w:pPr>
+        <w:ind w:left="1440" w:hanging="360"/>
+      </w:pPr>
+      <w:rPr>
+        <w:rFonts w:ascii="Courier New" w:hAnsi="Courier New" w:cs="Courier New" w:hint="default"/>
+      </w:rPr>
+    </w:lvl>
+    <w:lvl w:ilvl="2" w:tplc="04090005" w:tentative="1">
+      <w:start w:val="1"/>
+      <w:numFmt w:val="bullet"/>
+      <w:lvlText w:val=""/>
+      <w:lvlJc w:val="left"/>
+      <w:pPr>
+        <w:ind w:left="2160" w:hanging="360"/>
+      </w:pPr>
+      <w:rPr>
+        <w:rFonts w:ascii="Wingdings" w:hAnsi="Wingdings" w:hint="default"/>
+      </w:rPr>
+    </w:lvl>
+    <w:lvl w:ilvl="3" w:tplc="04090001" w:tentative="1">
+      <w:start w:val="1"/>
+      <w:numFmt w:val="bullet"/>
+      <w:lvlText w:val=""/>
+      <w:lvlJc w:val="left"/>
+      <w:pPr>
+        <w:ind w:left="2880" w:hanging="360"/>
+      </w:pPr>
+      <w:rPr>
+        <w:rFonts w:ascii="Symbol" w:hAnsi="Symbol" w:hint="default"/>
+      </w:rPr>
+    </w:lvl>
+    <w:lvl w:ilvl="4" w:tplc="04090003" w:tentative="1">
+      <w:start w:val="1"/>
+      <w:numFmt w:val="bullet"/>
+      <w:lvlText w:val="o"/>
+      <w:lvlJc w:val="left"/>
+      <w:pPr>
+        <w:ind w:left="3600" w:hanging="360"/>
+      </w:pPr>
+      <w:rPr>
+        <w:rFonts w:ascii="Courier New" w:hAnsi="Courier New" w:cs="Courier New" w:hint="default"/>
+      </w:rPr>
+    </w:lvl>
+    <w:lvl w:ilvl="5" w:tplc="04090005" w:tentative="1">
+      <w:start w:val="1"/>
+      <w:numFmt w:val="bullet"/>
+      <w:lvlText w:val=""/>
+      <w:lvlJc w:val="left"/>
+      <w:pPr>
+        <w:ind w:left="4320" w:hanging="360"/>
+      </w:pPr>
+      <w:rPr>
+        <w:rFonts w:ascii="Wingdings" w:hAnsi="Wingdings" w:hint="default"/>
+      </w:rPr>
+    </w:lvl>
+    <w:lvl w:ilvl="6" w:tplc="04090001" w:tentative="1">
+      <w:start w:val="1"/>
+      <w:numFmt w:val="bullet"/>
+      <w:lvlText w:val=""/>
+      <w:lvlJc w:val="left"/>
+      <w:pPr>
+        <w:ind w:left="5040" w:hanging="360"/>
+      </w:pPr>
+      <w:rPr>
+        <w:rFonts w:ascii="Symbol" w:hAnsi="Symbol" w:hint="default"/>
+      </w:rPr>
+    </w:lvl>
+    <w:lvl w:ilvl="7" w:tplc="04090003" w:tentative="1">
+      <w:start w:val="1"/>
+      <w:numFmt w:val="bullet"/>
+      <w:lvlText w:val="o"/>
+      <w:lvlJc w:val="left"/>
+      <w:pPr>
+        <w:ind w:left="5760" w:hanging="360"/>
+      </w:pPr>
+      <w:rPr>
+        <w:rFonts w:ascii="Courier New" w:hAnsi="Courier New" w:cs="Courier New" w:hint="default"/>
+      </w:rPr>
+    </w:lvl>
+    <w:lvl w:ilvl="8" w:tplc="04090005" w:tentative="1">
+      <w:start w:val="1"/>
+      <w:numFmt w:val="bullet"/>
+      <w:lvlText w:val=""/>
+      <w:lvlJc w:val="left"/>
+      <w:pPr>
+        <w:ind w:left="6480" w:hanging="360"/>
+      </w:pPr>
+      <w:rPr>
+        <w:rFonts w:ascii="Wingdings" w:hAnsi="Wingdings" w:hint="default"/>
+      </w:rPr>
+    </w:lvl>
+  </w:abstractNum>
+  <w:abstractNum w:abstractNumId="2" w15:restartNumberingAfterBreak="0">
+    <w:nsid w:val="38DD334A"/>
+    <w:multiLevelType w:val="hybridMultilevel"/>
+    <w:tmpl w:val="C84230CA"/>
+    <w:lvl w:ilvl="0" w:tplc="04090001">
+      <w:start w:val="1"/>
+      <w:numFmt w:val="bullet"/>
+      <w:lvlText w:val=""/>
+      <w:lvlJc w:val="left"/>
+      <w:pPr>
+        <w:ind w:left="720" w:hanging="360"/>
+      </w:pPr>
+      <w:rPr>
+        <w:rFonts w:ascii="Symbol" w:hAnsi="Symbol" w:hint="default"/>
+      </w:rPr>
+    </w:lvl>
+    <w:lvl w:ilvl="1" w:tplc="04090003">
+      <w:start w:val="1"/>
+      <w:numFmt w:val="bullet"/>
+      <w:lvlText w:val="o"/>
+      <w:lvlJc w:val="left"/>
+      <w:pPr>
+        <w:ind w:left="1440" w:hanging="360"/>
+      </w:pPr>
+      <w:rPr>
+        <w:rFonts w:ascii="Courier New" w:hAnsi="Courier New" w:cs="Courier New" w:hint="default"/>
+      </w:rPr>
+    </w:lvl>
+    <w:lvl w:ilvl="2" w:tplc="04090005" w:tentative="1">
+      <w:start w:val="1"/>
+      <w:numFmt w:val="bullet"/>
+      <w:lvlText w:val=""/>
+      <w:lvlJc w:val="left"/>
+      <w:pPr>
+        <w:ind w:left="2160" w:hanging="360"/>
+      </w:pPr>
+      <w:rPr>
+        <w:rFonts w:ascii="Wingdings" w:hAnsi="Wingdings" w:hint="default"/>
+      </w:rPr>
+    </w:lvl>
+    <w:lvl w:ilvl="3" w:tplc="04090001" w:tentative="1">
+      <w:start w:val="1"/>
+      <w:numFmt w:val="bullet"/>
+      <w:lvlText w:val=""/>
+      <w:lvlJc w:val="left"/>
+      <w:pPr>
+        <w:ind w:left="2880" w:hanging="360"/>
+      </w:pPr>
+      <w:rPr>
+        <w:rFonts w:ascii="Symbol" w:hAnsi="Symbol" w:hint="default"/>
+      </w:rPr>
+    </w:lvl>
+    <w:lvl w:ilvl="4" w:tplc="04090003" w:tentative="1">
+      <w:start w:val="1"/>
+      <w:numFmt w:val="bullet"/>
+      <w:lvlText w:val="o"/>
+      <w:lvlJc w:val="left"/>
+      <w:pPr>
+        <w:ind w:left="3600" w:hanging="360"/>
+      </w:pPr>
+      <w:rPr>
+        <w:rFonts w:ascii="Courier New" w:hAnsi="Courier New" w:cs="Courier New" w:hint="default"/>
+      </w:rPr>
+    </w:lvl>
+    <w:lvl w:ilvl="5" w:tplc="04090005" w:tentative="1">
+      <w:start w:val="1"/>
+      <w:numFmt w:val="bullet"/>
+      <w:lvlText w:val=""/>
+      <w:lvlJc w:val="left"/>
+      <w:pPr>
+        <w:ind w:left="4320" w:hanging="360"/>
+      </w:pPr>
+      <w:rPr>
+        <w:rFonts w:ascii="Wingdings" w:hAnsi="Wingdings" w:hint="default"/>
+      </w:rPr>
+    </w:lvl>
+    <w:lvl w:ilvl="6" w:tplc="04090001" w:tentative="1">
+      <w:start w:val="1"/>
+      <w:numFmt w:val="bullet"/>
+      <w:lvlText w:val=""/>
+      <w:lvlJc w:val="left"/>
+      <w:pPr>
+        <w:ind w:left="5040" w:hanging="360"/>
+      </w:pPr>
+      <w:rPr>
+        <w:rFonts w:ascii="Symbol" w:hAnsi="Symbol" w:hint="default"/>
+      </w:rPr>
+    </w:lvl>
+    <w:lvl w:ilvl="7" w:tplc="04090003" w:tentative="1">
+      <w:start w:val="1"/>
+      <w:numFmt w:val="bullet"/>
+      <w:lvlText w:val="o"/>
+      <w:lvlJc w:val="left"/>
+      <w:pPr>
+        <w:ind w:left="5760" w:hanging="360"/>
+      </w:pPr>
+      <w:rPr>
+        <w:rFonts w:ascii="Courier New" w:hAnsi="Courier New" w:cs="Courier New" w:hint="default"/>
+      </w:rPr>
+    </w:lvl>
+    <w:lvl w:ilvl="8" w:tplc="04090005" w:tentative="1">
+      <w:start w:val="1"/>
+      <w:numFmt w:val="bullet"/>
+      <w:lvlText w:val=""/>
+      <w:lvlJc w:val="left"/>
+      <w:pPr>
+        <w:ind w:left="6480" w:hanging="360"/>
+      </w:pPr>
+      <w:rPr>
+        <w:rFonts w:ascii="Wingdings" w:hAnsi="Wingdings" w:hint="default"/>
+      </w:rPr>
+    </w:lvl>
+  </w:abstractNum>
+  <w:abstractNum w:abstractNumId="3" w15:restartNumberingAfterBreak="0">
     <w:nsid w:val="43177D7D"/>
     <w:multiLevelType w:val="multilevel"/>
     <w:tmpl w:val="43177D7D"/>
@@ -1833,7 +3693,120 @@
       </w:rPr>
     </w:lvl>
   </w:abstractNum>
-  <w:abstractNum w:abstractNumId="1" w15:restartNumberingAfterBreak="0">
+  <w:abstractNum w:abstractNumId="4" w15:restartNumberingAfterBreak="0">
+    <w:nsid w:val="4BF409B5"/>
+    <w:multiLevelType w:val="hybridMultilevel"/>
+    <w:tmpl w:val="1B561EE8"/>
+    <w:lvl w:ilvl="0" w:tplc="04090001">
+      <w:start w:val="1"/>
+      <w:numFmt w:val="bullet"/>
+      <w:lvlText w:val=""/>
+      <w:lvlJc w:val="left"/>
+      <w:pPr>
+        <w:ind w:left="720" w:hanging="360"/>
+      </w:pPr>
+      <w:rPr>
+        <w:rFonts w:ascii="Symbol" w:hAnsi="Symbol" w:hint="default"/>
+      </w:rPr>
+    </w:lvl>
+    <w:lvl w:ilvl="1" w:tplc="04090001">
+      <w:start w:val="1"/>
+      <w:numFmt w:val="bullet"/>
+      <w:lvlText w:val=""/>
+      <w:lvlJc w:val="left"/>
+      <w:pPr>
+        <w:ind w:left="1440" w:hanging="360"/>
+      </w:pPr>
+      <w:rPr>
+        <w:rFonts w:ascii="Symbol" w:hAnsi="Symbol" w:hint="default"/>
+      </w:rPr>
+    </w:lvl>
+    <w:lvl w:ilvl="2" w:tplc="04090005" w:tentative="1">
+      <w:start w:val="1"/>
+      <w:numFmt w:val="bullet"/>
+      <w:lvlText w:val=""/>
+      <w:lvlJc w:val="left"/>
+      <w:pPr>
+        <w:ind w:left="2160" w:hanging="360"/>
+      </w:pPr>
+      <w:rPr>
+        <w:rFonts w:ascii="Wingdings" w:hAnsi="Wingdings" w:hint="default"/>
+      </w:rPr>
+    </w:lvl>
+    <w:lvl w:ilvl="3" w:tplc="04090001" w:tentative="1">
+      <w:start w:val="1"/>
+      <w:numFmt w:val="bullet"/>
+      <w:lvlText w:val=""/>
+      <w:lvlJc w:val="left"/>
+      <w:pPr>
+        <w:ind w:left="2880" w:hanging="360"/>
+      </w:pPr>
+      <w:rPr>
+        <w:rFonts w:ascii="Symbol" w:hAnsi="Symbol" w:hint="default"/>
+      </w:rPr>
+    </w:lvl>
+    <w:lvl w:ilvl="4" w:tplc="04090003" w:tentative="1">
+      <w:start w:val="1"/>
+      <w:numFmt w:val="bullet"/>
+      <w:lvlText w:val="o"/>
+      <w:lvlJc w:val="left"/>
+      <w:pPr>
+        <w:ind w:left="3600" w:hanging="360"/>
+      </w:pPr>
+      <w:rPr>
+        <w:rFonts w:ascii="Courier New" w:hAnsi="Courier New" w:cs="Courier New" w:hint="default"/>
+      </w:rPr>
+    </w:lvl>
+    <w:lvl w:ilvl="5" w:tplc="04090005" w:tentative="1">
+      <w:start w:val="1"/>
+      <w:numFmt w:val="bullet"/>
+      <w:lvlText w:val=""/>
+      <w:lvlJc w:val="left"/>
+      <w:pPr>
+        <w:ind w:left="4320" w:hanging="360"/>
+      </w:pPr>
+      <w:rPr>
+        <w:rFonts w:ascii="Wingdings" w:hAnsi="Wingdings" w:hint="default"/>
+      </w:rPr>
+    </w:lvl>
+    <w:lvl w:ilvl="6" w:tplc="04090001" w:tentative="1">
+      <w:start w:val="1"/>
+      <w:numFmt w:val="bullet"/>
+      <w:lvlText w:val=""/>
+      <w:lvlJc w:val="left"/>
+      <w:pPr>
+        <w:ind w:left="5040" w:hanging="360"/>
+      </w:pPr>
+      <w:rPr>
+        <w:rFonts w:ascii="Symbol" w:hAnsi="Symbol" w:hint="default"/>
+      </w:rPr>
+    </w:lvl>
+    <w:lvl w:ilvl="7" w:tplc="04090003" w:tentative="1">
+      <w:start w:val="1"/>
+      <w:numFmt w:val="bullet"/>
+      <w:lvlText w:val="o"/>
+      <w:lvlJc w:val="left"/>
+      <w:pPr>
+        <w:ind w:left="5760" w:hanging="360"/>
+      </w:pPr>
+      <w:rPr>
+        <w:rFonts w:ascii="Courier New" w:hAnsi="Courier New" w:cs="Courier New" w:hint="default"/>
+      </w:rPr>
+    </w:lvl>
+    <w:lvl w:ilvl="8" w:tplc="04090005" w:tentative="1">
+      <w:start w:val="1"/>
+      <w:numFmt w:val="bullet"/>
+      <w:lvlText w:val=""/>
+      <w:lvlJc w:val="left"/>
+      <w:pPr>
+        <w:ind w:left="6480" w:hanging="360"/>
+      </w:pPr>
+      <w:rPr>
+        <w:rFonts w:ascii="Wingdings" w:hAnsi="Wingdings" w:hint="default"/>
+      </w:rPr>
+    </w:lvl>
+  </w:abstractNum>
+  <w:abstractNum w:abstractNumId="5" w15:restartNumberingAfterBreak="0">
     <w:nsid w:val="56815306"/>
     <w:multiLevelType w:val="hybridMultilevel"/>
     <w:tmpl w:val="E93EAF3A"/>
@@ -1947,25 +3920,28 @@
     </w:lvl>
   </w:abstractNum>
   <w:num w:numId="1">
+    <w:abstractNumId w:val="3"/>
+  </w:num>
+  <w:num w:numId="2">
+    <w:abstractNumId w:val="5"/>
+  </w:num>
+  <w:num w:numId="3">
     <w:abstractNumId w:val="0"/>
   </w:num>
-  <w:num w:numId="2">
+  <w:num w:numId="4">
+    <w:abstractNumId w:val="2"/>
+  </w:num>
+  <w:num w:numId="5">
+    <w:abstractNumId w:val="4"/>
+  </w:num>
+  <w:num w:numId="6">
     <w:abstractNumId w:val="1"/>
-    <w:lvlOverride w:ilvl="0"/>
-    <w:lvlOverride w:ilvl="1"/>
-    <w:lvlOverride w:ilvl="2"/>
-    <w:lvlOverride w:ilvl="3"/>
-    <w:lvlOverride w:ilvl="4"/>
-    <w:lvlOverride w:ilvl="5"/>
-    <w:lvlOverride w:ilvl="6"/>
-    <w:lvlOverride w:ilvl="7"/>
-    <w:lvlOverride w:ilvl="8"/>
   </w:num>
 </w:numbering>
 </file>
 
 <file path=word/styles.xml><?xml version="1.0" encoding="utf-8"?>
-<w:styles xmlns:mc="http://schemas.openxmlformats.org/markup-compatibility/2006" xmlns:r="http://schemas.openxmlformats.org/officeDocument/2006/relationships" xmlns:w="http://schemas.openxmlformats.org/wordprocessingml/2006/main" xmlns:w14="http://schemas.microsoft.com/office/word/2010/wordml" xmlns:w15="http://schemas.microsoft.com/office/word/2012/wordml" xmlns:w16cid="http://schemas.microsoft.com/office/word/2016/wordml/cid" xmlns:w16se="http://schemas.microsoft.com/office/word/2015/wordml/symex" mc:Ignorable="w14 w15 w16se w16cid">
+<w:styles xmlns:mc="http://schemas.openxmlformats.org/markup-compatibility/2006" xmlns:r="http://schemas.openxmlformats.org/officeDocument/2006/relationships" xmlns:w="http://schemas.openxmlformats.org/wordprocessingml/2006/main" xmlns:w14="http://schemas.microsoft.com/office/word/2010/wordml" xmlns:w15="http://schemas.microsoft.com/office/word/2012/wordml" xmlns:w16cex="http://schemas.microsoft.com/office/word/2018/wordml/cex" xmlns:w16cid="http://schemas.microsoft.com/office/word/2016/wordml/cid" xmlns:w16="http://schemas.microsoft.com/office/word/2018/wordml" xmlns:w16se="http://schemas.microsoft.com/office/word/2015/wordml/symex" mc:Ignorable="w14 w15 w16se w16cid w16 w16cex">
   <w:docDefaults>
     <w:rPrDefault>
       <w:rPr>
@@ -3594,6 +5570,15 @@
 </file>
 
 <file path=customXml/item1.xml><?xml version="1.0" encoding="utf-8"?>
+<?mso-contentType ?>
+<FormTemplates xmlns="http://schemas.microsoft.com/sharepoint/v3/contenttype/forms">
+  <Display>DocumentLibraryForm</Display>
+  <Edit>AssetEditForm</Edit>
+  <New>DocumentLibraryForm</New>
+</FormTemplates>
+</file>
+
+<file path=customXml/item2.xml><?xml version="1.0" encoding="utf-8"?>
 <ct:contentTypeSchema xmlns:ct="http://schemas.microsoft.com/office/2006/metadata/contentType" xmlns:ma="http://schemas.microsoft.com/office/2006/metadata/properties/metaAttributes" ct:_="" ma:_="" ma:contentTypeName="TemplateFile" ma:contentTypeID="0x0101006EDDDB5EE6D98C44930B742096920B300400F5B6D36B3EF94B4E9A635CDF2A18F5B8" ma:contentTypeVersion="72" ma:contentTypeDescription="Create a new document." ma:contentTypeScope="" ma:versionID="a23e56308344d904b51738559c3d67c9">
   <xsd:schema xmlns:xsd="http://www.w3.org/2001/XMLSchema" xmlns:xs="http://www.w3.org/2001/XMLSchema" xmlns:p="http://schemas.microsoft.com/office/2006/metadata/properties" xmlns:ns2="4873beb7-5857-4685-be1f-d57550cc96cc" targetNamespace="http://schemas.microsoft.com/office/2006/metadata/properties" ma:root="true" ma:fieldsID="cd0908cc4600e77bf5da051303e00c8d" ns2:_="">
     <xsd:import namespace="4873beb7-5857-4685-be1f-d57550cc96cc"/>
@@ -4633,24 +6618,7 @@
 </ct:contentTypeSchema>
 </file>
 
-<file path=customXml/item2.xml><?xml version="1.0" encoding="utf-8"?>
-<?mso-contentType ?>
-<FormTemplates xmlns="http://schemas.microsoft.com/sharepoint/v3/contenttype/forms">
-  <Display>DocumentLibraryForm</Display>
-  <Edit>AssetEditForm</Edit>
-  <New>DocumentLibraryForm</New>
-</FormTemplates>
-</file>
-
 <file path=customXml/item3.xml><?xml version="1.0" encoding="utf-8"?>
-<s:customData xmlns="http://www.wps.cn/officeDocument/2013/wpsCustomData" xmlns:s="http://www.wps.cn/officeDocument/2013/wpsCustomData">
-  <customSectProps>
-    <customSectPr/>
-  </customSectProps>
-</s:customData>
-</file>
-
-<file path=customXml/item4.xml><?xml version="1.0" encoding="utf-8"?>
 <p:properties xmlns:p="http://schemas.microsoft.com/office/2006/metadata/properties" xmlns:xsi="http://www.w3.org/2001/XMLSchema-instance" xmlns:pc="http://schemas.microsoft.com/office/infopath/2007/PartnerControls">
   <documentManagement>
     <LocLastLocAttemptVersionTypeLookup xmlns="4873beb7-5857-4685-be1f-d57550cc96cc" xsi:nil="true"/>
@@ -4786,11 +6754,27 @@
 </p:properties>
 </file>
 
+<file path=customXml/item4.xml><?xml version="1.0" encoding="utf-8"?>
+<s:customData xmlns="http://www.wps.cn/officeDocument/2013/wpsCustomData" xmlns:s="http://www.wps.cn/officeDocument/2013/wpsCustomData">
+  <customSectProps>
+    <customSectPr/>
+  </customSectProps>
+</s:customData>
+</file>
+
 <file path=customXml/item5.xml><?xml version="1.0" encoding="utf-8"?>
 <b:Sources xmlns:b="http://schemas.openxmlformats.org/officeDocument/2006/bibliography" xmlns="http://schemas.openxmlformats.org/officeDocument/2006/bibliography" SelectedStyle="\APASixthEditionOfficeOnline.xsl" StyleName="APA" Version="6"/>
 </file>
 
 <file path=customXml/itemProps1.xml><?xml version="1.0" encoding="utf-8"?>
+<ds:datastoreItem xmlns:ds="http://schemas.openxmlformats.org/officeDocument/2006/customXml" ds:itemID="{C01C3C56-10DB-49F7-B061-44D8728D078A}">
+  <ds:schemaRefs>
+    <ds:schemaRef ds:uri="http://schemas.microsoft.com/sharepoint/v3/contenttype/forms"/>
+  </ds:schemaRefs>
+</ds:datastoreItem>
+</file>
+
+<file path=customXml/itemProps2.xml><?xml version="1.0" encoding="utf-8"?>
 <ds:datastoreItem xmlns:ds="http://schemas.openxmlformats.org/officeDocument/2006/customXml" ds:itemID="{4B3A7E92-E05A-4924-9E8A-9F6659E5855B}">
   <ds:schemaRefs>
     <ds:schemaRef ds:uri="http://schemas.microsoft.com/office/2006/metadata/contentType"/>
@@ -4808,23 +6792,7 @@
 </ds:datastoreItem>
 </file>
 
-<file path=customXml/itemProps2.xml><?xml version="1.0" encoding="utf-8"?>
-<ds:datastoreItem xmlns:ds="http://schemas.openxmlformats.org/officeDocument/2006/customXml" ds:itemID="{C01C3C56-10DB-49F7-B061-44D8728D078A}">
-  <ds:schemaRefs>
-    <ds:schemaRef ds:uri="http://schemas.microsoft.com/sharepoint/v3/contenttype/forms"/>
-  </ds:schemaRefs>
-</ds:datastoreItem>
-</file>
-
 <file path=customXml/itemProps3.xml><?xml version="1.0" encoding="utf-8"?>
-<ds:datastoreItem xmlns:ds="http://schemas.openxmlformats.org/officeDocument/2006/customXml" ds:itemID="{B1977F7D-205B-4081-913C-38D41E755F92}">
-  <ds:schemaRefs>
-    <ds:schemaRef ds:uri="http://www.wps.cn/officeDocument/2013/wpsCustomData"/>
-  </ds:schemaRefs>
-</ds:datastoreItem>
-</file>
-
-<file path=customXml/itemProps4.xml><?xml version="1.0" encoding="utf-8"?>
 <ds:datastoreItem xmlns:ds="http://schemas.openxmlformats.org/officeDocument/2006/customXml" ds:itemID="{7FBDB1CC-CEFB-4E46-8174-1F0AA0D30B24}">
   <ds:schemaRefs>
     <ds:schemaRef ds:uri="http://schemas.microsoft.com/office/2006/metadata/properties"/>
@@ -4834,8 +6802,16 @@
 </ds:datastoreItem>
 </file>
 
+<file path=customXml/itemProps4.xml><?xml version="1.0" encoding="utf-8"?>
+<ds:datastoreItem xmlns:ds="http://schemas.openxmlformats.org/officeDocument/2006/customXml" ds:itemID="{B1977F7D-205B-4081-913C-38D41E755F92}">
+  <ds:schemaRefs>
+    <ds:schemaRef ds:uri="http://www.wps.cn/officeDocument/2013/wpsCustomData"/>
+  </ds:schemaRefs>
+</ds:datastoreItem>
+</file>
+
 <file path=customXml/itemProps5.xml><?xml version="1.0" encoding="utf-8"?>
-<ds:datastoreItem xmlns:ds="http://schemas.openxmlformats.org/officeDocument/2006/customXml" ds:itemID="{1E0DDC53-F8D2-4417-9AE9-03C6AF344776}">
+<ds:datastoreItem xmlns:ds="http://schemas.openxmlformats.org/officeDocument/2006/customXml" ds:itemID="{A6857784-A80B-42A1-96E5-42EC6CED50B2}">
   <ds:schemaRefs>
     <ds:schemaRef ds:uri="http://schemas.openxmlformats.org/officeDocument/2006/bibliography"/>
   </ds:schemaRefs>

</xml_diff>